<commit_message>
edited the job position and CV, Resume
</commit_message>
<xml_diff>
--- a/pdf/CV_UTSHAB KUMAR GHOSH_B.Sc. in CSE.docx
+++ b/pdf/CV_UTSHAB KUMAR GHOSH_B.Sc. in CSE.docx
@@ -1,6 +1,6 @@
 
 <file path=word/document.xml><?xml version="1.0" encoding="utf-8"?>
-<w:document xmlns:wpc="http://schemas.microsoft.com/office/word/2010/wordprocessingCanvas" xmlns:cx="http://schemas.microsoft.com/office/drawing/2014/chartex" xmlns:cx1="http://schemas.microsoft.com/office/drawing/2015/9/8/chartex" xmlns:cx2="http://schemas.microsoft.com/office/drawing/2015/10/21/chartex" xmlns:cx3="http://schemas.microsoft.com/office/drawing/2016/5/9/chartex" xmlns:cx4="http://schemas.microsoft.com/office/drawing/2016/5/10/chartex" xmlns:cx5="http://schemas.microsoft.com/office/drawing/2016/5/11/chartex" xmlns:cx6="http://schemas.microsoft.com/office/drawing/2016/5/12/chartex" xmlns:cx7="http://schemas.microsoft.com/office/drawing/2016/5/13/chartex" xmlns:cx8="http://schemas.microsoft.com/office/drawing/2016/5/14/chartex" xmlns:mc="http://schemas.openxmlformats.org/markup-compatibility/2006" xmlns:aink="http://schemas.microsoft.com/office/drawing/2016/ink" xmlns:am3d="http://schemas.microsoft.com/office/drawing/2017/model3d" xmlns:o="urn:schemas-microsoft-com:office:office" xmlns:r="http://schemas.openxmlformats.org/officeDocument/2006/relationships" xmlns:m="http://schemas.openxmlformats.org/officeDocument/2006/math" xmlns:v="urn:schemas-microsoft-com:vml" xmlns:wp14="http://schemas.microsoft.com/office/word/2010/wordprocessingDrawing" xmlns:wp="http://schemas.openxmlformats.org/drawingml/2006/wordprocessingDrawing" xmlns:w10="urn:schemas-microsoft-com:office:word" xmlns:w="http://schemas.openxmlformats.org/wordprocessingml/2006/main" xmlns:w14="http://schemas.microsoft.com/office/word/2010/wordml" xmlns:w15="http://schemas.microsoft.com/office/word/2012/wordml" xmlns:w16cex="http://schemas.microsoft.com/office/word/2018/wordml/cex" xmlns:w16cid="http://schemas.microsoft.com/office/word/2016/wordml/cid" xmlns:w16="http://schemas.microsoft.com/office/word/2018/wordml" xmlns:w16sdtdh="http://schemas.microsoft.com/office/word/2020/wordml/sdtdatahash" xmlns:w16se="http://schemas.microsoft.com/office/word/2015/wordml/symex" xmlns:wpg="http://schemas.microsoft.com/office/word/2010/wordprocessingGroup" xmlns:wpi="http://schemas.microsoft.com/office/word/2010/wordprocessingInk" xmlns:wne="http://schemas.microsoft.com/office/word/2006/wordml" xmlns:wps="http://schemas.microsoft.com/office/word/2010/wordprocessingShape" mc:Ignorable="w14 w15 w16se w16cid w16 w16cex w16sdtdh wp14">
+<w:document xmlns:wpc="http://schemas.microsoft.com/office/word/2010/wordprocessingCanvas" xmlns:cx="http://schemas.microsoft.com/office/drawing/2014/chartex" xmlns:cx1="http://schemas.microsoft.com/office/drawing/2015/9/8/chartex" xmlns:cx2="http://schemas.microsoft.com/office/drawing/2015/10/21/chartex" xmlns:cx3="http://schemas.microsoft.com/office/drawing/2016/5/9/chartex" xmlns:cx4="http://schemas.microsoft.com/office/drawing/2016/5/10/chartex" xmlns:cx5="http://schemas.microsoft.com/office/drawing/2016/5/11/chartex" xmlns:cx6="http://schemas.microsoft.com/office/drawing/2016/5/12/chartex" xmlns:cx7="http://schemas.microsoft.com/office/drawing/2016/5/13/chartex" xmlns:cx8="http://schemas.microsoft.com/office/drawing/2016/5/14/chartex" xmlns:mc="http://schemas.openxmlformats.org/markup-compatibility/2006" xmlns:aink="http://schemas.microsoft.com/office/drawing/2016/ink" xmlns:am3d="http://schemas.microsoft.com/office/drawing/2017/model3d" xmlns:o="urn:schemas-microsoft-com:office:office" xmlns:oel="http://schemas.microsoft.com/office/2019/extlst" xmlns:r="http://schemas.openxmlformats.org/officeDocument/2006/relationships" xmlns:m="http://schemas.openxmlformats.org/officeDocument/2006/math" xmlns:v="urn:schemas-microsoft-com:vml" xmlns:wp14="http://schemas.microsoft.com/office/word/2010/wordprocessingDrawing" xmlns:wp="http://schemas.openxmlformats.org/drawingml/2006/wordprocessingDrawing" xmlns:w10="urn:schemas-microsoft-com:office:word" xmlns:w="http://schemas.openxmlformats.org/wordprocessingml/2006/main" xmlns:w14="http://schemas.microsoft.com/office/word/2010/wordml" xmlns:w15="http://schemas.microsoft.com/office/word/2012/wordml" xmlns:w16cex="http://schemas.microsoft.com/office/word/2018/wordml/cex" xmlns:w16cid="http://schemas.microsoft.com/office/word/2016/wordml/cid" xmlns:w16="http://schemas.microsoft.com/office/word/2018/wordml" xmlns:w16sdtdh="http://schemas.microsoft.com/office/word/2020/wordml/sdtdatahash" xmlns:w16se="http://schemas.microsoft.com/office/word/2015/wordml/symex" xmlns:wpg="http://schemas.microsoft.com/office/word/2010/wordprocessingGroup" xmlns:wpi="http://schemas.microsoft.com/office/word/2010/wordprocessingInk" xmlns:wne="http://schemas.microsoft.com/office/word/2006/wordml" xmlns:wps="http://schemas.microsoft.com/office/word/2010/wordprocessingShape" mc:Ignorable="w14 w15 w16se w16cid w16 w16cex w16sdtdh wp14">
   <w:body>
     <w:p>
       <w:pPr>
@@ -612,7 +612,7 @@
           <w:sz w:val="20"/>
           <w:szCs w:val="20"/>
         </w:rPr>
-        <w:t xml:space="preserve">To </w:t>
+        <w:t>I have been working with Machine Learning and Data Science for about 3 years. My main motto is t</w:t>
       </w:r>
       <w:r>
         <w:rPr>
@@ -620,7 +620,7 @@
           <w:sz w:val="20"/>
           <w:szCs w:val="20"/>
         </w:rPr>
-        <w:t>collaborate</w:t>
+        <w:t xml:space="preserve">o </w:t>
       </w:r>
       <w:r>
         <w:rPr>
@@ -628,7 +628,7 @@
           <w:sz w:val="20"/>
           <w:szCs w:val="20"/>
         </w:rPr>
-        <w:t xml:space="preserve"> </w:t>
+        <w:t>collaborate</w:t>
       </w:r>
       <w:r>
         <w:rPr>
@@ -636,7 +636,7 @@
           <w:sz w:val="20"/>
           <w:szCs w:val="20"/>
         </w:rPr>
-        <w:t>in the field of Data Science, Machine</w:t>
+        <w:t xml:space="preserve"> </w:t>
       </w:r>
       <w:r>
         <w:rPr>
@@ -644,7 +644,7 @@
           <w:sz w:val="20"/>
           <w:szCs w:val="20"/>
         </w:rPr>
-        <w:t xml:space="preserve"> </w:t>
+        <w:t>in the field of Data Science, Machine</w:t>
       </w:r>
       <w:r>
         <w:rPr>
@@ -652,7 +652,7 @@
           <w:sz w:val="20"/>
           <w:szCs w:val="20"/>
         </w:rPr>
-        <w:t>Learning, Deep Learning</w:t>
+        <w:t xml:space="preserve"> </w:t>
       </w:r>
       <w:r>
         <w:rPr>
@@ -660,7 +660,7 @@
           <w:sz w:val="20"/>
           <w:szCs w:val="20"/>
         </w:rPr>
-        <w:t xml:space="preserve">, </w:t>
+        <w:t>Learning, Deep Learning</w:t>
       </w:r>
       <w:r>
         <w:rPr>
@@ -668,7 +668,47 @@
           <w:sz w:val="20"/>
           <w:szCs w:val="20"/>
         </w:rPr>
-        <w:t>as an ML or Data Scientist, to gather experience and knowledge from a based environment and to make some contributions to humankind.</w:t>
+        <w:t xml:space="preserve">, </w:t>
+      </w:r>
+      <w:r>
+        <w:rPr>
+          <w:rFonts w:eastAsia="Times New Roman"/>
+          <w:sz w:val="20"/>
+          <w:szCs w:val="20"/>
+        </w:rPr>
+        <w:t xml:space="preserve">as </w:t>
+      </w:r>
+      <w:r>
+        <w:rPr>
+          <w:rFonts w:eastAsia="Times New Roman"/>
+          <w:sz w:val="20"/>
+          <w:szCs w:val="20"/>
+        </w:rPr>
+        <w:t>an ML Engineer or a</w:t>
+      </w:r>
+      <w:r>
+        <w:rPr>
+          <w:rFonts w:eastAsia="Times New Roman"/>
+          <w:sz w:val="20"/>
+          <w:szCs w:val="20"/>
+        </w:rPr>
+        <w:t xml:space="preserve"> Data Scientist</w:t>
+      </w:r>
+      <w:r>
+        <w:rPr>
+          <w:rFonts w:eastAsia="Times New Roman"/>
+          <w:sz w:val="20"/>
+          <w:szCs w:val="20"/>
+        </w:rPr>
+        <w:t>. With the knowledge of back-end developer along with ML as my main focus, I want</w:t>
+      </w:r>
+      <w:r>
+        <w:rPr>
+          <w:rFonts w:eastAsia="Times New Roman"/>
+          <w:sz w:val="20"/>
+          <w:szCs w:val="20"/>
+        </w:rPr>
+        <w:t xml:space="preserve"> to gather experience and knowledge from a based environment and to make some contributions to humankind.</w:t>
       </w:r>
     </w:p>
     <w:p>
@@ -780,7 +820,17 @@
                 <w:sz w:val="20"/>
                 <w:szCs w:val="20"/>
               </w:rPr>
-              <w:t>Part Time Research Assistant</w:t>
+              <w:t>AI</w:t>
+            </w:r>
+            <w:r>
+              <w:rPr>
+                <w:rFonts w:eastAsia="Times New Roman"/>
+                <w:b/>
+                <w:bCs/>
+                <w:sz w:val="20"/>
+                <w:szCs w:val="20"/>
+              </w:rPr>
+              <w:t xml:space="preserve"> Research Assistant</w:t>
             </w:r>
             <w:bookmarkEnd w:id="0"/>
             <w:r>
@@ -1981,7 +2031,21 @@
           <w:rFonts w:eastAsia="Times New Roman"/>
           <w:color w:val="000000" w:themeColor="text1"/>
         </w:rPr>
-        <w:t>(Running)</w:t>
+        <w:t>(</w:t>
+      </w:r>
+      <w:r>
+        <w:rPr>
+          <w:rFonts w:eastAsia="Times New Roman"/>
+          <w:color w:val="000000" w:themeColor="text1"/>
+        </w:rPr>
+        <w:t>Under Reciew</w:t>
+      </w:r>
+      <w:r>
+        <w:rPr>
+          <w:rFonts w:eastAsia="Times New Roman"/>
+          <w:color w:val="000000" w:themeColor="text1"/>
+        </w:rPr>
+        <w:t>)</w:t>
       </w:r>
     </w:p>
     <w:p>
@@ -2031,14 +2095,14 @@
           <w:rFonts w:eastAsia="Times New Roman"/>
           <w:color w:val="000000" w:themeColor="text1"/>
         </w:rPr>
-        <w:t>Supervisor: Prof. Dr. Md. Al Mehedi Hasan</w:t>
+        <w:t xml:space="preserve">Supervisor: </w:t>
       </w:r>
       <w:r>
         <w:rPr>
           <w:rFonts w:eastAsia="Times New Roman"/>
           <w:color w:val="000000" w:themeColor="text1"/>
         </w:rPr>
-        <w:t>,</w:t>
+        <w:t>Asst. Prof. Abu Sayeed,</w:t>
       </w:r>
       <w:r>
         <w:rPr>
@@ -2131,6 +2195,32 @@
         </w:tabs>
         <w:spacing w:before="104"/>
         <w:ind w:left="1710" w:right="103"/>
+      </w:pPr>
+      <w:r>
+        <w:t>Authors:</w:t>
+      </w:r>
+      <w:r>
+        <w:t xml:space="preserve"> </w:t>
+      </w:r>
+      <w:r>
+        <w:rPr>
+          <w:b/>
+          <w:bCs/>
+        </w:rPr>
+        <w:t>Utshab Kumar Ghosh</w:t>
+      </w:r>
+      <w:r>
+        <w:t xml:space="preserve">, Fuad Al Abir, Nahian Rifaat, S.M. Shovan, Abu Sayeed, </w:t>
+      </w:r>
+    </w:p>
+    <w:p>
+      <w:pPr>
+        <w:pStyle w:val="BodyText"/>
+        <w:tabs>
+          <w:tab w:val="left" w:pos="9969"/>
+        </w:tabs>
+        <w:spacing w:before="104"/>
+        <w:ind w:left="1710" w:right="103"/>
         <w:rPr>
           <w:rFonts w:ascii="Times New Roman"/>
           <w:color w:val="00008E"/>
@@ -2138,20 +2228,10 @@
         </w:rPr>
       </w:pPr>
       <w:r>
-        <w:t>Authors:</w:t>
-      </w:r>
-      <w:r>
-        <w:t xml:space="preserve"> </w:t>
-      </w:r>
-      <w:r>
-        <w:rPr>
-          <w:b/>
-          <w:bCs/>
-        </w:rPr>
-        <w:t>Utshab Kumar Ghosh</w:t>
-      </w:r>
-      <w:r>
-        <w:t>, Fuad Al Abir, Nahian Rifaat, S.M. Shovan, Abu Sayeed, Md. Al Mehedi Hasan</w:t>
+        <w:t xml:space="preserve">               </w:t>
+      </w:r>
+      <w:r>
+        <w:t>Md. Al Mehedi Hasan</w:t>
       </w:r>
     </w:p>
     <w:p>
@@ -2391,6 +2471,116 @@
         <w:pStyle w:val="BodyText"/>
         <w:numPr>
           <w:ilvl w:val="0"/>
+          <w:numId w:val="7"/>
+        </w:numPr>
+        <w:tabs>
+          <w:tab w:val="left" w:pos="2591"/>
+          <w:tab w:val="left" w:pos="4812"/>
+        </w:tabs>
+        <w:spacing w:before="180" w:line="249" w:lineRule="auto"/>
+        <w:ind w:left="1710" w:right="118"/>
+        <w:rPr>
+          <w:rFonts w:eastAsia="Times New Roman"/>
+          <w:b/>
+          <w:bCs/>
+        </w:rPr>
+      </w:pPr>
+      <w:r>
+        <w:rPr>
+          <w:rFonts w:eastAsia="Times New Roman"/>
+          <w:b/>
+          <w:bCs/>
+        </w:rPr>
+        <w:t>Deep Learning Specialization</w:t>
+      </w:r>
+    </w:p>
+    <w:p>
+      <w:pPr>
+        <w:pStyle w:val="BodyText"/>
+        <w:tabs>
+          <w:tab w:val="left" w:pos="2591"/>
+          <w:tab w:val="left" w:pos="4812"/>
+        </w:tabs>
+        <w:spacing w:before="180" w:line="249" w:lineRule="auto"/>
+        <w:ind w:left="1710" w:right="118"/>
+        <w:rPr>
+          <w:rFonts w:eastAsia="Times New Roman"/>
+          <w:b/>
+          <w:bCs/>
+        </w:rPr>
+      </w:pPr>
+      <w:r>
+        <w:rPr>
+          <w:rFonts w:eastAsia="Times New Roman"/>
+        </w:rPr>
+        <w:t>Institute: deeplearning.ai</w:t>
+      </w:r>
+    </w:p>
+    <w:p>
+      <w:pPr>
+        <w:pStyle w:val="BodyText"/>
+        <w:numPr>
+          <w:ilvl w:val="0"/>
+          <w:numId w:val="8"/>
+        </w:numPr>
+        <w:tabs>
+          <w:tab w:val="left" w:pos="2591"/>
+          <w:tab w:val="left" w:pos="4812"/>
+        </w:tabs>
+        <w:spacing w:before="180" w:line="249" w:lineRule="auto"/>
+        <w:ind w:right="118"/>
+        <w:rPr>
+          <w:rFonts w:eastAsia="Times New Roman"/>
+        </w:rPr>
+      </w:pPr>
+      <w:r>
+        <w:rPr>
+          <w:rFonts w:eastAsia="Times New Roman"/>
+          <w:b/>
+          <w:bCs/>
+        </w:rPr>
+        <w:t>Applied Data Science</w:t>
+      </w:r>
+      <w:r>
+        <w:rPr>
+          <w:rFonts w:eastAsia="Times New Roman"/>
+        </w:rPr>
+        <w:t xml:space="preserve"> </w:t>
+      </w:r>
+      <w:r>
+        <w:rPr>
+          <w:rFonts w:eastAsia="Times New Roman"/>
+          <w:b/>
+          <w:bCs/>
+        </w:rPr>
+        <w:t>Specialization</w:t>
+      </w:r>
+    </w:p>
+    <w:p>
+      <w:pPr>
+        <w:pStyle w:val="BodyText"/>
+        <w:tabs>
+          <w:tab w:val="left" w:pos="2591"/>
+          <w:tab w:val="left" w:pos="4812"/>
+        </w:tabs>
+        <w:spacing w:before="180" w:line="249" w:lineRule="auto"/>
+        <w:ind w:left="1710" w:right="118"/>
+        <w:rPr>
+          <w:rFonts w:eastAsia="Times New Roman"/>
+        </w:rPr>
+      </w:pPr>
+      <w:r>
+        <w:rPr>
+          <w:rFonts w:eastAsia="Times New Roman"/>
+        </w:rPr>
+        <w:t>Institute: IBM</w:t>
+      </w:r>
+    </w:p>
+    <w:p>
+      <w:pPr>
+        <w:pStyle w:val="BodyText"/>
+        <w:numPr>
+          <w:ilvl w:val="0"/>
           <w:numId w:val="15"/>
         </w:numPr>
         <w:tabs>
@@ -2475,122 +2665,6 @@
           <w:rFonts w:eastAsia="Times New Roman"/>
         </w:rPr>
         <w:t>Institute: deeplearning.ai</w:t>
-      </w:r>
-    </w:p>
-    <w:p>
-      <w:pPr>
-        <w:pStyle w:val="BodyText"/>
-        <w:numPr>
-          <w:ilvl w:val="0"/>
-          <w:numId w:val="7"/>
-        </w:numPr>
-        <w:tabs>
-          <w:tab w:val="left" w:pos="2591"/>
-          <w:tab w:val="left" w:pos="4812"/>
-        </w:tabs>
-        <w:spacing w:before="180" w:line="249" w:lineRule="auto"/>
-        <w:ind w:left="1710" w:right="118"/>
-        <w:rPr>
-          <w:rFonts w:eastAsia="Times New Roman"/>
-          <w:b/>
-          <w:bCs/>
-        </w:rPr>
-      </w:pPr>
-      <w:r>
-        <w:rPr>
-          <w:rFonts w:eastAsia="Times New Roman"/>
-          <w:b/>
-          <w:bCs/>
-        </w:rPr>
-        <w:t>Deep Learning Specialization</w:t>
-      </w:r>
-    </w:p>
-    <w:p>
-      <w:pPr>
-        <w:pStyle w:val="BodyText"/>
-        <w:tabs>
-          <w:tab w:val="left" w:pos="2591"/>
-          <w:tab w:val="left" w:pos="4812"/>
-        </w:tabs>
-        <w:spacing w:before="180" w:line="249" w:lineRule="auto"/>
-        <w:ind w:left="1710" w:right="118"/>
-        <w:rPr>
-          <w:rFonts w:eastAsia="Times New Roman"/>
-          <w:b/>
-          <w:bCs/>
-        </w:rPr>
-      </w:pPr>
-      <w:r>
-        <w:rPr>
-          <w:rFonts w:eastAsia="Times New Roman"/>
-        </w:rPr>
-        <w:t>Institute: deeplearning.ai</w:t>
-      </w:r>
-    </w:p>
-    <w:p>
-      <w:pPr>
-        <w:pStyle w:val="BodyText"/>
-        <w:numPr>
-          <w:ilvl w:val="0"/>
-          <w:numId w:val="8"/>
-        </w:numPr>
-        <w:tabs>
-          <w:tab w:val="left" w:pos="2591"/>
-          <w:tab w:val="left" w:pos="4812"/>
-        </w:tabs>
-        <w:spacing w:before="180" w:line="249" w:lineRule="auto"/>
-        <w:ind w:right="118"/>
-        <w:rPr>
-          <w:rFonts w:eastAsia="Times New Roman"/>
-        </w:rPr>
-      </w:pPr>
-      <w:r>
-        <w:rPr>
-          <w:rFonts w:eastAsia="Times New Roman"/>
-          <w:b/>
-          <w:bCs/>
-        </w:rPr>
-        <w:t>Applied Data Science</w:t>
-      </w:r>
-      <w:r>
-        <w:rPr>
-          <w:rFonts w:eastAsia="Times New Roman"/>
-        </w:rPr>
-        <w:t xml:space="preserve"> </w:t>
-      </w:r>
-      <w:r>
-        <w:rPr>
-          <w:rFonts w:eastAsia="Times New Roman"/>
-          <w:b/>
-          <w:bCs/>
-        </w:rPr>
-        <w:t>Specialization</w:t>
-      </w:r>
-      <w:r>
-        <w:rPr>
-          <w:rFonts w:eastAsia="Times New Roman"/>
-        </w:rPr>
-        <w:t xml:space="preserve"> (Running)</w:t>
-      </w:r>
-    </w:p>
-    <w:p>
-      <w:pPr>
-        <w:pStyle w:val="BodyText"/>
-        <w:tabs>
-          <w:tab w:val="left" w:pos="2591"/>
-          <w:tab w:val="left" w:pos="4812"/>
-        </w:tabs>
-        <w:spacing w:before="180" w:line="249" w:lineRule="auto"/>
-        <w:ind w:left="1710" w:right="118"/>
-        <w:rPr>
-          <w:rFonts w:eastAsia="Times New Roman"/>
-        </w:rPr>
-      </w:pPr>
-      <w:r>
-        <w:rPr>
-          <w:rFonts w:eastAsia="Times New Roman"/>
-        </w:rPr>
-        <w:t>Institute: IBM</w:t>
       </w:r>
     </w:p>
     <w:p>
@@ -4570,7 +4644,7 @@
                 <w:sz w:val="20"/>
                 <w:szCs w:val="20"/>
               </w:rPr>
-              <w:t xml:space="preserve">Assistant Professor </w:t>
+              <w:t>Assistant Professor</w:t>
             </w:r>
           </w:p>
         </w:tc>
@@ -5046,7 +5120,15 @@
                 <w:sz w:val="20"/>
                 <w:szCs w:val="20"/>
               </w:rPr>
-              <w:t>Supervisor</w:t>
+              <w:t>Research and Projects S</w:t>
+            </w:r>
+            <w:r>
+              <w:rPr>
+                <w:rFonts w:eastAsia="Times New Roman"/>
+                <w:sz w:val="20"/>
+                <w:szCs w:val="20"/>
+              </w:rPr>
+              <w:t>upervisor</w:t>
             </w:r>
           </w:p>
         </w:tc>
@@ -5107,7 +5189,7 @@
 </file>
 
 <file path=word/endnotes.xml><?xml version="1.0" encoding="utf-8"?>
-<w:endnotes xmlns:wpc="http://schemas.microsoft.com/office/word/2010/wordprocessingCanvas" xmlns:cx="http://schemas.microsoft.com/office/drawing/2014/chartex" xmlns:cx1="http://schemas.microsoft.com/office/drawing/2015/9/8/chartex" xmlns:cx2="http://schemas.microsoft.com/office/drawing/2015/10/21/chartex" xmlns:cx3="http://schemas.microsoft.com/office/drawing/2016/5/9/chartex" xmlns:cx4="http://schemas.microsoft.com/office/drawing/2016/5/10/chartex" xmlns:cx5="http://schemas.microsoft.com/office/drawing/2016/5/11/chartex" xmlns:cx6="http://schemas.microsoft.com/office/drawing/2016/5/12/chartex" xmlns:cx7="http://schemas.microsoft.com/office/drawing/2016/5/13/chartex" xmlns:cx8="http://schemas.microsoft.com/office/drawing/2016/5/14/chartex" xmlns:mc="http://schemas.openxmlformats.org/markup-compatibility/2006" xmlns:aink="http://schemas.microsoft.com/office/drawing/2016/ink" xmlns:am3d="http://schemas.microsoft.com/office/drawing/2017/model3d" xmlns:o="urn:schemas-microsoft-com:office:office" xmlns:r="http://schemas.openxmlformats.org/officeDocument/2006/relationships" xmlns:m="http://schemas.openxmlformats.org/officeDocument/2006/math" xmlns:v="urn:schemas-microsoft-com:vml" xmlns:wp14="http://schemas.microsoft.com/office/word/2010/wordprocessingDrawing" xmlns:wp="http://schemas.openxmlformats.org/drawingml/2006/wordprocessingDrawing" xmlns:w10="urn:schemas-microsoft-com:office:word" xmlns:w="http://schemas.openxmlformats.org/wordprocessingml/2006/main" xmlns:w14="http://schemas.microsoft.com/office/word/2010/wordml" xmlns:w15="http://schemas.microsoft.com/office/word/2012/wordml" xmlns:w16cex="http://schemas.microsoft.com/office/word/2018/wordml/cex" xmlns:w16cid="http://schemas.microsoft.com/office/word/2016/wordml/cid" xmlns:w16="http://schemas.microsoft.com/office/word/2018/wordml" xmlns:w16sdtdh="http://schemas.microsoft.com/office/word/2020/wordml/sdtdatahash" xmlns:w16se="http://schemas.microsoft.com/office/word/2015/wordml/symex" xmlns:wpg="http://schemas.microsoft.com/office/word/2010/wordprocessingGroup" xmlns:wpi="http://schemas.microsoft.com/office/word/2010/wordprocessingInk" xmlns:wne="http://schemas.microsoft.com/office/word/2006/wordml" xmlns:wps="http://schemas.microsoft.com/office/word/2010/wordprocessingShape" mc:Ignorable="w14 w15 w16se w16cid w16 w16cex w16sdtdh wp14">
+<w:endnotes xmlns:wpc="http://schemas.microsoft.com/office/word/2010/wordprocessingCanvas" xmlns:cx="http://schemas.microsoft.com/office/drawing/2014/chartex" xmlns:cx1="http://schemas.microsoft.com/office/drawing/2015/9/8/chartex" xmlns:cx2="http://schemas.microsoft.com/office/drawing/2015/10/21/chartex" xmlns:cx3="http://schemas.microsoft.com/office/drawing/2016/5/9/chartex" xmlns:cx4="http://schemas.microsoft.com/office/drawing/2016/5/10/chartex" xmlns:cx5="http://schemas.microsoft.com/office/drawing/2016/5/11/chartex" xmlns:cx6="http://schemas.microsoft.com/office/drawing/2016/5/12/chartex" xmlns:cx7="http://schemas.microsoft.com/office/drawing/2016/5/13/chartex" xmlns:cx8="http://schemas.microsoft.com/office/drawing/2016/5/14/chartex" xmlns:mc="http://schemas.openxmlformats.org/markup-compatibility/2006" xmlns:aink="http://schemas.microsoft.com/office/drawing/2016/ink" xmlns:am3d="http://schemas.microsoft.com/office/drawing/2017/model3d" xmlns:o="urn:schemas-microsoft-com:office:office" xmlns:oel="http://schemas.microsoft.com/office/2019/extlst" xmlns:r="http://schemas.openxmlformats.org/officeDocument/2006/relationships" xmlns:m="http://schemas.openxmlformats.org/officeDocument/2006/math" xmlns:v="urn:schemas-microsoft-com:vml" xmlns:wp14="http://schemas.microsoft.com/office/word/2010/wordprocessingDrawing" xmlns:wp="http://schemas.openxmlformats.org/drawingml/2006/wordprocessingDrawing" xmlns:w10="urn:schemas-microsoft-com:office:word" xmlns:w="http://schemas.openxmlformats.org/wordprocessingml/2006/main" xmlns:w14="http://schemas.microsoft.com/office/word/2010/wordml" xmlns:w15="http://schemas.microsoft.com/office/word/2012/wordml" xmlns:w16cex="http://schemas.microsoft.com/office/word/2018/wordml/cex" xmlns:w16cid="http://schemas.microsoft.com/office/word/2016/wordml/cid" xmlns:w16="http://schemas.microsoft.com/office/word/2018/wordml" xmlns:w16sdtdh="http://schemas.microsoft.com/office/word/2020/wordml/sdtdatahash" xmlns:w16se="http://schemas.microsoft.com/office/word/2015/wordml/symex" xmlns:wpg="http://schemas.microsoft.com/office/word/2010/wordprocessingGroup" xmlns:wpi="http://schemas.microsoft.com/office/word/2010/wordprocessingInk" xmlns:wne="http://schemas.microsoft.com/office/word/2006/wordml" xmlns:wps="http://schemas.microsoft.com/office/word/2010/wordprocessingShape" mc:Ignorable="w14 w15 w16se w16cid w16 w16cex w16sdtdh wp14">
   <w:endnote w:type="separator" w:id="-1">
     <w:p>
       <w:r>
@@ -5126,7 +5208,7 @@
 </file>
 
 <file path=word/footnotes.xml><?xml version="1.0" encoding="utf-8"?>
-<w:footnotes xmlns:wpc="http://schemas.microsoft.com/office/word/2010/wordprocessingCanvas" xmlns:cx="http://schemas.microsoft.com/office/drawing/2014/chartex" xmlns:cx1="http://schemas.microsoft.com/office/drawing/2015/9/8/chartex" xmlns:cx2="http://schemas.microsoft.com/office/drawing/2015/10/21/chartex" xmlns:cx3="http://schemas.microsoft.com/office/drawing/2016/5/9/chartex" xmlns:cx4="http://schemas.microsoft.com/office/drawing/2016/5/10/chartex" xmlns:cx5="http://schemas.microsoft.com/office/drawing/2016/5/11/chartex" xmlns:cx6="http://schemas.microsoft.com/office/drawing/2016/5/12/chartex" xmlns:cx7="http://schemas.microsoft.com/office/drawing/2016/5/13/chartex" xmlns:cx8="http://schemas.microsoft.com/office/drawing/2016/5/14/chartex" xmlns:mc="http://schemas.openxmlformats.org/markup-compatibility/2006" xmlns:aink="http://schemas.microsoft.com/office/drawing/2016/ink" xmlns:am3d="http://schemas.microsoft.com/office/drawing/2017/model3d" xmlns:o="urn:schemas-microsoft-com:office:office" xmlns:r="http://schemas.openxmlformats.org/officeDocument/2006/relationships" xmlns:m="http://schemas.openxmlformats.org/officeDocument/2006/math" xmlns:v="urn:schemas-microsoft-com:vml" xmlns:wp14="http://schemas.microsoft.com/office/word/2010/wordprocessingDrawing" xmlns:wp="http://schemas.openxmlformats.org/drawingml/2006/wordprocessingDrawing" xmlns:w10="urn:schemas-microsoft-com:office:word" xmlns:w="http://schemas.openxmlformats.org/wordprocessingml/2006/main" xmlns:w14="http://schemas.microsoft.com/office/word/2010/wordml" xmlns:w15="http://schemas.microsoft.com/office/word/2012/wordml" xmlns:w16cex="http://schemas.microsoft.com/office/word/2018/wordml/cex" xmlns:w16cid="http://schemas.microsoft.com/office/word/2016/wordml/cid" xmlns:w16="http://schemas.microsoft.com/office/word/2018/wordml" xmlns:w16sdtdh="http://schemas.microsoft.com/office/word/2020/wordml/sdtdatahash" xmlns:w16se="http://schemas.microsoft.com/office/word/2015/wordml/symex" xmlns:wpg="http://schemas.microsoft.com/office/word/2010/wordprocessingGroup" xmlns:wpi="http://schemas.microsoft.com/office/word/2010/wordprocessingInk" xmlns:wne="http://schemas.microsoft.com/office/word/2006/wordml" xmlns:wps="http://schemas.microsoft.com/office/word/2010/wordprocessingShape" mc:Ignorable="w14 w15 w16se w16cid w16 w16cex w16sdtdh wp14">
+<w:footnotes xmlns:wpc="http://schemas.microsoft.com/office/word/2010/wordprocessingCanvas" xmlns:cx="http://schemas.microsoft.com/office/drawing/2014/chartex" xmlns:cx1="http://schemas.microsoft.com/office/drawing/2015/9/8/chartex" xmlns:cx2="http://schemas.microsoft.com/office/drawing/2015/10/21/chartex" xmlns:cx3="http://schemas.microsoft.com/office/drawing/2016/5/9/chartex" xmlns:cx4="http://schemas.microsoft.com/office/drawing/2016/5/10/chartex" xmlns:cx5="http://schemas.microsoft.com/office/drawing/2016/5/11/chartex" xmlns:cx6="http://schemas.microsoft.com/office/drawing/2016/5/12/chartex" xmlns:cx7="http://schemas.microsoft.com/office/drawing/2016/5/13/chartex" xmlns:cx8="http://schemas.microsoft.com/office/drawing/2016/5/14/chartex" xmlns:mc="http://schemas.openxmlformats.org/markup-compatibility/2006" xmlns:aink="http://schemas.microsoft.com/office/drawing/2016/ink" xmlns:am3d="http://schemas.microsoft.com/office/drawing/2017/model3d" xmlns:o="urn:schemas-microsoft-com:office:office" xmlns:oel="http://schemas.microsoft.com/office/2019/extlst" xmlns:r="http://schemas.openxmlformats.org/officeDocument/2006/relationships" xmlns:m="http://schemas.openxmlformats.org/officeDocument/2006/math" xmlns:v="urn:schemas-microsoft-com:vml" xmlns:wp14="http://schemas.microsoft.com/office/word/2010/wordprocessingDrawing" xmlns:wp="http://schemas.openxmlformats.org/drawingml/2006/wordprocessingDrawing" xmlns:w10="urn:schemas-microsoft-com:office:word" xmlns:w="http://schemas.openxmlformats.org/wordprocessingml/2006/main" xmlns:w14="http://schemas.microsoft.com/office/word/2010/wordml" xmlns:w15="http://schemas.microsoft.com/office/word/2012/wordml" xmlns:w16cex="http://schemas.microsoft.com/office/word/2018/wordml/cex" xmlns:w16cid="http://schemas.microsoft.com/office/word/2016/wordml/cid" xmlns:w16="http://schemas.microsoft.com/office/word/2018/wordml" xmlns:w16sdtdh="http://schemas.microsoft.com/office/word/2020/wordml/sdtdatahash" xmlns:w16se="http://schemas.microsoft.com/office/word/2015/wordml/symex" xmlns:wpg="http://schemas.microsoft.com/office/word/2010/wordprocessingGroup" xmlns:wpi="http://schemas.microsoft.com/office/word/2010/wordprocessingInk" xmlns:wne="http://schemas.microsoft.com/office/word/2006/wordml" xmlns:wps="http://schemas.microsoft.com/office/word/2010/wordprocessingShape" mc:Ignorable="w14 w15 w16se w16cid w16 w16cex w16sdtdh wp14">
   <w:footnote w:type="separator" w:id="-1">
     <w:p>
       <w:r>
@@ -5145,7 +5227,7 @@
 </file>
 
 <file path=word/numbering.xml><?xml version="1.0" encoding="utf-8"?>
-<w:numbering xmlns:wpc="http://schemas.microsoft.com/office/word/2010/wordprocessingCanvas" xmlns:cx="http://schemas.microsoft.com/office/drawing/2014/chartex" xmlns:cx1="http://schemas.microsoft.com/office/drawing/2015/9/8/chartex" xmlns:cx2="http://schemas.microsoft.com/office/drawing/2015/10/21/chartex" xmlns:cx3="http://schemas.microsoft.com/office/drawing/2016/5/9/chartex" xmlns:cx4="http://schemas.microsoft.com/office/drawing/2016/5/10/chartex" xmlns:cx5="http://schemas.microsoft.com/office/drawing/2016/5/11/chartex" xmlns:cx6="http://schemas.microsoft.com/office/drawing/2016/5/12/chartex" xmlns:cx7="http://schemas.microsoft.com/office/drawing/2016/5/13/chartex" xmlns:cx8="http://schemas.microsoft.com/office/drawing/2016/5/14/chartex" xmlns:mc="http://schemas.openxmlformats.org/markup-compatibility/2006" xmlns:aink="http://schemas.microsoft.com/office/drawing/2016/ink" xmlns:am3d="http://schemas.microsoft.com/office/drawing/2017/model3d" xmlns:o="urn:schemas-microsoft-com:office:office" xmlns:r="http://schemas.openxmlformats.org/officeDocument/2006/relationships" xmlns:m="http://schemas.openxmlformats.org/officeDocument/2006/math" xmlns:v="urn:schemas-microsoft-com:vml" xmlns:wp14="http://schemas.microsoft.com/office/word/2010/wordprocessingDrawing" xmlns:wp="http://schemas.openxmlformats.org/drawingml/2006/wordprocessingDrawing" xmlns:w10="urn:schemas-microsoft-com:office:word" xmlns:w="http://schemas.openxmlformats.org/wordprocessingml/2006/main" xmlns:w14="http://schemas.microsoft.com/office/word/2010/wordml" xmlns:w15="http://schemas.microsoft.com/office/word/2012/wordml" xmlns:w16cex="http://schemas.microsoft.com/office/word/2018/wordml/cex" xmlns:w16cid="http://schemas.microsoft.com/office/word/2016/wordml/cid" xmlns:w16="http://schemas.microsoft.com/office/word/2018/wordml" xmlns:w16sdtdh="http://schemas.microsoft.com/office/word/2020/wordml/sdtdatahash" xmlns:w16se="http://schemas.microsoft.com/office/word/2015/wordml/symex" xmlns:wpg="http://schemas.microsoft.com/office/word/2010/wordprocessingGroup" xmlns:wpi="http://schemas.microsoft.com/office/word/2010/wordprocessingInk" xmlns:wne="http://schemas.microsoft.com/office/word/2006/wordml" xmlns:wps="http://schemas.microsoft.com/office/word/2010/wordprocessingShape" mc:Ignorable="w14 w15 w16se w16cid w16 w16cex w16sdtdh wp14">
+<w:numbering xmlns:wpc="http://schemas.microsoft.com/office/word/2010/wordprocessingCanvas" xmlns:cx="http://schemas.microsoft.com/office/drawing/2014/chartex" xmlns:cx1="http://schemas.microsoft.com/office/drawing/2015/9/8/chartex" xmlns:cx2="http://schemas.microsoft.com/office/drawing/2015/10/21/chartex" xmlns:cx3="http://schemas.microsoft.com/office/drawing/2016/5/9/chartex" xmlns:cx4="http://schemas.microsoft.com/office/drawing/2016/5/10/chartex" xmlns:cx5="http://schemas.microsoft.com/office/drawing/2016/5/11/chartex" xmlns:cx6="http://schemas.microsoft.com/office/drawing/2016/5/12/chartex" xmlns:cx7="http://schemas.microsoft.com/office/drawing/2016/5/13/chartex" xmlns:cx8="http://schemas.microsoft.com/office/drawing/2016/5/14/chartex" xmlns:mc="http://schemas.openxmlformats.org/markup-compatibility/2006" xmlns:aink="http://schemas.microsoft.com/office/drawing/2016/ink" xmlns:am3d="http://schemas.microsoft.com/office/drawing/2017/model3d" xmlns:o="urn:schemas-microsoft-com:office:office" xmlns:oel="http://schemas.microsoft.com/office/2019/extlst" xmlns:r="http://schemas.openxmlformats.org/officeDocument/2006/relationships" xmlns:m="http://schemas.openxmlformats.org/officeDocument/2006/math" xmlns:v="urn:schemas-microsoft-com:vml" xmlns:wp14="http://schemas.microsoft.com/office/word/2010/wordprocessingDrawing" xmlns:wp="http://schemas.openxmlformats.org/drawingml/2006/wordprocessingDrawing" xmlns:w10="urn:schemas-microsoft-com:office:word" xmlns:w="http://schemas.openxmlformats.org/wordprocessingml/2006/main" xmlns:w14="http://schemas.microsoft.com/office/word/2010/wordml" xmlns:w15="http://schemas.microsoft.com/office/word/2012/wordml" xmlns:w16cex="http://schemas.microsoft.com/office/word/2018/wordml/cex" xmlns:w16cid="http://schemas.microsoft.com/office/word/2016/wordml/cid" xmlns:w16="http://schemas.microsoft.com/office/word/2018/wordml" xmlns:w16sdtdh="http://schemas.microsoft.com/office/word/2020/wordml/sdtdatahash" xmlns:w16se="http://schemas.microsoft.com/office/word/2015/wordml/symex" xmlns:wpg="http://schemas.microsoft.com/office/word/2010/wordprocessingGroup" xmlns:wpi="http://schemas.microsoft.com/office/word/2010/wordprocessingInk" xmlns:wne="http://schemas.microsoft.com/office/word/2006/wordml" xmlns:wps="http://schemas.microsoft.com/office/word/2010/wordprocessingShape" mc:Ignorable="w14 w15 w16se w16cid w16 w16cex w16sdtdh wp14">
   <w:numPicBullet w:numPicBulletId="0">
     <w:pict>
       <v:shapetype id="_x0000_t75" coordsize="21600,21600" o:spt="75" o:preferrelative="t" path="m@4@5l@4@11@9@11@9@5xe" filled="f" stroked="f">
@@ -5167,14 +5249,14 @@
         <v:path o:extrusionok="f" gradientshapeok="t" o:connecttype="rect"/>
         <o:lock v:ext="edit" aspectratio="t"/>
       </v:shapetype>
-      <v:shape id="_x0000_i1090" type="#_x0000_t75" style="width:22.2pt;height:18.6pt;visibility:visible;mso-wrap-style:square" o:bullet="t">
+      <v:shape id="_x0000_i1136" type="#_x0000_t75" style="width:22.2pt;height:18.6pt;visibility:visible;mso-wrap-style:square" o:bullet="t">
         <v:imagedata r:id="rId1" o:title=""/>
       </v:shape>
     </w:pict>
   </w:numPicBullet>
   <w:numPicBullet w:numPicBulletId="1">
     <w:pict>
-      <v:shape id="_x0000_i1091" type="#_x0000_t75" style="width:384pt;height:384pt;visibility:visible;mso-wrap-style:square" o:bullet="t">
+      <v:shape id="_x0000_i1137" type="#_x0000_t75" style="width:384pt;height:384pt;visibility:visible;mso-wrap-style:square" o:bullet="t">
         <v:imagedata r:id="rId2" o:title=""/>
       </v:shape>
     </w:pict>

</xml_diff>

<commit_message>
added more projects and organizations
</commit_message>
<xml_diff>
--- a/pdf/CV_UTSHAB KUMAR GHOSH_B.Sc. in CSE.docx
+++ b/pdf/CV_UTSHAB KUMAR GHOSH_B.Sc. in CSE.docx
@@ -591,9 +591,10 @@
         <w:pStyle w:val="BodyText"/>
         <w:tabs>
           <w:tab w:val="left" w:pos="8879"/>
+          <w:tab w:val="left" w:pos="9540"/>
         </w:tabs>
         <w:spacing w:before="213"/>
-        <w:ind w:left="0" w:right="103"/>
+        <w:ind w:left="0" w:right="263"/>
         <w:rPr>
           <w:rFonts w:ascii="Times New Roman"/>
           <w:color w:val="0070C0"/>
@@ -609,7 +610,7 @@
         <w:rPr>
           <w:color w:val="0070C0"/>
         </w:rPr>
-        <w:t>____________________________________________________________________________</w:t>
+        <w:t>__________________________________________________________________________</w:t>
       </w:r>
     </w:p>
     <w:p>
@@ -801,7 +802,7 @@
           <w:tab w:val="left" w:pos="8879"/>
         </w:tabs>
         <w:spacing w:before="213"/>
-        <w:ind w:left="0" w:right="103"/>
+        <w:ind w:left="0" w:right="353"/>
         <w:rPr>
           <w:rFonts w:ascii="Times New Roman"/>
           <w:color w:val="0070C0"/>
@@ -839,7 +840,7 @@
         <w:rPr>
           <w:color w:val="0070C0"/>
         </w:rPr>
-        <w:t>_______________________________________________________________________</w:t>
+        <w:t>_____________________________________________________________________</w:t>
       </w:r>
     </w:p>
     <w:tbl>
@@ -1017,7 +1018,7 @@
         <w:trPr>
           <w:gridAfter w:val="1"/>
           <w:wAfter w:w="1437" w:type="dxa"/>
-          <w:trHeight w:val="804"/>
+          <w:trHeight w:val="813"/>
           <w:tblCellSpacing w:w="0" w:type="dxa"/>
           <w:jc w:val="center"/>
         </w:trPr>
@@ -1151,9 +1152,8 @@
           <w:tab w:val="left" w:pos="8879"/>
         </w:tabs>
         <w:spacing w:before="213"/>
-        <w:ind w:left="0" w:right="103"/>
-        <w:rPr>
-          <w:rFonts w:ascii="Times New Roman"/>
+        <w:ind w:left="0" w:right="263"/>
+        <w:rPr>
           <w:color w:val="0070C0"/>
         </w:rPr>
       </w:pPr>
@@ -1167,7 +1167,7 @@
         <w:rPr>
           <w:color w:val="0070C0"/>
         </w:rPr>
-        <w:t>____________________________________________________________________________</w:t>
+        <w:t>___________________________________________________________________________</w:t>
       </w:r>
     </w:p>
     <w:p>
@@ -1348,47 +1348,7 @@
           <w:sz w:val="20"/>
           <w:szCs w:val="20"/>
         </w:rPr>
-        <w:t>(201</w:t>
-      </w:r>
-      <w:r>
-        <w:rPr>
-          <w:rFonts w:eastAsia="Times New Roman"/>
-          <w:b/>
-          <w:bCs/>
-          <w:sz w:val="20"/>
-          <w:szCs w:val="20"/>
-        </w:rPr>
-        <w:t>7</w:t>
-      </w:r>
-      <w:r>
-        <w:rPr>
-          <w:rFonts w:eastAsia="Times New Roman"/>
-          <w:b/>
-          <w:bCs/>
-          <w:sz w:val="20"/>
-          <w:szCs w:val="20"/>
-        </w:rPr>
-        <w:t xml:space="preserve"> –</w:t>
-      </w:r>
-      <w:r>
-        <w:rPr>
-          <w:rFonts w:eastAsia="Times New Roman"/>
-          <w:b/>
-          <w:bCs/>
-          <w:sz w:val="20"/>
-          <w:szCs w:val="20"/>
-        </w:rPr>
-        <w:t xml:space="preserve"> </w:t>
-      </w:r>
-      <w:r>
-        <w:rPr>
-          <w:rFonts w:eastAsia="Times New Roman"/>
-          <w:b/>
-          <w:bCs/>
-          <w:sz w:val="20"/>
-          <w:szCs w:val="20"/>
-        </w:rPr>
-        <w:t>Continuing)</w:t>
+        <w:t>(2017 – Continuing)</w:t>
       </w:r>
     </w:p>
     <w:p>
@@ -1407,7 +1367,7 @@
         <w:t xml:space="preserve"> (out of 4.00), </w:t>
       </w:r>
       <w:r>
-        <w:t>Final Year</w:t>
+        <w:t>Final Semester Ongoing</w:t>
       </w:r>
     </w:p>
     <w:p>
@@ -1471,7 +1431,7 @@
         <w:rPr>
           <w:rFonts w:eastAsia="Times New Roman"/>
         </w:rPr>
-        <w:t>CGPA: 5</w:t>
+        <w:t>GPA: 5</w:t>
       </w:r>
       <w:r>
         <w:rPr>
@@ -1579,7 +1539,7 @@
         <w:rPr>
           <w:rFonts w:eastAsia="Times New Roman"/>
         </w:rPr>
-        <w:t>CGPA: 5</w:t>
+        <w:t>GPA: 5</w:t>
       </w:r>
       <w:r>
         <w:rPr>
@@ -1614,10 +1574,10 @@
       <w:pPr>
         <w:pStyle w:val="BodyText"/>
         <w:tabs>
-          <w:tab w:val="left" w:pos="8879"/>
+          <w:tab w:val="left" w:pos="9630"/>
         </w:tabs>
         <w:spacing w:before="213"/>
-        <w:ind w:left="0" w:right="103"/>
+        <w:ind w:left="0" w:right="263"/>
         <w:rPr>
           <w:rFonts w:ascii="Times New Roman"/>
           <w:color w:val="0070C0"/>
@@ -1670,7 +1630,7 @@
         <w:rPr>
           <w:color w:val="0070C0"/>
         </w:rPr>
-        <w:t>______________________________________________________________________</w:t>
+        <w:t>_____________________________________________________________________</w:t>
       </w:r>
     </w:p>
     <w:p>
@@ -1736,6 +1696,9 @@
       </w:r>
       <w:r>
         <w:t>Computer Vision, Biomedical, Bioinformatics</w:t>
+      </w:r>
+      <w:r>
+        <w:t>, Biometrics</w:t>
       </w:r>
     </w:p>
     <w:p>
@@ -2029,9 +1992,8 @@
           <w:tab w:val="left" w:pos="8879"/>
         </w:tabs>
         <w:spacing w:before="213"/>
-        <w:ind w:left="1170" w:right="890" w:hanging="540"/>
-        <w:rPr>
-          <w:rFonts w:ascii="Times New Roman"/>
+        <w:ind w:left="1170" w:right="709" w:hanging="540"/>
+        <w:rPr>
           <w:color w:val="0070C0"/>
         </w:rPr>
       </w:pPr>
@@ -2062,6 +2024,88 @@
           <w:color w:val="0070C0"/>
         </w:rPr>
         <w:t>_</w:t>
+      </w:r>
+      <w:r>
+        <w:rPr>
+          <w:color w:val="0070C0"/>
+        </w:rPr>
+        <w:t>__</w:t>
+      </w:r>
+    </w:p>
+    <w:p>
+      <w:pPr>
+        <w:pStyle w:val="BodyText"/>
+        <w:numPr>
+          <w:ilvl w:val="0"/>
+          <w:numId w:val="10"/>
+        </w:numPr>
+        <w:tabs>
+          <w:tab w:val="left" w:pos="9969"/>
+        </w:tabs>
+        <w:spacing w:before="104"/>
+        <w:ind w:right="799"/>
+        <w:rPr>
+          <w:rFonts w:ascii="Times New Roman"/>
+          <w:color w:val="00008E"/>
+          <w:u w:val="single" w:color="000000"/>
+        </w:rPr>
+      </w:pPr>
+      <w:r>
+        <w:rPr>
+          <w:b/>
+          <w:bCs/>
+        </w:rPr>
+        <w:t>Bone Marrow Cell Classification</w:t>
+      </w:r>
+      <w:r>
+        <w:t xml:space="preserve"> </w:t>
+      </w:r>
+      <w:r>
+        <w:t>(</w:t>
+      </w:r>
+      <w:r>
+        <w:t>Ongoing</w:t>
+      </w:r>
+      <w:r>
+        <w:t>)</w:t>
+      </w:r>
+    </w:p>
+    <w:p>
+      <w:pPr>
+        <w:pStyle w:val="BodyText"/>
+        <w:tabs>
+          <w:tab w:val="left" w:pos="9969"/>
+        </w:tabs>
+        <w:spacing w:before="104"/>
+        <w:ind w:left="1710" w:right="103"/>
+        <w:rPr>
+          <w:rFonts w:ascii="Times New Roman"/>
+          <w:color w:val="00008E"/>
+          <w:u w:val="single" w:color="000000"/>
+        </w:rPr>
+      </w:pPr>
+      <w:r>
+        <w:rPr>
+          <w:rFonts w:eastAsia="Times New Roman"/>
+          <w:b/>
+          <w:bCs/>
+          <w:color w:val="000000" w:themeColor="text1"/>
+        </w:rPr>
+        <w:t>Field:</w:t>
+      </w:r>
+      <w:r>
+        <w:rPr>
+          <w:rFonts w:eastAsia="Times New Roman"/>
+          <w:color w:val="000000" w:themeColor="text1"/>
+        </w:rPr>
+        <w:t xml:space="preserve"> Biome</w:t>
+      </w:r>
+      <w:r>
+        <w:rPr>
+          <w:rFonts w:eastAsia="Times New Roman"/>
+          <w:color w:val="000000" w:themeColor="text1"/>
+        </w:rPr>
+        <w:t>dical Image</w:t>
       </w:r>
     </w:p>
     <w:p>
@@ -2087,7 +2131,21 @@
           <w:b/>
           <w:bCs/>
         </w:rPr>
-        <w:t>Accurate Gait Recognition with Inertial Sensors using a New FCN-BiLSTM architecture</w:t>
+        <w:t>Gait Recognition with Inertial Sensors using a New FCN-BiLSTM architecture</w:t>
+      </w:r>
+      <w:r>
+        <w:rPr>
+          <w:b/>
+          <w:bCs/>
+        </w:rPr>
+        <w:t xml:space="preserve"> </w:t>
+      </w:r>
+      <w:r>
+        <w:rPr>
+          <w:rFonts w:eastAsia="Times New Roman"/>
+          <w:color w:val="000000" w:themeColor="text1"/>
+        </w:rPr>
+        <w:t>(Under Reciew)</w:t>
       </w:r>
     </w:p>
     <w:p>
@@ -2097,18 +2155,28 @@
           <w:tab w:val="left" w:pos="9969"/>
         </w:tabs>
         <w:spacing w:before="104"/>
-        <w:ind w:left="1980" w:right="103"/>
-        <w:rPr>
-          <w:rFonts w:eastAsia="Times New Roman"/>
+        <w:ind w:left="1710" w:right="103"/>
+        <w:rPr>
+          <w:rFonts w:ascii="Times New Roman"/>
+          <w:color w:val="00008E"/>
+          <w:u w:val="single" w:color="000000"/>
+        </w:rPr>
+      </w:pPr>
+      <w:r>
+        <w:rPr>
+          <w:rFonts w:eastAsia="Times New Roman"/>
+          <w:b/>
+          <w:bCs/>
           <w:color w:val="000000" w:themeColor="text1"/>
         </w:rPr>
-      </w:pPr>
+        <w:t>Field:</w:t>
+      </w:r>
       <w:r>
         <w:rPr>
           <w:rFonts w:eastAsia="Times New Roman"/>
           <w:color w:val="000000" w:themeColor="text1"/>
         </w:rPr>
-        <w:t>Field: Biome</w:t>
+        <w:t xml:space="preserve"> Biome</w:t>
       </w:r>
       <w:r>
         <w:rPr>
@@ -2116,34 +2184,6 @@
           <w:color w:val="000000" w:themeColor="text1"/>
         </w:rPr>
         <w:t>trics</w:t>
-      </w:r>
-      <w:r>
-        <w:rPr>
-          <w:rFonts w:eastAsia="Times New Roman"/>
-          <w:color w:val="000000" w:themeColor="text1"/>
-        </w:rPr>
-        <w:t xml:space="preserve"> </w:t>
-      </w:r>
-      <w:r>
-        <w:rPr>
-          <w:rFonts w:eastAsia="Times New Roman"/>
-          <w:color w:val="000000" w:themeColor="text1"/>
-        </w:rPr>
-        <w:t>(</w:t>
-      </w:r>
-      <w:r>
-        <w:rPr>
-          <w:rFonts w:eastAsia="Times New Roman"/>
-          <w:color w:val="000000" w:themeColor="text1"/>
-        </w:rPr>
-        <w:t>Under Reciew</w:t>
-      </w:r>
-      <w:r>
-        <w:rPr>
-          <w:rFonts w:eastAsia="Times New Roman"/>
-          <w:color w:val="000000" w:themeColor="text1"/>
-        </w:rPr>
-        <w:t>)</w:t>
       </w:r>
     </w:p>
     <w:p>
@@ -2153,19 +2193,27 @@
           <w:tab w:val="left" w:pos="9969"/>
         </w:tabs>
         <w:spacing w:before="104"/>
-        <w:ind w:left="1980" w:right="103"/>
-        <w:rPr>
-          <w:rFonts w:ascii="Times New Roman"/>
-          <w:color w:val="00008E"/>
-          <w:u w:val="single" w:color="000000"/>
-        </w:rPr>
-      </w:pPr>
-      <w:r>
+        <w:ind w:left="1710" w:right="103"/>
         <w:rPr>
           <w:rFonts w:eastAsia="Times New Roman"/>
           <w:color w:val="000000" w:themeColor="text1"/>
         </w:rPr>
-        <w:t xml:space="preserve">Supervisor: </w:t>
+      </w:pPr>
+      <w:r>
+        <w:rPr>
+          <w:rFonts w:eastAsia="Times New Roman"/>
+          <w:b/>
+          <w:bCs/>
+          <w:color w:val="000000" w:themeColor="text1"/>
+        </w:rPr>
+        <w:t>Supervisor:</w:t>
+      </w:r>
+      <w:r>
+        <w:rPr>
+          <w:rFonts w:eastAsia="Times New Roman"/>
+          <w:color w:val="000000" w:themeColor="text1"/>
+        </w:rPr>
+        <w:t xml:space="preserve"> </w:t>
       </w:r>
       <w:r>
         <w:rPr>
@@ -2235,9 +2283,18 @@
       <w:r>
         <w:rPr>
           <w:rFonts w:eastAsia="Times New Roman"/>
+          <w:b/>
+          <w:bCs/>
           <w:color w:val="000000" w:themeColor="text1"/>
         </w:rPr>
-        <w:t xml:space="preserve">Available: </w:t>
+        <w:t>Available:</w:t>
+      </w:r>
+      <w:r>
+        <w:rPr>
+          <w:rFonts w:eastAsia="Times New Roman"/>
+          <w:color w:val="000000" w:themeColor="text1"/>
+        </w:rPr>
+        <w:t xml:space="preserve"> </w:t>
       </w:r>
       <w:hyperlink r:id="rId17" w:history="1">
         <w:r>
@@ -2267,6 +2324,10 @@
         <w:ind w:left="1710" w:right="103"/>
       </w:pPr>
       <w:r>
+        <w:rPr>
+          <w:b/>
+          <w:bCs/>
+        </w:rPr>
         <w:t>Authors:</w:t>
       </w:r>
       <w:r>
@@ -2314,6 +2375,10 @@
         <w:ind w:left="1710" w:right="103"/>
       </w:pPr>
       <w:r>
+        <w:rPr>
+          <w:b/>
+          <w:bCs/>
+        </w:rPr>
         <w:t>Journal:</w:t>
       </w:r>
       <w:r>
@@ -2328,6 +2393,9 @@
           <w:t>Informatics in Medicine Unlocked</w:t>
         </w:r>
       </w:hyperlink>
+      <w:r>
+        <w:t xml:space="preserve"> </w:t>
+      </w:r>
     </w:p>
     <w:p>
       <w:pPr>
@@ -2339,31 +2407,10 @@
         <w:ind w:left="1710" w:right="103"/>
       </w:pPr>
       <w:r>
-        <w:t>Publisher:</w:t>
-      </w:r>
-      <w:r>
-        <w:t xml:space="preserve"> </w:t>
-      </w:r>
-      <w:hyperlink r:id="rId19" w:tgtFrame="_blank" w:history="1">
-        <w:r>
-          <w:rPr>
-            <w:rStyle w:val="Hyperlink"/>
-            <w:u w:val="none"/>
-          </w:rPr>
-          <w:t>Elsevier</w:t>
-        </w:r>
-      </w:hyperlink>
-    </w:p>
-    <w:p>
-      <w:pPr>
-        <w:pStyle w:val="BodyText"/>
-        <w:tabs>
-          <w:tab w:val="left" w:pos="9969"/>
-        </w:tabs>
-        <w:spacing w:before="104"/>
-        <w:ind w:left="1710" w:right="103"/>
-      </w:pPr>
-      <w:r>
+        <w:rPr>
+          <w:b/>
+          <w:bCs/>
+        </w:rPr>
         <w:t>Field:</w:t>
       </w:r>
       <w:r>
@@ -2434,15 +2481,16 @@
           <w:rFonts w:eastAsia="Times New Roman"/>
           <w:b/>
           <w:bCs/>
-        </w:rPr>
-        <w:t xml:space="preserve">      </w:t>
-      </w:r>
-      <w:r>
-        <w:rPr>
-          <w:rFonts w:eastAsia="Times New Roman"/>
           <w:color w:val="000000" w:themeColor="text1"/>
         </w:rPr>
-        <w:t xml:space="preserve">Field: </w:t>
+        <w:t>Field:</w:t>
+      </w:r>
+      <w:r>
+        <w:rPr>
+          <w:rFonts w:eastAsia="Times New Roman"/>
+          <w:color w:val="000000" w:themeColor="text1"/>
+        </w:rPr>
+        <w:t xml:space="preserve"> </w:t>
       </w:r>
       <w:r>
         <w:rPr>
@@ -2461,31 +2509,142 @@
         <w:spacing w:before="104"/>
         <w:ind w:left="1710" w:right="103"/>
         <w:rPr>
-          <w:rFonts w:ascii="Times New Roman"/>
+          <w:rFonts w:eastAsia="Times New Roman"/>
+          <w:color w:val="000000" w:themeColor="text1"/>
+        </w:rPr>
+      </w:pPr>
+      <w:r>
+        <w:rPr>
+          <w:rFonts w:eastAsia="Times New Roman"/>
+          <w:b/>
+          <w:bCs/>
+          <w:color w:val="000000" w:themeColor="text1"/>
+        </w:rPr>
+        <w:t>Supervisor:</w:t>
+      </w:r>
+      <w:r>
+        <w:rPr>
+          <w:rFonts w:eastAsia="Times New Roman"/>
+          <w:color w:val="000000" w:themeColor="text1"/>
+        </w:rPr>
+        <w:t xml:space="preserve"> </w:t>
+      </w:r>
+      <w:r>
+        <w:rPr>
+          <w:rFonts w:eastAsia="Times New Roman"/>
+          <w:color w:val="000000" w:themeColor="text1"/>
+        </w:rPr>
+        <w:t xml:space="preserve">Asst. </w:t>
+      </w:r>
+      <w:r>
+        <w:rPr>
+          <w:rFonts w:eastAsia="Times New Roman"/>
+          <w:color w:val="000000" w:themeColor="text1"/>
+        </w:rPr>
+        <w:t xml:space="preserve">Prof. </w:t>
+      </w:r>
+      <w:r>
+        <w:rPr>
+          <w:rFonts w:eastAsia="Times New Roman"/>
+          <w:color w:val="000000" w:themeColor="text1"/>
+        </w:rPr>
+        <w:t>Barshon Sen</w:t>
+      </w:r>
+      <w:r>
+        <w:rPr>
+          <w:rFonts w:eastAsia="Times New Roman"/>
+          <w:color w:val="000000" w:themeColor="text1"/>
+        </w:rPr>
+        <w:t>, Rajshahi University of Engineering &amp; Technology</w:t>
+      </w:r>
+    </w:p>
+    <w:p>
+      <w:pPr>
+        <w:pStyle w:val="BodyText"/>
+        <w:numPr>
+          <w:ilvl w:val="0"/>
+          <w:numId w:val="10"/>
+        </w:numPr>
+        <w:tabs>
+          <w:tab w:val="left" w:pos="9969"/>
+        </w:tabs>
+        <w:spacing w:before="104"/>
+        <w:ind w:right="103"/>
+        <w:rPr>
           <w:color w:val="00008E"/>
           <w:u w:val="single" w:color="000000"/>
         </w:rPr>
       </w:pPr>
       <w:r>
         <w:rPr>
+          <w:b/>
+          <w:bCs/>
+          <w:u w:color="000000"/>
+        </w:rPr>
+        <w:t>Slither Game</w:t>
+      </w:r>
+      <w:r>
+        <w:rPr>
+          <w:u w:color="000000"/>
+        </w:rPr>
+        <w:t xml:space="preserve"> (Sessional Project)</w:t>
+      </w:r>
+    </w:p>
+    <w:p>
+      <w:pPr>
+        <w:pStyle w:val="BodyText"/>
+        <w:tabs>
+          <w:tab w:val="left" w:pos="9969"/>
+        </w:tabs>
+        <w:spacing w:before="104"/>
+        <w:ind w:left="1710" w:right="103"/>
+        <w:rPr>
+          <w:u w:color="000000"/>
+        </w:rPr>
+      </w:pPr>
+      <w:r>
+        <w:rPr>
+          <w:b/>
+          <w:bCs/>
+          <w:u w:color="000000"/>
+        </w:rPr>
+        <w:t>Field:</w:t>
+      </w:r>
+      <w:r>
+        <w:rPr>
+          <w:u w:color="000000"/>
+        </w:rPr>
+        <w:t xml:space="preserve"> PyGame</w:t>
+      </w:r>
+    </w:p>
+    <w:p>
+      <w:pPr>
+        <w:pStyle w:val="BodyText"/>
+        <w:tabs>
+          <w:tab w:val="left" w:pos="9969"/>
+        </w:tabs>
+        <w:spacing w:before="104"/>
+        <w:ind w:left="1710" w:right="103"/>
+        <w:rPr>
           <w:rFonts w:eastAsia="Times New Roman"/>
           <w:color w:val="000000" w:themeColor="text1"/>
         </w:rPr>
-        <w:t xml:space="preserve">      </w:t>
-      </w:r>
-      <w:r>
-        <w:rPr>
-          <w:rFonts w:eastAsia="Times New Roman"/>
+      </w:pPr>
+      <w:r>
+        <w:rPr>
+          <w:rFonts w:eastAsia="Times New Roman"/>
+          <w:b/>
+          <w:bCs/>
           <w:color w:val="000000" w:themeColor="text1"/>
         </w:rPr>
-        <w:t>Supervisor</w:t>
+        <w:t>Supervisor:</w:t>
       </w:r>
       <w:r>
         <w:rPr>
           <w:rFonts w:eastAsia="Times New Roman"/>
           <w:color w:val="000000" w:themeColor="text1"/>
         </w:rPr>
-        <w:t xml:space="preserve">: </w:t>
+        <w:t xml:space="preserve"> </w:t>
       </w:r>
       <w:r>
         <w:rPr>
@@ -2509,7 +2668,7 @@
           <w:tab w:val="left" w:pos="8879"/>
         </w:tabs>
         <w:spacing w:before="213"/>
-        <w:ind w:left="0" w:right="979" w:firstLine="810"/>
+        <w:ind w:left="0" w:right="799" w:firstLine="810"/>
         <w:rPr>
           <w:rFonts w:ascii="Times New Roman"/>
           <w:color w:val="0070C0"/>
@@ -2534,6 +2693,12 @@
           <w:color w:val="0070C0"/>
         </w:rPr>
         <w:t>_____________________________________________________</w:t>
+      </w:r>
+      <w:r>
+        <w:rPr>
+          <w:color w:val="0070C0"/>
+        </w:rPr>
+        <w:t>__</w:t>
       </w:r>
     </w:p>
     <w:p>
@@ -2582,8 +2747,16 @@
       <w:r>
         <w:rPr>
           <w:rFonts w:eastAsia="Times New Roman"/>
-        </w:rPr>
-        <w:t>Institute: deeplearning.ai</w:t>
+          <w:b/>
+          <w:bCs/>
+        </w:rPr>
+        <w:t>Institute:</w:t>
+      </w:r>
+      <w:r>
+        <w:rPr>
+          <w:rFonts w:eastAsia="Times New Roman"/>
+        </w:rPr>
+        <w:t xml:space="preserve"> deeplearning.ai</w:t>
       </w:r>
     </w:p>
     <w:p>
@@ -2642,8 +2815,16 @@
       <w:r>
         <w:rPr>
           <w:rFonts w:eastAsia="Times New Roman"/>
-        </w:rPr>
-        <w:t>Institute: IBM</w:t>
+          <w:b/>
+          <w:bCs/>
+        </w:rPr>
+        <w:t>Institute:</w:t>
+      </w:r>
+      <w:r>
+        <w:rPr>
+          <w:rFonts w:eastAsia="Times New Roman"/>
+        </w:rPr>
+        <w:t xml:space="preserve"> IBM</w:t>
       </w:r>
     </w:p>
     <w:p>
@@ -2678,7 +2859,14 @@
         <w:ind w:left="1710" w:right="118"/>
       </w:pPr>
       <w:r>
-        <w:t xml:space="preserve">Institute: </w:t>
+        <w:rPr>
+          <w:b/>
+          <w:bCs/>
+        </w:rPr>
+        <w:t>Institute:</w:t>
+      </w:r>
+      <w:r>
+        <w:t xml:space="preserve"> </w:t>
       </w:r>
       <w:r>
         <w:rPr>
@@ -2733,8 +2921,16 @@
       <w:r>
         <w:rPr>
           <w:rFonts w:eastAsia="Times New Roman"/>
-        </w:rPr>
-        <w:t>Institute: deeplearning.ai</w:t>
+          <w:b/>
+          <w:bCs/>
+        </w:rPr>
+        <w:t>Institute:</w:t>
+      </w:r>
+      <w:r>
+        <w:rPr>
+          <w:rFonts w:eastAsia="Times New Roman"/>
+        </w:rPr>
+        <w:t xml:space="preserve"> deeplearning.ai</w:t>
       </w:r>
     </w:p>
     <w:p>
@@ -2866,6 +3062,77 @@
         </w:rPr>
         <w:t>Co Founder</w:t>
       </w:r>
+      <w:r>
+        <w:rPr>
+          <w:b/>
+          <w:bCs/>
+        </w:rPr>
+        <w:t xml:space="preserve"> </w:t>
+      </w:r>
+      <w:r>
+        <w:rPr>
+          <w:rFonts w:eastAsia="Times New Roman"/>
+          <w:b/>
+          <w:bCs/>
+        </w:rPr>
+        <w:t>(</w:t>
+      </w:r>
+      <w:r>
+        <w:rPr>
+          <w:b/>
+          <w:bCs/>
+          <w:shd w:val="clear" w:color="auto" w:fill="FFFFFF"/>
+        </w:rPr>
+        <w:t>January</w:t>
+      </w:r>
+      <w:r>
+        <w:rPr>
+          <w:b/>
+          <w:bCs/>
+          <w:shd w:val="clear" w:color="auto" w:fill="FFFFFF"/>
+        </w:rPr>
+        <w:t>,</w:t>
+      </w:r>
+      <w:r>
+        <w:rPr>
+          <w:b/>
+          <w:bCs/>
+          <w:shd w:val="clear" w:color="auto" w:fill="FFFFFF"/>
+        </w:rPr>
+        <w:t xml:space="preserve"> 201</w:t>
+      </w:r>
+      <w:r>
+        <w:rPr>
+          <w:b/>
+          <w:bCs/>
+          <w:shd w:val="clear" w:color="auto" w:fill="FFFFFF"/>
+        </w:rPr>
+        <w:t>9</w:t>
+      </w:r>
+      <w:r>
+        <w:rPr>
+          <w:b/>
+          <w:bCs/>
+          <w:shd w:val="clear" w:color="auto" w:fill="FFFFFF"/>
+        </w:rPr>
+        <w:t xml:space="preserve"> </w:t>
+      </w:r>
+      <w:r>
+        <w:rPr>
+          <w:b/>
+          <w:bCs/>
+          <w:shd w:val="clear" w:color="auto" w:fill="FFFFFF"/>
+        </w:rPr>
+        <w:t>- Present</w:t>
+      </w:r>
+      <w:r>
+        <w:rPr>
+          <w:b/>
+          <w:bCs/>
+          <w:shd w:val="clear" w:color="auto" w:fill="FFFFFF"/>
+        </w:rPr>
+        <w:t>)</w:t>
+      </w:r>
     </w:p>
     <w:p>
       <w:pPr>
@@ -2875,6 +3142,9 @@
         </w:tabs>
         <w:spacing w:before="180" w:line="249" w:lineRule="auto"/>
         <w:ind w:left="1800" w:right="118"/>
+        <w:rPr>
+          <w:shd w:val="clear" w:color="auto" w:fill="FFFFFF"/>
+        </w:rPr>
       </w:pPr>
       <w:r>
         <w:t>Code Studio</w:t>
@@ -2887,6 +3157,50 @@
           <w:shd w:val="clear" w:color="auto" w:fill="FFFFFF"/>
         </w:rPr>
         <w:t>software company that builds Mobile and Web Application</w:t>
+      </w:r>
+    </w:p>
+    <w:p>
+      <w:pPr>
+        <w:pStyle w:val="BodyText"/>
+        <w:numPr>
+          <w:ilvl w:val="0"/>
+          <w:numId w:val="23"/>
+        </w:numPr>
+        <w:tabs>
+          <w:tab w:val="left" w:pos="2591"/>
+        </w:tabs>
+        <w:spacing w:before="180" w:line="249" w:lineRule="auto"/>
+        <w:ind w:right="118"/>
+        <w:rPr>
+          <w:shd w:val="clear" w:color="auto" w:fill="FFFFFF"/>
+        </w:rPr>
+      </w:pPr>
+      <w:r>
+        <w:rPr>
+          <w:b/>
+          <w:bCs/>
+          <w:shd w:val="clear" w:color="auto" w:fill="FFFFFF"/>
+        </w:rPr>
+        <w:t>Asst. Publication Secretary (March 2018 – December 2019)</w:t>
+      </w:r>
+    </w:p>
+    <w:p>
+      <w:pPr>
+        <w:pStyle w:val="BodyText"/>
+        <w:tabs>
+          <w:tab w:val="left" w:pos="2591"/>
+        </w:tabs>
+        <w:spacing w:before="180" w:line="249" w:lineRule="auto"/>
+        <w:ind w:left="1800" w:right="118"/>
+        <w:rPr>
+          <w:shd w:val="clear" w:color="auto" w:fill="FFFFFF"/>
+        </w:rPr>
+      </w:pPr>
+      <w:r>
+        <w:rPr>
+          <w:shd w:val="clear" w:color="auto" w:fill="FFFFFF"/>
+        </w:rPr>
+        <w:t>RUET Career Forum</w:t>
       </w:r>
     </w:p>
     <w:p>
@@ -2908,7 +3222,87 @@
           <w:b/>
           <w:bCs/>
         </w:rPr>
-        <w:t>Vice President (Admin)</w:t>
+        <w:t xml:space="preserve">Vice </w:t>
+      </w:r>
+      <w:r>
+        <w:rPr>
+          <w:rFonts w:eastAsia="Times New Roman"/>
+          <w:b/>
+          <w:bCs/>
+        </w:rPr>
+        <w:t>President (Admin)</w:t>
+      </w:r>
+      <w:r>
+        <w:rPr>
+          <w:rFonts w:eastAsia="Times New Roman"/>
+          <w:b/>
+          <w:bCs/>
+        </w:rPr>
+        <w:t xml:space="preserve"> </w:t>
+      </w:r>
+      <w:r>
+        <w:rPr>
+          <w:rFonts w:eastAsia="Times New Roman"/>
+          <w:b/>
+          <w:bCs/>
+        </w:rPr>
+        <w:t>(</w:t>
+      </w:r>
+      <w:r>
+        <w:rPr>
+          <w:b/>
+          <w:bCs/>
+          <w:shd w:val="clear" w:color="auto" w:fill="FFFFFF"/>
+        </w:rPr>
+        <w:t>February</w:t>
+      </w:r>
+      <w:r>
+        <w:rPr>
+          <w:b/>
+          <w:bCs/>
+          <w:shd w:val="clear" w:color="auto" w:fill="FFFFFF"/>
+        </w:rPr>
+        <w:t>,</w:t>
+      </w:r>
+      <w:r>
+        <w:rPr>
+          <w:b/>
+          <w:bCs/>
+          <w:shd w:val="clear" w:color="auto" w:fill="FFFFFF"/>
+        </w:rPr>
+        <w:t xml:space="preserve"> 2021 </w:t>
+      </w:r>
+      <w:r>
+        <w:rPr>
+          <w:b/>
+          <w:bCs/>
+          <w:shd w:val="clear" w:color="auto" w:fill="FFFFFF"/>
+        </w:rPr>
+        <w:t>-</w:t>
+      </w:r>
+      <w:r>
+        <w:rPr>
+          <w:b/>
+          <w:bCs/>
+          <w:shd w:val="clear" w:color="auto" w:fill="FFFFFF"/>
+        </w:rPr>
+        <w:t xml:space="preserve"> </w:t>
+      </w:r>
+      <w:r>
+        <w:rPr>
+          <w:b/>
+          <w:bCs/>
+          <w:shd w:val="clear" w:color="auto" w:fill="FFFFFF"/>
+        </w:rPr>
+        <w:t>October, 2022</w:t>
+      </w:r>
+      <w:r>
+        <w:rPr>
+          <w:b/>
+          <w:bCs/>
+          <w:shd w:val="clear" w:color="auto" w:fill="FFFFFF"/>
+        </w:rPr>
+        <w:t>)</w:t>
       </w:r>
     </w:p>
     <w:p>
@@ -2924,7 +3318,13 @@
         <w:rPr>
           <w:rFonts w:eastAsia="Times New Roman"/>
         </w:rPr>
-        <w:t>Onuronon, RUET Cultural Club</w:t>
+        <w:t xml:space="preserve">Onuronon, RUET Cultural </w:t>
+      </w:r>
+      <w:r>
+        <w:rPr>
+          <w:rFonts w:eastAsia="Times New Roman"/>
+        </w:rPr>
+        <w:t>Club</w:t>
       </w:r>
     </w:p>
     <w:p>
@@ -3316,6 +3716,7 @@
                       <w:sz w:val="20"/>
                       <w:szCs w:val="20"/>
                     </w:rPr>
+                    <w:lastRenderedPageBreak/>
                     <w:t>Nationality</w:t>
                   </w:r>
                 </w:p>
@@ -4014,7 +4415,6 @@
           <w:color w:val="00008E"/>
           <w:w w:val="90"/>
         </w:rPr>
-        <w:lastRenderedPageBreak/>
         <w:t>REFEENCE(S)</w:t>
       </w:r>
       <w:r>
@@ -5020,14 +5420,14 @@
         <v:path o:extrusionok="f" gradientshapeok="t" o:connecttype="rect"/>
         <o:lock v:ext="edit" aspectratio="t"/>
       </v:shapetype>
-      <v:shape id="_x0000_i1104" type="#_x0000_t75" style="width:22.2pt;height:19.2pt;visibility:visible;mso-wrap-style:square" o:bullet="t">
+      <v:shape id="_x0000_i1436" type="#_x0000_t75" style="width:22.3pt;height:18.85pt;visibility:visible;mso-wrap-style:square" o:bullet="t">
         <v:imagedata r:id="rId1" o:title=""/>
       </v:shape>
     </w:pict>
   </w:numPicBullet>
   <w:numPicBullet w:numPicBulletId="1">
     <w:pict>
-      <v:shape id="_x0000_i1105" type="#_x0000_t75" style="width:384.6pt;height:384.6pt;visibility:visible;mso-wrap-style:square" o:bullet="t">
+      <v:shape id="_x0000_i1437" type="#_x0000_t75" style="width:384.85pt;height:384.85pt;visibility:visible;mso-wrap-style:square" o:bullet="t">
         <v:imagedata r:id="rId2" o:title=""/>
       </v:shape>
     </w:pict>
@@ -5631,7 +6031,7 @@
   <w:abstractNum w:abstractNumId="5" w15:restartNumberingAfterBreak="0">
     <w:nsid w:val="16934166"/>
     <w:multiLevelType w:val="hybridMultilevel"/>
-    <w:tmpl w:val="76E6D32E"/>
+    <w:tmpl w:val="6C601C46"/>
     <w:lvl w:ilvl="0" w:tplc="04090001">
       <w:start w:val="1"/>
       <w:numFmt w:val="bullet"/>
@@ -6761,6 +7161,118 @@
     </w:lvl>
   </w:abstractNum>
   <w:abstractNum w:abstractNumId="15" w15:restartNumberingAfterBreak="0">
+    <w:nsid w:val="56181329"/>
+    <w:multiLevelType w:val="hybridMultilevel"/>
+    <w:tmpl w:val="3C42135E"/>
+    <w:lvl w:ilvl="0" w:tplc="9F061998">
+      <w:numFmt w:val="bullet"/>
+      <w:lvlText w:val="-"/>
+      <w:lvlJc w:val="left"/>
+      <w:pPr>
+        <w:ind w:left="2160" w:hanging="360"/>
+      </w:pPr>
+      <w:rPr>
+        <w:rFonts w:ascii="Arial" w:eastAsia="Arial" w:hAnsi="Arial" w:cs="Arial" w:hint="default"/>
+      </w:rPr>
+    </w:lvl>
+    <w:lvl w:ilvl="1" w:tplc="04090003" w:tentative="1">
+      <w:start w:val="1"/>
+      <w:numFmt w:val="bullet"/>
+      <w:lvlText w:val="o"/>
+      <w:lvlJc w:val="left"/>
+      <w:pPr>
+        <w:ind w:left="2880" w:hanging="360"/>
+      </w:pPr>
+      <w:rPr>
+        <w:rFonts w:ascii="Courier New" w:hAnsi="Courier New" w:cs="Courier New" w:hint="default"/>
+      </w:rPr>
+    </w:lvl>
+    <w:lvl w:ilvl="2" w:tplc="04090005" w:tentative="1">
+      <w:start w:val="1"/>
+      <w:numFmt w:val="bullet"/>
+      <w:lvlText w:val=""/>
+      <w:lvlJc w:val="left"/>
+      <w:pPr>
+        <w:ind w:left="3600" w:hanging="360"/>
+      </w:pPr>
+      <w:rPr>
+        <w:rFonts w:ascii="Wingdings" w:hAnsi="Wingdings" w:hint="default"/>
+      </w:rPr>
+    </w:lvl>
+    <w:lvl w:ilvl="3" w:tplc="04090001" w:tentative="1">
+      <w:start w:val="1"/>
+      <w:numFmt w:val="bullet"/>
+      <w:lvlText w:val=""/>
+      <w:lvlJc w:val="left"/>
+      <w:pPr>
+        <w:ind w:left="4320" w:hanging="360"/>
+      </w:pPr>
+      <w:rPr>
+        <w:rFonts w:ascii="Symbol" w:hAnsi="Symbol" w:hint="default"/>
+      </w:rPr>
+    </w:lvl>
+    <w:lvl w:ilvl="4" w:tplc="04090003" w:tentative="1">
+      <w:start w:val="1"/>
+      <w:numFmt w:val="bullet"/>
+      <w:lvlText w:val="o"/>
+      <w:lvlJc w:val="left"/>
+      <w:pPr>
+        <w:ind w:left="5040" w:hanging="360"/>
+      </w:pPr>
+      <w:rPr>
+        <w:rFonts w:ascii="Courier New" w:hAnsi="Courier New" w:cs="Courier New" w:hint="default"/>
+      </w:rPr>
+    </w:lvl>
+    <w:lvl w:ilvl="5" w:tplc="04090005" w:tentative="1">
+      <w:start w:val="1"/>
+      <w:numFmt w:val="bullet"/>
+      <w:lvlText w:val=""/>
+      <w:lvlJc w:val="left"/>
+      <w:pPr>
+        <w:ind w:left="5760" w:hanging="360"/>
+      </w:pPr>
+      <w:rPr>
+        <w:rFonts w:ascii="Wingdings" w:hAnsi="Wingdings" w:hint="default"/>
+      </w:rPr>
+    </w:lvl>
+    <w:lvl w:ilvl="6" w:tplc="04090001" w:tentative="1">
+      <w:start w:val="1"/>
+      <w:numFmt w:val="bullet"/>
+      <w:lvlText w:val=""/>
+      <w:lvlJc w:val="left"/>
+      <w:pPr>
+        <w:ind w:left="6480" w:hanging="360"/>
+      </w:pPr>
+      <w:rPr>
+        <w:rFonts w:ascii="Symbol" w:hAnsi="Symbol" w:hint="default"/>
+      </w:rPr>
+    </w:lvl>
+    <w:lvl w:ilvl="7" w:tplc="04090003" w:tentative="1">
+      <w:start w:val="1"/>
+      <w:numFmt w:val="bullet"/>
+      <w:lvlText w:val="o"/>
+      <w:lvlJc w:val="left"/>
+      <w:pPr>
+        <w:ind w:left="7200" w:hanging="360"/>
+      </w:pPr>
+      <w:rPr>
+        <w:rFonts w:ascii="Courier New" w:hAnsi="Courier New" w:cs="Courier New" w:hint="default"/>
+      </w:rPr>
+    </w:lvl>
+    <w:lvl w:ilvl="8" w:tplc="04090005" w:tentative="1">
+      <w:start w:val="1"/>
+      <w:numFmt w:val="bullet"/>
+      <w:lvlText w:val=""/>
+      <w:lvlJc w:val="left"/>
+      <w:pPr>
+        <w:ind w:left="7920" w:hanging="360"/>
+      </w:pPr>
+      <w:rPr>
+        <w:rFonts w:ascii="Wingdings" w:hAnsi="Wingdings" w:hint="default"/>
+      </w:rPr>
+    </w:lvl>
+  </w:abstractNum>
+  <w:abstractNum w:abstractNumId="16" w15:restartNumberingAfterBreak="0">
     <w:nsid w:val="5F602EA3"/>
     <w:multiLevelType w:val="hybridMultilevel"/>
     <w:tmpl w:val="DE3AE436"/>
@@ -6873,7 +7385,7 @@
       </w:rPr>
     </w:lvl>
   </w:abstractNum>
-  <w:abstractNum w:abstractNumId="16" w15:restartNumberingAfterBreak="0">
+  <w:abstractNum w:abstractNumId="17" w15:restartNumberingAfterBreak="0">
     <w:nsid w:val="7A747691"/>
     <w:multiLevelType w:val="hybridMultilevel"/>
     <w:tmpl w:val="62FE43E0"/>
@@ -6986,7 +7498,119 @@
       </w:rPr>
     </w:lvl>
   </w:abstractNum>
-  <w:abstractNum w:abstractNumId="17" w15:restartNumberingAfterBreak="0">
+  <w:abstractNum w:abstractNumId="18" w15:restartNumberingAfterBreak="0">
+    <w:nsid w:val="7B0E14F8"/>
+    <w:multiLevelType w:val="hybridMultilevel"/>
+    <w:tmpl w:val="2D764F96"/>
+    <w:lvl w:ilvl="0" w:tplc="9F061998">
+      <w:numFmt w:val="bullet"/>
+      <w:lvlText w:val="-"/>
+      <w:lvlJc w:val="left"/>
+      <w:pPr>
+        <w:ind w:left="1800" w:hanging="360"/>
+      </w:pPr>
+      <w:rPr>
+        <w:rFonts w:ascii="Arial" w:eastAsia="Arial" w:hAnsi="Arial" w:cs="Arial" w:hint="default"/>
+      </w:rPr>
+    </w:lvl>
+    <w:lvl w:ilvl="1" w:tplc="04090003">
+      <w:start w:val="1"/>
+      <w:numFmt w:val="bullet"/>
+      <w:lvlText w:val="o"/>
+      <w:lvlJc w:val="left"/>
+      <w:pPr>
+        <w:ind w:left="1080" w:hanging="360"/>
+      </w:pPr>
+      <w:rPr>
+        <w:rFonts w:ascii="Courier New" w:hAnsi="Courier New" w:cs="Courier New" w:hint="default"/>
+      </w:rPr>
+    </w:lvl>
+    <w:lvl w:ilvl="2" w:tplc="04090005">
+      <w:start w:val="1"/>
+      <w:numFmt w:val="bullet"/>
+      <w:lvlText w:val=""/>
+      <w:lvlJc w:val="left"/>
+      <w:pPr>
+        <w:ind w:left="1800" w:hanging="360"/>
+      </w:pPr>
+      <w:rPr>
+        <w:rFonts w:ascii="Wingdings" w:hAnsi="Wingdings" w:hint="default"/>
+      </w:rPr>
+    </w:lvl>
+    <w:lvl w:ilvl="3" w:tplc="04090001" w:tentative="1">
+      <w:start w:val="1"/>
+      <w:numFmt w:val="bullet"/>
+      <w:lvlText w:val=""/>
+      <w:lvlJc w:val="left"/>
+      <w:pPr>
+        <w:ind w:left="2520" w:hanging="360"/>
+      </w:pPr>
+      <w:rPr>
+        <w:rFonts w:ascii="Symbol" w:hAnsi="Symbol" w:hint="default"/>
+      </w:rPr>
+    </w:lvl>
+    <w:lvl w:ilvl="4" w:tplc="04090003" w:tentative="1">
+      <w:start w:val="1"/>
+      <w:numFmt w:val="bullet"/>
+      <w:lvlText w:val="o"/>
+      <w:lvlJc w:val="left"/>
+      <w:pPr>
+        <w:ind w:left="3240" w:hanging="360"/>
+      </w:pPr>
+      <w:rPr>
+        <w:rFonts w:ascii="Courier New" w:hAnsi="Courier New" w:cs="Courier New" w:hint="default"/>
+      </w:rPr>
+    </w:lvl>
+    <w:lvl w:ilvl="5" w:tplc="04090005" w:tentative="1">
+      <w:start w:val="1"/>
+      <w:numFmt w:val="bullet"/>
+      <w:lvlText w:val=""/>
+      <w:lvlJc w:val="left"/>
+      <w:pPr>
+        <w:ind w:left="3960" w:hanging="360"/>
+      </w:pPr>
+      <w:rPr>
+        <w:rFonts w:ascii="Wingdings" w:hAnsi="Wingdings" w:hint="default"/>
+      </w:rPr>
+    </w:lvl>
+    <w:lvl w:ilvl="6" w:tplc="04090001" w:tentative="1">
+      <w:start w:val="1"/>
+      <w:numFmt w:val="bullet"/>
+      <w:lvlText w:val=""/>
+      <w:lvlJc w:val="left"/>
+      <w:pPr>
+        <w:ind w:left="4680" w:hanging="360"/>
+      </w:pPr>
+      <w:rPr>
+        <w:rFonts w:ascii="Symbol" w:hAnsi="Symbol" w:hint="default"/>
+      </w:rPr>
+    </w:lvl>
+    <w:lvl w:ilvl="7" w:tplc="04090003" w:tentative="1">
+      <w:start w:val="1"/>
+      <w:numFmt w:val="bullet"/>
+      <w:lvlText w:val="o"/>
+      <w:lvlJc w:val="left"/>
+      <w:pPr>
+        <w:ind w:left="5400" w:hanging="360"/>
+      </w:pPr>
+      <w:rPr>
+        <w:rFonts w:ascii="Courier New" w:hAnsi="Courier New" w:cs="Courier New" w:hint="default"/>
+      </w:rPr>
+    </w:lvl>
+    <w:lvl w:ilvl="8" w:tplc="04090005" w:tentative="1">
+      <w:start w:val="1"/>
+      <w:numFmt w:val="bullet"/>
+      <w:lvlText w:val=""/>
+      <w:lvlJc w:val="left"/>
+      <w:pPr>
+        <w:ind w:left="6120" w:hanging="360"/>
+      </w:pPr>
+      <w:rPr>
+        <w:rFonts w:ascii="Wingdings" w:hAnsi="Wingdings" w:hint="default"/>
+      </w:rPr>
+    </w:lvl>
+  </w:abstractNum>
+  <w:abstractNum w:abstractNumId="19" w15:restartNumberingAfterBreak="0">
     <w:nsid w:val="7C2437A0"/>
     <w:multiLevelType w:val="hybridMultilevel"/>
     <w:tmpl w:val="7D2ED488"/>
@@ -7099,10 +7723,123 @@
       </w:rPr>
     </w:lvl>
   </w:abstractNum>
-  <w:abstractNum w:abstractNumId="18" w15:restartNumberingAfterBreak="0">
+  <w:abstractNum w:abstractNumId="20" w15:restartNumberingAfterBreak="0">
+    <w:nsid w:val="7C4008CF"/>
+    <w:multiLevelType w:val="hybridMultilevel"/>
+    <w:tmpl w:val="0D56F8E0"/>
+    <w:lvl w:ilvl="0" w:tplc="04090001">
+      <w:start w:val="1"/>
+      <w:numFmt w:val="bullet"/>
+      <w:lvlText w:val=""/>
+      <w:lvlJc w:val="left"/>
+      <w:pPr>
+        <w:ind w:left="1800" w:hanging="360"/>
+      </w:pPr>
+      <w:rPr>
+        <w:rFonts w:ascii="Symbol" w:hAnsi="Symbol" w:hint="default"/>
+      </w:rPr>
+    </w:lvl>
+    <w:lvl w:ilvl="1" w:tplc="04090003" w:tentative="1">
+      <w:start w:val="1"/>
+      <w:numFmt w:val="bullet"/>
+      <w:lvlText w:val="o"/>
+      <w:lvlJc w:val="left"/>
+      <w:pPr>
+        <w:ind w:left="1080" w:hanging="360"/>
+      </w:pPr>
+      <w:rPr>
+        <w:rFonts w:ascii="Courier New" w:hAnsi="Courier New" w:cs="Courier New" w:hint="default"/>
+      </w:rPr>
+    </w:lvl>
+    <w:lvl w:ilvl="2" w:tplc="04090005" w:tentative="1">
+      <w:start w:val="1"/>
+      <w:numFmt w:val="bullet"/>
+      <w:lvlText w:val=""/>
+      <w:lvlJc w:val="left"/>
+      <w:pPr>
+        <w:ind w:left="1800" w:hanging="360"/>
+      </w:pPr>
+      <w:rPr>
+        <w:rFonts w:ascii="Wingdings" w:hAnsi="Wingdings" w:hint="default"/>
+      </w:rPr>
+    </w:lvl>
+    <w:lvl w:ilvl="3" w:tplc="04090001" w:tentative="1">
+      <w:start w:val="1"/>
+      <w:numFmt w:val="bullet"/>
+      <w:lvlText w:val=""/>
+      <w:lvlJc w:val="left"/>
+      <w:pPr>
+        <w:ind w:left="2520" w:hanging="360"/>
+      </w:pPr>
+      <w:rPr>
+        <w:rFonts w:ascii="Symbol" w:hAnsi="Symbol" w:hint="default"/>
+      </w:rPr>
+    </w:lvl>
+    <w:lvl w:ilvl="4" w:tplc="04090003" w:tentative="1">
+      <w:start w:val="1"/>
+      <w:numFmt w:val="bullet"/>
+      <w:lvlText w:val="o"/>
+      <w:lvlJc w:val="left"/>
+      <w:pPr>
+        <w:ind w:left="3240" w:hanging="360"/>
+      </w:pPr>
+      <w:rPr>
+        <w:rFonts w:ascii="Courier New" w:hAnsi="Courier New" w:cs="Courier New" w:hint="default"/>
+      </w:rPr>
+    </w:lvl>
+    <w:lvl w:ilvl="5" w:tplc="04090005" w:tentative="1">
+      <w:start w:val="1"/>
+      <w:numFmt w:val="bullet"/>
+      <w:lvlText w:val=""/>
+      <w:lvlJc w:val="left"/>
+      <w:pPr>
+        <w:ind w:left="3960" w:hanging="360"/>
+      </w:pPr>
+      <w:rPr>
+        <w:rFonts w:ascii="Wingdings" w:hAnsi="Wingdings" w:hint="default"/>
+      </w:rPr>
+    </w:lvl>
+    <w:lvl w:ilvl="6" w:tplc="04090001" w:tentative="1">
+      <w:start w:val="1"/>
+      <w:numFmt w:val="bullet"/>
+      <w:lvlText w:val=""/>
+      <w:lvlJc w:val="left"/>
+      <w:pPr>
+        <w:ind w:left="4680" w:hanging="360"/>
+      </w:pPr>
+      <w:rPr>
+        <w:rFonts w:ascii="Symbol" w:hAnsi="Symbol" w:hint="default"/>
+      </w:rPr>
+    </w:lvl>
+    <w:lvl w:ilvl="7" w:tplc="04090003" w:tentative="1">
+      <w:start w:val="1"/>
+      <w:numFmt w:val="bullet"/>
+      <w:lvlText w:val="o"/>
+      <w:lvlJc w:val="left"/>
+      <w:pPr>
+        <w:ind w:left="5400" w:hanging="360"/>
+      </w:pPr>
+      <w:rPr>
+        <w:rFonts w:ascii="Courier New" w:hAnsi="Courier New" w:cs="Courier New" w:hint="default"/>
+      </w:rPr>
+    </w:lvl>
+    <w:lvl w:ilvl="8" w:tplc="04090005" w:tentative="1">
+      <w:start w:val="1"/>
+      <w:numFmt w:val="bullet"/>
+      <w:lvlText w:val=""/>
+      <w:lvlJc w:val="left"/>
+      <w:pPr>
+        <w:ind w:left="6120" w:hanging="360"/>
+      </w:pPr>
+      <w:rPr>
+        <w:rFonts w:ascii="Wingdings" w:hAnsi="Wingdings" w:hint="default"/>
+      </w:rPr>
+    </w:lvl>
+  </w:abstractNum>
+  <w:abstractNum w:abstractNumId="21" w15:restartNumberingAfterBreak="0">
     <w:nsid w:val="7CBF0438"/>
     <w:multiLevelType w:val="hybridMultilevel"/>
-    <w:tmpl w:val="6E96F3BA"/>
+    <w:tmpl w:val="DEBC52DC"/>
     <w:lvl w:ilvl="0" w:tplc="04090001">
       <w:start w:val="1"/>
       <w:numFmt w:val="bullet"/>
@@ -7212,7 +7949,7 @@
       </w:rPr>
     </w:lvl>
   </w:abstractNum>
-  <w:abstractNum w:abstractNumId="19" w15:restartNumberingAfterBreak="0">
+  <w:abstractNum w:abstractNumId="22" w15:restartNumberingAfterBreak="0">
     <w:nsid w:val="7F7748EC"/>
     <w:multiLevelType w:val="hybridMultilevel"/>
     <w:tmpl w:val="005665FE"/>
@@ -7332,22 +8069,22 @@
     <w:abstractNumId w:val="8"/>
   </w:num>
   <w:num w:numId="3" w16cid:durableId="1933394289">
-    <w:abstractNumId w:val="17"/>
+    <w:abstractNumId w:val="19"/>
   </w:num>
   <w:num w:numId="4" w16cid:durableId="1212419602">
-    <w:abstractNumId w:val="18"/>
+    <w:abstractNumId w:val="21"/>
   </w:num>
   <w:num w:numId="5" w16cid:durableId="1241675836">
     <w:abstractNumId w:val="10"/>
   </w:num>
   <w:num w:numId="6" w16cid:durableId="1337883529">
-    <w:abstractNumId w:val="15"/>
+    <w:abstractNumId w:val="16"/>
   </w:num>
   <w:num w:numId="7" w16cid:durableId="1027608638">
     <w:abstractNumId w:val="3"/>
   </w:num>
   <w:num w:numId="8" w16cid:durableId="1090126647">
-    <w:abstractNumId w:val="16"/>
+    <w:abstractNumId w:val="17"/>
   </w:num>
   <w:num w:numId="9" w16cid:durableId="1424573503">
     <w:abstractNumId w:val="4"/>
@@ -7359,7 +8096,7 @@
     <w:abstractNumId w:val="6"/>
   </w:num>
   <w:num w:numId="12" w16cid:durableId="2124760687">
-    <w:abstractNumId w:val="19"/>
+    <w:abstractNumId w:val="22"/>
   </w:num>
   <w:num w:numId="13" w16cid:durableId="275061811">
     <w:abstractNumId w:val="9"/>
@@ -7384,6 +8121,15 @@
   </w:num>
   <w:num w:numId="20" w16cid:durableId="1994990680">
     <w:abstractNumId w:val="7"/>
+  </w:num>
+  <w:num w:numId="21" w16cid:durableId="1401560908">
+    <w:abstractNumId w:val="15"/>
+  </w:num>
+  <w:num w:numId="22" w16cid:durableId="1934783225">
+    <w:abstractNumId w:val="18"/>
+  </w:num>
+  <w:num w:numId="23" w16cid:durableId="1718123417">
+    <w:abstractNumId w:val="20"/>
   </w:num>
 </w:numbering>
 </file>

</xml_diff>

<commit_message>
added 300 Problem Solve data
</commit_message>
<xml_diff>
--- a/pdf/CV_UTSHAB KUMAR GHOSH_B.Sc. in CSE.docx
+++ b/pdf/CV_UTSHAB KUMAR GHOSH_B.Sc. in CSE.docx
@@ -181,11 +181,33 @@
         </w:rPr>
         <w:t xml:space="preserve"> </w:t>
       </w:r>
-      <w:r>
-        <w:rPr>
-          <w:rFonts w:eastAsia="Times New Roman"/>
-        </w:rPr>
-        <w:t>Sabujbagh, Basabo TSO, Dhaka 1214, Bangladesh</w:t>
+      <w:proofErr w:type="spellStart"/>
+      <w:r>
+        <w:rPr>
+          <w:rFonts w:eastAsia="Times New Roman"/>
+        </w:rPr>
+        <w:t>Sabujbagh</w:t>
+      </w:r>
+      <w:proofErr w:type="spellEnd"/>
+      <w:r>
+        <w:rPr>
+          <w:rFonts w:eastAsia="Times New Roman"/>
+        </w:rPr>
+        <w:t xml:space="preserve">, </w:t>
+      </w:r>
+      <w:proofErr w:type="spellStart"/>
+      <w:r>
+        <w:rPr>
+          <w:rFonts w:eastAsia="Times New Roman"/>
+        </w:rPr>
+        <w:t>Basabo</w:t>
+      </w:r>
+      <w:proofErr w:type="spellEnd"/>
+      <w:r>
+        <w:rPr>
+          <w:rFonts w:eastAsia="Times New Roman"/>
+        </w:rPr>
+        <w:t xml:space="preserve"> TSO, Dhaka 1214, Bangladesh</w:t>
       </w:r>
       <w:r>
         <w:rPr>
@@ -938,6 +960,7 @@
                 <w:szCs w:val="20"/>
               </w:rPr>
             </w:pPr>
+            <w:proofErr w:type="spellStart"/>
             <w:r>
               <w:rPr>
                 <w:rStyle w:val="Strong"/>
@@ -947,6 +970,7 @@
               </w:rPr>
               <w:t>MyMedicalHUB</w:t>
             </w:r>
+            <w:proofErr w:type="spellEnd"/>
             <w:r>
               <w:rPr>
                 <w:rFonts w:eastAsia="Times New Roman"/>
@@ -1063,6 +1087,7 @@
                 <w:szCs w:val="20"/>
               </w:rPr>
             </w:pPr>
+            <w:proofErr w:type="spellStart"/>
             <w:r>
               <w:rPr>
                 <w:rFonts w:eastAsia="Times New Roman"/>
@@ -1071,7 +1096,18 @@
                 <w:sz w:val="20"/>
                 <w:szCs w:val="20"/>
               </w:rPr>
-              <w:t>Smartbook Writer (December 15, 2017 - January 31, 2019)</w:t>
+              <w:t>Smartbook</w:t>
+            </w:r>
+            <w:proofErr w:type="spellEnd"/>
+            <w:r>
+              <w:rPr>
+                <w:rFonts w:eastAsia="Times New Roman"/>
+                <w:b/>
+                <w:bCs/>
+                <w:sz w:val="20"/>
+                <w:szCs w:val="20"/>
+              </w:rPr>
+              <w:t xml:space="preserve"> Writer (December 15, 2017 - January 31, 2019)</w:t>
             </w:r>
           </w:p>
           <w:p>
@@ -1386,8 +1422,13 @@
         <w:spacing w:before="9"/>
         <w:ind w:left="1080"/>
       </w:pPr>
-      <w:r>
-        <w:t>Rajshahi University of Engineering &amp; Technology, Rajshahi-6204, Bangladesh</w:t>
+      <w:proofErr w:type="spellStart"/>
+      <w:r>
+        <w:t>Rajshahi</w:t>
+      </w:r>
+      <w:proofErr w:type="spellEnd"/>
+      <w:r>
+        <w:t xml:space="preserve"> University of Engineering &amp; Technology, Rajshahi-6204, Bangladesh</w:t>
       </w:r>
     </w:p>
     <w:p>
@@ -1566,8 +1607,13 @@
         <w:spacing w:before="9"/>
         <w:ind w:left="1080"/>
       </w:pPr>
-      <w:r>
-        <w:t>Motijheel Ideal School &amp; College, Dhaka, Bangladesh</w:t>
+      <w:proofErr w:type="spellStart"/>
+      <w:r>
+        <w:t>Motijheel</w:t>
+      </w:r>
+      <w:proofErr w:type="spellEnd"/>
+      <w:r>
+        <w:t xml:space="preserve"> Ideal School &amp; College, Dhaka, Bangladesh</w:t>
       </w:r>
     </w:p>
     <w:p>
@@ -1808,6 +1854,12 @@
           <w:spacing w:val="-21"/>
         </w:rPr>
         <w:t xml:space="preserve"> </w:t>
+      </w:r>
+      <w:r>
+        <w:t>Native</w:t>
+      </w:r>
+      <w:r>
+        <w:t>/</w:t>
       </w:r>
       <w:r>
         <w:t>Full</w:t>
@@ -1978,9 +2030,11 @@
         </w:rPr>
         <w:t xml:space="preserve"> </w:t>
       </w:r>
+      <w:proofErr w:type="spellStart"/>
       <w:r>
         <w:t>Javascript</w:t>
       </w:r>
+      <w:proofErr w:type="spellEnd"/>
       <w:r>
         <w:t>, HTML, CSS</w:t>
       </w:r>
@@ -2131,13 +2185,29 @@
           <w:b/>
           <w:bCs/>
         </w:rPr>
-        <w:t>Gait Recognition with Inertial Sensors using a New FCN-BiLSTM architecture</w:t>
-      </w:r>
+        <w:t>Gait Recognition with Inertial Sensors using a New FCN-</w:t>
+      </w:r>
+      <w:proofErr w:type="spellStart"/>
       <w:r>
         <w:rPr>
           <w:b/>
           <w:bCs/>
         </w:rPr>
+        <w:t>BiLSTM</w:t>
+      </w:r>
+      <w:proofErr w:type="spellEnd"/>
+      <w:r>
+        <w:rPr>
+          <w:b/>
+          <w:bCs/>
+        </w:rPr>
+        <w:t xml:space="preserve"> architecture</w:t>
+      </w:r>
+      <w:r>
+        <w:rPr>
+          <w:b/>
+          <w:bCs/>
+        </w:rPr>
         <w:t xml:space="preserve"> </w:t>
       </w:r>
       <w:r>
@@ -2145,7 +2215,23 @@
           <w:rFonts w:eastAsia="Times New Roman"/>
           <w:color w:val="000000" w:themeColor="text1"/>
         </w:rPr>
-        <w:t>(Under Reciew)</w:t>
+        <w:t xml:space="preserve">(Under </w:t>
+      </w:r>
+      <w:proofErr w:type="spellStart"/>
+      <w:r>
+        <w:rPr>
+          <w:rFonts w:eastAsia="Times New Roman"/>
+          <w:color w:val="000000" w:themeColor="text1"/>
+        </w:rPr>
+        <w:t>Reciew</w:t>
+      </w:r>
+      <w:proofErr w:type="spellEnd"/>
+      <w:r>
+        <w:rPr>
+          <w:rFonts w:eastAsia="Times New Roman"/>
+          <w:color w:val="000000" w:themeColor="text1"/>
+        </w:rPr>
+        <w:t>)</w:t>
       </w:r>
     </w:p>
     <w:p>
@@ -2229,12 +2315,21 @@
         </w:rPr>
         <w:t xml:space="preserve"> </w:t>
       </w:r>
+      <w:proofErr w:type="spellStart"/>
       <w:r>
         <w:rPr>
           <w:rFonts w:eastAsia="Times New Roman"/>
           <w:color w:val="000000" w:themeColor="text1"/>
         </w:rPr>
-        <w:t>Rajshahi University of Engineering &amp; Technology</w:t>
+        <w:t>Rajshahi</w:t>
+      </w:r>
+      <w:proofErr w:type="spellEnd"/>
+      <w:r>
+        <w:rPr>
+          <w:rFonts w:eastAsia="Times New Roman"/>
+          <w:color w:val="000000" w:themeColor="text1"/>
+        </w:rPr>
+        <w:t xml:space="preserve"> University of Engineering &amp; Technology</w:t>
       </w:r>
     </w:p>
     <w:p>
@@ -2341,7 +2436,31 @@
         <w:t>Utshab Kumar Ghosh</w:t>
       </w:r>
       <w:r>
-        <w:t xml:space="preserve">, Fuad Al Abir, Nahian Rifaat, S.M. Shovan, Abu Sayeed, </w:t>
+        <w:t xml:space="preserve">, Fuad Al </w:t>
+      </w:r>
+      <w:proofErr w:type="spellStart"/>
+      <w:r>
+        <w:t>Abir</w:t>
+      </w:r>
+      <w:proofErr w:type="spellEnd"/>
+      <w:r>
+        <w:t xml:space="preserve">, </w:t>
+      </w:r>
+      <w:proofErr w:type="spellStart"/>
+      <w:r>
+        <w:t>Nahian</w:t>
+      </w:r>
+      <w:proofErr w:type="spellEnd"/>
+      <w:r>
+        <w:t xml:space="preserve"> </w:t>
+      </w:r>
+      <w:proofErr w:type="spellStart"/>
+      <w:r>
+        <w:t>Rifaat</w:t>
+      </w:r>
+      <w:proofErr w:type="spellEnd"/>
+      <w:r>
+        <w:t xml:space="preserve">, S.M. Shovan, Abu Sayeed, </w:t>
       </w:r>
     </w:p>
     <w:p>
@@ -2543,19 +2662,44 @@
         </w:rPr>
         <w:t xml:space="preserve">Prof. </w:t>
       </w:r>
+      <w:proofErr w:type="spellStart"/>
       <w:r>
         <w:rPr>
           <w:rFonts w:eastAsia="Times New Roman"/>
           <w:color w:val="000000" w:themeColor="text1"/>
         </w:rPr>
-        <w:t>Barshon Sen</w:t>
-      </w:r>
+        <w:t>Barshon</w:t>
+      </w:r>
+      <w:proofErr w:type="spellEnd"/>
       <w:r>
         <w:rPr>
           <w:rFonts w:eastAsia="Times New Roman"/>
           <w:color w:val="000000" w:themeColor="text1"/>
         </w:rPr>
-        <w:t>, Rajshahi University of Engineering &amp; Technology</w:t>
+        <w:t xml:space="preserve"> Sen</w:t>
+      </w:r>
+      <w:r>
+        <w:rPr>
+          <w:rFonts w:eastAsia="Times New Roman"/>
+          <w:color w:val="000000" w:themeColor="text1"/>
+        </w:rPr>
+        <w:t xml:space="preserve">, </w:t>
+      </w:r>
+      <w:proofErr w:type="spellStart"/>
+      <w:r>
+        <w:rPr>
+          <w:rFonts w:eastAsia="Times New Roman"/>
+          <w:color w:val="000000" w:themeColor="text1"/>
+        </w:rPr>
+        <w:t>Rajshahi</w:t>
+      </w:r>
+      <w:proofErr w:type="spellEnd"/>
+      <w:r>
+        <w:rPr>
+          <w:rFonts w:eastAsia="Times New Roman"/>
+          <w:color w:val="000000" w:themeColor="text1"/>
+        </w:rPr>
+        <w:t xml:space="preserve"> University of Engineering &amp; Technology</w:t>
       </w:r>
     </w:p>
     <w:p>
@@ -2614,8 +2758,16 @@
         <w:rPr>
           <w:u w:color="000000"/>
         </w:rPr>
-        <w:t xml:space="preserve"> PyGame</w:t>
-      </w:r>
+        <w:t xml:space="preserve"> </w:t>
+      </w:r>
+      <w:proofErr w:type="spellStart"/>
+      <w:r>
+        <w:rPr>
+          <w:u w:color="000000"/>
+        </w:rPr>
+        <w:t>PyGame</w:t>
+      </w:r>
+      <w:proofErr w:type="spellEnd"/>
     </w:p>
     <w:p>
       <w:pPr>
@@ -2651,14 +2803,46 @@
           <w:rFonts w:eastAsia="Times New Roman"/>
           <w:color w:val="000000" w:themeColor="text1"/>
         </w:rPr>
-        <w:t>Prof. Dr. Md. Rabiul Islam</w:t>
-      </w:r>
+        <w:t xml:space="preserve">Prof. Dr. Md. </w:t>
+      </w:r>
+      <w:proofErr w:type="spellStart"/>
       <w:r>
         <w:rPr>
           <w:rFonts w:eastAsia="Times New Roman"/>
           <w:color w:val="000000" w:themeColor="text1"/>
         </w:rPr>
-        <w:t>, Rajshahi University of Engineering &amp; Technology</w:t>
+        <w:t>Rabiul</w:t>
+      </w:r>
+      <w:proofErr w:type="spellEnd"/>
+      <w:r>
+        <w:rPr>
+          <w:rFonts w:eastAsia="Times New Roman"/>
+          <w:color w:val="000000" w:themeColor="text1"/>
+        </w:rPr>
+        <w:t xml:space="preserve"> Islam</w:t>
+      </w:r>
+      <w:r>
+        <w:rPr>
+          <w:rFonts w:eastAsia="Times New Roman"/>
+          <w:color w:val="000000" w:themeColor="text1"/>
+        </w:rPr>
+        <w:t xml:space="preserve">, </w:t>
+      </w:r>
+      <w:proofErr w:type="spellStart"/>
+      <w:r>
+        <w:rPr>
+          <w:rFonts w:eastAsia="Times New Roman"/>
+          <w:color w:val="000000" w:themeColor="text1"/>
+        </w:rPr>
+        <w:t>Rajshahi</w:t>
+      </w:r>
+      <w:proofErr w:type="spellEnd"/>
+      <w:r>
+        <w:rPr>
+          <w:rFonts w:eastAsia="Times New Roman"/>
+          <w:color w:val="000000" w:themeColor="text1"/>
+        </w:rPr>
+        <w:t xml:space="preserve"> University of Engineering &amp; Technology</w:t>
       </w:r>
     </w:p>
     <w:p>
@@ -2868,12 +3052,14 @@
       <w:r>
         <w:t xml:space="preserve"> </w:t>
       </w:r>
+      <w:proofErr w:type="spellStart"/>
       <w:r>
         <w:rPr>
           <w:rFonts w:eastAsia="Times New Roman"/>
         </w:rPr>
         <w:t>Datacamp</w:t>
       </w:r>
+      <w:proofErr w:type="spellEnd"/>
     </w:p>
     <w:p>
       <w:pPr>
@@ -2982,6 +3168,74 @@
           <w:b/>
           <w:bCs/>
         </w:rPr>
+        <w:t xml:space="preserve">300+ Problems solved at </w:t>
+      </w:r>
+      <w:proofErr w:type="spellStart"/>
+      <w:r>
+        <w:rPr>
+          <w:rFonts w:eastAsia="Times New Roman"/>
+        </w:rPr>
+        <w:t>Codeforces</w:t>
+      </w:r>
+      <w:proofErr w:type="spellEnd"/>
+      <w:r>
+        <w:rPr>
+          <w:rFonts w:eastAsia="Times New Roman"/>
+        </w:rPr>
+        <w:t xml:space="preserve">, </w:t>
+      </w:r>
+      <w:proofErr w:type="spellStart"/>
+      <w:r>
+        <w:rPr>
+          <w:rFonts w:eastAsia="Times New Roman"/>
+        </w:rPr>
+        <w:t>Codechef</w:t>
+      </w:r>
+      <w:proofErr w:type="spellEnd"/>
+      <w:r>
+        <w:rPr>
+          <w:rFonts w:eastAsia="Times New Roman"/>
+        </w:rPr>
+        <w:t xml:space="preserve">, </w:t>
+      </w:r>
+      <w:proofErr w:type="spellStart"/>
+      <w:r>
+        <w:rPr>
+          <w:rFonts w:eastAsia="Times New Roman"/>
+        </w:rPr>
+        <w:t>LightOJ</w:t>
+      </w:r>
+      <w:proofErr w:type="spellEnd"/>
+      <w:r>
+        <w:rPr>
+          <w:rFonts w:eastAsia="Times New Roman"/>
+        </w:rPr>
+        <w:t xml:space="preserve"> and other Online Judges.</w:t>
+      </w:r>
+    </w:p>
+    <w:p>
+      <w:pPr>
+        <w:pStyle w:val="BodyText"/>
+        <w:numPr>
+          <w:ilvl w:val="0"/>
+          <w:numId w:val="8"/>
+        </w:numPr>
+        <w:tabs>
+          <w:tab w:val="left" w:pos="2591"/>
+          <w:tab w:val="left" w:pos="4812"/>
+        </w:tabs>
+        <w:spacing w:before="180" w:line="249" w:lineRule="auto"/>
+        <w:ind w:right="118"/>
+        <w:rPr>
+          <w:rFonts w:eastAsia="Times New Roman"/>
+        </w:rPr>
+      </w:pPr>
+      <w:r>
+        <w:rPr>
+          <w:rFonts w:eastAsia="Times New Roman"/>
+          <w:b/>
+          <w:bCs/>
+        </w:rPr>
         <w:t>Gold Medalist</w:t>
       </w:r>
       <w:r>
@@ -3055,6 +3309,7 @@
         <w:spacing w:before="180" w:line="249" w:lineRule="auto"/>
         <w:ind w:right="118"/>
       </w:pPr>
+      <w:proofErr w:type="spellStart"/>
       <w:r>
         <w:rPr>
           <w:b/>
@@ -3062,6 +3317,7 @@
         </w:rPr>
         <w:t>Co Founder</w:t>
       </w:r>
+      <w:proofErr w:type="spellEnd"/>
       <w:r>
         <w:rPr>
           <w:b/>
@@ -3083,15 +3339,7 @@
           <w:bCs/>
           <w:shd w:val="clear" w:color="auto" w:fill="FFFFFF"/>
         </w:rPr>
-        <w:t>January</w:t>
-      </w:r>
-      <w:r>
-        <w:rPr>
-          <w:b/>
-          <w:bCs/>
-          <w:shd w:val="clear" w:color="auto" w:fill="FFFFFF"/>
-        </w:rPr>
-        <w:t>,</w:t>
+        <w:t>January,</w:t>
       </w:r>
       <w:r>
         <w:rPr>
@@ -3238,15 +3486,7 @@
           <w:b/>
           <w:bCs/>
         </w:rPr>
-        <w:t xml:space="preserve"> </w:t>
-      </w:r>
-      <w:r>
-        <w:rPr>
-          <w:rFonts w:eastAsia="Times New Roman"/>
-          <w:b/>
-          <w:bCs/>
-        </w:rPr>
-        <w:t>(</w:t>
+        <w:t xml:space="preserve"> (</w:t>
       </w:r>
       <w:r>
         <w:rPr>
@@ -3314,11 +3554,19 @@
         <w:spacing w:before="180" w:line="249" w:lineRule="auto"/>
         <w:ind w:left="1800" w:right="118"/>
       </w:pPr>
-      <w:r>
-        <w:rPr>
-          <w:rFonts w:eastAsia="Times New Roman"/>
-        </w:rPr>
-        <w:t xml:space="preserve">Onuronon, RUET Cultural </w:t>
+      <w:proofErr w:type="spellStart"/>
+      <w:r>
+        <w:rPr>
+          <w:rFonts w:eastAsia="Times New Roman"/>
+        </w:rPr>
+        <w:t>Onuronon</w:t>
+      </w:r>
+      <w:proofErr w:type="spellEnd"/>
+      <w:r>
+        <w:rPr>
+          <w:rFonts w:eastAsia="Times New Roman"/>
+        </w:rPr>
+        <w:t xml:space="preserve">, RUET Cultural </w:t>
       </w:r>
       <w:r>
         <w:rPr>
@@ -3357,6 +3605,9 @@
         </w:tabs>
         <w:spacing w:before="180" w:line="249" w:lineRule="auto"/>
         <w:ind w:left="1800" w:right="118"/>
+        <w:rPr>
+          <w:rFonts w:eastAsia="Times New Roman"/>
+        </w:rPr>
       </w:pPr>
       <w:r>
         <w:rPr>
@@ -3364,6 +3615,29 @@
         </w:rPr>
         <w:t>Plectrum Band</w:t>
       </w:r>
+    </w:p>
+    <w:p>
+      <w:pPr>
+        <w:pStyle w:val="BodyText"/>
+        <w:tabs>
+          <w:tab w:val="left" w:pos="2591"/>
+        </w:tabs>
+        <w:spacing w:before="180" w:line="249" w:lineRule="auto"/>
+        <w:ind w:left="1800" w:right="118"/>
+        <w:rPr>
+          <w:rFonts w:eastAsia="Times New Roman"/>
+        </w:rPr>
+      </w:pPr>
+    </w:p>
+    <w:p>
+      <w:pPr>
+        <w:pStyle w:val="BodyText"/>
+        <w:tabs>
+          <w:tab w:val="left" w:pos="2591"/>
+        </w:tabs>
+        <w:spacing w:before="180" w:line="249" w:lineRule="auto"/>
+        <w:ind w:left="1800" w:right="118"/>
+      </w:pPr>
     </w:p>
     <w:p>
       <w:pPr>
@@ -3384,6 +3658,7 @@
           <w:color w:val="00008E"/>
           <w:w w:val="90"/>
         </w:rPr>
+        <w:lastRenderedPageBreak/>
         <w:t xml:space="preserve">              PERSONAL DETAILS</w:t>
       </w:r>
       <w:r>
@@ -3716,7 +3991,6 @@
                       <w:sz w:val="20"/>
                       <w:szCs w:val="20"/>
                     </w:rPr>
-                    <w:lastRenderedPageBreak/>
                     <w:t>Nationality</w:t>
                   </w:r>
                 </w:p>
@@ -4350,6 +4624,7 @@
                     </w:rPr>
                     <w:t xml:space="preserve"> </w:t>
                   </w:r>
+                  <w:proofErr w:type="spellStart"/>
                   <w:r>
                     <w:rPr>
                       <w:rFonts w:eastAsia="Times New Roman"/>
@@ -4367,6 +4642,7 @@
                     </w:rPr>
                     <w:t>+ve</w:t>
                   </w:r>
+                  <w:proofErr w:type="spellEnd"/>
                 </w:p>
               </w:tc>
             </w:tr>
@@ -4669,12 +4945,21 @@
                 <w:szCs w:val="20"/>
               </w:rPr>
             </w:pPr>
+            <w:proofErr w:type="spellStart"/>
             <w:r>
               <w:rPr>
                 <w:sz w:val="20"/>
                 <w:szCs w:val="20"/>
               </w:rPr>
-              <w:t>Rajshahi University of Engineering &amp; Technology</w:t>
+              <w:t>Rajshahi</w:t>
+            </w:r>
+            <w:proofErr w:type="spellEnd"/>
+            <w:r>
+              <w:rPr>
+                <w:sz w:val="20"/>
+                <w:szCs w:val="20"/>
+              </w:rPr>
+              <w:t xml:space="preserve"> University of Engineering &amp; Technology</w:t>
             </w:r>
             <w:r>
               <w:rPr>
@@ -4721,12 +5006,21 @@
                 <w:szCs w:val="20"/>
               </w:rPr>
             </w:pPr>
+            <w:proofErr w:type="spellStart"/>
             <w:r>
               <w:rPr>
                 <w:sz w:val="20"/>
                 <w:szCs w:val="20"/>
               </w:rPr>
-              <w:t xml:space="preserve">Rajshahi University of Engineering &amp; Technology </w:t>
+              <w:t>Rajshahi</w:t>
+            </w:r>
+            <w:proofErr w:type="spellEnd"/>
+            <w:r>
+              <w:rPr>
+                <w:sz w:val="20"/>
+                <w:szCs w:val="20"/>
+              </w:rPr>
+              <w:t xml:space="preserve"> University of Engineering &amp; Technology </w:t>
             </w:r>
           </w:p>
         </w:tc>
@@ -5420,14 +5714,14 @@
         <v:path o:extrusionok="f" gradientshapeok="t" o:connecttype="rect"/>
         <o:lock v:ext="edit" aspectratio="t"/>
       </v:shapetype>
-      <v:shape id="_x0000_i1436" type="#_x0000_t75" style="width:22.3pt;height:18.85pt;visibility:visible;mso-wrap-style:square" o:bullet="t">
+      <v:shape id="_x0000_i1074" type="#_x0000_t75" style="width:22.2pt;height:18.6pt;visibility:visible;mso-wrap-style:square" o:bullet="t">
         <v:imagedata r:id="rId1" o:title=""/>
       </v:shape>
     </w:pict>
   </w:numPicBullet>
   <w:numPicBullet w:numPicBulletId="1">
     <w:pict>
-      <v:shape id="_x0000_i1437" type="#_x0000_t75" style="width:384.85pt;height:384.85pt;visibility:visible;mso-wrap-style:square" o:bullet="t">
+      <v:shape id="_x0000_i1075" type="#_x0000_t75" style="width:384.6pt;height:384.6pt;visibility:visible;mso-wrap-style:square" o:bullet="t">
         <v:imagedata r:id="rId2" o:title=""/>
       </v:shape>
     </w:pict>

</xml_diff>

<commit_message>
added competitions and other skills
</commit_message>
<xml_diff>
--- a/pdf/CV_UTSHAB KUMAR GHOSH_B.Sc. in CSE.docx
+++ b/pdf/CV_UTSHAB KUMAR GHOSH_B.Sc. in CSE.docx
@@ -20,7 +20,7 @@
           <w:rFonts w:eastAsia="Times New Roman"/>
           <w:b/>
           <w:bCs/>
-          <w:color w:val="333399"/>
+          <w:color w:val="365F91" w:themeColor="accent1" w:themeShade="BF"/>
           <w:sz w:val="24"/>
           <w:szCs w:val="24"/>
         </w:rPr>
@@ -28,6 +28,7 @@
       <w:r>
         <w:rPr>
           <w:noProof/>
+          <w:color w:val="365F91" w:themeColor="accent1" w:themeShade="BF"/>
         </w:rPr>
         <w:drawing>
           <wp:anchor distT="0" distB="0" distL="114300" distR="114300" simplePos="0" relativeHeight="251658752" behindDoc="0" locked="0" layoutInCell="1" allowOverlap="1" wp14:anchorId="5003AA94" wp14:editId="587B71F9">
@@ -90,7 +91,7 @@
           <w:rFonts w:eastAsia="Times New Roman"/>
           <w:b/>
           <w:bCs/>
-          <w:color w:val="333399"/>
+          <w:color w:val="365F91" w:themeColor="accent1" w:themeShade="BF"/>
           <w:sz w:val="24"/>
           <w:szCs w:val="24"/>
         </w:rPr>
@@ -446,6 +447,7 @@
         <w:rPr>
           <w:rFonts w:eastAsia="Times New Roman"/>
           <w:color w:val="0070C0"/>
+          <w:u w:val="single"/>
         </w:rPr>
       </w:pPr>
       <w:r>
@@ -456,7 +458,7 @@
           <w:rPr>
             <w:rStyle w:val="Hyperlink"/>
             <w:rFonts w:eastAsia="Times New Roman"/>
-            <w:u w:val="none"/>
+            <w:color w:val="365F91" w:themeColor="accent1" w:themeShade="BF"/>
           </w:rPr>
           <w:t>utshabkg.github.io/</w:t>
         </w:r>
@@ -531,6 +533,7 @@
           <w:rPr>
             <w:rStyle w:val="Hyperlink"/>
             <w:rFonts w:eastAsia="Times New Roman"/>
+            <w:color w:val="365F91" w:themeColor="accent1" w:themeShade="BF"/>
           </w:rPr>
           <w:t>www.linkedin.com/in/utshabkg/</w:t>
         </w:r>
@@ -543,7 +546,7 @@
         <w:ind w:right="2309"/>
         <w:rPr>
           <w:rFonts w:eastAsia="Times New Roman"/>
-          <w:color w:val="0070C0"/>
+          <w:color w:val="365F91" w:themeColor="accent1" w:themeShade="BF"/>
         </w:rPr>
       </w:pPr>
       <w:r>
@@ -603,6 +606,7 @@
           <w:rPr>
             <w:rStyle w:val="Hyperlink"/>
             <w:rFonts w:eastAsia="Times New Roman"/>
+            <w:color w:val="365F91" w:themeColor="accent1" w:themeShade="BF"/>
           </w:rPr>
           <w:t>www.github.com/utshabkg/</w:t>
         </w:r>
@@ -619,18 +623,18 @@
         <w:ind w:left="0" w:right="263"/>
         <w:rPr>
           <w:rFonts w:ascii="Times New Roman"/>
-          <w:color w:val="0070C0"/>
-        </w:rPr>
-      </w:pPr>
-      <w:r>
-        <w:rPr>
-          <w:color w:val="00008E"/>
+          <w:color w:val="365F91" w:themeColor="accent1" w:themeShade="BF"/>
+        </w:rPr>
+      </w:pPr>
+      <w:r>
+        <w:rPr>
+          <w:color w:val="365F91" w:themeColor="accent1" w:themeShade="BF"/>
         </w:rPr>
         <w:t xml:space="preserve">OBJECTIVES </w:t>
       </w:r>
       <w:r>
         <w:rPr>
-          <w:color w:val="0070C0"/>
+          <w:color w:val="365F91" w:themeColor="accent1" w:themeShade="BF"/>
         </w:rPr>
         <w:t>__________________________________________________________________________</w:t>
       </w:r>
@@ -827,19 +831,19 @@
         <w:ind w:left="0" w:right="353"/>
         <w:rPr>
           <w:rFonts w:ascii="Times New Roman"/>
-          <w:color w:val="0070C0"/>
-        </w:rPr>
-      </w:pPr>
-      <w:r>
-        <w:rPr>
-          <w:color w:val="00008E"/>
+          <w:color w:val="365F91" w:themeColor="accent1" w:themeShade="BF"/>
+        </w:rPr>
+      </w:pPr>
+      <w:r>
+        <w:rPr>
+          <w:color w:val="365F91" w:themeColor="accent1" w:themeShade="BF"/>
           <w:w w:val="90"/>
         </w:rPr>
         <w:t>WORK</w:t>
       </w:r>
       <w:r>
         <w:rPr>
-          <w:color w:val="00008E"/>
+          <w:color w:val="365F91" w:themeColor="accent1" w:themeShade="BF"/>
           <w:spacing w:val="-11"/>
           <w:w w:val="90"/>
         </w:rPr>
@@ -847,20 +851,20 @@
       </w:r>
       <w:r>
         <w:rPr>
-          <w:color w:val="00008E"/>
+          <w:color w:val="365F91" w:themeColor="accent1" w:themeShade="BF"/>
           <w:w w:val="90"/>
         </w:rPr>
         <w:t>EXPERIENCE</w:t>
       </w:r>
       <w:r>
         <w:rPr>
-          <w:color w:val="00008E"/>
+          <w:color w:val="365F91" w:themeColor="accent1" w:themeShade="BF"/>
         </w:rPr>
         <w:t xml:space="preserve"> </w:t>
       </w:r>
       <w:r>
         <w:rPr>
-          <w:color w:val="0070C0"/>
+          <w:color w:val="365F91" w:themeColor="accent1" w:themeShade="BF"/>
         </w:rPr>
         <w:t>_____________________________________________________________________</w:t>
       </w:r>
@@ -1013,8 +1017,6 @@
               <w:ind w:left="360"/>
               <w:rPr>
                 <w:rFonts w:eastAsia="Times New Roman"/>
-                <w:b/>
-                <w:bCs/>
                 <w:sz w:val="20"/>
                 <w:szCs w:val="20"/>
               </w:rPr>
@@ -1034,6 +1036,78 @@
                 <w:szCs w:val="20"/>
               </w:rPr>
               <w:t>Machine Learning</w:t>
+            </w:r>
+          </w:p>
+          <w:p>
+            <w:pPr>
+              <w:pStyle w:val="ListParagraph"/>
+              <w:numPr>
+                <w:ilvl w:val="0"/>
+                <w:numId w:val="24"/>
+              </w:numPr>
+              <w:rPr>
+                <w:rFonts w:eastAsia="Times New Roman"/>
+                <w:b/>
+                <w:bCs/>
+                <w:sz w:val="20"/>
+                <w:szCs w:val="20"/>
+              </w:rPr>
+            </w:pPr>
+            <w:r>
+              <w:rPr>
+                <w:rFonts w:eastAsia="Times New Roman"/>
+                <w:sz w:val="20"/>
+                <w:szCs w:val="20"/>
+              </w:rPr>
+              <w:t>Gait Analysis Project</w:t>
+            </w:r>
+          </w:p>
+          <w:p>
+            <w:pPr>
+              <w:pStyle w:val="ListParagraph"/>
+              <w:numPr>
+                <w:ilvl w:val="0"/>
+                <w:numId w:val="24"/>
+              </w:numPr>
+              <w:rPr>
+                <w:rFonts w:eastAsia="Times New Roman"/>
+                <w:b/>
+                <w:bCs/>
+                <w:sz w:val="20"/>
+                <w:szCs w:val="20"/>
+              </w:rPr>
+            </w:pPr>
+            <w:r>
+              <w:rPr>
+                <w:rFonts w:eastAsia="Times New Roman"/>
+                <w:sz w:val="20"/>
+                <w:szCs w:val="20"/>
+              </w:rPr>
+              <w:t>Sports Video and Image Analysis Project</w:t>
+            </w:r>
+          </w:p>
+          <w:p>
+            <w:pPr>
+              <w:pStyle w:val="ListParagraph"/>
+              <w:numPr>
+                <w:ilvl w:val="0"/>
+                <w:numId w:val="24"/>
+              </w:numPr>
+              <w:rPr>
+                <w:rFonts w:eastAsia="Times New Roman"/>
+                <w:b/>
+                <w:bCs/>
+                <w:sz w:val="20"/>
+                <w:szCs w:val="20"/>
+              </w:rPr>
+            </w:pPr>
+            <w:r>
+              <w:rPr>
+                <w:rFonts w:eastAsia="Times New Roman"/>
+                <w:sz w:val="20"/>
+                <w:szCs w:val="20"/>
+              </w:rPr>
+              <w:t>Worked with AWS, Apace Server, REST API</w:t>
             </w:r>
           </w:p>
         </w:tc>
@@ -1190,18 +1264,18 @@
         <w:spacing w:before="213"/>
         <w:ind w:left="0" w:right="263"/>
         <w:rPr>
-          <w:color w:val="0070C0"/>
-        </w:rPr>
-      </w:pPr>
-      <w:r>
-        <w:rPr>
-          <w:color w:val="00008E"/>
+          <w:color w:val="365F91" w:themeColor="accent1" w:themeShade="BF"/>
+        </w:rPr>
+      </w:pPr>
+      <w:r>
+        <w:rPr>
+          <w:color w:val="365F91" w:themeColor="accent1" w:themeShade="BF"/>
         </w:rPr>
         <w:t xml:space="preserve">EDUCATION </w:t>
       </w:r>
       <w:r>
         <w:rPr>
-          <w:color w:val="0070C0"/>
+          <w:color w:val="365F91" w:themeColor="accent1" w:themeShade="BF"/>
         </w:rPr>
         <w:t>___________________________________________________________________________</w:t>
       </w:r>
@@ -1214,10 +1288,11 @@
           <w:numId w:val="2"/>
         </w:numPr>
         <w:tabs>
+          <w:tab w:val="left" w:pos="990"/>
           <w:tab w:val="left" w:pos="1225"/>
         </w:tabs>
         <w:spacing w:before="1"/>
-        <w:ind w:right="382"/>
+        <w:ind w:left="450" w:right="382" w:firstLine="90"/>
         <w:rPr>
           <w:b/>
           <w:bCs/>
@@ -1445,6 +1520,7 @@
           <w:numId w:val="4"/>
         </w:numPr>
         <w:spacing w:before="9"/>
+        <w:ind w:left="900"/>
         <w:rPr>
           <w:b/>
           <w:bCs/>
@@ -1553,6 +1629,7 @@
           <w:numId w:val="4"/>
         </w:numPr>
         <w:spacing w:before="9"/>
+        <w:ind w:left="900"/>
         <w:rPr>
           <w:b/>
           <w:bCs/>
@@ -1631,14 +1708,14 @@
       </w:pPr>
       <w:r>
         <w:rPr>
-          <w:color w:val="00008E"/>
+          <w:color w:val="365F91" w:themeColor="accent1" w:themeShade="BF"/>
           <w:w w:val="95"/>
         </w:rPr>
         <w:t>SKILLS</w:t>
       </w:r>
       <w:r>
         <w:rPr>
-          <w:color w:val="00008E"/>
+          <w:color w:val="365F91" w:themeColor="accent1" w:themeShade="BF"/>
           <w:spacing w:val="-29"/>
           <w:w w:val="95"/>
         </w:rPr>
@@ -1646,14 +1723,14 @@
       </w:r>
       <w:r>
         <w:rPr>
-          <w:color w:val="00008E"/>
+          <w:color w:val="365F91" w:themeColor="accent1" w:themeShade="BF"/>
           <w:w w:val="95"/>
         </w:rPr>
         <w:t>&amp;</w:t>
       </w:r>
       <w:r>
         <w:rPr>
-          <w:color w:val="00008E"/>
+          <w:color w:val="365F91" w:themeColor="accent1" w:themeShade="BF"/>
           <w:spacing w:val="-29"/>
           <w:w w:val="95"/>
         </w:rPr>
@@ -1661,22 +1738,16 @@
       </w:r>
       <w:r>
         <w:rPr>
-          <w:color w:val="00008E"/>
+          <w:color w:val="365F91" w:themeColor="accent1" w:themeShade="BF"/>
           <w:w w:val="95"/>
         </w:rPr>
         <w:t>INTERESTS</w:t>
       </w:r>
       <w:r>
         <w:rPr>
-          <w:color w:val="00008E"/>
-        </w:rPr>
-        <w:t xml:space="preserve"> </w:t>
-      </w:r>
-      <w:r>
-        <w:rPr>
-          <w:color w:val="0070C0"/>
-        </w:rPr>
-        <w:t>_____________________________________________________________________</w:t>
+          <w:color w:val="365F91" w:themeColor="accent1" w:themeShade="BF"/>
+        </w:rPr>
+        <w:t xml:space="preserve"> _____________________________________________________________________</w:t>
       </w:r>
     </w:p>
     <w:p>
@@ -1685,19 +1756,29 @@
         <w:tabs>
           <w:tab w:val="left" w:pos="2591"/>
         </w:tabs>
-        <w:spacing w:before="179" w:line="249" w:lineRule="auto"/>
-        <w:ind w:left="2877" w:right="146" w:hanging="2196"/>
-      </w:pPr>
-      <w:r>
+        <w:spacing w:before="179" w:line="360" w:lineRule="auto"/>
+        <w:ind w:left="2877" w:right="146" w:hanging="2337"/>
+      </w:pPr>
+      <w:r>
+        <w:rPr>
+          <w:b/>
+          <w:bCs/>
+        </w:rPr>
         <w:t>Research</w:t>
       </w:r>
       <w:r>
         <w:rPr>
+          <w:b/>
+          <w:bCs/>
           <w:spacing w:val="-17"/>
         </w:rPr>
         <w:t xml:space="preserve"> </w:t>
       </w:r>
       <w:r>
+        <w:rPr>
+          <w:b/>
+          <w:bCs/>
+        </w:rPr>
         <w:t>Domains</w:t>
       </w:r>
       <w:r>
@@ -1746,16 +1827,6 @@
       <w:r>
         <w:t>, Biometrics</w:t>
       </w:r>
-    </w:p>
-    <w:p>
-      <w:pPr>
-        <w:pStyle w:val="BodyText"/>
-        <w:spacing w:before="5"/>
-        <w:ind w:left="0"/>
-        <w:rPr>
-          <w:sz w:val="22"/>
-        </w:rPr>
-      </w:pPr>
     </w:p>
     <w:p>
       <w:pPr>
@@ -1763,15 +1834,17 @@
         <w:tabs>
           <w:tab w:val="left" w:pos="1222"/>
         </w:tabs>
-        <w:ind w:left="2877" w:right="173" w:hanging="2877"/>
+        <w:spacing w:line="360" w:lineRule="auto"/>
+        <w:ind w:left="2877" w:right="173" w:hanging="2337"/>
         <w:rPr>
           <w:spacing w:val="-21"/>
         </w:rPr>
       </w:pPr>
       <w:r>
-        <w:t xml:space="preserve">             </w:t>
-      </w:r>
-      <w:r>
+        <w:rPr>
+          <w:b/>
+          <w:bCs/>
+        </w:rPr>
         <w:t>Languages</w:t>
       </w:r>
       <w:r>
@@ -1814,6 +1887,7 @@
         <w:tabs>
           <w:tab w:val="left" w:pos="1222"/>
         </w:tabs>
+        <w:spacing w:line="360" w:lineRule="auto"/>
         <w:ind w:left="2877" w:right="173" w:hanging="2877"/>
       </w:pPr>
       <w:r>
@@ -1856,10 +1930,7 @@
         <w:t xml:space="preserve"> </w:t>
       </w:r>
       <w:r>
-        <w:t>Native</w:t>
-      </w:r>
-      <w:r>
-        <w:t>/</w:t>
+        <w:t>Native/</w:t>
       </w:r>
       <w:r>
         <w:t>Full</w:t>
@@ -1885,105 +1956,6 @@
       <w:r>
         <w:t>y</w:t>
       </w:r>
-    </w:p>
-    <w:p>
-      <w:pPr>
-        <w:pStyle w:val="BodyText"/>
-        <w:tabs>
-          <w:tab w:val="left" w:pos="1222"/>
-        </w:tabs>
-        <w:ind w:left="2877" w:right="173" w:hanging="2877"/>
-      </w:pPr>
-      <w:r>
-        <w:tab/>
-      </w:r>
-      <w:r>
-        <w:tab/>
-      </w:r>
-      <w:r>
-        <w:tab/>
-      </w:r>
-      <w:r>
-        <w:t>Spanish: Low proficiency</w:t>
-      </w:r>
-    </w:p>
-    <w:p>
-      <w:pPr>
-        <w:pStyle w:val="BodyText"/>
-        <w:tabs>
-          <w:tab w:val="left" w:pos="1222"/>
-        </w:tabs>
-        <w:ind w:left="2877" w:right="173" w:hanging="2877"/>
-      </w:pPr>
-      <w:r>
-        <w:tab/>
-      </w:r>
-      <w:r>
-        <w:tab/>
-      </w:r>
-      <w:r>
-        <w:t xml:space="preserve">Sanskrit: Low Proficiency </w:t>
-      </w:r>
-    </w:p>
-    <w:p>
-      <w:pPr>
-        <w:pStyle w:val="BodyText"/>
-        <w:spacing w:before="5"/>
-        <w:ind w:left="0"/>
-        <w:rPr>
-          <w:sz w:val="25"/>
-        </w:rPr>
-      </w:pPr>
-    </w:p>
-    <w:p>
-      <w:pPr>
-        <w:pStyle w:val="BodyText"/>
-        <w:tabs>
-          <w:tab w:val="left" w:pos="1933"/>
-        </w:tabs>
-        <w:ind w:left="0" w:right="977"/>
-      </w:pPr>
-      <w:r>
-        <w:t xml:space="preserve">             </w:t>
-      </w:r>
-      <w:r>
-        <w:t>Interpersonal</w:t>
-      </w:r>
-      <w:r>
-        <w:rPr>
-          <w:spacing w:val="-8"/>
-        </w:rPr>
-        <w:t xml:space="preserve"> </w:t>
-      </w:r>
-      <w:r>
-        <w:t>Skills</w:t>
-      </w:r>
-      <w:r>
-        <w:tab/>
-        <w:t>Leadership</w:t>
-      </w:r>
-      <w:r>
-        <w:t>,</w:t>
-      </w:r>
-      <w:r>
-        <w:rPr>
-          <w:spacing w:val="-34"/>
-        </w:rPr>
-        <w:t xml:space="preserve"> </w:t>
-      </w:r>
-      <w:r>
-        <w:t>Communication Skill, Teamwork, Management</w:t>
-      </w:r>
-    </w:p>
-    <w:p>
-      <w:pPr>
-        <w:pStyle w:val="BodyText"/>
-        <w:spacing w:before="5"/>
-        <w:ind w:left="0"/>
-        <w:rPr>
-          <w:sz w:val="25"/>
-        </w:rPr>
-      </w:pPr>
     </w:p>
     <w:p>
       <w:pPr>
@@ -1991,7 +1963,12 @@
         <w:tabs>
           <w:tab w:val="left" w:pos="2591"/>
         </w:tabs>
-        <w:ind w:left="111"/>
+        <w:spacing w:line="360" w:lineRule="auto"/>
+        <w:ind w:left="111" w:firstLine="429"/>
+        <w:rPr>
+          <w:b/>
+          <w:bCs/>
+        </w:rPr>
         <w:sectPr>
           <w:type w:val="continuous"/>
           <w:pgSz w:w="11909" w:h="16834" w:code="9"/>
@@ -2001,19 +1978,26 @@
         </w:sectPr>
       </w:pPr>
       <w:r>
-        <w:t xml:space="preserve">           </w:t>
-      </w:r>
-      <w:r>
-        <w:t>Languages</w:t>
+        <w:rPr>
+          <w:b/>
+          <w:bCs/>
+        </w:rPr>
+        <w:t>Technical Skills</w:t>
       </w:r>
       <w:r>
         <w:tab/>
       </w:r>
       <w:r>
         <w:tab/>
-      </w:r>
-      <w:r>
-        <w:t>Python,</w:t>
+        <w:t xml:space="preserve">Python, </w:t>
+      </w:r>
+      <w:proofErr w:type="spellStart"/>
+      <w:r>
+        <w:t>Tensorflow</w:t>
+      </w:r>
+      <w:proofErr w:type="spellEnd"/>
+      <w:r>
+        <w:t>,</w:t>
       </w:r>
       <w:r>
         <w:rPr>
@@ -2036,7 +2020,103 @@
       </w:r>
       <w:proofErr w:type="spellEnd"/>
       <w:r>
-        <w:t>, HTML, CSS</w:t>
+        <w:t>, HTML, CSS, Djang</w:t>
+      </w:r>
+      <w:r>
+        <w:t>o</w:t>
+      </w:r>
+    </w:p>
+    <w:p>
+      <w:pPr>
+        <w:pStyle w:val="BodyText"/>
+        <w:tabs>
+          <w:tab w:val="left" w:pos="1933"/>
+        </w:tabs>
+        <w:spacing w:line="360" w:lineRule="auto"/>
+        <w:ind w:left="0" w:right="977" w:firstLine="540"/>
+      </w:pPr>
+      <w:r>
+        <w:rPr>
+          <w:b/>
+          <w:bCs/>
+        </w:rPr>
+        <w:t>Interpersonal</w:t>
+      </w:r>
+      <w:r>
+        <w:rPr>
+          <w:b/>
+          <w:bCs/>
+          <w:spacing w:val="-8"/>
+        </w:rPr>
+        <w:t xml:space="preserve"> </w:t>
+      </w:r>
+      <w:r>
+        <w:rPr>
+          <w:b/>
+          <w:bCs/>
+        </w:rPr>
+        <w:t>Skills</w:t>
+      </w:r>
+      <w:r>
+        <w:tab/>
+        <w:t>Leadership</w:t>
+      </w:r>
+      <w:r>
+        <w:t>,</w:t>
+      </w:r>
+      <w:r>
+        <w:rPr>
+          <w:spacing w:val="-34"/>
+        </w:rPr>
+        <w:t xml:space="preserve"> </w:t>
+      </w:r>
+      <w:r>
+        <w:t>Communication Skill, Teamwork, Management</w:t>
+      </w:r>
+    </w:p>
+    <w:p>
+      <w:pPr>
+        <w:pStyle w:val="BodyText"/>
+        <w:tabs>
+          <w:tab w:val="left" w:pos="2591"/>
+        </w:tabs>
+        <w:spacing w:line="360" w:lineRule="auto"/>
+        <w:ind w:left="111" w:firstLine="429"/>
+        <w:rPr>
+          <w:b/>
+          <w:bCs/>
+        </w:rPr>
+        <w:sectPr>
+          <w:type w:val="continuous"/>
+          <w:pgSz w:w="11909" w:h="16834" w:code="9"/>
+          <w:pgMar w:top="1008" w:right="1008" w:bottom="1008" w:left="1008" w:header="720" w:footer="720" w:gutter="0"/>
+          <w:cols w:space="720"/>
+          <w:docGrid w:linePitch="299"/>
+        </w:sectPr>
+      </w:pPr>
+      <w:r>
+        <w:rPr>
+          <w:b/>
+          <w:bCs/>
+        </w:rPr>
+        <w:t>Others</w:t>
+      </w:r>
+      <w:r>
+        <w:tab/>
+      </w:r>
+      <w:r>
+        <w:tab/>
+      </w:r>
+      <w:r>
+        <w:t xml:space="preserve">Git, Linux, Latex, </w:t>
+      </w:r>
+      <w:proofErr w:type="spellStart"/>
+      <w:r>
+        <w:t>Powerpoint</w:t>
+      </w:r>
+      <w:proofErr w:type="spellEnd"/>
+      <w:r>
+        <w:t>, Illustrator</w:t>
       </w:r>
     </w:p>
     <w:p>
@@ -2053,19 +2133,11 @@
       </w:pPr>
       <w:r>
         <w:rPr>
-          <w:color w:val="00008E"/>
+          <w:color w:val="365F91" w:themeColor="accent1" w:themeShade="BF"/>
           <w:w w:val="95"/>
         </w:rPr>
         <w:lastRenderedPageBreak/>
         <w:t>RESEARCHES AND PROJECTS</w:t>
-      </w:r>
-      <w:r>
-        <w:rPr>
-          <w:rFonts w:ascii="Times New Roman"/>
-          <w:color w:val="00008E"/>
-          <w:u w:val="single" w:color="000000"/>
-        </w:rPr>
-        <w:t xml:space="preserve"> </w:t>
       </w:r>
       <w:r>
         <w:rPr>
@@ -2097,7 +2169,7 @@
           <w:tab w:val="left" w:pos="9969"/>
         </w:tabs>
         <w:spacing w:before="104"/>
-        <w:ind w:right="799"/>
+        <w:ind w:left="1530" w:right="799"/>
         <w:rPr>
           <w:rFonts w:ascii="Times New Roman"/>
           <w:color w:val="00008E"/>
@@ -2173,7 +2245,7 @@
           <w:tab w:val="left" w:pos="9969"/>
         </w:tabs>
         <w:spacing w:before="104"/>
-        <w:ind w:right="103"/>
+        <w:ind w:left="1530" w:right="103"/>
         <w:rPr>
           <w:rFonts w:ascii="Times New Roman"/>
           <w:color w:val="00008E"/>
@@ -2215,17 +2287,15 @@
           <w:rFonts w:eastAsia="Times New Roman"/>
           <w:color w:val="000000" w:themeColor="text1"/>
         </w:rPr>
-        <w:t xml:space="preserve">(Under </w:t>
-      </w:r>
-      <w:proofErr w:type="spellStart"/>
+        <w:t>(</w:t>
+      </w:r>
       <w:r>
         <w:rPr>
           <w:rFonts w:eastAsia="Times New Roman"/>
           <w:color w:val="000000" w:themeColor="text1"/>
         </w:rPr>
-        <w:t>Reciew</w:t>
-      </w:r>
-      <w:proofErr w:type="spellEnd"/>
+        <w:t>Accepted</w:t>
+      </w:r>
       <w:r>
         <w:rPr>
           <w:rFonts w:eastAsia="Times New Roman"/>
@@ -2343,7 +2413,7 @@
           <w:tab w:val="left" w:pos="9969"/>
         </w:tabs>
         <w:spacing w:before="104"/>
-        <w:ind w:right="103"/>
+        <w:ind w:left="1530" w:right="103"/>
         <w:rPr>
           <w:rFonts w:ascii="Times New Roman"/>
           <w:color w:val="00008E"/>
@@ -2430,8 +2500,8 @@
       </w:r>
       <w:r>
         <w:rPr>
-          <w:b/>
-          <w:bCs/>
+          <w:i/>
+          <w:iCs/>
         </w:rPr>
         <w:t>Utshab Kumar Ghosh</w:t>
       </w:r>
@@ -2547,10 +2617,11 @@
           <w:numId w:val="10"/>
         </w:numPr>
         <w:tabs>
+          <w:tab w:val="left" w:pos="1530"/>
           <w:tab w:val="left" w:pos="9969"/>
         </w:tabs>
         <w:spacing w:before="104"/>
-        <w:ind w:right="103"/>
+        <w:ind w:right="103" w:hanging="540"/>
       </w:pPr>
       <w:r>
         <w:rPr>
@@ -2713,7 +2784,7 @@
           <w:tab w:val="left" w:pos="9969"/>
         </w:tabs>
         <w:spacing w:before="104"/>
-        <w:ind w:right="103"/>
+        <w:ind w:left="1530" w:right="103"/>
         <w:rPr>
           <w:color w:val="00008E"/>
           <w:u w:val="single" w:color="000000"/>
@@ -2852,37 +2923,411 @@
           <w:tab w:val="left" w:pos="8879"/>
         </w:tabs>
         <w:spacing w:before="213"/>
-        <w:ind w:left="0" w:right="799" w:firstLine="810"/>
-        <w:rPr>
-          <w:rFonts w:ascii="Times New Roman"/>
+        <w:ind w:left="1170" w:right="709" w:hanging="540"/>
+        <w:rPr>
+          <w:rFonts w:ascii="Consolas" w:eastAsia="Times New Roman" w:hAnsi="Consolas" w:cs="Times New Roman"/>
+          <w:color w:val="365F91" w:themeColor="accent1" w:themeShade="BF"/>
+          <w:sz w:val="21"/>
+          <w:szCs w:val="21"/>
+          <w:lang w:bidi="ar-SA"/>
+        </w:rPr>
+      </w:pPr>
+      <w:r>
+        <w:rPr>
+          <w:color w:val="365F91" w:themeColor="accent1" w:themeShade="BF"/>
+          <w:w w:val="95"/>
+        </w:rPr>
+        <w:t>COMPETITION</w:t>
+      </w:r>
+      <w:r>
+        <w:rPr>
+          <w:color w:val="365F91" w:themeColor="accent1" w:themeShade="BF"/>
+          <w:w w:val="95"/>
+        </w:rPr>
+        <w:t>S</w:t>
+      </w:r>
+      <w:r>
+        <w:rPr>
+          <w:color w:val="365F91" w:themeColor="accent1" w:themeShade="BF"/>
+        </w:rPr>
+        <w:t>______________________________________________________________</w:t>
+      </w:r>
+      <w:r>
+        <w:rPr>
+          <w:color w:val="365F91" w:themeColor="accent1" w:themeShade="BF"/>
+        </w:rPr>
+        <w:t>___________</w:t>
+      </w:r>
+      <w:r>
+        <w:rPr>
+          <w:color w:val="365F91" w:themeColor="accent1" w:themeShade="BF"/>
+        </w:rPr>
+        <w:t>__</w:t>
+      </w:r>
+    </w:p>
+    <w:p>
+      <w:pPr>
+        <w:pStyle w:val="BodyText"/>
+        <w:numPr>
+          <w:ilvl w:val="0"/>
+          <w:numId w:val="10"/>
+        </w:numPr>
+        <w:tabs>
+          <w:tab w:val="left" w:pos="8879"/>
+        </w:tabs>
+        <w:spacing w:before="213" w:line="360" w:lineRule="auto"/>
+        <w:ind w:right="709"/>
+        <w:rPr>
           <w:color w:val="0070C0"/>
         </w:rPr>
       </w:pPr>
       <w:r>
         <w:rPr>
-          <w:color w:val="00008E"/>
+          <w:b/>
+          <w:bCs/>
+          <w:lang w:bidi="ar-SA"/>
+        </w:rPr>
+        <w:t>Kaggle TensorFlow - Help Protect the Great Barrier Reef</w:t>
+      </w:r>
+      <w:r>
+        <w:rPr>
+          <w:b/>
+          <w:bCs/>
+        </w:rPr>
+        <w:t xml:space="preserve"> (</w:t>
+      </w:r>
+      <w:r>
+        <w:t>Video Dataset)</w:t>
+      </w:r>
+      <w:r>
+        <w:rPr>
+          <w:color w:val="0070C0"/>
+        </w:rPr>
+        <w:br/>
+      </w:r>
+      <w:r>
+        <w:rPr>
+          <w:lang w:bidi="ar-SA"/>
+        </w:rPr>
+        <w:t>Top 49% (1019th out of 2109)</w:t>
+      </w:r>
+    </w:p>
+    <w:p>
+      <w:pPr>
+        <w:pStyle w:val="BodyText"/>
+        <w:numPr>
+          <w:ilvl w:val="0"/>
+          <w:numId w:val="10"/>
+        </w:numPr>
+        <w:tabs>
+          <w:tab w:val="left" w:pos="1350"/>
+        </w:tabs>
+        <w:spacing w:line="360" w:lineRule="auto"/>
+      </w:pPr>
+      <w:r>
+        <w:rPr>
+          <w:b/>
+          <w:bCs/>
+          <w:lang w:bidi="ar-SA"/>
+        </w:rPr>
+        <w:t xml:space="preserve">Kaggle PetFinder.my - </w:t>
+      </w:r>
+      <w:proofErr w:type="spellStart"/>
+      <w:r>
+        <w:rPr>
+          <w:b/>
+          <w:bCs/>
+          <w:lang w:bidi="ar-SA"/>
+        </w:rPr>
+        <w:t>Pawpularity</w:t>
+      </w:r>
+      <w:proofErr w:type="spellEnd"/>
+      <w:r>
+        <w:rPr>
+          <w:b/>
+          <w:bCs/>
+          <w:lang w:bidi="ar-SA"/>
+        </w:rPr>
+        <w:t xml:space="preserve"> Contest</w:t>
+      </w:r>
+      <w:r>
+        <w:rPr>
+          <w:b/>
+          <w:bCs/>
+        </w:rPr>
+        <w:t xml:space="preserve"> </w:t>
+      </w:r>
+      <w:r>
+        <w:t>(Image Dataset)</w:t>
+      </w:r>
+    </w:p>
+    <w:p>
+      <w:pPr>
+        <w:pStyle w:val="BodyText"/>
+        <w:tabs>
+          <w:tab w:val="left" w:pos="1350"/>
+        </w:tabs>
+        <w:spacing w:line="360" w:lineRule="auto"/>
+        <w:ind w:left="1710"/>
+      </w:pPr>
+      <w:r>
+        <w:rPr>
+          <w:lang w:bidi="ar-SA"/>
+        </w:rPr>
+        <w:t>Top 13% (443th out of 3545)</w:t>
+      </w:r>
+    </w:p>
+    <w:p>
+      <w:pPr>
+        <w:pStyle w:val="BodyText"/>
+        <w:numPr>
+          <w:ilvl w:val="0"/>
+          <w:numId w:val="10"/>
+        </w:numPr>
+        <w:spacing w:line="360" w:lineRule="auto"/>
+      </w:pPr>
+      <w:proofErr w:type="spellStart"/>
+      <w:r>
+        <w:rPr>
+          <w:b/>
+          <w:bCs/>
+          <w:lang w:bidi="ar-SA"/>
+        </w:rPr>
+        <w:t>Datahack</w:t>
+      </w:r>
+      <w:proofErr w:type="spellEnd"/>
+      <w:r>
+        <w:rPr>
+          <w:b/>
+          <w:bCs/>
+          <w:lang w:bidi="ar-SA"/>
+        </w:rPr>
+        <w:t xml:space="preserve"> Traffic Forecasting</w:t>
+      </w:r>
+      <w:r>
+        <w:rPr>
+          <w:b/>
+          <w:bCs/>
+        </w:rPr>
+        <w:t xml:space="preserve"> </w:t>
+      </w:r>
+      <w:r>
+        <w:t>(Time Series Dataset)</w:t>
+      </w:r>
+    </w:p>
+    <w:p>
+      <w:pPr>
+        <w:pStyle w:val="BodyText"/>
+        <w:spacing w:line="360" w:lineRule="auto"/>
+        <w:ind w:left="1710"/>
+      </w:pPr>
+      <w:r>
+        <w:rPr>
+          <w:lang w:bidi="ar-SA"/>
+        </w:rPr>
+        <w:t>Time Series Forecasting</w:t>
+      </w:r>
+      <w:r>
+        <w:t xml:space="preserve"> (Running)</w:t>
+      </w:r>
+    </w:p>
+    <w:p>
+      <w:pPr>
+        <w:pStyle w:val="BodyText"/>
+        <w:numPr>
+          <w:ilvl w:val="0"/>
+          <w:numId w:val="10"/>
+        </w:numPr>
+        <w:spacing w:line="360" w:lineRule="auto"/>
+      </w:pPr>
+      <w:proofErr w:type="spellStart"/>
+      <w:r>
+        <w:rPr>
+          <w:b/>
+          <w:bCs/>
+          <w:lang w:bidi="ar-SA"/>
+        </w:rPr>
+        <w:t>HackerEarth</w:t>
+      </w:r>
+      <w:proofErr w:type="spellEnd"/>
+      <w:r>
+        <w:rPr>
+          <w:b/>
+          <w:bCs/>
+          <w:lang w:bidi="ar-SA"/>
+        </w:rPr>
+        <w:t xml:space="preserve"> ML Challenge: Fast, Furious and Insured</w:t>
+      </w:r>
+      <w:r>
+        <w:rPr>
+          <w:b/>
+          <w:bCs/>
+        </w:rPr>
+        <w:t xml:space="preserve"> </w:t>
+      </w:r>
+      <w:r>
+        <w:t>(Image &amp; Tabular Dataset)</w:t>
+      </w:r>
+    </w:p>
+    <w:p>
+      <w:pPr>
+        <w:pStyle w:val="BodyText"/>
+        <w:spacing w:line="360" w:lineRule="auto"/>
+        <w:ind w:left="1710"/>
+      </w:pPr>
+      <w:r>
+        <w:rPr>
+          <w:lang w:bidi="ar-SA"/>
+        </w:rPr>
+        <w:t>Classification &amp; Regression</w:t>
+      </w:r>
+      <w:r>
+        <w:t xml:space="preserve"> </w:t>
+      </w:r>
+      <w:r>
+        <w:rPr>
+          <w:lang w:bidi="ar-SA"/>
+        </w:rPr>
+        <w:t>(86th out of 2796</w:t>
+      </w:r>
+      <w:r>
+        <w:t>)</w:t>
+      </w:r>
+    </w:p>
+    <w:p>
+      <w:pPr>
+        <w:pStyle w:val="BodyText"/>
+        <w:numPr>
+          <w:ilvl w:val="0"/>
+          <w:numId w:val="10"/>
+        </w:numPr>
+        <w:spacing w:line="360" w:lineRule="auto"/>
+      </w:pPr>
+      <w:proofErr w:type="spellStart"/>
+      <w:r>
+        <w:rPr>
+          <w:b/>
+          <w:bCs/>
+          <w:lang w:bidi="ar-SA"/>
+        </w:rPr>
+        <w:t>HackerEarth</w:t>
+      </w:r>
+      <w:proofErr w:type="spellEnd"/>
+      <w:r>
+        <w:rPr>
+          <w:b/>
+          <w:bCs/>
+          <w:lang w:bidi="ar-SA"/>
+        </w:rPr>
+        <w:t xml:space="preserve"> ML Challenge: A Fine Windy Day</w:t>
+      </w:r>
+      <w:r>
+        <w:rPr>
+          <w:lang w:bidi="ar-SA"/>
+        </w:rPr>
+        <w:t xml:space="preserve"> (Tabular Dataset)</w:t>
+      </w:r>
+    </w:p>
+    <w:p>
+      <w:pPr>
+        <w:pStyle w:val="BodyText"/>
+        <w:spacing w:line="360" w:lineRule="auto"/>
+        <w:ind w:left="1710"/>
+      </w:pPr>
+      <w:r>
+        <w:rPr>
+          <w:lang w:bidi="ar-SA"/>
+        </w:rPr>
+        <w:t>Regression</w:t>
+      </w:r>
+      <w:r>
+        <w:t xml:space="preserve"> (</w:t>
+      </w:r>
+      <w:r>
+        <w:rPr>
+          <w:lang w:bidi="ar-SA"/>
+        </w:rPr>
+        <w:t>54th out of 2034</w:t>
+      </w:r>
+      <w:r>
+        <w:t>)</w:t>
+      </w:r>
+    </w:p>
+    <w:p>
+      <w:pPr>
+        <w:pStyle w:val="BodyText"/>
+        <w:tabs>
+          <w:tab w:val="left" w:pos="8879"/>
+        </w:tabs>
+        <w:spacing w:before="213"/>
+        <w:ind w:left="0" w:right="799" w:firstLine="630"/>
+        <w:rPr>
+          <w:color w:val="0070C0"/>
+        </w:rPr>
+      </w:pPr>
+      <w:r>
+        <w:rPr>
+          <w:color w:val="365F91" w:themeColor="accent1" w:themeShade="BF"/>
           <w:w w:val="90"/>
         </w:rPr>
         <w:t>SPECIALIZATION ACCOMPLISHMENTS</w:t>
       </w:r>
       <w:r>
         <w:rPr>
-          <w:color w:val="00008E"/>
+          <w:color w:val="365F91" w:themeColor="accent1" w:themeShade="BF"/>
           <w:spacing w:val="-3"/>
         </w:rPr>
         <w:t xml:space="preserve"> </w:t>
       </w:r>
       <w:r>
         <w:rPr>
-          <w:color w:val="0070C0"/>
+          <w:color w:val="365F91" w:themeColor="accent1" w:themeShade="BF"/>
         </w:rPr>
         <w:t>_____________________________________________________</w:t>
       </w:r>
       <w:r>
         <w:rPr>
-          <w:color w:val="0070C0"/>
+          <w:color w:val="365F91" w:themeColor="accent1" w:themeShade="BF"/>
         </w:rPr>
         <w:t>__</w:t>
+      </w:r>
+      <w:r>
+        <w:rPr>
+          <w:color w:val="365F91" w:themeColor="accent1" w:themeShade="BF"/>
+        </w:rPr>
+        <w:t>_</w:t>
+      </w:r>
+    </w:p>
+    <w:p>
+      <w:pPr>
+        <w:pStyle w:val="BodyText"/>
+        <w:numPr>
+          <w:ilvl w:val="0"/>
+          <w:numId w:val="8"/>
+        </w:numPr>
+        <w:tabs>
+          <w:tab w:val="left" w:pos="2591"/>
+          <w:tab w:val="left" w:pos="4812"/>
+        </w:tabs>
+        <w:spacing w:before="180" w:line="249" w:lineRule="auto"/>
+        <w:ind w:left="1530" w:right="118"/>
+        <w:rPr>
+          <w:rFonts w:eastAsia="Times New Roman"/>
+        </w:rPr>
+      </w:pPr>
+      <w:r>
+        <w:rPr>
+          <w:rFonts w:eastAsia="Times New Roman"/>
+          <w:b/>
+          <w:bCs/>
+        </w:rPr>
+        <w:t>Kaggle Expert</w:t>
+      </w:r>
+      <w:r>
+        <w:rPr>
+          <w:rFonts w:eastAsia="Times New Roman"/>
+        </w:rPr>
+        <w:t xml:space="preserve"> (x3)</w:t>
       </w:r>
     </w:p>
     <w:p>
@@ -2897,7 +3342,7 @@
           <w:tab w:val="left" w:pos="4812"/>
         </w:tabs>
         <w:spacing w:before="180" w:line="249" w:lineRule="auto"/>
-        <w:ind w:left="1710" w:right="118"/>
+        <w:ind w:left="1530" w:right="118"/>
         <w:rPr>
           <w:rFonts w:eastAsia="Times New Roman"/>
           <w:b/>
@@ -2921,7 +3366,7 @@
           <w:tab w:val="left" w:pos="4812"/>
         </w:tabs>
         <w:spacing w:before="180" w:line="249" w:lineRule="auto"/>
-        <w:ind w:left="1710" w:right="118"/>
+        <w:ind w:left="1530" w:right="118"/>
         <w:rPr>
           <w:rFonts w:eastAsia="Times New Roman"/>
           <w:b/>
@@ -2955,7 +3400,7 @@
           <w:tab w:val="left" w:pos="4812"/>
         </w:tabs>
         <w:spacing w:before="180" w:line="249" w:lineRule="auto"/>
-        <w:ind w:right="118"/>
+        <w:ind w:left="1530" w:right="118"/>
         <w:rPr>
           <w:rFonts w:eastAsia="Times New Roman"/>
         </w:rPr>
@@ -2991,11 +3436,19 @@
           <w:tab w:val="left" w:pos="4812"/>
         </w:tabs>
         <w:spacing w:before="180" w:line="249" w:lineRule="auto"/>
-        <w:ind w:left="1710" w:right="118"/>
-        <w:rPr>
-          <w:rFonts w:eastAsia="Times New Roman"/>
-        </w:rPr>
-      </w:pPr>
+        <w:ind w:left="1530" w:right="118" w:hanging="360"/>
+        <w:rPr>
+          <w:rFonts w:eastAsia="Times New Roman"/>
+        </w:rPr>
+      </w:pPr>
+      <w:r>
+        <w:rPr>
+          <w:rFonts w:eastAsia="Times New Roman"/>
+          <w:b/>
+          <w:bCs/>
+        </w:rPr>
+        <w:tab/>
+      </w:r>
       <w:r>
         <w:rPr>
           <w:rFonts w:eastAsia="Times New Roman"/>
@@ -3022,7 +3475,7 @@
           <w:tab w:val="left" w:pos="2591"/>
         </w:tabs>
         <w:spacing w:before="180" w:line="249" w:lineRule="auto"/>
-        <w:ind w:right="118"/>
+        <w:ind w:left="1530" w:right="118"/>
       </w:pPr>
       <w:r>
         <w:rPr>
@@ -3040,8 +3493,15 @@
           <w:tab w:val="left" w:pos="2591"/>
         </w:tabs>
         <w:spacing w:before="180" w:line="249" w:lineRule="auto"/>
-        <w:ind w:left="1710" w:right="118"/>
-      </w:pPr>
+        <w:ind w:left="1530" w:right="118" w:hanging="360"/>
+      </w:pPr>
+      <w:r>
+        <w:rPr>
+          <w:b/>
+          <w:bCs/>
+        </w:rPr>
+        <w:tab/>
+      </w:r>
       <w:r>
         <w:rPr>
           <w:b/>
@@ -3073,7 +3533,7 @@
           <w:tab w:val="left" w:pos="4812"/>
         </w:tabs>
         <w:spacing w:before="180" w:line="249" w:lineRule="auto"/>
-        <w:ind w:left="1710" w:right="118"/>
+        <w:ind w:left="1530" w:right="118"/>
         <w:rPr>
           <w:rFonts w:eastAsia="Times New Roman"/>
           <w:b/>
@@ -3097,13 +3557,21 @@
           <w:tab w:val="left" w:pos="4812"/>
         </w:tabs>
         <w:spacing w:before="180" w:line="249" w:lineRule="auto"/>
-        <w:ind w:left="1710" w:right="118"/>
-        <w:rPr>
-          <w:rFonts w:eastAsia="Times New Roman"/>
-          <w:b/>
-          <w:bCs/>
-        </w:rPr>
-      </w:pPr>
+        <w:ind w:left="1530" w:right="118" w:hanging="360"/>
+        <w:rPr>
+          <w:rFonts w:eastAsia="Times New Roman"/>
+          <w:b/>
+          <w:bCs/>
+        </w:rPr>
+      </w:pPr>
+      <w:r>
+        <w:rPr>
+          <w:rFonts w:eastAsia="Times New Roman"/>
+          <w:b/>
+          <w:bCs/>
+        </w:rPr>
+        <w:tab/>
+      </w:r>
       <w:r>
         <w:rPr>
           <w:rFonts w:eastAsia="Times New Roman"/>
@@ -3131,18 +3599,60 @@
           <w:tab w:val="left" w:pos="4812"/>
         </w:tabs>
         <w:spacing w:before="180" w:line="249" w:lineRule="auto"/>
-        <w:ind w:right="118"/>
-        <w:rPr>
-          <w:rFonts w:eastAsia="Times New Roman"/>
-        </w:rPr>
-      </w:pPr>
-      <w:r>
-        <w:rPr>
-          <w:rFonts w:eastAsia="Times New Roman"/>
-          <w:b/>
-          <w:bCs/>
-        </w:rPr>
-        <w:t>Kaggle Expert</w:t>
+        <w:ind w:left="1530" w:right="118"/>
+        <w:rPr>
+          <w:rFonts w:eastAsia="Times New Roman"/>
+        </w:rPr>
+      </w:pPr>
+      <w:r>
+        <w:rPr>
+          <w:rFonts w:eastAsia="Times New Roman"/>
+          <w:b/>
+          <w:bCs/>
+        </w:rPr>
+        <w:t xml:space="preserve">300+ Problems solved at </w:t>
+      </w:r>
+      <w:proofErr w:type="spellStart"/>
+      <w:r>
+        <w:rPr>
+          <w:rFonts w:eastAsia="Times New Roman"/>
+        </w:rPr>
+        <w:t>Codeforces</w:t>
+      </w:r>
+      <w:proofErr w:type="spellEnd"/>
+      <w:r>
+        <w:rPr>
+          <w:rFonts w:eastAsia="Times New Roman"/>
+        </w:rPr>
+        <w:t xml:space="preserve">, </w:t>
+      </w:r>
+      <w:proofErr w:type="spellStart"/>
+      <w:r>
+        <w:rPr>
+          <w:rFonts w:eastAsia="Times New Roman"/>
+        </w:rPr>
+        <w:t>Codechef</w:t>
+      </w:r>
+      <w:proofErr w:type="spellEnd"/>
+      <w:r>
+        <w:rPr>
+          <w:rFonts w:eastAsia="Times New Roman"/>
+        </w:rPr>
+        <w:t xml:space="preserve">, </w:t>
+      </w:r>
+      <w:proofErr w:type="spellStart"/>
+      <w:r>
+        <w:rPr>
+          <w:rFonts w:eastAsia="Times New Roman"/>
+        </w:rPr>
+        <w:t>LightOJ</w:t>
+      </w:r>
+      <w:proofErr w:type="spellEnd"/>
+      <w:r>
+        <w:rPr>
+          <w:rFonts w:eastAsia="Times New Roman"/>
+        </w:rPr>
+        <w:t xml:space="preserve"> and other Online Judges.</w:t>
       </w:r>
     </w:p>
     <w:p>
@@ -3157,75 +3667,7 @@
           <w:tab w:val="left" w:pos="4812"/>
         </w:tabs>
         <w:spacing w:before="180" w:line="249" w:lineRule="auto"/>
-        <w:ind w:right="118"/>
-        <w:rPr>
-          <w:rFonts w:eastAsia="Times New Roman"/>
-        </w:rPr>
-      </w:pPr>
-      <w:r>
-        <w:rPr>
-          <w:rFonts w:eastAsia="Times New Roman"/>
-          <w:b/>
-          <w:bCs/>
-        </w:rPr>
-        <w:t xml:space="preserve">300+ Problems solved at </w:t>
-      </w:r>
-      <w:proofErr w:type="spellStart"/>
-      <w:r>
-        <w:rPr>
-          <w:rFonts w:eastAsia="Times New Roman"/>
-        </w:rPr>
-        <w:t>Codeforces</w:t>
-      </w:r>
-      <w:proofErr w:type="spellEnd"/>
-      <w:r>
-        <w:rPr>
-          <w:rFonts w:eastAsia="Times New Roman"/>
-        </w:rPr>
-        <w:t xml:space="preserve">, </w:t>
-      </w:r>
-      <w:proofErr w:type="spellStart"/>
-      <w:r>
-        <w:rPr>
-          <w:rFonts w:eastAsia="Times New Roman"/>
-        </w:rPr>
-        <w:t>Codechef</w:t>
-      </w:r>
-      <w:proofErr w:type="spellEnd"/>
-      <w:r>
-        <w:rPr>
-          <w:rFonts w:eastAsia="Times New Roman"/>
-        </w:rPr>
-        <w:t xml:space="preserve">, </w:t>
-      </w:r>
-      <w:proofErr w:type="spellStart"/>
-      <w:r>
-        <w:rPr>
-          <w:rFonts w:eastAsia="Times New Roman"/>
-        </w:rPr>
-        <w:t>LightOJ</w:t>
-      </w:r>
-      <w:proofErr w:type="spellEnd"/>
-      <w:r>
-        <w:rPr>
-          <w:rFonts w:eastAsia="Times New Roman"/>
-        </w:rPr>
-        <w:t xml:space="preserve"> and other Online Judges.</w:t>
-      </w:r>
-    </w:p>
-    <w:p>
-      <w:pPr>
-        <w:pStyle w:val="BodyText"/>
-        <w:numPr>
-          <w:ilvl w:val="0"/>
-          <w:numId w:val="8"/>
-        </w:numPr>
-        <w:tabs>
-          <w:tab w:val="left" w:pos="2591"/>
-          <w:tab w:val="left" w:pos="4812"/>
-        </w:tabs>
-        <w:spacing w:before="180" w:line="249" w:lineRule="auto"/>
-        <w:ind w:right="118"/>
+        <w:ind w:left="1530" w:right="118"/>
         <w:rPr>
           <w:rFonts w:eastAsia="Times New Roman"/>
         </w:rPr>
@@ -3263,35 +3705,56 @@
           <w:tab w:val="left" w:pos="8879"/>
         </w:tabs>
         <w:spacing w:before="213"/>
-        <w:ind w:left="0" w:right="979" w:firstLine="720"/>
+        <w:ind w:left="0" w:right="979" w:firstLine="630"/>
+        <w:rPr>
+          <w:color w:val="365F91" w:themeColor="accent1" w:themeShade="BF"/>
+          <w:w w:val="90"/>
+        </w:rPr>
+      </w:pPr>
+    </w:p>
+    <w:p>
+      <w:pPr>
+        <w:pStyle w:val="BodyText"/>
+        <w:tabs>
+          <w:tab w:val="left" w:pos="8879"/>
+        </w:tabs>
+        <w:spacing w:before="213"/>
+        <w:ind w:left="0" w:right="979" w:firstLine="630"/>
         <w:rPr>
           <w:rFonts w:ascii="Times New Roman"/>
-          <w:color w:val="0070C0"/>
-        </w:rPr>
-      </w:pPr>
-      <w:r>
-        <w:rPr>
-          <w:color w:val="00008E"/>
+          <w:color w:val="365F91" w:themeColor="accent1" w:themeShade="BF"/>
+        </w:rPr>
+      </w:pPr>
+      <w:r>
+        <w:rPr>
+          <w:color w:val="365F91" w:themeColor="accent1" w:themeShade="BF"/>
           <w:w w:val="90"/>
         </w:rPr>
+        <w:lastRenderedPageBreak/>
         <w:t>EXTRA CURRCULAR ACTIVITES</w:t>
       </w:r>
       <w:r>
         <w:rPr>
-          <w:color w:val="00008E"/>
+          <w:color w:val="365F91" w:themeColor="accent1" w:themeShade="BF"/>
           <w:spacing w:val="-3"/>
         </w:rPr>
         <w:t xml:space="preserve"> </w:t>
       </w:r>
       <w:r>
         <w:rPr>
-          <w:color w:val="0070C0"/>
+          <w:color w:val="365F91" w:themeColor="accent1" w:themeShade="BF"/>
         </w:rPr>
         <w:t>__________________________________________________________</w:t>
       </w:r>
       <w:r>
         <w:rPr>
-          <w:color w:val="0070C0"/>
+          <w:color w:val="365F91" w:themeColor="accent1" w:themeShade="BF"/>
+        </w:rPr>
+        <w:t>_</w:t>
+      </w:r>
+      <w:r>
+        <w:rPr>
+          <w:color w:val="365F91" w:themeColor="accent1" w:themeShade="BF"/>
         </w:rPr>
         <w:t>_</w:t>
       </w:r>
@@ -3307,7 +3770,7 @@
           <w:tab w:val="left" w:pos="2591"/>
         </w:tabs>
         <w:spacing w:before="180" w:line="249" w:lineRule="auto"/>
-        <w:ind w:right="118"/>
+        <w:ind w:left="1530" w:right="118"/>
       </w:pPr>
       <w:proofErr w:type="spellStart"/>
       <w:r>
@@ -3389,12 +3852,15 @@
           <w:tab w:val="left" w:pos="2591"/>
         </w:tabs>
         <w:spacing w:before="180" w:line="249" w:lineRule="auto"/>
-        <w:ind w:left="1800" w:right="118"/>
+        <w:ind w:left="1530" w:right="118" w:hanging="360"/>
         <w:rPr>
           <w:shd w:val="clear" w:color="auto" w:fill="FFFFFF"/>
         </w:rPr>
       </w:pPr>
       <w:r>
+        <w:tab/>
+      </w:r>
+      <w:r>
         <w:t>Code Studio</w:t>
       </w:r>
       <w:r>
@@ -3405,6 +3871,12 @@
           <w:shd w:val="clear" w:color="auto" w:fill="FFFFFF"/>
         </w:rPr>
         <w:t>software company that builds Mobile and Web Application</w:t>
+      </w:r>
+      <w:r>
+        <w:rPr>
+          <w:shd w:val="clear" w:color="auto" w:fill="FFFFFF"/>
+        </w:rPr>
+        <w:t>.</w:t>
       </w:r>
     </w:p>
     <w:p>
@@ -3418,7 +3890,7 @@
           <w:tab w:val="left" w:pos="2591"/>
         </w:tabs>
         <w:spacing w:before="180" w:line="249" w:lineRule="auto"/>
-        <w:ind w:right="118"/>
+        <w:ind w:left="1530" w:right="118"/>
         <w:rPr>
           <w:shd w:val="clear" w:color="auto" w:fill="FFFFFF"/>
         </w:rPr>
@@ -3439,11 +3911,17 @@
           <w:tab w:val="left" w:pos="2591"/>
         </w:tabs>
         <w:spacing w:before="180" w:line="249" w:lineRule="auto"/>
-        <w:ind w:left="1800" w:right="118"/>
+        <w:ind w:left="1530" w:right="118" w:hanging="360"/>
         <w:rPr>
           <w:shd w:val="clear" w:color="auto" w:fill="FFFFFF"/>
         </w:rPr>
       </w:pPr>
+      <w:r>
+        <w:rPr>
+          <w:shd w:val="clear" w:color="auto" w:fill="FFFFFF"/>
+        </w:rPr>
+        <w:tab/>
+      </w:r>
       <w:r>
         <w:rPr>
           <w:shd w:val="clear" w:color="auto" w:fill="FFFFFF"/>
@@ -3462,7 +3940,7 @@
           <w:tab w:val="left" w:pos="2591"/>
         </w:tabs>
         <w:spacing w:before="180" w:line="249" w:lineRule="auto"/>
-        <w:ind w:right="118"/>
+        <w:ind w:left="1530" w:right="118"/>
       </w:pPr>
       <w:r>
         <w:rPr>
@@ -3552,8 +4030,14 @@
           <w:tab w:val="left" w:pos="2591"/>
         </w:tabs>
         <w:spacing w:before="180" w:line="249" w:lineRule="auto"/>
-        <w:ind w:left="1800" w:right="118"/>
-      </w:pPr>
+        <w:ind w:left="1530" w:right="118" w:hanging="360"/>
+      </w:pPr>
+      <w:r>
+        <w:rPr>
+          <w:rFonts w:eastAsia="Times New Roman"/>
+        </w:rPr>
+        <w:tab/>
+      </w:r>
       <w:proofErr w:type="spellStart"/>
       <w:r>
         <w:rPr>
@@ -3586,7 +4070,7 @@
           <w:tab w:val="left" w:pos="2591"/>
         </w:tabs>
         <w:spacing w:before="180" w:line="249" w:lineRule="auto"/>
-        <w:ind w:right="118"/>
+        <w:ind w:left="1530" w:right="118"/>
       </w:pPr>
       <w:r>
         <w:rPr>
@@ -3604,40 +4088,23 @@
           <w:tab w:val="left" w:pos="2591"/>
         </w:tabs>
         <w:spacing w:before="180" w:line="249" w:lineRule="auto"/>
-        <w:ind w:left="1800" w:right="118"/>
-        <w:rPr>
-          <w:rFonts w:eastAsia="Times New Roman"/>
-        </w:rPr>
-      </w:pPr>
+        <w:ind w:left="1530" w:right="118" w:hanging="360"/>
+        <w:rPr>
+          <w:rFonts w:eastAsia="Times New Roman"/>
+        </w:rPr>
+      </w:pPr>
+      <w:r>
+        <w:rPr>
+          <w:rFonts w:eastAsia="Times New Roman"/>
+        </w:rPr>
+        <w:tab/>
+      </w:r>
       <w:r>
         <w:rPr>
           <w:rFonts w:eastAsia="Times New Roman"/>
         </w:rPr>
         <w:t>Plectrum Band</w:t>
       </w:r>
-    </w:p>
-    <w:p>
-      <w:pPr>
-        <w:pStyle w:val="BodyText"/>
-        <w:tabs>
-          <w:tab w:val="left" w:pos="2591"/>
-        </w:tabs>
-        <w:spacing w:before="180" w:line="249" w:lineRule="auto"/>
-        <w:ind w:left="1800" w:right="118"/>
-        <w:rPr>
-          <w:rFonts w:eastAsia="Times New Roman"/>
-        </w:rPr>
-      </w:pPr>
-    </w:p>
-    <w:p>
-      <w:pPr>
-        <w:pStyle w:val="BodyText"/>
-        <w:tabs>
-          <w:tab w:val="left" w:pos="2591"/>
-        </w:tabs>
-        <w:spacing w:before="180" w:line="249" w:lineRule="auto"/>
-        <w:ind w:left="1800" w:right="118"/>
-      </w:pPr>
     </w:p>
     <w:p>
       <w:pPr>
@@ -3647,30 +4114,29 @@
           <w:tab w:val="left" w:pos="10080"/>
         </w:tabs>
         <w:spacing w:before="213"/>
-        <w:ind w:left="0" w:right="979"/>
+        <w:ind w:left="0" w:right="979" w:firstLine="720"/>
         <w:rPr>
           <w:rFonts w:ascii="Times New Roman"/>
-          <w:color w:val="0070C0"/>
-        </w:rPr>
-      </w:pPr>
-      <w:r>
-        <w:rPr>
-          <w:color w:val="00008E"/>
+          <w:color w:val="365F91" w:themeColor="accent1" w:themeShade="BF"/>
+        </w:rPr>
+      </w:pPr>
+      <w:r>
+        <w:rPr>
+          <w:color w:val="365F91" w:themeColor="accent1" w:themeShade="BF"/>
           <w:w w:val="90"/>
         </w:rPr>
-        <w:lastRenderedPageBreak/>
-        <w:t xml:space="preserve">              PERSONAL DETAILS</w:t>
-      </w:r>
-      <w:r>
-        <w:rPr>
-          <w:color w:val="00008E"/>
+        <w:t>PERSONAL DETAILS</w:t>
+      </w:r>
+      <w:r>
+        <w:rPr>
+          <w:color w:val="365F91" w:themeColor="accent1" w:themeShade="BF"/>
           <w:spacing w:val="-3"/>
         </w:rPr>
         <w:t xml:space="preserve"> </w:t>
       </w:r>
       <w:r>
         <w:rPr>
-          <w:color w:val="0070C0"/>
+          <w:color w:val="365F91" w:themeColor="accent1" w:themeShade="BF"/>
         </w:rPr>
         <w:t>____________________________________________________________________</w:t>
       </w:r>
@@ -3750,9 +4216,11 @@
                 </w:tcPr>
                 <w:p>
                   <w:pPr>
-                    <w:ind w:left="1440"/>
+                    <w:ind w:firstLine="1512"/>
                     <w:rPr>
                       <w:rFonts w:eastAsia="Times New Roman"/>
+                      <w:b/>
+                      <w:bCs/>
                       <w:sz w:val="20"/>
                       <w:szCs w:val="20"/>
                     </w:rPr>
@@ -3760,6 +4228,8 @@
                   <w:r>
                     <w:rPr>
                       <w:rFonts w:eastAsia="Times New Roman"/>
+                      <w:b/>
+                      <w:bCs/>
                       <w:sz w:val="20"/>
                       <w:szCs w:val="20"/>
                     </w:rPr>
@@ -3786,6 +4256,8 @@
                     <w:jc w:val="center"/>
                     <w:rPr>
                       <w:rFonts w:eastAsia="Times New Roman"/>
+                      <w:b/>
+                      <w:bCs/>
                       <w:sz w:val="20"/>
                       <w:szCs w:val="20"/>
                     </w:rPr>
@@ -3793,6 +4265,8 @@
                   <w:r>
                     <w:rPr>
                       <w:rFonts w:eastAsia="Times New Roman"/>
+                      <w:b/>
+                      <w:bCs/>
                       <w:sz w:val="20"/>
                       <w:szCs w:val="20"/>
                     </w:rPr>
@@ -3864,9 +4338,11 @@
                 </w:tcPr>
                 <w:p>
                   <w:pPr>
-                    <w:ind w:left="1440"/>
+                    <w:ind w:firstLine="1512"/>
                     <w:rPr>
                       <w:rFonts w:eastAsia="Times New Roman"/>
+                      <w:b/>
+                      <w:bCs/>
                       <w:sz w:val="20"/>
                       <w:szCs w:val="20"/>
                     </w:rPr>
@@ -3874,6 +4350,8 @@
                   <w:r>
                     <w:rPr>
                       <w:rFonts w:eastAsia="Times New Roman"/>
+                      <w:b/>
+                      <w:bCs/>
                       <w:sz w:val="20"/>
                       <w:szCs w:val="20"/>
                     </w:rPr>
@@ -3900,6 +4378,8 @@
                     <w:jc w:val="center"/>
                     <w:rPr>
                       <w:rFonts w:eastAsia="Times New Roman"/>
+                      <w:b/>
+                      <w:bCs/>
                       <w:sz w:val="20"/>
                       <w:szCs w:val="20"/>
                     </w:rPr>
@@ -3907,6 +4387,8 @@
                   <w:r>
                     <w:rPr>
                       <w:rFonts w:eastAsia="Times New Roman"/>
+                      <w:b/>
+                      <w:bCs/>
                       <w:sz w:val="20"/>
                       <w:szCs w:val="20"/>
                     </w:rPr>
@@ -3978,9 +4460,11 @@
                 </w:tcPr>
                 <w:p>
                   <w:pPr>
-                    <w:ind w:left="1440"/>
+                    <w:ind w:firstLine="1512"/>
                     <w:rPr>
                       <w:rFonts w:eastAsia="Times New Roman"/>
+                      <w:b/>
+                      <w:bCs/>
                       <w:sz w:val="20"/>
                       <w:szCs w:val="20"/>
                     </w:rPr>
@@ -3988,6 +4472,8 @@
                   <w:r>
                     <w:rPr>
                       <w:rFonts w:eastAsia="Times New Roman"/>
+                      <w:b/>
+                      <w:bCs/>
                       <w:sz w:val="20"/>
                       <w:szCs w:val="20"/>
                     </w:rPr>
@@ -4014,6 +4500,8 @@
                     <w:jc w:val="center"/>
                     <w:rPr>
                       <w:rFonts w:eastAsia="Times New Roman"/>
+                      <w:b/>
+                      <w:bCs/>
                       <w:sz w:val="20"/>
                       <w:szCs w:val="20"/>
                     </w:rPr>
@@ -4021,6 +4509,8 @@
                   <w:r>
                     <w:rPr>
                       <w:rFonts w:eastAsia="Times New Roman"/>
+                      <w:b/>
+                      <w:bCs/>
                       <w:sz w:val="20"/>
                       <w:szCs w:val="20"/>
                     </w:rPr>
@@ -4093,9 +4583,11 @@
                 </w:tcPr>
                 <w:p>
                   <w:pPr>
-                    <w:ind w:left="720"/>
+                    <w:ind w:firstLine="804"/>
                     <w:rPr>
                       <w:rFonts w:eastAsia="Times New Roman"/>
+                      <w:b/>
+                      <w:bCs/>
                       <w:sz w:val="20"/>
                       <w:szCs w:val="20"/>
                     </w:rPr>
@@ -4103,6 +4595,8 @@
                   <w:r>
                     <w:rPr>
                       <w:rFonts w:eastAsia="Times New Roman"/>
+                      <w:b/>
+                      <w:bCs/>
                       <w:sz w:val="20"/>
                       <w:szCs w:val="20"/>
                     </w:rPr>
@@ -4206,9 +4700,11 @@
                 </w:tcPr>
                 <w:p>
                   <w:pPr>
-                    <w:ind w:left="720"/>
+                    <w:ind w:firstLine="804"/>
                     <w:rPr>
                       <w:rFonts w:eastAsia="Times New Roman"/>
+                      <w:b/>
+                      <w:bCs/>
                       <w:sz w:val="20"/>
                       <w:szCs w:val="20"/>
                     </w:rPr>
@@ -4216,6 +4712,8 @@
                   <w:r>
                     <w:rPr>
                       <w:rFonts w:eastAsia="Times New Roman"/>
+                      <w:b/>
+                      <w:bCs/>
                       <w:sz w:val="20"/>
                       <w:szCs w:val="20"/>
                     </w:rPr>
@@ -4317,9 +4815,11 @@
                 </w:tcPr>
                 <w:p>
                   <w:pPr>
-                    <w:ind w:left="720"/>
+                    <w:ind w:firstLine="804"/>
                     <w:rPr>
                       <w:rFonts w:eastAsia="Times New Roman"/>
+                      <w:b/>
+                      <w:bCs/>
                       <w:sz w:val="20"/>
                       <w:szCs w:val="20"/>
                     </w:rPr>
@@ -4327,6 +4827,8 @@
                   <w:r>
                     <w:rPr>
                       <w:rFonts w:eastAsia="Times New Roman"/>
+                      <w:b/>
+                      <w:bCs/>
                       <w:sz w:val="20"/>
                       <w:szCs w:val="20"/>
                     </w:rPr>
@@ -4431,9 +4933,11 @@
                 </w:tcPr>
                 <w:p>
                   <w:pPr>
-                    <w:ind w:left="720"/>
+                    <w:ind w:firstLine="804"/>
                     <w:rPr>
                       <w:rFonts w:eastAsia="Times New Roman"/>
+                      <w:b/>
+                      <w:bCs/>
                       <w:sz w:val="20"/>
                       <w:szCs w:val="20"/>
                     </w:rPr>
@@ -4441,6 +4945,8 @@
                   <w:r>
                     <w:rPr>
                       <w:rFonts w:eastAsia="Times New Roman"/>
+                      <w:b/>
+                      <w:bCs/>
                       <w:sz w:val="20"/>
                       <w:szCs w:val="20"/>
                     </w:rPr>
@@ -4545,9 +5051,11 @@
                 </w:tcPr>
                 <w:p>
                   <w:pPr>
-                    <w:ind w:left="720"/>
+                    <w:ind w:firstLine="804"/>
                     <w:rPr>
                       <w:rFonts w:eastAsia="Times New Roman"/>
+                      <w:b/>
+                      <w:bCs/>
                       <w:sz w:val="20"/>
                       <w:szCs w:val="20"/>
                     </w:rPr>
@@ -4555,6 +5063,8 @@
                   <w:r>
                     <w:rPr>
                       <w:rFonts w:eastAsia="Times New Roman"/>
+                      <w:b/>
+                      <w:bCs/>
                       <w:sz w:val="20"/>
                       <w:szCs w:val="20"/>
                     </w:rPr>
@@ -4667,44 +5177,36 @@
           <w:tab w:val="left" w:pos="8879"/>
         </w:tabs>
         <w:spacing w:before="213"/>
-        <w:ind w:left="0" w:right="1069" w:firstLine="720"/>
-        <w:rPr>
-          <w:color w:val="00008E"/>
+        <w:ind w:left="720" w:right="979"/>
+        <w:rPr>
+          <w:color w:val="365F91" w:themeColor="accent1" w:themeShade="BF"/>
+        </w:rPr>
+      </w:pPr>
+      <w:r>
+        <w:rPr>
+          <w:color w:val="365F91" w:themeColor="accent1" w:themeShade="BF"/>
           <w:w w:val="90"/>
         </w:rPr>
-      </w:pPr>
-    </w:p>
-    <w:p>
-      <w:pPr>
-        <w:pStyle w:val="BodyText"/>
-        <w:tabs>
-          <w:tab w:val="left" w:pos="8879"/>
-        </w:tabs>
-        <w:spacing w:before="213"/>
-        <w:ind w:left="0" w:right="1069" w:firstLine="720"/>
-        <w:rPr>
-          <w:color w:val="0070C0"/>
-        </w:rPr>
-      </w:pPr>
-      <w:r>
-        <w:rPr>
-          <w:color w:val="00008E"/>
-          <w:w w:val="90"/>
-        </w:rPr>
         <w:t>REFEENCE(S)</w:t>
       </w:r>
       <w:r>
         <w:rPr>
-          <w:color w:val="00008E"/>
+          <w:color w:val="365F91" w:themeColor="accent1" w:themeShade="BF"/>
           <w:spacing w:val="-3"/>
         </w:rPr>
         <w:t xml:space="preserve"> </w:t>
       </w:r>
       <w:r>
         <w:rPr>
-          <w:color w:val="0070C0"/>
+          <w:color w:val="365F91" w:themeColor="accent1" w:themeShade="BF"/>
         </w:rPr>
         <w:t>________________________________________________________________________</w:t>
+      </w:r>
+      <w:r>
+        <w:rPr>
+          <w:color w:val="365F91" w:themeColor="accent1" w:themeShade="BF"/>
+        </w:rPr>
+        <w:t>_</w:t>
       </w:r>
     </w:p>
     <w:tbl>
@@ -4719,10 +5221,10 @@
         <w:tblLook w:val="04A0" w:firstRow="1" w:lastRow="0" w:firstColumn="1" w:lastColumn="0" w:noHBand="0" w:noVBand="1"/>
       </w:tblPr>
       <w:tblGrid>
-        <w:gridCol w:w="2321"/>
-        <w:gridCol w:w="183"/>
-        <w:gridCol w:w="3563"/>
-        <w:gridCol w:w="5082"/>
+        <w:gridCol w:w="2486"/>
+        <w:gridCol w:w="161"/>
+        <w:gridCol w:w="3475"/>
+        <w:gridCol w:w="5027"/>
       </w:tblGrid>
       <w:tr>
         <w:trPr>
@@ -4744,14 +5246,18 @@
           </w:tcPr>
           <w:p>
             <w:pPr>
-              <w:ind w:left="720" w:firstLine="325"/>
+              <w:ind w:left="720" w:firstLine="468"/>
               <w:rPr>
+                <w:b/>
+                <w:bCs/>
                 <w:sz w:val="20"/>
                 <w:szCs w:val="20"/>
               </w:rPr>
             </w:pPr>
             <w:r>
               <w:rPr>
+                <w:b/>
+                <w:bCs/>
                 <w:sz w:val="20"/>
                 <w:szCs w:val="20"/>
               </w:rPr>
@@ -4811,12 +5317,16 @@
           <w:p>
             <w:pPr>
               <w:rPr>
+                <w:b/>
+                <w:bCs/>
                 <w:sz w:val="20"/>
                 <w:szCs w:val="20"/>
               </w:rPr>
             </w:pPr>
             <w:r>
               <w:rPr>
+                <w:b/>
+                <w:bCs/>
                 <w:sz w:val="20"/>
                 <w:szCs w:val="20"/>
               </w:rPr>
@@ -4840,12 +5350,16 @@
           <w:p>
             <w:pPr>
               <w:rPr>
+                <w:b/>
+                <w:bCs/>
                 <w:sz w:val="20"/>
                 <w:szCs w:val="20"/>
               </w:rPr>
             </w:pPr>
             <w:r>
               <w:rPr>
+                <w:b/>
+                <w:bCs/>
                 <w:sz w:val="20"/>
                 <w:szCs w:val="20"/>
               </w:rPr>
@@ -4874,14 +5388,18 @@
           </w:tcPr>
           <w:p>
             <w:pPr>
-              <w:ind w:left="720" w:firstLine="325"/>
+              <w:ind w:left="720" w:firstLine="468"/>
               <w:rPr>
+                <w:b/>
+                <w:bCs/>
                 <w:sz w:val="20"/>
                 <w:szCs w:val="20"/>
               </w:rPr>
             </w:pPr>
             <w:r>
               <w:rPr>
+                <w:b/>
+                <w:bCs/>
                 <w:sz w:val="20"/>
                 <w:szCs w:val="20"/>
               </w:rPr>
@@ -5045,14 +5563,18 @@
           </w:tcPr>
           <w:p>
             <w:pPr>
-              <w:ind w:left="720" w:firstLine="325"/>
+              <w:ind w:left="720" w:firstLine="468"/>
               <w:rPr>
+                <w:b/>
+                <w:bCs/>
                 <w:sz w:val="20"/>
                 <w:szCs w:val="20"/>
               </w:rPr>
             </w:pPr>
             <w:r>
               <w:rPr>
+                <w:b/>
+                <w:bCs/>
                 <w:sz w:val="20"/>
                 <w:szCs w:val="20"/>
               </w:rPr>
@@ -5175,14 +5697,18 @@
           </w:tcPr>
           <w:p>
             <w:pPr>
-              <w:ind w:left="720" w:firstLine="325"/>
+              <w:ind w:left="720" w:firstLine="468"/>
               <w:rPr>
+                <w:b/>
+                <w:bCs/>
                 <w:sz w:val="20"/>
                 <w:szCs w:val="20"/>
               </w:rPr>
             </w:pPr>
             <w:r>
               <w:rPr>
+                <w:b/>
+                <w:bCs/>
                 <w:sz w:val="20"/>
                 <w:szCs w:val="20"/>
               </w:rPr>
@@ -5368,14 +5894,18 @@
           </w:tcPr>
           <w:p>
             <w:pPr>
-              <w:ind w:left="720" w:firstLine="325"/>
+              <w:ind w:left="720" w:firstLine="468"/>
               <w:rPr>
+                <w:b/>
+                <w:bCs/>
                 <w:sz w:val="20"/>
                 <w:szCs w:val="20"/>
               </w:rPr>
             </w:pPr>
             <w:r>
               <w:rPr>
+                <w:b/>
+                <w:bCs/>
                 <w:sz w:val="20"/>
                 <w:szCs w:val="20"/>
               </w:rPr>
@@ -5512,14 +6042,18 @@
           </w:tcPr>
           <w:p>
             <w:pPr>
-              <w:ind w:left="720" w:firstLine="325"/>
+              <w:ind w:left="720" w:firstLine="468"/>
               <w:rPr>
+                <w:b/>
+                <w:bCs/>
                 <w:sz w:val="20"/>
                 <w:szCs w:val="20"/>
               </w:rPr>
             </w:pPr>
             <w:r>
               <w:rPr>
+                <w:b/>
+                <w:bCs/>
                 <w:sz w:val="20"/>
                 <w:szCs w:val="20"/>
               </w:rPr>
@@ -5714,14 +6248,14 @@
         <v:path o:extrusionok="f" gradientshapeok="t" o:connecttype="rect"/>
         <o:lock v:ext="edit" aspectratio="t"/>
       </v:shapetype>
-      <v:shape id="_x0000_i1074" type="#_x0000_t75" style="width:22.2pt;height:18.6pt;visibility:visible;mso-wrap-style:square" o:bullet="t">
+      <v:shape id="_x0000_i2494" type="#_x0000_t75" style="width:22.15pt;height:18pt;visibility:visible;mso-wrap-style:square" o:bullet="t">
         <v:imagedata r:id="rId1" o:title=""/>
       </v:shape>
     </w:pict>
   </w:numPicBullet>
   <w:numPicBullet w:numPicBulletId="1">
     <w:pict>
-      <v:shape id="_x0000_i1075" type="#_x0000_t75" style="width:384.6pt;height:384.6pt;visibility:visible;mso-wrap-style:square" o:bullet="t">
+      <v:shape id="_x0000_i2495" type="#_x0000_t75" style="width:384.9pt;height:384.9pt;visibility:visible;mso-wrap-style:square" o:bullet="t">
         <v:imagedata r:id="rId2" o:title=""/>
       </v:shape>
     </w:pict>
@@ -6210,6 +6744,119 @@
     </w:lvl>
   </w:abstractNum>
   <w:abstractNum w:abstractNumId="4" w15:restartNumberingAfterBreak="0">
+    <w:nsid w:val="0C5A1C89"/>
+    <w:multiLevelType w:val="hybridMultilevel"/>
+    <w:tmpl w:val="B094CE20"/>
+    <w:lvl w:ilvl="0" w:tplc="04090003">
+      <w:start w:val="1"/>
+      <w:numFmt w:val="bullet"/>
+      <w:lvlText w:val="o"/>
+      <w:lvlJc w:val="left"/>
+      <w:pPr>
+        <w:ind w:left="1080" w:hanging="360"/>
+      </w:pPr>
+      <w:rPr>
+        <w:rFonts w:ascii="Courier New" w:hAnsi="Courier New" w:cs="Courier New" w:hint="default"/>
+      </w:rPr>
+    </w:lvl>
+    <w:lvl w:ilvl="1" w:tplc="04090003" w:tentative="1">
+      <w:start w:val="1"/>
+      <w:numFmt w:val="bullet"/>
+      <w:lvlText w:val="o"/>
+      <w:lvlJc w:val="left"/>
+      <w:pPr>
+        <w:ind w:left="1800" w:hanging="360"/>
+      </w:pPr>
+      <w:rPr>
+        <w:rFonts w:ascii="Courier New" w:hAnsi="Courier New" w:cs="Courier New" w:hint="default"/>
+      </w:rPr>
+    </w:lvl>
+    <w:lvl w:ilvl="2" w:tplc="04090005" w:tentative="1">
+      <w:start w:val="1"/>
+      <w:numFmt w:val="bullet"/>
+      <w:lvlText w:val=""/>
+      <w:lvlJc w:val="left"/>
+      <w:pPr>
+        <w:ind w:left="2520" w:hanging="360"/>
+      </w:pPr>
+      <w:rPr>
+        <w:rFonts w:ascii="Wingdings" w:hAnsi="Wingdings" w:hint="default"/>
+      </w:rPr>
+    </w:lvl>
+    <w:lvl w:ilvl="3" w:tplc="04090001" w:tentative="1">
+      <w:start w:val="1"/>
+      <w:numFmt w:val="bullet"/>
+      <w:lvlText w:val=""/>
+      <w:lvlJc w:val="left"/>
+      <w:pPr>
+        <w:ind w:left="3240" w:hanging="360"/>
+      </w:pPr>
+      <w:rPr>
+        <w:rFonts w:ascii="Symbol" w:hAnsi="Symbol" w:hint="default"/>
+      </w:rPr>
+    </w:lvl>
+    <w:lvl w:ilvl="4" w:tplc="04090003" w:tentative="1">
+      <w:start w:val="1"/>
+      <w:numFmt w:val="bullet"/>
+      <w:lvlText w:val="o"/>
+      <w:lvlJc w:val="left"/>
+      <w:pPr>
+        <w:ind w:left="3960" w:hanging="360"/>
+      </w:pPr>
+      <w:rPr>
+        <w:rFonts w:ascii="Courier New" w:hAnsi="Courier New" w:cs="Courier New" w:hint="default"/>
+      </w:rPr>
+    </w:lvl>
+    <w:lvl w:ilvl="5" w:tplc="04090005" w:tentative="1">
+      <w:start w:val="1"/>
+      <w:numFmt w:val="bullet"/>
+      <w:lvlText w:val=""/>
+      <w:lvlJc w:val="left"/>
+      <w:pPr>
+        <w:ind w:left="4680" w:hanging="360"/>
+      </w:pPr>
+      <w:rPr>
+        <w:rFonts w:ascii="Wingdings" w:hAnsi="Wingdings" w:hint="default"/>
+      </w:rPr>
+    </w:lvl>
+    <w:lvl w:ilvl="6" w:tplc="04090001" w:tentative="1">
+      <w:start w:val="1"/>
+      <w:numFmt w:val="bullet"/>
+      <w:lvlText w:val=""/>
+      <w:lvlJc w:val="left"/>
+      <w:pPr>
+        <w:ind w:left="5400" w:hanging="360"/>
+      </w:pPr>
+      <w:rPr>
+        <w:rFonts w:ascii="Symbol" w:hAnsi="Symbol" w:hint="default"/>
+      </w:rPr>
+    </w:lvl>
+    <w:lvl w:ilvl="7" w:tplc="04090003" w:tentative="1">
+      <w:start w:val="1"/>
+      <w:numFmt w:val="bullet"/>
+      <w:lvlText w:val="o"/>
+      <w:lvlJc w:val="left"/>
+      <w:pPr>
+        <w:ind w:left="6120" w:hanging="360"/>
+      </w:pPr>
+      <w:rPr>
+        <w:rFonts w:ascii="Courier New" w:hAnsi="Courier New" w:cs="Courier New" w:hint="default"/>
+      </w:rPr>
+    </w:lvl>
+    <w:lvl w:ilvl="8" w:tplc="04090005" w:tentative="1">
+      <w:start w:val="1"/>
+      <w:numFmt w:val="bullet"/>
+      <w:lvlText w:val=""/>
+      <w:lvlJc w:val="left"/>
+      <w:pPr>
+        <w:ind w:left="6840" w:hanging="360"/>
+      </w:pPr>
+      <w:rPr>
+        <w:rFonts w:ascii="Wingdings" w:hAnsi="Wingdings" w:hint="default"/>
+      </w:rPr>
+    </w:lvl>
+  </w:abstractNum>
+  <w:abstractNum w:abstractNumId="5" w15:restartNumberingAfterBreak="0">
     <w:nsid w:val="15272C80"/>
     <w:multiLevelType w:val="hybridMultilevel"/>
     <w:tmpl w:val="94DE929C"/>
@@ -6322,11 +6969,11 @@
       </w:rPr>
     </w:lvl>
   </w:abstractNum>
-  <w:abstractNum w:abstractNumId="5" w15:restartNumberingAfterBreak="0">
+  <w:abstractNum w:abstractNumId="6" w15:restartNumberingAfterBreak="0">
     <w:nsid w:val="16934166"/>
     <w:multiLevelType w:val="hybridMultilevel"/>
-    <w:tmpl w:val="6C601C46"/>
-    <w:lvl w:ilvl="0" w:tplc="04090001">
+    <w:tmpl w:val="7C206546"/>
+    <w:lvl w:ilvl="0" w:tplc="3F482000">
       <w:start w:val="1"/>
       <w:numFmt w:val="bullet"/>
       <w:lvlText w:val=""/>
@@ -6336,9 +6983,10 @@
       </w:pPr>
       <w:rPr>
         <w:rFonts w:ascii="Symbol" w:hAnsi="Symbol" w:hint="default"/>
-      </w:rPr>
-    </w:lvl>
-    <w:lvl w:ilvl="1" w:tplc="04090003" w:tentative="1">
+        <w:color w:val="auto"/>
+      </w:rPr>
+    </w:lvl>
+    <w:lvl w:ilvl="1" w:tplc="04090003">
       <w:start w:val="1"/>
       <w:numFmt w:val="bullet"/>
       <w:lvlText w:val="o"/>
@@ -6435,7 +7083,7 @@
       </w:rPr>
     </w:lvl>
   </w:abstractNum>
-  <w:abstractNum w:abstractNumId="6" w15:restartNumberingAfterBreak="0">
+  <w:abstractNum w:abstractNumId="7" w15:restartNumberingAfterBreak="0">
     <w:nsid w:val="19BE32BC"/>
     <w:multiLevelType w:val="hybridMultilevel"/>
     <w:tmpl w:val="441C42F6"/>
@@ -6548,7 +7196,7 @@
       </w:rPr>
     </w:lvl>
   </w:abstractNum>
-  <w:abstractNum w:abstractNumId="7" w15:restartNumberingAfterBreak="0">
+  <w:abstractNum w:abstractNumId="8" w15:restartNumberingAfterBreak="0">
     <w:nsid w:val="1A74150C"/>
     <w:multiLevelType w:val="hybridMultilevel"/>
     <w:tmpl w:val="DE9CB086"/>
@@ -6662,7 +7310,7 @@
       </w:rPr>
     </w:lvl>
   </w:abstractNum>
-  <w:abstractNum w:abstractNumId="8" w15:restartNumberingAfterBreak="0">
+  <w:abstractNum w:abstractNumId="9" w15:restartNumberingAfterBreak="0">
     <w:nsid w:val="37D76F0E"/>
     <w:multiLevelType w:val="hybridMultilevel"/>
     <w:tmpl w:val="53E6355A"/>
@@ -6775,7 +7423,7 @@
       </w:rPr>
     </w:lvl>
   </w:abstractNum>
-  <w:abstractNum w:abstractNumId="9" w15:restartNumberingAfterBreak="0">
+  <w:abstractNum w:abstractNumId="10" w15:restartNumberingAfterBreak="0">
     <w:nsid w:val="3A1619E7"/>
     <w:multiLevelType w:val="hybridMultilevel"/>
     <w:tmpl w:val="D95897AA"/>
@@ -6888,7 +7536,7 @@
       </w:rPr>
     </w:lvl>
   </w:abstractNum>
-  <w:abstractNum w:abstractNumId="10" w15:restartNumberingAfterBreak="0">
+  <w:abstractNum w:abstractNumId="11" w15:restartNumberingAfterBreak="0">
     <w:nsid w:val="3F461E88"/>
     <w:multiLevelType w:val="hybridMultilevel"/>
     <w:tmpl w:val="229AF930"/>
@@ -7001,7 +7649,7 @@
       </w:rPr>
     </w:lvl>
   </w:abstractNum>
-  <w:abstractNum w:abstractNumId="11" w15:restartNumberingAfterBreak="0">
+  <w:abstractNum w:abstractNumId="12" w15:restartNumberingAfterBreak="0">
     <w:nsid w:val="3F782A86"/>
     <w:multiLevelType w:val="hybridMultilevel"/>
     <w:tmpl w:val="5ED6A4B0"/>
@@ -7114,7 +7762,7 @@
       </w:rPr>
     </w:lvl>
   </w:abstractNum>
-  <w:abstractNum w:abstractNumId="12" w15:restartNumberingAfterBreak="0">
+  <w:abstractNum w:abstractNumId="13" w15:restartNumberingAfterBreak="0">
     <w:nsid w:val="418B3109"/>
     <w:multiLevelType w:val="hybridMultilevel"/>
     <w:tmpl w:val="24EE2DFC"/>
@@ -7228,7 +7876,7 @@
       </w:rPr>
     </w:lvl>
   </w:abstractNum>
-  <w:abstractNum w:abstractNumId="13" w15:restartNumberingAfterBreak="0">
+  <w:abstractNum w:abstractNumId="14" w15:restartNumberingAfterBreak="0">
     <w:nsid w:val="459C27A6"/>
     <w:multiLevelType w:val="hybridMultilevel"/>
     <w:tmpl w:val="86747858"/>
@@ -7341,7 +7989,7 @@
       </w:rPr>
     </w:lvl>
   </w:abstractNum>
-  <w:abstractNum w:abstractNumId="14" w15:restartNumberingAfterBreak="0">
+  <w:abstractNum w:abstractNumId="15" w15:restartNumberingAfterBreak="0">
     <w:nsid w:val="4EA37607"/>
     <w:multiLevelType w:val="hybridMultilevel"/>
     <w:tmpl w:val="97AE58C4"/>
@@ -7454,7 +8102,7 @@
       </w:rPr>
     </w:lvl>
   </w:abstractNum>
-  <w:abstractNum w:abstractNumId="15" w15:restartNumberingAfterBreak="0">
+  <w:abstractNum w:abstractNumId="16" w15:restartNumberingAfterBreak="0">
     <w:nsid w:val="56181329"/>
     <w:multiLevelType w:val="hybridMultilevel"/>
     <w:tmpl w:val="3C42135E"/>
@@ -7566,7 +8214,7 @@
       </w:rPr>
     </w:lvl>
   </w:abstractNum>
-  <w:abstractNum w:abstractNumId="16" w15:restartNumberingAfterBreak="0">
+  <w:abstractNum w:abstractNumId="17" w15:restartNumberingAfterBreak="0">
     <w:nsid w:val="5F602EA3"/>
     <w:multiLevelType w:val="hybridMultilevel"/>
     <w:tmpl w:val="DE3AE436"/>
@@ -7679,7 +8327,7 @@
       </w:rPr>
     </w:lvl>
   </w:abstractNum>
-  <w:abstractNum w:abstractNumId="17" w15:restartNumberingAfterBreak="0">
+  <w:abstractNum w:abstractNumId="18" w15:restartNumberingAfterBreak="0">
     <w:nsid w:val="7A747691"/>
     <w:multiLevelType w:val="hybridMultilevel"/>
     <w:tmpl w:val="62FE43E0"/>
@@ -7792,7 +8440,7 @@
       </w:rPr>
     </w:lvl>
   </w:abstractNum>
-  <w:abstractNum w:abstractNumId="18" w15:restartNumberingAfterBreak="0">
+  <w:abstractNum w:abstractNumId="19" w15:restartNumberingAfterBreak="0">
     <w:nsid w:val="7B0E14F8"/>
     <w:multiLevelType w:val="hybridMultilevel"/>
     <w:tmpl w:val="2D764F96"/>
@@ -7904,7 +8552,7 @@
       </w:rPr>
     </w:lvl>
   </w:abstractNum>
-  <w:abstractNum w:abstractNumId="19" w15:restartNumberingAfterBreak="0">
+  <w:abstractNum w:abstractNumId="20" w15:restartNumberingAfterBreak="0">
     <w:nsid w:val="7C2437A0"/>
     <w:multiLevelType w:val="hybridMultilevel"/>
     <w:tmpl w:val="7D2ED488"/>
@@ -8017,7 +8665,7 @@
       </w:rPr>
     </w:lvl>
   </w:abstractNum>
-  <w:abstractNum w:abstractNumId="20" w15:restartNumberingAfterBreak="0">
+  <w:abstractNum w:abstractNumId="21" w15:restartNumberingAfterBreak="0">
     <w:nsid w:val="7C4008CF"/>
     <w:multiLevelType w:val="hybridMultilevel"/>
     <w:tmpl w:val="0D56F8E0"/>
@@ -8130,7 +8778,7 @@
       </w:rPr>
     </w:lvl>
   </w:abstractNum>
-  <w:abstractNum w:abstractNumId="21" w15:restartNumberingAfterBreak="0">
+  <w:abstractNum w:abstractNumId="22" w15:restartNumberingAfterBreak="0">
     <w:nsid w:val="7CBF0438"/>
     <w:multiLevelType w:val="hybridMultilevel"/>
     <w:tmpl w:val="DEBC52DC"/>
@@ -8243,7 +8891,7 @@
       </w:rPr>
     </w:lvl>
   </w:abstractNum>
-  <w:abstractNum w:abstractNumId="22" w15:restartNumberingAfterBreak="0">
+  <w:abstractNum w:abstractNumId="23" w15:restartNumberingAfterBreak="0">
     <w:nsid w:val="7F7748EC"/>
     <w:multiLevelType w:val="hybridMultilevel"/>
     <w:tmpl w:val="005665FE"/>
@@ -8360,40 +9008,40 @@
     <w:abstractNumId w:val="1"/>
   </w:num>
   <w:num w:numId="2" w16cid:durableId="1100299278">
-    <w:abstractNumId w:val="8"/>
+    <w:abstractNumId w:val="9"/>
   </w:num>
   <w:num w:numId="3" w16cid:durableId="1933394289">
-    <w:abstractNumId w:val="19"/>
+    <w:abstractNumId w:val="20"/>
   </w:num>
   <w:num w:numId="4" w16cid:durableId="1212419602">
-    <w:abstractNumId w:val="21"/>
+    <w:abstractNumId w:val="22"/>
   </w:num>
   <w:num w:numId="5" w16cid:durableId="1241675836">
-    <w:abstractNumId w:val="10"/>
+    <w:abstractNumId w:val="11"/>
   </w:num>
   <w:num w:numId="6" w16cid:durableId="1337883529">
-    <w:abstractNumId w:val="16"/>
+    <w:abstractNumId w:val="17"/>
   </w:num>
   <w:num w:numId="7" w16cid:durableId="1027608638">
     <w:abstractNumId w:val="3"/>
   </w:num>
   <w:num w:numId="8" w16cid:durableId="1090126647">
-    <w:abstractNumId w:val="17"/>
+    <w:abstractNumId w:val="18"/>
   </w:num>
   <w:num w:numId="9" w16cid:durableId="1424573503">
-    <w:abstractNumId w:val="4"/>
+    <w:abstractNumId w:val="5"/>
   </w:num>
   <w:num w:numId="10" w16cid:durableId="1840849613">
-    <w:abstractNumId w:val="5"/>
+    <w:abstractNumId w:val="6"/>
   </w:num>
   <w:num w:numId="11" w16cid:durableId="162405501">
-    <w:abstractNumId w:val="6"/>
+    <w:abstractNumId w:val="7"/>
   </w:num>
   <w:num w:numId="12" w16cid:durableId="2124760687">
-    <w:abstractNumId w:val="22"/>
+    <w:abstractNumId w:val="23"/>
   </w:num>
   <w:num w:numId="13" w16cid:durableId="275061811">
-    <w:abstractNumId w:val="9"/>
+    <w:abstractNumId w:val="10"/>
   </w:num>
   <w:num w:numId="14" w16cid:durableId="1642271230">
     <w:abstractNumId w:val="0"/>
@@ -8402,28 +9050,31 @@
     <w:abstractNumId w:val="2"/>
   </w:num>
   <w:num w:numId="16" w16cid:durableId="696156011">
+    <w:abstractNumId w:val="14"/>
+  </w:num>
+  <w:num w:numId="17" w16cid:durableId="1831407217">
     <w:abstractNumId w:val="13"/>
   </w:num>
-  <w:num w:numId="17" w16cid:durableId="1831407217">
+  <w:num w:numId="18" w16cid:durableId="1241909257">
+    <w:abstractNumId w:val="15"/>
+  </w:num>
+  <w:num w:numId="19" w16cid:durableId="1547911430">
     <w:abstractNumId w:val="12"/>
   </w:num>
-  <w:num w:numId="18" w16cid:durableId="1241909257">
-    <w:abstractNumId w:val="14"/>
-  </w:num>
-  <w:num w:numId="19" w16cid:durableId="1547911430">
-    <w:abstractNumId w:val="11"/>
-  </w:num>
   <w:num w:numId="20" w16cid:durableId="1994990680">
-    <w:abstractNumId w:val="7"/>
+    <w:abstractNumId w:val="8"/>
   </w:num>
   <w:num w:numId="21" w16cid:durableId="1401560908">
-    <w:abstractNumId w:val="15"/>
+    <w:abstractNumId w:val="16"/>
   </w:num>
   <w:num w:numId="22" w16cid:durableId="1934783225">
-    <w:abstractNumId w:val="18"/>
+    <w:abstractNumId w:val="19"/>
   </w:num>
   <w:num w:numId="23" w16cid:durableId="1718123417">
-    <w:abstractNumId w:val="20"/>
+    <w:abstractNumId w:val="21"/>
+  </w:num>
+  <w:num w:numId="24" w16cid:durableId="667634022">
+    <w:abstractNumId w:val="4"/>
   </w:num>
 </w:numbering>
 </file>
@@ -8833,10 +9484,27 @@
       <w:lang w:bidi="en-US"/>
     </w:rPr>
   </w:style>
+  <w:style w:type="paragraph" w:styleId="Heading5">
+    <w:name w:val="heading 5"/>
+    <w:basedOn w:val="Normal"/>
+    <w:link w:val="Heading5Char"/>
+    <w:uiPriority w:val="9"/>
+    <w:unhideWhenUsed/>
+    <w:qFormat/>
+    <w:rsid w:val="00581657"/>
+    <w:pPr>
+      <w:ind w:left="118"/>
+      <w:outlineLvl w:val="4"/>
+    </w:pPr>
+    <w:rPr>
+      <w:sz w:val="16"/>
+      <w:szCs w:val="16"/>
+      <w:lang w:bidi="ar-SA"/>
+    </w:rPr>
+  </w:style>
   <w:style w:type="character" w:default="1" w:styleId="DefaultParagraphFont">
     <w:name w:val="Default Paragraph Font"/>
     <w:uiPriority w:val="1"/>
-    <w:semiHidden/>
     <w:unhideWhenUsed/>
   </w:style>
   <w:style w:type="table" w:default="1" w:styleId="TableNormal">
@@ -9030,6 +9698,18 @@
       <w:rFonts w:ascii="Courier New" w:eastAsia="Times New Roman" w:hAnsi="Courier New" w:cs="Courier New"/>
       <w:sz w:val="20"/>
       <w:szCs w:val="20"/>
+    </w:rPr>
+  </w:style>
+  <w:style w:type="character" w:customStyle="1" w:styleId="Heading5Char">
+    <w:name w:val="Heading 5 Char"/>
+    <w:basedOn w:val="DefaultParagraphFont"/>
+    <w:link w:val="Heading5"/>
+    <w:uiPriority w:val="9"/>
+    <w:rsid w:val="00581657"/>
+    <w:rPr>
+      <w:rFonts w:ascii="Arial" w:eastAsia="Arial" w:hAnsi="Arial" w:cs="Arial"/>
+      <w:sz w:val="16"/>
+      <w:szCs w:val="16"/>
     </w:rPr>
   </w:style>
 </w:styles>

</xml_diff>

<commit_message>
added final cgpa in CV and resume
</commit_message>
<xml_diff>
--- a/pdf/CV_UTSHAB KUMAR GHOSH_B.Sc. in CSE.docx
+++ b/pdf/CV_UTSHAB KUMAR GHOSH_B.Sc. in CSE.docx
@@ -951,7 +951,57 @@
                 <w:sz w:val="20"/>
                 <w:szCs w:val="20"/>
               </w:rPr>
-              <w:t xml:space="preserve"> (October 1, 2020 - Continuing)</w:t>
+              <w:t xml:space="preserve"> </w:t>
+            </w:r>
+            <w:r>
+              <w:rPr>
+                <w:rFonts w:eastAsia="Times New Roman"/>
+                <w:i/>
+                <w:iCs/>
+                <w:sz w:val="20"/>
+                <w:szCs w:val="20"/>
+              </w:rPr>
+              <w:t xml:space="preserve">(October 1, 2020 </w:t>
+            </w:r>
+            <w:r>
+              <w:rPr>
+                <w:rFonts w:eastAsia="Times New Roman"/>
+                <w:i/>
+                <w:iCs/>
+                <w:sz w:val="20"/>
+                <w:szCs w:val="20"/>
+              </w:rPr>
+              <w:t>–</w:t>
+            </w:r>
+            <w:r>
+              <w:rPr>
+                <w:rFonts w:eastAsia="Times New Roman"/>
+                <w:i/>
+                <w:iCs/>
+                <w:sz w:val="20"/>
+                <w:szCs w:val="20"/>
+              </w:rPr>
+              <w:t xml:space="preserve"> </w:t>
+            </w:r>
+            <w:r>
+              <w:rPr>
+                <w:rFonts w:eastAsia="Times New Roman"/>
+                <w:i/>
+                <w:iCs/>
+                <w:sz w:val="20"/>
+                <w:szCs w:val="20"/>
+              </w:rPr>
+              <w:t>September 30, 2020</w:t>
+            </w:r>
+            <w:r>
+              <w:rPr>
+                <w:rFonts w:eastAsia="Times New Roman"/>
+                <w:i/>
+                <w:iCs/>
+                <w:sz w:val="20"/>
+                <w:szCs w:val="20"/>
+              </w:rPr>
+              <w:t>)</w:t>
             </w:r>
           </w:p>
           <w:p>
@@ -1181,7 +1231,17 @@
                 <w:sz w:val="20"/>
                 <w:szCs w:val="20"/>
               </w:rPr>
-              <w:t xml:space="preserve"> Writer (December 15, 2017 - January 31, 2019)</w:t>
+              <w:t xml:space="preserve"> Writer </w:t>
+            </w:r>
+            <w:r>
+              <w:rPr>
+                <w:rFonts w:eastAsia="Times New Roman"/>
+                <w:i/>
+                <w:iCs/>
+                <w:sz w:val="20"/>
+                <w:szCs w:val="20"/>
+              </w:rPr>
+              <w:t>(December 15, 2017 - January 31, 2019)</w:t>
             </w:r>
           </w:p>
           <w:p>
@@ -1454,12 +1514,32 @@
       <w:r>
         <w:rPr>
           <w:rFonts w:eastAsia="Times New Roman"/>
-          <w:b/>
-          <w:bCs/>
+          <w:i/>
+          <w:iCs/>
           <w:sz w:val="20"/>
           <w:szCs w:val="20"/>
         </w:rPr>
-        <w:t>(2017 – Continuing)</w:t>
+        <w:t xml:space="preserve">(2017 – </w:t>
+      </w:r>
+      <w:r>
+        <w:rPr>
+          <w:rFonts w:eastAsia="Times New Roman"/>
+          <w:i/>
+          <w:iCs/>
+          <w:sz w:val="20"/>
+          <w:szCs w:val="20"/>
+        </w:rPr>
+        <w:t>2022</w:t>
+      </w:r>
+      <w:r>
+        <w:rPr>
+          <w:rFonts w:eastAsia="Times New Roman"/>
+          <w:i/>
+          <w:iCs/>
+          <w:sz w:val="20"/>
+          <w:szCs w:val="20"/>
+        </w:rPr>
+        <w:t>)</w:t>
       </w:r>
     </w:p>
     <w:p>
@@ -1472,13 +1552,10 @@
         <w:t>CGPA: 3.</w:t>
       </w:r>
       <w:r>
-        <w:t>19</w:t>
-      </w:r>
-      <w:r>
-        <w:t xml:space="preserve"> (out of 4.00), </w:t>
-      </w:r>
-      <w:r>
-        <w:t>Final Semester Ongoing</w:t>
+        <w:t>22</w:t>
+      </w:r>
+      <w:r>
+        <w:t xml:space="preserve"> (out of 4.00)</w:t>
       </w:r>
     </w:p>
     <w:p>
@@ -1532,7 +1609,15 @@
           <w:b/>
           <w:bCs/>
         </w:rPr>
-        <w:t>Higher Secondary School Certificate (2014 - 2016)</w:t>
+        <w:t xml:space="preserve">Higher Secondary School Certificate </w:t>
+      </w:r>
+      <w:r>
+        <w:rPr>
+          <w:rFonts w:eastAsia="Times New Roman"/>
+          <w:i/>
+          <w:iCs/>
+        </w:rPr>
+        <w:t>(2014 - 2016)</w:t>
       </w:r>
     </w:p>
     <w:p>
@@ -1641,7 +1726,15 @@
           <w:b/>
           <w:bCs/>
         </w:rPr>
-        <w:t>Secondary School Certificate (2009 - 2014)</w:t>
+        <w:t xml:space="preserve">Secondary School Certificate </w:t>
+      </w:r>
+      <w:r>
+        <w:rPr>
+          <w:rFonts w:eastAsia="Times New Roman"/>
+          <w:i/>
+          <w:iCs/>
+        </w:rPr>
+        <w:t>(2009 - 2014)</w:t>
       </w:r>
     </w:p>
     <w:p>
@@ -2020,10 +2113,7 @@
       </w:r>
       <w:proofErr w:type="spellEnd"/>
       <w:r>
-        <w:t>, HTML, CSS, Djang</w:t>
-      </w:r>
-      <w:r>
-        <w:t>o</w:t>
+        <w:t>, HTML, CSS, Django</w:t>
       </w:r>
     </w:p>
     <w:p>
@@ -2254,54 +2344,40 @@
       </w:pPr>
       <w:r>
         <w:rPr>
-          <w:b/>
-          <w:bCs/>
-        </w:rPr>
-        <w:t>Gait Recognition with Inertial Sensors using a New FCN-</w:t>
+          <w:rStyle w:val="Strong"/>
+          <w:shd w:val="clear" w:color="auto" w:fill="FFFFFF"/>
+        </w:rPr>
+        <w:t>Accurate Gait Recognition with Inertial Sensors using a New FCN-</w:t>
       </w:r>
       <w:proofErr w:type="spellStart"/>
       <w:r>
         <w:rPr>
-          <w:b/>
-          <w:bCs/>
+          <w:rStyle w:val="Strong"/>
+          <w:shd w:val="clear" w:color="auto" w:fill="FFFFFF"/>
         </w:rPr>
         <w:t>BiLSTM</w:t>
       </w:r>
       <w:proofErr w:type="spellEnd"/>
       <w:r>
         <w:rPr>
-          <w:b/>
-          <w:bCs/>
+          <w:rStyle w:val="Strong"/>
+          <w:shd w:val="clear" w:color="auto" w:fill="FFFFFF"/>
         </w:rPr>
         <w:t xml:space="preserve"> architecture</w:t>
       </w:r>
       <w:r>
         <w:rPr>
-          <w:b/>
-          <w:bCs/>
+          <w:rFonts w:eastAsia="Times New Roman"/>
         </w:rPr>
         <w:t xml:space="preserve"> </w:t>
       </w:r>
       <w:r>
         <w:rPr>
           <w:rFonts w:eastAsia="Times New Roman"/>
-          <w:color w:val="000000" w:themeColor="text1"/>
-        </w:rPr>
-        <w:t>(</w:t>
-      </w:r>
-      <w:r>
-        <w:rPr>
-          <w:rFonts w:eastAsia="Times New Roman"/>
-          <w:color w:val="000000" w:themeColor="text1"/>
-        </w:rPr>
-        <w:t>Accepted</w:t>
-      </w:r>
-      <w:r>
-        <w:rPr>
-          <w:rFonts w:eastAsia="Times New Roman"/>
-          <w:color w:val="000000" w:themeColor="text1"/>
-        </w:rPr>
-        <w:t>)</w:t>
+          <w:sz w:val="12"/>
+          <w:szCs w:val="12"/>
+        </w:rPr>
+        <w:t>(Accepted)</w:t>
       </w:r>
     </w:p>
     <w:p>
@@ -2994,10 +3070,14 @@
           <w:b/>
           <w:bCs/>
         </w:rPr>
-        <w:t xml:space="preserve"> (</w:t>
-      </w:r>
-      <w:r>
-        <w:t>Video Dataset)</w:t>
+        <w:t xml:space="preserve"> </w:t>
+      </w:r>
+      <w:r>
+        <w:rPr>
+          <w:i/>
+          <w:iCs/>
+        </w:rPr>
+        <w:t>(Video Dataset)</w:t>
       </w:r>
       <w:r>
         <w:rPr>
@@ -3058,6 +3138,10 @@
         <w:t xml:space="preserve"> </w:t>
       </w:r>
       <w:r>
+        <w:rPr>
+          <w:i/>
+          <w:iCs/>
+        </w:rPr>
         <w:t>(Image Dataset)</w:t>
       </w:r>
     </w:p>
@@ -3112,6 +3196,10 @@
         <w:t xml:space="preserve"> </w:t>
       </w:r>
       <w:r>
+        <w:rPr>
+          <w:i/>
+          <w:iCs/>
+        </w:rPr>
         <w:t>(Time Series Dataset)</w:t>
       </w:r>
     </w:p>
@@ -3166,6 +3254,10 @@
         <w:t xml:space="preserve"> </w:t>
       </w:r>
       <w:r>
+        <w:rPr>
+          <w:i/>
+          <w:iCs/>
+        </w:rPr>
         <w:t>(Image &amp; Tabular Dataset)</w:t>
       </w:r>
     </w:p>
@@ -3225,7 +3317,15 @@
         <w:rPr>
           <w:lang w:bidi="ar-SA"/>
         </w:rPr>
-        <w:t xml:space="preserve"> (Tabular Dataset)</w:t>
+        <w:t xml:space="preserve"> </w:t>
+      </w:r>
+      <w:r>
+        <w:rPr>
+          <w:i/>
+          <w:iCs/>
+          <w:lang w:bidi="ar-SA"/>
+        </w:rPr>
+        <w:t>(Tabular Dataset)</w:t>
       </w:r>
     </w:p>
     <w:p>
@@ -3791,58 +3891,18 @@
       <w:r>
         <w:rPr>
           <w:rFonts w:eastAsia="Times New Roman"/>
-          <w:b/>
-          <w:bCs/>
+          <w:i/>
+          <w:iCs/>
         </w:rPr>
         <w:t>(</w:t>
       </w:r>
       <w:r>
         <w:rPr>
-          <w:b/>
-          <w:bCs/>
+          <w:i/>
+          <w:iCs/>
           <w:shd w:val="clear" w:color="auto" w:fill="FFFFFF"/>
         </w:rPr>
-        <w:t>January,</w:t>
-      </w:r>
-      <w:r>
-        <w:rPr>
-          <w:b/>
-          <w:bCs/>
-          <w:shd w:val="clear" w:color="auto" w:fill="FFFFFF"/>
-        </w:rPr>
-        <w:t xml:space="preserve"> 201</w:t>
-      </w:r>
-      <w:r>
-        <w:rPr>
-          <w:b/>
-          <w:bCs/>
-          <w:shd w:val="clear" w:color="auto" w:fill="FFFFFF"/>
-        </w:rPr>
-        <w:t>9</w:t>
-      </w:r>
-      <w:r>
-        <w:rPr>
-          <w:b/>
-          <w:bCs/>
-          <w:shd w:val="clear" w:color="auto" w:fill="FFFFFF"/>
-        </w:rPr>
-        <w:t xml:space="preserve"> </w:t>
-      </w:r>
-      <w:r>
-        <w:rPr>
-          <w:b/>
-          <w:bCs/>
-          <w:shd w:val="clear" w:color="auto" w:fill="FFFFFF"/>
-        </w:rPr>
-        <w:t>- Present</w:t>
-      </w:r>
-      <w:r>
-        <w:rPr>
-          <w:b/>
-          <w:bCs/>
-          <w:shd w:val="clear" w:color="auto" w:fill="FFFFFF"/>
-        </w:rPr>
-        <w:t>)</w:t>
+        <w:t>January, 2019 - Present)</w:t>
       </w:r>
     </w:p>
     <w:p>
@@ -3901,7 +3961,15 @@
           <w:bCs/>
           <w:shd w:val="clear" w:color="auto" w:fill="FFFFFF"/>
         </w:rPr>
-        <w:t>Asst. Publication Secretary (March 2018 – December 2019)</w:t>
+        <w:t xml:space="preserve">Asst. Publication Secretary </w:t>
+      </w:r>
+      <w:r>
+        <w:rPr>
+          <w:i/>
+          <w:iCs/>
+          <w:shd w:val="clear" w:color="auto" w:fill="FFFFFF"/>
+        </w:rPr>
+        <w:t>(March 2018 – December 2019)</w:t>
       </w:r>
     </w:p>
     <w:p>
@@ -3964,63 +4032,23 @@
           <w:b/>
           <w:bCs/>
         </w:rPr>
-        <w:t xml:space="preserve"> (</w:t>
-      </w:r>
-      <w:r>
-        <w:rPr>
-          <w:b/>
-          <w:bCs/>
+        <w:t xml:space="preserve"> </w:t>
+      </w:r>
+      <w:r>
+        <w:rPr>
+          <w:rFonts w:eastAsia="Times New Roman"/>
+          <w:i/>
+          <w:iCs/>
+        </w:rPr>
+        <w:t>(</w:t>
+      </w:r>
+      <w:r>
+        <w:rPr>
+          <w:i/>
+          <w:iCs/>
           <w:shd w:val="clear" w:color="auto" w:fill="FFFFFF"/>
         </w:rPr>
-        <w:t>February</w:t>
-      </w:r>
-      <w:r>
-        <w:rPr>
-          <w:b/>
-          <w:bCs/>
-          <w:shd w:val="clear" w:color="auto" w:fill="FFFFFF"/>
-        </w:rPr>
-        <w:t>,</w:t>
-      </w:r>
-      <w:r>
-        <w:rPr>
-          <w:b/>
-          <w:bCs/>
-          <w:shd w:val="clear" w:color="auto" w:fill="FFFFFF"/>
-        </w:rPr>
-        <w:t xml:space="preserve"> 2021 </w:t>
-      </w:r>
-      <w:r>
-        <w:rPr>
-          <w:b/>
-          <w:bCs/>
-          <w:shd w:val="clear" w:color="auto" w:fill="FFFFFF"/>
-        </w:rPr>
-        <w:t>-</w:t>
-      </w:r>
-      <w:r>
-        <w:rPr>
-          <w:b/>
-          <w:bCs/>
-          <w:shd w:val="clear" w:color="auto" w:fill="FFFFFF"/>
-        </w:rPr>
-        <w:t xml:space="preserve"> </w:t>
-      </w:r>
-      <w:r>
-        <w:rPr>
-          <w:b/>
-          <w:bCs/>
-          <w:shd w:val="clear" w:color="auto" w:fill="FFFFFF"/>
-        </w:rPr>
-        <w:t>October, 2022</w:t>
-      </w:r>
-      <w:r>
-        <w:rPr>
-          <w:b/>
-          <w:bCs/>
-          <w:shd w:val="clear" w:color="auto" w:fill="FFFFFF"/>
-        </w:rPr>
-        <w:t>)</w:t>
+        <w:t>February, 2021 - October, 2022)</w:t>
       </w:r>
     </w:p>
     <w:p>
@@ -6248,14 +6276,14 @@
         <v:path o:extrusionok="f" gradientshapeok="t" o:connecttype="rect"/>
         <o:lock v:ext="edit" aspectratio="t"/>
       </v:shapetype>
-      <v:shape id="_x0000_i2494" type="#_x0000_t75" style="width:22.15pt;height:18pt;visibility:visible;mso-wrap-style:square" o:bullet="t">
+      <v:shape id="_x0000_i1092" type="#_x0000_t75" style="width:22.2pt;height:18.15pt;visibility:visible;mso-wrap-style:square" o:bullet="t">
         <v:imagedata r:id="rId1" o:title=""/>
       </v:shape>
     </w:pict>
   </w:numPicBullet>
   <w:numPicBullet w:numPicBulletId="1">
     <w:pict>
-      <v:shape id="_x0000_i2495" type="#_x0000_t75" style="width:384.9pt;height:384.9pt;visibility:visible;mso-wrap-style:square" o:bullet="t">
+      <v:shape id="_x0000_i1093" type="#_x0000_t75" style="width:384.9pt;height:384.9pt;visibility:visible;mso-wrap-style:square" o:bullet="t">
         <v:imagedata r:id="rId2" o:title=""/>
       </v:shape>
     </w:pict>
@@ -9505,6 +9533,7 @@
   <w:style w:type="character" w:default="1" w:styleId="DefaultParagraphFont">
     <w:name w:val="Default Paragraph Font"/>
     <w:uiPriority w:val="1"/>
+    <w:semiHidden/>
     <w:unhideWhenUsed/>
   </w:style>
   <w:style w:type="table" w:default="1" w:styleId="TableNormal">

</xml_diff>

<commit_message>
added new projects, updated CV, resume
</commit_message>
<xml_diff>
--- a/pdf/CV_UTSHAB KUMAR GHOSH_B.Sc. in CSE.docx
+++ b/pdf/CV_UTSHAB KUMAR GHOSH_B.Sc. in CSE.docx
@@ -182,33 +182,11 @@
         </w:rPr>
         <w:t xml:space="preserve"> </w:t>
       </w:r>
-      <w:proofErr w:type="spellStart"/>
-      <w:r>
-        <w:rPr>
-          <w:rFonts w:eastAsia="Times New Roman"/>
-        </w:rPr>
-        <w:t>Sabujbagh</w:t>
-      </w:r>
-      <w:proofErr w:type="spellEnd"/>
-      <w:r>
-        <w:rPr>
-          <w:rFonts w:eastAsia="Times New Roman"/>
-        </w:rPr>
-        <w:t xml:space="preserve">, </w:t>
-      </w:r>
-      <w:proofErr w:type="spellStart"/>
-      <w:r>
-        <w:rPr>
-          <w:rFonts w:eastAsia="Times New Roman"/>
-        </w:rPr>
-        <w:t>Basabo</w:t>
-      </w:r>
-      <w:proofErr w:type="spellEnd"/>
-      <w:r>
-        <w:rPr>
-          <w:rFonts w:eastAsia="Times New Roman"/>
-        </w:rPr>
-        <w:t xml:space="preserve"> TSO, Dhaka 1214, Bangladesh</w:t>
+      <w:r>
+        <w:rPr>
+          <w:rFonts w:eastAsia="Times New Roman"/>
+        </w:rPr>
+        <w:t>Sabujbagh, Basabo TSO, Dhaka 1214, Bangladesh</w:t>
       </w:r>
       <w:r>
         <w:rPr>
@@ -1014,7 +992,6 @@
                 <w:szCs w:val="20"/>
               </w:rPr>
             </w:pPr>
-            <w:proofErr w:type="spellStart"/>
             <w:r>
               <w:rPr>
                 <w:rStyle w:val="Strong"/>
@@ -1024,7 +1001,6 @@
               </w:rPr>
               <w:t>MyMedicalHUB</w:t>
             </w:r>
-            <w:proofErr w:type="spellEnd"/>
             <w:r>
               <w:rPr>
                 <w:rFonts w:eastAsia="Times New Roman"/>
@@ -1211,7 +1187,6 @@
                 <w:szCs w:val="20"/>
               </w:rPr>
             </w:pPr>
-            <w:proofErr w:type="spellStart"/>
             <w:r>
               <w:rPr>
                 <w:rFonts w:eastAsia="Times New Roman"/>
@@ -1220,18 +1195,7 @@
                 <w:sz w:val="20"/>
                 <w:szCs w:val="20"/>
               </w:rPr>
-              <w:t>Smartbook</w:t>
-            </w:r>
-            <w:proofErr w:type="spellEnd"/>
-            <w:r>
-              <w:rPr>
-                <w:rFonts w:eastAsia="Times New Roman"/>
-                <w:b/>
-                <w:bCs/>
-                <w:sz w:val="20"/>
-                <w:szCs w:val="20"/>
-              </w:rPr>
-              <w:t xml:space="preserve"> Writer </w:t>
+              <w:t xml:space="preserve">Smartbook Writer </w:t>
             </w:r>
             <w:r>
               <w:rPr>
@@ -1574,13 +1538,8 @@
         <w:spacing w:before="9"/>
         <w:ind w:left="1080"/>
       </w:pPr>
-      <w:proofErr w:type="spellStart"/>
-      <w:r>
-        <w:t>Rajshahi</w:t>
-      </w:r>
-      <w:proofErr w:type="spellEnd"/>
-      <w:r>
-        <w:t xml:space="preserve"> University of Engineering &amp; Technology, Rajshahi-6204, Bangladesh</w:t>
+      <w:r>
+        <w:t>Rajshahi University of Engineering &amp; Technology, Rajshahi-6204, Bangladesh</w:t>
       </w:r>
     </w:p>
     <w:p>
@@ -1777,13 +1736,8 @@
         <w:spacing w:before="9"/>
         <w:ind w:left="1080"/>
       </w:pPr>
-      <w:proofErr w:type="spellStart"/>
-      <w:r>
-        <w:t>Motijheel</w:t>
-      </w:r>
-      <w:proofErr w:type="spellEnd"/>
-      <w:r>
-        <w:t xml:space="preserve"> Ideal School &amp; College, Dhaka, Bangladesh</w:t>
+      <w:r>
+        <w:t>Motijheel Ideal School &amp; College, Dhaka, Bangladesh</w:t>
       </w:r>
     </w:p>
     <w:p>
@@ -2082,15 +2036,7 @@
       </w:r>
       <w:r>
         <w:tab/>
-        <w:t xml:space="preserve">Python, </w:t>
-      </w:r>
-      <w:proofErr w:type="spellStart"/>
-      <w:r>
-        <w:t>Tensorflow</w:t>
-      </w:r>
-      <w:proofErr w:type="spellEnd"/>
-      <w:r>
-        <w:t>,</w:t>
+        <w:t>Python, Tensorflow,</w:t>
       </w:r>
       <w:r>
         <w:rPr>
@@ -2107,13 +2053,8 @@
         </w:rPr>
         <w:t xml:space="preserve"> </w:t>
       </w:r>
-      <w:proofErr w:type="spellStart"/>
-      <w:r>
-        <w:t>Javascript</w:t>
-      </w:r>
-      <w:proofErr w:type="spellEnd"/>
-      <w:r>
-        <w:t>, HTML, CSS, Django</w:t>
+      <w:r>
+        <w:t>Javascript, HTML, CSS, Django</w:t>
       </w:r>
     </w:p>
     <w:p>
@@ -2198,15 +2139,7 @@
         <w:tab/>
       </w:r>
       <w:r>
-        <w:t xml:space="preserve">Git, Linux, Latex, </w:t>
-      </w:r>
-      <w:proofErr w:type="spellStart"/>
-      <w:r>
-        <w:t>Powerpoint</w:t>
-      </w:r>
-      <w:proofErr w:type="spellEnd"/>
-      <w:r>
-        <w:t>, Illustrator</w:t>
+        <w:t>Git, Linux, Latex, Powerpoint, Illustrator</w:t>
       </w:r>
     </w:p>
     <w:p>
@@ -2337,7 +2270,10 @@
         <w:spacing w:before="104"/>
         <w:ind w:left="1530" w:right="103"/>
         <w:rPr>
+          <w:rStyle w:val="Strong"/>
           <w:rFonts w:ascii="Times New Roman"/>
+          <w:b w:val="0"/>
+          <w:bCs w:val="0"/>
           <w:color w:val="00008E"/>
           <w:u w:val="single" w:color="000000"/>
         </w:rPr>
@@ -2347,37 +2283,21 @@
           <w:rStyle w:val="Strong"/>
           <w:shd w:val="clear" w:color="auto" w:fill="FFFFFF"/>
         </w:rPr>
-        <w:t>Accurate Gait Recognition with Inertial Sensors using a New FCN-</w:t>
-      </w:r>
-      <w:proofErr w:type="spellStart"/>
+        <w:t xml:space="preserve">Accurate Gait Recognition with Inertial Sensors using a New FCN-BiLSTM </w:t>
+      </w:r>
       <w:r>
         <w:rPr>
           <w:rStyle w:val="Strong"/>
           <w:shd w:val="clear" w:color="auto" w:fill="FFFFFF"/>
         </w:rPr>
-        <w:t>BiLSTM</w:t>
-      </w:r>
-      <w:proofErr w:type="spellEnd"/>
+        <w:t>A</w:t>
+      </w:r>
       <w:r>
         <w:rPr>
           <w:rStyle w:val="Strong"/>
           <w:shd w:val="clear" w:color="auto" w:fill="FFFFFF"/>
         </w:rPr>
-        <w:t xml:space="preserve"> architecture</w:t>
-      </w:r>
-      <w:r>
-        <w:rPr>
-          <w:rFonts w:eastAsia="Times New Roman"/>
-        </w:rPr>
-        <w:t xml:space="preserve"> </w:t>
-      </w:r>
-      <w:r>
-        <w:rPr>
-          <w:rFonts w:eastAsia="Times New Roman"/>
-          <w:sz w:val="12"/>
-          <w:szCs w:val="12"/>
-        </w:rPr>
-        <w:t>(Accepted)</w:t>
+        <w:t>rchitecture</w:t>
       </w:r>
     </w:p>
     <w:p>
@@ -2387,7 +2307,7 @@
           <w:tab w:val="left" w:pos="9969"/>
         </w:tabs>
         <w:spacing w:before="104"/>
-        <w:ind w:left="1710" w:right="103"/>
+        <w:ind w:left="1530" w:right="103"/>
         <w:rPr>
           <w:rFonts w:ascii="Times New Roman"/>
           <w:color w:val="00008E"/>
@@ -2396,26 +2316,57 @@
       </w:pPr>
       <w:r>
         <w:rPr>
-          <w:rFonts w:eastAsia="Times New Roman"/>
+          <w:rStyle w:val="Strong"/>
+          <w:rFonts w:ascii="Times New Roman"/>
+          <w:b w:val="0"/>
+          <w:bCs w:val="0"/>
+          <w:color w:val="00008E"/>
+          <w:u w:color="000000"/>
+        </w:rPr>
+        <w:t xml:space="preserve">    </w:t>
+      </w:r>
+      <w:r>
+        <w:rPr>
           <w:b/>
           <w:bCs/>
-          <w:color w:val="000000" w:themeColor="text1"/>
-        </w:rPr>
-        <w:t>Field:</w:t>
-      </w:r>
-      <w:r>
-        <w:rPr>
-          <w:rFonts w:eastAsia="Times New Roman"/>
-          <w:color w:val="000000" w:themeColor="text1"/>
-        </w:rPr>
-        <w:t xml:space="preserve"> Biome</w:t>
-      </w:r>
-      <w:r>
-        <w:rPr>
-          <w:rFonts w:eastAsia="Times New Roman"/>
-          <w:color w:val="000000" w:themeColor="text1"/>
-        </w:rPr>
-        <w:t>trics</w:t>
+        </w:rPr>
+        <w:t>Authors:</w:t>
+      </w:r>
+      <w:r>
+        <w:t xml:space="preserve"> </w:t>
+      </w:r>
+      <w:r>
+        <w:t>Nahian Rifaat</w:t>
+      </w:r>
+      <w:r>
+        <w:rPr>
+          <w:vertAlign w:val="superscript"/>
+        </w:rPr>
+        <w:t>1</w:t>
+      </w:r>
+      <w:r>
+        <w:t>,</w:t>
+      </w:r>
+      <w:r>
+        <w:t xml:space="preserve"> </w:t>
+      </w:r>
+      <w:r>
+        <w:rPr>
+          <w:i/>
+          <w:iCs/>
+        </w:rPr>
+        <w:t>Utshab Kumar Ghosh</w:t>
+      </w:r>
+      <w:r>
+        <w:rPr>
+          <w:i/>
+          <w:iCs/>
+          <w:vertAlign w:val="superscript"/>
+        </w:rPr>
+        <w:t>1</w:t>
+      </w:r>
+      <w:r>
+        <w:t>, Abu Sayeed</w:t>
       </w:r>
     </w:p>
     <w:p>
@@ -2425,12 +2376,20 @@
           <w:tab w:val="left" w:pos="9969"/>
         </w:tabs>
         <w:spacing w:before="104"/>
-        <w:ind w:left="1710" w:right="103"/>
-        <w:rPr>
-          <w:rFonts w:eastAsia="Times New Roman"/>
-          <w:color w:val="000000" w:themeColor="text1"/>
-        </w:rPr>
-      </w:pPr>
+        <w:ind w:left="1530" w:right="103"/>
+        <w:rPr>
+          <w:rFonts w:ascii="Times New Roman"/>
+          <w:color w:val="00008E"/>
+          <w:u w:val="single" w:color="000000"/>
+        </w:rPr>
+      </w:pPr>
+      <w:r>
+        <w:rPr>
+          <w:b/>
+          <w:bCs/>
+        </w:rPr>
+        <w:t xml:space="preserve">    </w:t>
+      </w:r>
       <w:r>
         <w:rPr>
           <w:rFonts w:eastAsia="Times New Roman"/>
@@ -2438,44 +2397,105 @@
           <w:bCs/>
           <w:color w:val="000000" w:themeColor="text1"/>
         </w:rPr>
-        <w:t>Supervisor:</w:t>
-      </w:r>
-      <w:r>
-        <w:rPr>
-          <w:rFonts w:eastAsia="Times New Roman"/>
+        <w:t>Journal:</w:t>
+      </w:r>
+      <w:r>
+        <w:rPr>
+          <w:rFonts w:ascii="Times New Roman"/>
+          <w:color w:val="00008E"/>
+          <w:u w:color="000000"/>
+        </w:rPr>
+        <w:t xml:space="preserve"> </w:t>
+      </w:r>
+      <w:hyperlink r:id="rId17" w:history="1">
+        <w:r>
+          <w:rPr>
+            <w:rStyle w:val="anchor-text"/>
+            <w:color w:val="365F91" w:themeColor="accent1" w:themeShade="BF"/>
+            <w:u w:val="single"/>
+            <w:shd w:val="clear" w:color="auto" w:fill="FFFFFF"/>
+          </w:rPr>
+          <w:t>Computers and Electrical Engineering</w:t>
+        </w:r>
+      </w:hyperlink>
+      <w:r>
+        <w:t xml:space="preserve"> </w:t>
+      </w:r>
+      <w:r>
+        <w:t>(</w:t>
+      </w:r>
+      <w:r>
+        <w:rPr>
+          <w:b/>
+          <w:bCs/>
+        </w:rPr>
+        <w:t>Q1</w:t>
+      </w:r>
+      <w:r>
+        <w:t xml:space="preserve">, </w:t>
+      </w:r>
+      <w:r>
+        <w:rPr>
+          <w:b/>
+          <w:bCs/>
+        </w:rPr>
+        <w:t xml:space="preserve">Available: </w:t>
+      </w:r>
+      <w:hyperlink r:id="rId18" w:history="1">
+        <w:r>
+          <w:rPr>
+            <w:rStyle w:val="Hyperlink"/>
+            <w:color w:val="365F91" w:themeColor="accent1" w:themeShade="BF"/>
+            <w:shd w:val="clear" w:color="auto" w:fill="FFFFFF"/>
+          </w:rPr>
+          <w:t>https://lnkd.in/g8QZYgMt</w:t>
+        </w:r>
+      </w:hyperlink>
+      <w:r>
+        <w:rPr>
+          <w:color w:val="0070C0"/>
+        </w:rPr>
+        <w:t>)</w:t>
+      </w:r>
+    </w:p>
+    <w:p>
+      <w:pPr>
+        <w:pStyle w:val="BodyText"/>
+        <w:tabs>
+          <w:tab w:val="left" w:pos="9969"/>
+        </w:tabs>
+        <w:spacing w:before="104"/>
+        <w:ind w:left="1530" w:right="103"/>
+        <w:rPr>
+          <w:rFonts w:ascii="Times New Roman"/>
+          <w:color w:val="00008E"/>
+          <w:u w:val="single" w:color="000000"/>
+        </w:rPr>
+      </w:pPr>
+      <w:r>
+        <w:rPr>
+          <w:rFonts w:eastAsia="Times New Roman"/>
+          <w:b/>
+          <w:bCs/>
           <w:color w:val="000000" w:themeColor="text1"/>
         </w:rPr>
-        <w:t xml:space="preserve"> </w:t>
-      </w:r>
-      <w:r>
-        <w:rPr>
-          <w:rFonts w:eastAsia="Times New Roman"/>
+        <w:t xml:space="preserve">    </w:t>
+      </w:r>
+      <w:r>
+        <w:rPr>
+          <w:rFonts w:eastAsia="Times New Roman"/>
+          <w:b/>
+          <w:bCs/>
           <w:color w:val="000000" w:themeColor="text1"/>
         </w:rPr>
-        <w:t>Asst. Prof. Abu Sayeed,</w:t>
+        <w:t xml:space="preserve">Field: </w:t>
       </w:r>
       <w:r>
         <w:rPr>
           <w:rFonts w:eastAsia="Times New Roman"/>
           <w:color w:val="000000" w:themeColor="text1"/>
         </w:rPr>
-        <w:t xml:space="preserve"> </w:t>
-      </w:r>
-      <w:proofErr w:type="spellStart"/>
-      <w:r>
-        <w:rPr>
-          <w:rFonts w:eastAsia="Times New Roman"/>
-          <w:color w:val="000000" w:themeColor="text1"/>
-        </w:rPr>
-        <w:t>Rajshahi</w:t>
-      </w:r>
-      <w:proofErr w:type="spellEnd"/>
-      <w:r>
-        <w:rPr>
-          <w:rFonts w:eastAsia="Times New Roman"/>
-          <w:color w:val="000000" w:themeColor="text1"/>
-        </w:rPr>
-        <w:t xml:space="preserve"> University of Engineering &amp; Technology</w:t>
+        <w:t>Biometrics</w:t>
       </w:r>
     </w:p>
     <w:p>
@@ -2505,55 +2525,6 @@
         </w:rPr>
         <w:t>Biomarker Detection of Lung Cancer</w:t>
       </w:r>
-      <w:r>
-        <w:rPr>
-          <w:rFonts w:eastAsia="Times New Roman"/>
-          <w:b/>
-          <w:bCs/>
-          <w:color w:val="000000" w:themeColor="text1"/>
-        </w:rPr>
-        <w:t xml:space="preserve"> </w:t>
-      </w:r>
-      <w:r>
-        <w:rPr>
-          <w:rFonts w:eastAsia="Times New Roman"/>
-          <w:color w:val="000000" w:themeColor="text1"/>
-        </w:rPr>
-        <w:t>(</w:t>
-      </w:r>
-      <w:r>
-        <w:rPr>
-          <w:rFonts w:eastAsia="Times New Roman"/>
-          <w:b/>
-          <w:bCs/>
-          <w:color w:val="000000" w:themeColor="text1"/>
-        </w:rPr>
-        <w:t>Available:</w:t>
-      </w:r>
-      <w:r>
-        <w:rPr>
-          <w:rFonts w:eastAsia="Times New Roman"/>
-          <w:color w:val="000000" w:themeColor="text1"/>
-        </w:rPr>
-        <w:t xml:space="preserve"> </w:t>
-      </w:r>
-      <w:hyperlink r:id="rId17" w:history="1">
-        <w:r>
-          <w:rPr>
-            <w:rStyle w:val="Hyperlink"/>
-            <w:u w:val="none"/>
-            <w:shd w:val="clear" w:color="auto" w:fill="FFFFFF"/>
-          </w:rPr>
-          <w:t>https://lnkd.in/gh8ZaeHK</w:t>
-        </w:r>
-      </w:hyperlink>
-      <w:r>
-        <w:rPr>
-          <w:rFonts w:eastAsia="Times New Roman"/>
-          <w:color w:val="000000" w:themeColor="text1"/>
-        </w:rPr>
-        <w:t>)</w:t>
-      </w:r>
     </w:p>
     <w:p>
       <w:pPr>
@@ -2582,31 +2553,15 @@
         <w:t>Utshab Kumar Ghosh</w:t>
       </w:r>
       <w:r>
-        <w:t xml:space="preserve">, Fuad Al </w:t>
-      </w:r>
-      <w:proofErr w:type="spellStart"/>
-      <w:r>
-        <w:t>Abir</w:t>
-      </w:r>
-      <w:proofErr w:type="spellEnd"/>
-      <w:r>
-        <w:t xml:space="preserve">, </w:t>
-      </w:r>
-      <w:proofErr w:type="spellStart"/>
-      <w:r>
-        <w:t>Nahian</w:t>
-      </w:r>
-      <w:proofErr w:type="spellEnd"/>
-      <w:r>
-        <w:t xml:space="preserve"> </w:t>
-      </w:r>
-      <w:proofErr w:type="spellStart"/>
-      <w:r>
-        <w:t>Rifaat</w:t>
-      </w:r>
-      <w:proofErr w:type="spellEnd"/>
-      <w:r>
-        <w:t xml:space="preserve">, S.M. Shovan, Abu Sayeed, </w:t>
+        <w:rPr>
+          <w:i/>
+          <w:iCs/>
+          <w:vertAlign w:val="superscript"/>
+        </w:rPr>
+        <w:t>1</w:t>
+      </w:r>
+      <w:r>
+        <w:t xml:space="preserve">, Fuad Al Abir, Nahian Rifaat, S.M. Shovan, Abu Sayeed, </w:t>
       </w:r>
     </w:p>
     <w:p>
@@ -2649,17 +2604,62 @@
       <w:r>
         <w:t xml:space="preserve"> </w:t>
       </w:r>
-      <w:hyperlink r:id="rId18" w:tgtFrame="_blank" w:history="1">
+      <w:hyperlink r:id="rId19" w:tgtFrame="_blank" w:history="1">
         <w:r>
           <w:rPr>
             <w:rStyle w:val="Hyperlink"/>
-            <w:u w:val="none"/>
+            <w:color w:val="365F91" w:themeColor="accent1" w:themeShade="BF"/>
           </w:rPr>
           <w:t>Informatics in Medicine Unlocked</w:t>
         </w:r>
       </w:hyperlink>
       <w:r>
+        <w:rPr>
+          <w:color w:val="0070C0"/>
+        </w:rPr>
         <w:t xml:space="preserve"> </w:t>
+      </w:r>
+      <w:r>
+        <w:t>(</w:t>
+      </w:r>
+      <w:r>
+        <w:rPr>
+          <w:b/>
+          <w:bCs/>
+        </w:rPr>
+        <w:t>Q2</w:t>
+      </w:r>
+      <w:r>
+        <w:t xml:space="preserve">, </w:t>
+      </w:r>
+      <w:r>
+        <w:rPr>
+          <w:rFonts w:eastAsia="Times New Roman"/>
+          <w:b/>
+          <w:bCs/>
+          <w:color w:val="000000" w:themeColor="text1"/>
+        </w:rPr>
+        <w:t>Available:</w:t>
+      </w:r>
+      <w:r>
+        <w:rPr>
+          <w:rFonts w:eastAsia="Times New Roman"/>
+          <w:color w:val="000000" w:themeColor="text1"/>
+        </w:rPr>
+        <w:t xml:space="preserve"> </w:t>
+      </w:r>
+      <w:hyperlink r:id="rId20" w:history="1">
+        <w:r>
+          <w:rPr>
+            <w:rStyle w:val="Hyperlink"/>
+            <w:color w:val="365F91" w:themeColor="accent1" w:themeShade="BF"/>
+            <w:shd w:val="clear" w:color="auto" w:fill="FFFFFF"/>
+          </w:rPr>
+          <w:t>https://lnkd.in/gh8ZaeHK</w:t>
+        </w:r>
+      </w:hyperlink>
+      <w:r>
+        <w:t>)</w:t>
       </w:r>
     </w:p>
     <w:p>
@@ -2809,44 +2809,19 @@
         </w:rPr>
         <w:t xml:space="preserve">Prof. </w:t>
       </w:r>
-      <w:proofErr w:type="spellStart"/>
       <w:r>
         <w:rPr>
           <w:rFonts w:eastAsia="Times New Roman"/>
           <w:color w:val="000000" w:themeColor="text1"/>
         </w:rPr>
-        <w:t>Barshon</w:t>
-      </w:r>
-      <w:proofErr w:type="spellEnd"/>
+        <w:t>Barshon Sen</w:t>
+      </w:r>
       <w:r>
         <w:rPr>
           <w:rFonts w:eastAsia="Times New Roman"/>
           <w:color w:val="000000" w:themeColor="text1"/>
         </w:rPr>
-        <w:t xml:space="preserve"> Sen</w:t>
-      </w:r>
-      <w:r>
-        <w:rPr>
-          <w:rFonts w:eastAsia="Times New Roman"/>
-          <w:color w:val="000000" w:themeColor="text1"/>
-        </w:rPr>
-        <w:t xml:space="preserve">, </w:t>
-      </w:r>
-      <w:proofErr w:type="spellStart"/>
-      <w:r>
-        <w:rPr>
-          <w:rFonts w:eastAsia="Times New Roman"/>
-          <w:color w:val="000000" w:themeColor="text1"/>
-        </w:rPr>
-        <w:t>Rajshahi</w:t>
-      </w:r>
-      <w:proofErr w:type="spellEnd"/>
-      <w:r>
-        <w:rPr>
-          <w:rFonts w:eastAsia="Times New Roman"/>
-          <w:color w:val="000000" w:themeColor="text1"/>
-        </w:rPr>
-        <w:t xml:space="preserve"> University of Engineering &amp; Technology</w:t>
+        <w:t>, Rajshahi University of Engineering &amp; Technology</w:t>
       </w:r>
     </w:p>
     <w:p>
@@ -2905,16 +2880,8 @@
         <w:rPr>
           <w:u w:color="000000"/>
         </w:rPr>
-        <w:t xml:space="preserve"> </w:t>
-      </w:r>
-      <w:proofErr w:type="spellStart"/>
-      <w:r>
-        <w:rPr>
-          <w:u w:color="000000"/>
-        </w:rPr>
-        <w:t>PyGame</w:t>
-      </w:r>
-      <w:proofErr w:type="spellEnd"/>
+        <w:t xml:space="preserve"> PyGame</w:t>
+      </w:r>
     </w:p>
     <w:p>
       <w:pPr>
@@ -2950,46 +2917,14 @@
           <w:rFonts w:eastAsia="Times New Roman"/>
           <w:color w:val="000000" w:themeColor="text1"/>
         </w:rPr>
-        <w:t xml:space="preserve">Prof. Dr. Md. </w:t>
-      </w:r>
-      <w:proofErr w:type="spellStart"/>
+        <w:t>Prof. Dr. Md. Rabiul Islam</w:t>
+      </w:r>
       <w:r>
         <w:rPr>
           <w:rFonts w:eastAsia="Times New Roman"/>
           <w:color w:val="000000" w:themeColor="text1"/>
         </w:rPr>
-        <w:t>Rabiul</w:t>
-      </w:r>
-      <w:proofErr w:type="spellEnd"/>
-      <w:r>
-        <w:rPr>
-          <w:rFonts w:eastAsia="Times New Roman"/>
-          <w:color w:val="000000" w:themeColor="text1"/>
-        </w:rPr>
-        <w:t xml:space="preserve"> Islam</w:t>
-      </w:r>
-      <w:r>
-        <w:rPr>
-          <w:rFonts w:eastAsia="Times New Roman"/>
-          <w:color w:val="000000" w:themeColor="text1"/>
-        </w:rPr>
-        <w:t xml:space="preserve">, </w:t>
-      </w:r>
-      <w:proofErr w:type="spellStart"/>
-      <w:r>
-        <w:rPr>
-          <w:rFonts w:eastAsia="Times New Roman"/>
-          <w:color w:val="000000" w:themeColor="text1"/>
-        </w:rPr>
-        <w:t>Rajshahi</w:t>
-      </w:r>
-      <w:proofErr w:type="spellEnd"/>
-      <w:r>
-        <w:rPr>
-          <w:rFonts w:eastAsia="Times New Roman"/>
-          <w:color w:val="000000" w:themeColor="text1"/>
-        </w:rPr>
-        <w:t xml:space="preserve"> University of Engineering &amp; Technology</w:t>
+        <w:t>, Rajshahi University of Engineering &amp; Technology</w:t>
       </w:r>
     </w:p>
     <w:p>
@@ -3110,25 +3045,7 @@
           <w:bCs/>
           <w:lang w:bidi="ar-SA"/>
         </w:rPr>
-        <w:t xml:space="preserve">Kaggle PetFinder.my - </w:t>
-      </w:r>
-      <w:proofErr w:type="spellStart"/>
-      <w:r>
-        <w:rPr>
-          <w:b/>
-          <w:bCs/>
-          <w:lang w:bidi="ar-SA"/>
-        </w:rPr>
-        <w:t>Pawpularity</w:t>
-      </w:r>
-      <w:proofErr w:type="spellEnd"/>
-      <w:r>
-        <w:rPr>
-          <w:b/>
-          <w:bCs/>
-          <w:lang w:bidi="ar-SA"/>
-        </w:rPr>
-        <w:t xml:space="preserve"> Contest</w:t>
+        <w:t>Kaggle PetFinder.my - Pawpularity Contest</w:t>
       </w:r>
       <w:r>
         <w:rPr>
@@ -3170,23 +3087,13 @@
         </w:numPr>
         <w:spacing w:line="360" w:lineRule="auto"/>
       </w:pPr>
-      <w:proofErr w:type="spellStart"/>
       <w:r>
         <w:rPr>
           <w:b/>
           <w:bCs/>
           <w:lang w:bidi="ar-SA"/>
         </w:rPr>
-        <w:t>Datahack</w:t>
-      </w:r>
-      <w:proofErr w:type="spellEnd"/>
-      <w:r>
-        <w:rPr>
-          <w:b/>
-          <w:bCs/>
-          <w:lang w:bidi="ar-SA"/>
-        </w:rPr>
-        <w:t xml:space="preserve"> Traffic Forecasting</w:t>
+        <w:t>Datahack Traffic Forecasting</w:t>
       </w:r>
       <w:r>
         <w:rPr>
@@ -3228,23 +3135,13 @@
         </w:numPr>
         <w:spacing w:line="360" w:lineRule="auto"/>
       </w:pPr>
-      <w:proofErr w:type="spellStart"/>
       <w:r>
         <w:rPr>
           <w:b/>
           <w:bCs/>
           <w:lang w:bidi="ar-SA"/>
         </w:rPr>
-        <w:t>HackerEarth</w:t>
-      </w:r>
-      <w:proofErr w:type="spellEnd"/>
-      <w:r>
-        <w:rPr>
-          <w:b/>
-          <w:bCs/>
-          <w:lang w:bidi="ar-SA"/>
-        </w:rPr>
-        <w:t xml:space="preserve"> ML Challenge: Fast, Furious and Insured</w:t>
+        <w:t>HackerEarth ML Challenge: Fast, Furious and Insured</w:t>
       </w:r>
       <w:r>
         <w:rPr>
@@ -3295,23 +3192,13 @@
         </w:numPr>
         <w:spacing w:line="360" w:lineRule="auto"/>
       </w:pPr>
-      <w:proofErr w:type="spellStart"/>
       <w:r>
         <w:rPr>
           <w:b/>
           <w:bCs/>
           <w:lang w:bidi="ar-SA"/>
         </w:rPr>
-        <w:t>HackerEarth</w:t>
-      </w:r>
-      <w:proofErr w:type="spellEnd"/>
-      <w:r>
-        <w:rPr>
-          <w:b/>
-          <w:bCs/>
-          <w:lang w:bidi="ar-SA"/>
-        </w:rPr>
-        <w:t xml:space="preserve"> ML Challenge: A Fine Windy Day</w:t>
+        <w:t>HackerEarth ML Challenge: A Fine Windy Day</w:t>
       </w:r>
       <w:r>
         <w:rPr>
@@ -3612,14 +3499,12 @@
       <w:r>
         <w:t xml:space="preserve"> </w:t>
       </w:r>
-      <w:proofErr w:type="spellStart"/>
       <w:r>
         <w:rPr>
           <w:rFonts w:eastAsia="Times New Roman"/>
         </w:rPr>
         <w:t>Datacamp</w:t>
       </w:r>
-      <w:proofErr w:type="spellEnd"/>
     </w:p>
     <w:p>
       <w:pPr>
@@ -3712,47 +3597,11 @@
         </w:rPr>
         <w:t xml:space="preserve">300+ Problems solved at </w:t>
       </w:r>
-      <w:proofErr w:type="spellStart"/>
-      <w:r>
-        <w:rPr>
-          <w:rFonts w:eastAsia="Times New Roman"/>
-        </w:rPr>
-        <w:t>Codeforces</w:t>
-      </w:r>
-      <w:proofErr w:type="spellEnd"/>
-      <w:r>
-        <w:rPr>
-          <w:rFonts w:eastAsia="Times New Roman"/>
-        </w:rPr>
-        <w:t xml:space="preserve">, </w:t>
-      </w:r>
-      <w:proofErr w:type="spellStart"/>
-      <w:r>
-        <w:rPr>
-          <w:rFonts w:eastAsia="Times New Roman"/>
-        </w:rPr>
-        <w:t>Codechef</w:t>
-      </w:r>
-      <w:proofErr w:type="spellEnd"/>
-      <w:r>
-        <w:rPr>
-          <w:rFonts w:eastAsia="Times New Roman"/>
-        </w:rPr>
-        <w:t xml:space="preserve">, </w:t>
-      </w:r>
-      <w:proofErr w:type="spellStart"/>
-      <w:r>
-        <w:rPr>
-          <w:rFonts w:eastAsia="Times New Roman"/>
-        </w:rPr>
-        <w:t>LightOJ</w:t>
-      </w:r>
-      <w:proofErr w:type="spellEnd"/>
-      <w:r>
-        <w:rPr>
-          <w:rFonts w:eastAsia="Times New Roman"/>
-        </w:rPr>
-        <w:t xml:space="preserve"> and other Online Judges.</w:t>
+      <w:r>
+        <w:rPr>
+          <w:rFonts w:eastAsia="Times New Roman"/>
+        </w:rPr>
+        <w:t>Codeforces, Codechef, LightOJ and other Online Judges.</w:t>
       </w:r>
     </w:p>
     <w:p>
@@ -3830,7 +3679,6 @@
           <w:color w:val="365F91" w:themeColor="accent1" w:themeShade="BF"/>
           <w:w w:val="90"/>
         </w:rPr>
-        <w:lastRenderedPageBreak/>
         <w:t>EXTRA CURRCULAR ACTIVITES</w:t>
       </w:r>
       <w:r>
@@ -3872,7 +3720,6 @@
         <w:spacing w:before="180" w:line="249" w:lineRule="auto"/>
         <w:ind w:left="1530" w:right="118"/>
       </w:pPr>
-      <w:proofErr w:type="spellStart"/>
       <w:r>
         <w:rPr>
           <w:b/>
@@ -3880,7 +3727,6 @@
         </w:rPr>
         <w:t>Co Founder</w:t>
       </w:r>
-      <w:proofErr w:type="spellEnd"/>
       <w:r>
         <w:rPr>
           <w:b/>
@@ -3969,7 +3815,23 @@
           <w:iCs/>
           <w:shd w:val="clear" w:color="auto" w:fill="FFFFFF"/>
         </w:rPr>
-        <w:t>(March 2018 – December 2019)</w:t>
+        <w:t xml:space="preserve">(March 2018 </w:t>
+      </w:r>
+      <w:r>
+        <w:rPr>
+          <w:i/>
+          <w:iCs/>
+          <w:shd w:val="clear" w:color="auto" w:fill="FFFFFF"/>
+        </w:rPr>
+        <w:t>-</w:t>
+      </w:r>
+      <w:r>
+        <w:rPr>
+          <w:i/>
+          <w:iCs/>
+          <w:shd w:val="clear" w:color="auto" w:fill="FFFFFF"/>
+        </w:rPr>
+        <w:t xml:space="preserve"> December 2019)</w:t>
       </w:r>
     </w:p>
     <w:p>
@@ -4066,19 +3928,11 @@
         </w:rPr>
         <w:tab/>
       </w:r>
-      <w:proofErr w:type="spellStart"/>
-      <w:r>
-        <w:rPr>
-          <w:rFonts w:eastAsia="Times New Roman"/>
-        </w:rPr>
-        <w:t>Onuronon</w:t>
-      </w:r>
-      <w:proofErr w:type="spellEnd"/>
-      <w:r>
-        <w:rPr>
-          <w:rFonts w:eastAsia="Times New Roman"/>
-        </w:rPr>
-        <w:t xml:space="preserve">, RUET Cultural </w:t>
+      <w:r>
+        <w:rPr>
+          <w:rFonts w:eastAsia="Times New Roman"/>
+        </w:rPr>
+        <w:t xml:space="preserve">Onuronon, RUET Cultural </w:t>
       </w:r>
       <w:r>
         <w:rPr>
@@ -5162,7 +5016,6 @@
                     </w:rPr>
                     <w:t xml:space="preserve"> </w:t>
                   </w:r>
-                  <w:proofErr w:type="spellStart"/>
                   <w:r>
                     <w:rPr>
                       <w:rFonts w:eastAsia="Times New Roman"/>
@@ -5180,7 +5033,6 @@
                     </w:rPr>
                     <w:t>+ve</w:t>
                   </w:r>
-                  <w:proofErr w:type="spellEnd"/>
                 </w:p>
               </w:tc>
             </w:tr>
@@ -5491,21 +5343,12 @@
                 <w:szCs w:val="20"/>
               </w:rPr>
             </w:pPr>
-            <w:proofErr w:type="spellStart"/>
             <w:r>
               <w:rPr>
                 <w:sz w:val="20"/>
                 <w:szCs w:val="20"/>
               </w:rPr>
-              <w:t>Rajshahi</w:t>
-            </w:r>
-            <w:proofErr w:type="spellEnd"/>
-            <w:r>
-              <w:rPr>
-                <w:sz w:val="20"/>
-                <w:szCs w:val="20"/>
-              </w:rPr>
-              <w:t xml:space="preserve"> University of Engineering &amp; Technology</w:t>
+              <w:t>Rajshahi University of Engineering &amp; Technology</w:t>
             </w:r>
             <w:r>
               <w:rPr>
@@ -5552,21 +5395,12 @@
                 <w:szCs w:val="20"/>
               </w:rPr>
             </w:pPr>
-            <w:proofErr w:type="spellStart"/>
             <w:r>
               <w:rPr>
                 <w:sz w:val="20"/>
                 <w:szCs w:val="20"/>
               </w:rPr>
-              <w:t>Rajshahi</w:t>
-            </w:r>
-            <w:proofErr w:type="spellEnd"/>
-            <w:r>
-              <w:rPr>
-                <w:sz w:val="20"/>
-                <w:szCs w:val="20"/>
-              </w:rPr>
-              <w:t xml:space="preserve"> University of Engineering &amp; Technology </w:t>
+              <w:t xml:space="preserve">Rajshahi University of Engineering &amp; Technology </w:t>
             </w:r>
           </w:p>
         </w:tc>
@@ -6276,14 +6110,14 @@
         <v:path o:extrusionok="f" gradientshapeok="t" o:connecttype="rect"/>
         <o:lock v:ext="edit" aspectratio="t"/>
       </v:shapetype>
-      <v:shape id="_x0000_i1092" type="#_x0000_t75" style="width:22.2pt;height:18.15pt;visibility:visible;mso-wrap-style:square" o:bullet="t">
+      <v:shape id="_x0000_i1118" type="#_x0000_t75" style="width:22pt;height:18.2pt;visibility:visible;mso-wrap-style:square" o:bullet="t">
         <v:imagedata r:id="rId1" o:title=""/>
       </v:shape>
     </w:pict>
   </w:numPicBullet>
   <w:numPicBullet w:numPicBulletId="1">
     <w:pict>
-      <v:shape id="_x0000_i1093" type="#_x0000_t75" style="width:384.9pt;height:384.9pt;visibility:visible;mso-wrap-style:square" o:bullet="t">
+      <v:shape id="_x0000_i1119" type="#_x0000_t75" style="width:385pt;height:385pt;visibility:visible;mso-wrap-style:square" o:bullet="t">
         <v:imagedata r:id="rId2" o:title=""/>
       </v:shape>
     </w:pict>
@@ -9741,6 +9575,23 @@
       <w:szCs w:val="16"/>
     </w:rPr>
   </w:style>
+  <w:style w:type="character" w:customStyle="1" w:styleId="anchor-text">
+    <w:name w:val="anchor-text"/>
+    <w:basedOn w:val="DefaultParagraphFont"/>
+    <w:rsid w:val="00720C21"/>
+  </w:style>
+  <w:style w:type="character" w:styleId="FollowedHyperlink">
+    <w:name w:val="FollowedHyperlink"/>
+    <w:basedOn w:val="DefaultParagraphFont"/>
+    <w:uiPriority w:val="99"/>
+    <w:semiHidden/>
+    <w:unhideWhenUsed/>
+    <w:rsid w:val="00684F51"/>
+    <w:rPr>
+      <w:color w:val="800080" w:themeColor="followedHyperlink"/>
+      <w:u w:val="single"/>
+    </w:rPr>
+  </w:style>
 </w:styles>
 </file>
 

</xml_diff>

<commit_message>
added cover letter, updated CV
</commit_message>
<xml_diff>
--- a/pdf/CV_UTSHAB KUMAR GHOSH_B.Sc. in CSE.docx
+++ b/pdf/CV_UTSHAB KUMAR GHOSH_B.Sc. in CSE.docx
@@ -1811,21 +1811,6 @@
           <w:b/>
           <w:bCs/>
         </w:rPr>
-        <w:t>Research</w:t>
-      </w:r>
-      <w:r>
-        <w:rPr>
-          <w:b/>
-          <w:bCs/>
-          <w:spacing w:val="-17"/>
-        </w:rPr>
-        <w:t xml:space="preserve"> </w:t>
-      </w:r>
-      <w:r>
-        <w:rPr>
-          <w:b/>
-          <w:bCs/>
-        </w:rPr>
         <w:t>Domains</w:t>
       </w:r>
       <w:r>
@@ -2036,7 +2021,7 @@
       </w:r>
       <w:r>
         <w:tab/>
-        <w:t>Python, Tensorflow,</w:t>
+        <w:t>Python,</w:t>
       </w:r>
       <w:r>
         <w:rPr>
@@ -2054,7 +2039,13 @@
         <w:t xml:space="preserve"> </w:t>
       </w:r>
       <w:r>
-        <w:t>Javascript, HTML, CSS, Django</w:t>
+        <w:t>Javascript,</w:t>
+      </w:r>
+      <w:r>
+        <w:t xml:space="preserve"> SQL, Tensoflow,</w:t>
+      </w:r>
+      <w:r>
+        <w:t xml:space="preserve"> HTML, CSS, Django</w:t>
       </w:r>
     </w:p>
     <w:p>
@@ -2130,7 +2121,14 @@
           <w:b/>
           <w:bCs/>
         </w:rPr>
-        <w:t>Others</w:t>
+        <w:t>M</w:t>
+      </w:r>
+      <w:r>
+        <w:rPr>
+          <w:b/>
+          <w:bCs/>
+        </w:rPr>
+        <w:t>iscellaneous</w:t>
       </w:r>
       <w:r>
         <w:tab/>
@@ -6110,14 +6108,14 @@
         <v:path o:extrusionok="f" gradientshapeok="t" o:connecttype="rect"/>
         <o:lock v:ext="edit" aspectratio="t"/>
       </v:shapetype>
-      <v:shape id="_x0000_i1118" type="#_x0000_t75" style="width:22pt;height:18.2pt;visibility:visible;mso-wrap-style:square" o:bullet="t">
+      <v:shape id="_x0000_i1086" type="#_x0000_t75" style="width:21.8pt;height:18pt;visibility:visible;mso-wrap-style:square" o:bullet="t">
         <v:imagedata r:id="rId1" o:title=""/>
       </v:shape>
     </w:pict>
   </w:numPicBullet>
   <w:numPicBullet w:numPicBulletId="1">
     <w:pict>
-      <v:shape id="_x0000_i1119" type="#_x0000_t75" style="width:385pt;height:385pt;visibility:visible;mso-wrap-style:square" o:bullet="t">
+      <v:shape id="_x0000_i1087" type="#_x0000_t75" style="width:384.65pt;height:384.65pt;visibility:visible;mso-wrap-style:square" o:bullet="t">
         <v:imagedata r:id="rId2" o:title=""/>
       </v:shape>
     </w:pict>

</xml_diff>

<commit_message>
updated objectives, added SQL
</commit_message>
<xml_diff>
--- a/pdf/CV_UTSHAB KUMAR GHOSH_B.Sc. in CSE.docx
+++ b/pdf/CV_UTSHAB KUMAR GHOSH_B.Sc. in CSE.docx
@@ -644,7 +644,7 @@
           <w:sz w:val="20"/>
           <w:szCs w:val="20"/>
         </w:rPr>
-        <w:t>I have been working with Machine Learning and Data Science for about 3 years. My main motto is t</w:t>
+        <w:t>I have been working with Machine Learning and Data Science for 3</w:t>
       </w:r>
       <w:r>
         <w:rPr>
@@ -652,7 +652,7 @@
           <w:sz w:val="20"/>
           <w:szCs w:val="20"/>
         </w:rPr>
-        <w:t xml:space="preserve">o </w:t>
+        <w:t>+</w:t>
       </w:r>
       <w:r>
         <w:rPr>
@@ -660,7 +660,7 @@
           <w:sz w:val="20"/>
           <w:szCs w:val="20"/>
         </w:rPr>
-        <w:t>collaborate</w:t>
+        <w:t xml:space="preserve"> years. My main motto is t</w:t>
       </w:r>
       <w:r>
         <w:rPr>
@@ -668,7 +668,7 @@
           <w:sz w:val="20"/>
           <w:szCs w:val="20"/>
         </w:rPr>
-        <w:t xml:space="preserve"> </w:t>
+        <w:t xml:space="preserve">o </w:t>
       </w:r>
       <w:r>
         <w:rPr>
@@ -676,7 +676,7 @@
           <w:sz w:val="20"/>
           <w:szCs w:val="20"/>
         </w:rPr>
-        <w:t>in the field of Data Science, Machine</w:t>
+        <w:t>collaborate</w:t>
       </w:r>
       <w:r>
         <w:rPr>
@@ -692,7 +692,7 @@
           <w:sz w:val="20"/>
           <w:szCs w:val="20"/>
         </w:rPr>
-        <w:t>Learning,</w:t>
+        <w:t>in the field of Data Science, Machine</w:t>
       </w:r>
       <w:r>
         <w:rPr>
@@ -700,7 +700,7 @@
           <w:sz w:val="20"/>
           <w:szCs w:val="20"/>
         </w:rPr>
-        <w:t xml:space="preserve"> and</w:t>
+        <w:t xml:space="preserve"> </w:t>
       </w:r>
       <w:r>
         <w:rPr>
@@ -708,7 +708,7 @@
           <w:sz w:val="20"/>
           <w:szCs w:val="20"/>
         </w:rPr>
-        <w:t xml:space="preserve"> Deep Learning</w:t>
+        <w:t>Learning,</w:t>
       </w:r>
       <w:r>
         <w:rPr>
@@ -716,7 +716,7 @@
           <w:sz w:val="20"/>
           <w:szCs w:val="20"/>
         </w:rPr>
-        <w:t xml:space="preserve">, </w:t>
+        <w:t xml:space="preserve"> and</w:t>
       </w:r>
       <w:r>
         <w:rPr>
@@ -724,7 +724,7 @@
           <w:sz w:val="20"/>
           <w:szCs w:val="20"/>
         </w:rPr>
-        <w:t xml:space="preserve">as </w:t>
+        <w:t xml:space="preserve"> Deep Learning</w:t>
       </w:r>
       <w:r>
         <w:rPr>
@@ -732,7 +732,7 @@
           <w:sz w:val="20"/>
           <w:szCs w:val="20"/>
         </w:rPr>
-        <w:t>an ML Engineer or a</w:t>
+        <w:t xml:space="preserve">, </w:t>
       </w:r>
       <w:r>
         <w:rPr>
@@ -740,7 +740,7 @@
           <w:sz w:val="20"/>
           <w:szCs w:val="20"/>
         </w:rPr>
-        <w:t xml:space="preserve"> Data Scientist</w:t>
+        <w:t xml:space="preserve">as </w:t>
       </w:r>
       <w:r>
         <w:rPr>
@@ -748,7 +748,39 @@
           <w:sz w:val="20"/>
           <w:szCs w:val="20"/>
         </w:rPr>
-        <w:t>. With the knowledge of back-end develo</w:t>
+        <w:t>an ML Engineer or a</w:t>
+      </w:r>
+      <w:r>
+        <w:rPr>
+          <w:rFonts w:eastAsia="Times New Roman"/>
+          <w:sz w:val="20"/>
+          <w:szCs w:val="20"/>
+        </w:rPr>
+        <w:t xml:space="preserve"> Data Scientist</w:t>
+      </w:r>
+      <w:r>
+        <w:rPr>
+          <w:rFonts w:eastAsia="Times New Roman"/>
+          <w:sz w:val="20"/>
+          <w:szCs w:val="20"/>
+        </w:rPr>
+        <w:t xml:space="preserve">. With the knowledge of </w:t>
+      </w:r>
+      <w:r>
+        <w:rPr>
+          <w:rFonts w:eastAsia="Times New Roman"/>
+          <w:sz w:val="20"/>
+          <w:szCs w:val="20"/>
+        </w:rPr>
+        <w:t xml:space="preserve">competitive programming and </w:t>
+      </w:r>
+      <w:r>
+        <w:rPr>
+          <w:rFonts w:eastAsia="Times New Roman"/>
+          <w:sz w:val="20"/>
+          <w:szCs w:val="20"/>
+        </w:rPr>
+        <w:t>back-end develo</w:t>
       </w:r>
       <w:r>
         <w:rPr>
@@ -6108,14 +6140,14 @@
         <v:path o:extrusionok="f" gradientshapeok="t" o:connecttype="rect"/>
         <o:lock v:ext="edit" aspectratio="t"/>
       </v:shapetype>
-      <v:shape id="_x0000_i1086" type="#_x0000_t75" style="width:21.8pt;height:18pt;visibility:visible;mso-wrap-style:square" o:bullet="t">
+      <v:shape id="_x0000_i1086" type="#_x0000_t75" style="width:21.6pt;height:18.5pt;visibility:visible;mso-wrap-style:square" o:bullet="t">
         <v:imagedata r:id="rId1" o:title=""/>
       </v:shape>
     </w:pict>
   </w:numPicBullet>
   <w:numPicBullet w:numPicBulletId="1">
     <w:pict>
-      <v:shape id="_x0000_i1087" type="#_x0000_t75" style="width:384.65pt;height:384.65pt;visibility:visible;mso-wrap-style:square" o:bullet="t">
+      <v:shape id="_x0000_i1087" type="#_x0000_t75" style="width:384.7pt;height:384.7pt;visibility:visible;mso-wrap-style:square" o:bullet="t">
         <v:imagedata r:id="rId2" o:title=""/>
       </v:shape>
     </w:pict>

</xml_diff>

<commit_message>
added full new resume
</commit_message>
<xml_diff>
--- a/pdf/CV_UTSHAB KUMAR GHOSH_B.Sc. in CSE.docx
+++ b/pdf/CV_UTSHAB KUMAR GHOSH_B.Sc. in CSE.docx
@@ -2723,11 +2723,100 @@
           <w:numId w:val="10"/>
         </w:numPr>
         <w:tabs>
-          <w:tab w:val="left" w:pos="1530"/>
           <w:tab w:val="left" w:pos="9969"/>
         </w:tabs>
         <w:spacing w:before="104"/>
-        <w:ind w:right="103" w:hanging="540"/>
+        <w:ind w:left="1530" w:right="103"/>
+        <w:rPr>
+          <w:rFonts w:ascii="Times New Roman"/>
+          <w:color w:val="00008E"/>
+          <w:u w:val="single" w:color="000000"/>
+        </w:rPr>
+      </w:pPr>
+      <w:r>
+        <w:rPr>
+          <w:rFonts w:eastAsia="Times New Roman"/>
+          <w:b/>
+          <w:bCs/>
+          <w:color w:val="000000" w:themeColor="text1"/>
+        </w:rPr>
+        <w:t>M</w:t>
+      </w:r>
+      <w:r>
+        <w:rPr>
+          <w:rFonts w:eastAsia="Times New Roman"/>
+          <w:b/>
+          <w:bCs/>
+          <w:color w:val="000000" w:themeColor="text1"/>
+        </w:rPr>
+        <w:t>y M</w:t>
+      </w:r>
+      <w:r>
+        <w:rPr>
+          <w:rFonts w:eastAsia="Times New Roman"/>
+          <w:b/>
+          <w:bCs/>
+          <w:color w:val="000000" w:themeColor="text1"/>
+        </w:rPr>
+        <w:t>achine Learning Projects</w:t>
+      </w:r>
+    </w:p>
+    <w:p>
+      <w:pPr>
+        <w:pStyle w:val="BodyText"/>
+        <w:tabs>
+          <w:tab w:val="left" w:pos="9969"/>
+        </w:tabs>
+        <w:spacing w:before="104"/>
+        <w:ind w:left="1710" w:right="103"/>
+        <w:rPr>
+          <w:i/>
+          <w:iCs/>
+          <w:color w:val="17365D" w:themeColor="text2" w:themeShade="BF"/>
+          <w:u w:val="single"/>
+        </w:rPr>
+      </w:pPr>
+      <w:r>
+        <w:rPr>
+          <w:b/>
+          <w:bCs/>
+        </w:rPr>
+        <w:t>Github Repo</w:t>
+      </w:r>
+      <w:r>
+        <w:rPr>
+          <w:b/>
+          <w:bCs/>
+        </w:rPr>
+        <w:t>:</w:t>
+      </w:r>
+      <w:r>
+        <w:t xml:space="preserve"> </w:t>
+      </w:r>
+      <w:r>
+        <w:rPr>
+          <w:color w:val="17365D" w:themeColor="text2" w:themeShade="BF"/>
+          <w:u w:val="single"/>
+        </w:rPr>
+        <w:t>https://github.com/utshabkg/ML_Competition-AND-Practice</w:t>
+      </w:r>
+    </w:p>
+    <w:p>
+      <w:pPr>
+        <w:pStyle w:val="BodyText"/>
+        <w:numPr>
+          <w:ilvl w:val="0"/>
+          <w:numId w:val="4"/>
+        </w:numPr>
+        <w:tabs>
+          <w:tab w:val="left" w:pos="9969"/>
+        </w:tabs>
+        <w:spacing w:before="104"/>
+        <w:ind w:right="103"/>
+        <w:rPr>
+          <w:i/>
+          <w:iCs/>
+        </w:rPr>
       </w:pPr>
       <w:r>
         <w:rPr>
@@ -3657,6 +3746,7 @@
           <w:b/>
           <w:bCs/>
         </w:rPr>
+        <w:lastRenderedPageBreak/>
         <w:t>Gold Medalist</w:t>
       </w:r>
       <w:r>
@@ -6140,14 +6230,14 @@
         <v:path o:extrusionok="f" gradientshapeok="t" o:connecttype="rect"/>
         <o:lock v:ext="edit" aspectratio="t"/>
       </v:shapetype>
-      <v:shape id="_x0000_i1086" type="#_x0000_t75" style="width:21.6pt;height:18.5pt;visibility:visible;mso-wrap-style:square" o:bullet="t">
+      <v:shape id="_x0000_i1086" type="#_x0000_t75" style="width:21.5pt;height:18.2pt;visibility:visible;mso-wrap-style:square" o:bullet="t">
         <v:imagedata r:id="rId1" o:title=""/>
       </v:shape>
     </w:pict>
   </w:numPicBullet>
   <w:numPicBullet w:numPicBulletId="1">
     <w:pict>
-      <v:shape id="_x0000_i1087" type="#_x0000_t75" style="width:384.7pt;height:384.7pt;visibility:visible;mso-wrap-style:square" o:bullet="t">
+      <v:shape id="_x0000_i1087" type="#_x0000_t75" style="width:384.85pt;height:384.85pt;visibility:visible;mso-wrap-style:square" o:bullet="t">
         <v:imagedata r:id="rId2" o:title=""/>
       </v:shape>
     </w:pict>
@@ -8673,14 +8763,14 @@
   <w:abstractNum w:abstractNumId="22" w15:restartNumberingAfterBreak="0">
     <w:nsid w:val="7CBF0438"/>
     <w:multiLevelType w:val="hybridMultilevel"/>
-    <w:tmpl w:val="DEBC52DC"/>
+    <w:tmpl w:val="87EE469A"/>
     <w:lvl w:ilvl="0" w:tplc="04090001">
       <w:start w:val="1"/>
       <w:numFmt w:val="bullet"/>
       <w:lvlText w:val=""/>
       <w:lvlJc w:val="left"/>
       <w:pPr>
-        <w:ind w:left="1080" w:hanging="360"/>
+        <w:ind w:left="1530" w:hanging="360"/>
       </w:pPr>
       <w:rPr>
         <w:rFonts w:ascii="Symbol" w:hAnsi="Symbol" w:hint="default"/>

</xml_diff>

<commit_message>
added Nascenia, some skills
</commit_message>
<xml_diff>
--- a/pdf/CV_UTSHAB KUMAR GHOSH_B.Sc. in CSE.docx
+++ b/pdf/CV_UTSHAB KUMAR GHOSH_B.Sc. in CSE.docx
@@ -1483,18 +1483,18 @@
         <mc:AlternateContent>
           <mc:Choice Requires="wps">
             <w:drawing>
-              <wp:anchor distT="0" distB="0" distL="114300" distR="114300" simplePos="0" relativeHeight="251663872" behindDoc="0" locked="0" layoutInCell="1" allowOverlap="1" wp14:anchorId="37377D14" wp14:editId="504B2B08">
+              <wp:anchor distT="0" distB="0" distL="114300" distR="114300" simplePos="0" relativeHeight="251667968" behindDoc="0" locked="0" layoutInCell="1" allowOverlap="1" wp14:anchorId="72D661A3" wp14:editId="6257E2E1">
                 <wp:simplePos x="0" y="0"/>
                 <wp:positionH relativeFrom="column">
-                  <wp:posOffset>390525</wp:posOffset>
+                  <wp:posOffset>388620</wp:posOffset>
                 </wp:positionH>
                 <wp:positionV relativeFrom="paragraph">
-                  <wp:posOffset>137796</wp:posOffset>
+                  <wp:posOffset>137795</wp:posOffset>
                 </wp:positionV>
-                <wp:extent cx="0" cy="1847850"/>
-                <wp:effectExtent l="0" t="0" r="38100" b="19050"/>
+                <wp:extent cx="0" cy="2065020"/>
+                <wp:effectExtent l="0" t="0" r="38100" b="30480"/>
                 <wp:wrapNone/>
-                <wp:docPr id="27" name="Straight Connector 27"/>
+                <wp:docPr id="1" name="Straight Connector 1"/>
                 <wp:cNvGraphicFramePr/>
                 <a:graphic xmlns:a="http://schemas.openxmlformats.org/drawingml/2006/main">
                   <a:graphicData uri="http://schemas.microsoft.com/office/word/2010/wordprocessingShape">
@@ -1503,7 +1503,7 @@
                       <wps:spPr>
                         <a:xfrm>
                           <a:off x="0" y="0"/>
-                          <a:ext cx="0" cy="1847850"/>
+                          <a:ext cx="0" cy="2065020"/>
                         </a:xfrm>
                         <a:prstGeom prst="line">
                           <a:avLst/>
@@ -1545,7 +1545,233 @@
           </mc:Choice>
           <mc:Fallback>
             <w:pict>
-              <v:line w14:anchorId="18AA2399" id="Straight Connector 27" o:spid="_x0000_s1026" style="position:absolute;z-index:251663872;visibility:visible;mso-wrap-style:square;mso-width-percent:0;mso-height-percent:0;mso-wrap-distance-left:9pt;mso-wrap-distance-top:0;mso-wrap-distance-right:9pt;mso-wrap-distance-bottom:0;mso-position-horizontal:absolute;mso-position-horizontal-relative:text;mso-position-vertical:absolute;mso-position-vertical-relative:text;mso-width-percent:0;mso-height-percent:0;mso-width-relative:margin;mso-height-relative:margin" from="30.75pt,10.85pt" to="30.75pt,156.35pt" o:gfxdata="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" strokecolor="#365f91 [2404]" strokeweight="1pt"/>
+              <v:line w14:anchorId="63D50694" id="Straight Connector 1" o:spid="_x0000_s1026" style="position:absolute;z-index:251667968;visibility:visible;mso-wrap-style:square;mso-width-percent:0;mso-height-percent:0;mso-wrap-distance-left:9pt;mso-wrap-distance-top:0;mso-wrap-distance-right:9pt;mso-wrap-distance-bottom:0;mso-position-horizontal:absolute;mso-position-horizontal-relative:text;mso-position-vertical:absolute;mso-position-vertical-relative:text;mso-width-percent:0;mso-height-percent:0;mso-width-relative:margin;mso-height-relative:margin" from="30.6pt,10.85pt" to="30.6pt,173.45pt" o:gfxdata="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" strokecolor="#365f91 [2404]" strokeweight="1pt"/>
+            </w:pict>
+          </mc:Fallback>
+        </mc:AlternateContent>
+      </w:r>
+      <w:r>
+        <w:rPr>
+          <w:rFonts w:ascii="Poppins" w:hAnsi="Poppins" w:cs="Poppins"/>
+          <w:b/>
+          <w:bCs/>
+          <w:color w:val="7F7F7F" w:themeColor="text1" w:themeTint="80"/>
+          <w:sz w:val="20"/>
+          <w:szCs w:val="20"/>
+        </w:rPr>
+        <w:t xml:space="preserve">Dec </w:t>
+      </w:r>
+      <w:r>
+        <w:rPr>
+          <w:rFonts w:ascii="Poppins" w:hAnsi="Poppins" w:cs="Poppins"/>
+          <w:b/>
+          <w:bCs/>
+          <w:color w:val="7F7F7F" w:themeColor="text1" w:themeTint="80"/>
+          <w:sz w:val="20"/>
+          <w:szCs w:val="20"/>
+        </w:rPr>
+        <w:t>202</w:t>
+      </w:r>
+      <w:r>
+        <w:rPr>
+          <w:rFonts w:ascii="Poppins" w:hAnsi="Poppins" w:cs="Poppins"/>
+          <w:b/>
+          <w:bCs/>
+          <w:color w:val="7F7F7F" w:themeColor="text1" w:themeTint="80"/>
+          <w:sz w:val="20"/>
+          <w:szCs w:val="20"/>
+        </w:rPr>
+        <w:t>2</w:t>
+      </w:r>
+      <w:r>
+        <w:rPr>
+          <w:rFonts w:ascii="Poppins" w:hAnsi="Poppins" w:cs="Poppins"/>
+          <w:b/>
+          <w:bCs/>
+          <w:color w:val="7F7F7F" w:themeColor="text1" w:themeTint="80"/>
+          <w:sz w:val="20"/>
+          <w:szCs w:val="20"/>
+        </w:rPr>
+        <w:t xml:space="preserve">- </w:t>
+      </w:r>
+      <w:r>
+        <w:rPr>
+          <w:rFonts w:ascii="Poppins" w:hAnsi="Poppins" w:cs="Poppins"/>
+          <w:b/>
+          <w:bCs/>
+          <w:color w:val="7F7F7F" w:themeColor="text1" w:themeTint="80"/>
+          <w:sz w:val="20"/>
+          <w:szCs w:val="20"/>
+        </w:rPr>
+        <w:tab/>
+      </w:r>
+      <w:r>
+        <w:rPr>
+          <w:rFonts w:ascii="Poppins" w:hAnsi="Poppins" w:cs="Poppins"/>
+          <w:b/>
+          <w:bCs/>
+          <w:color w:val="000000" w:themeColor="text1"/>
+          <w:sz w:val="20"/>
+          <w:szCs w:val="20"/>
+        </w:rPr>
+        <w:t>Jr. Software Engineer</w:t>
+      </w:r>
+    </w:p>
+    <w:p>
+      <w:pPr>
+        <w:ind w:left="630" w:firstLine="90"/>
+        <w:jc w:val="both"/>
+        <w:rPr>
+          <w:rFonts w:ascii="Poppins" w:hAnsi="Poppins" w:cs="Poppins"/>
+          <w:color w:val="7F7F7F" w:themeColor="text1" w:themeTint="80"/>
+          <w:sz w:val="20"/>
+          <w:szCs w:val="20"/>
+        </w:rPr>
+      </w:pPr>
+      <w:r>
+        <w:rPr>
+          <w:rFonts w:ascii="Poppins" w:hAnsi="Poppins" w:cs="Poppins"/>
+          <w:b/>
+          <w:bCs/>
+          <w:color w:val="7F7F7F" w:themeColor="text1" w:themeTint="80"/>
+          <w:sz w:val="20"/>
+          <w:szCs w:val="20"/>
+        </w:rPr>
+        <w:t>Present</w:t>
+      </w:r>
+      <w:r>
+        <w:rPr>
+          <w:rFonts w:ascii="Poppins" w:hAnsi="Poppins" w:cs="Poppins"/>
+          <w:b/>
+          <w:bCs/>
+          <w:color w:val="7F7F7F" w:themeColor="text1" w:themeTint="80"/>
+          <w:sz w:val="20"/>
+          <w:szCs w:val="20"/>
+        </w:rPr>
+        <w:tab/>
+      </w:r>
+      <w:r>
+        <w:rPr>
+          <w:rFonts w:ascii="Poppins" w:hAnsi="Poppins" w:cs="Poppins"/>
+          <w:color w:val="7F7F7F" w:themeColor="text1" w:themeTint="80"/>
+          <w:sz w:val="20"/>
+          <w:szCs w:val="20"/>
+        </w:rPr>
+        <w:t>Nascenia Ltd</w:t>
+      </w:r>
+      <w:r>
+        <w:rPr>
+          <w:rFonts w:ascii="Poppins" w:hAnsi="Poppins" w:cs="Poppins"/>
+          <w:color w:val="7F7F7F" w:themeColor="text1" w:themeTint="80"/>
+          <w:sz w:val="20"/>
+          <w:szCs w:val="20"/>
+        </w:rPr>
+        <w:t xml:space="preserve">. – </w:t>
+      </w:r>
+      <w:r>
+        <w:rPr>
+          <w:rFonts w:ascii="Poppins" w:hAnsi="Poppins" w:cs="Poppins"/>
+          <w:color w:val="7F7F7F" w:themeColor="text1" w:themeTint="80"/>
+          <w:sz w:val="20"/>
+          <w:szCs w:val="20"/>
+        </w:rPr>
+        <w:t>Dhaka, Bangladesh</w:t>
+      </w:r>
+    </w:p>
+    <w:p>
+      <w:pPr>
+        <w:pStyle w:val="ListParagraph"/>
+        <w:numPr>
+          <w:ilvl w:val="0"/>
+          <w:numId w:val="27"/>
+        </w:numPr>
+        <w:ind w:left="630" w:hanging="90"/>
+        <w:jc w:val="both"/>
+        <w:rPr>
+          <w:rFonts w:ascii="Poppins" w:hAnsi="Poppins" w:cs="Poppins"/>
+          <w:b/>
+          <w:bCs/>
+          <w:color w:val="7F7F7F" w:themeColor="text1" w:themeTint="80"/>
+          <w:sz w:val="20"/>
+          <w:szCs w:val="20"/>
+        </w:rPr>
+      </w:pPr>
+      <w:r>
+        <w:rPr>
+          <w:rFonts w:ascii="Poppins" w:eastAsia="Times New Roman" w:hAnsi="Poppins" w:cs="Poppins"/>
+          <w:b/>
+          <w:bCs/>
+          <w:noProof/>
+          <w:color w:val="365F91" w:themeColor="accent1" w:themeShade="BF"/>
+          <w:sz w:val="20"/>
+          <w:szCs w:val="20"/>
+        </w:rPr>
+        <mc:AlternateContent>
+          <mc:Choice Requires="wps">
+            <w:drawing>
+              <wp:anchor distT="0" distB="0" distL="114300" distR="114300" simplePos="0" relativeHeight="251663872" behindDoc="0" locked="0" layoutInCell="1" allowOverlap="1" wp14:anchorId="37377D14" wp14:editId="01638E84">
+                <wp:simplePos x="0" y="0"/>
+                <wp:positionH relativeFrom="column">
+                  <wp:posOffset>388620</wp:posOffset>
+                </wp:positionH>
+                <wp:positionV relativeFrom="paragraph">
+                  <wp:posOffset>140335</wp:posOffset>
+                </wp:positionV>
+                <wp:extent cx="0" cy="1600200"/>
+                <wp:effectExtent l="0" t="0" r="38100" b="19050"/>
+                <wp:wrapNone/>
+                <wp:docPr id="27" name="Straight Connector 27"/>
+                <wp:cNvGraphicFramePr/>
+                <a:graphic xmlns:a="http://schemas.openxmlformats.org/drawingml/2006/main">
+                  <a:graphicData uri="http://schemas.microsoft.com/office/word/2010/wordprocessingShape">
+                    <wps:wsp>
+                      <wps:cNvCnPr/>
+                      <wps:spPr>
+                        <a:xfrm>
+                          <a:off x="0" y="0"/>
+                          <a:ext cx="0" cy="1600200"/>
+                        </a:xfrm>
+                        <a:prstGeom prst="line">
+                          <a:avLst/>
+                        </a:prstGeom>
+                        <a:ln w="12700">
+                          <a:solidFill>
+                            <a:schemeClr val="accent1">
+                              <a:lumMod val="75000"/>
+                            </a:schemeClr>
+                          </a:solidFill>
+                        </a:ln>
+                      </wps:spPr>
+                      <wps:style>
+                        <a:lnRef idx="1">
+                          <a:schemeClr val="accent1"/>
+                        </a:lnRef>
+                        <a:fillRef idx="0">
+                          <a:schemeClr val="accent1"/>
+                        </a:fillRef>
+                        <a:effectRef idx="0">
+                          <a:schemeClr val="accent1"/>
+                        </a:effectRef>
+                        <a:fontRef idx="minor">
+                          <a:schemeClr val="tx1"/>
+                        </a:fontRef>
+                      </wps:style>
+                      <wps:bodyPr/>
+                    </wps:wsp>
+                  </a:graphicData>
+                </a:graphic>
+                <wp14:sizeRelH relativeFrom="margin">
+                  <wp14:pctWidth>0</wp14:pctWidth>
+                </wp14:sizeRelH>
+                <wp14:sizeRelV relativeFrom="margin">
+                  <wp14:pctHeight>0</wp14:pctHeight>
+                </wp14:sizeRelV>
+              </wp:anchor>
+            </w:drawing>
+          </mc:Choice>
+          <mc:Fallback>
+            <w:pict>
+              <v:line w14:anchorId="1DCBCB83" id="Straight Connector 27" o:spid="_x0000_s1026" style="position:absolute;z-index:251663872;visibility:visible;mso-wrap-style:square;mso-width-percent:0;mso-height-percent:0;mso-wrap-distance-left:9pt;mso-wrap-distance-top:0;mso-wrap-distance-right:9pt;mso-wrap-distance-bottom:0;mso-position-horizontal:absolute;mso-position-horizontal-relative:text;mso-position-vertical:absolute;mso-position-vertical-relative:text;mso-width-percent:0;mso-height-percent:0;mso-width-relative:margin;mso-height-relative:margin" from="30.6pt,11.05pt" to="30.6pt,137.05pt" o:gfxdata="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" strokecolor="#365f91 [2404]" strokeweight="1pt"/>
             </w:pict>
           </mc:Fallback>
         </mc:AlternateContent>
@@ -1733,15 +1959,15 @@
         <w:contextualSpacing/>
         <w:rPr>
           <w:rFonts w:ascii="Poppins" w:eastAsia="Times New Roman" w:hAnsi="Poppins" w:cs="Poppins"/>
-          <w:sz w:val="20"/>
-          <w:szCs w:val="20"/>
-        </w:rPr>
-      </w:pPr>
-      <w:r>
-        <w:rPr>
-          <w:rFonts w:ascii="Poppins" w:eastAsia="Times New Roman" w:hAnsi="Poppins" w:cs="Poppins"/>
-          <w:sz w:val="20"/>
-          <w:szCs w:val="20"/>
+          <w:sz w:val="18"/>
+          <w:szCs w:val="18"/>
+        </w:rPr>
+      </w:pPr>
+      <w:r>
+        <w:rPr>
+          <w:rFonts w:ascii="Poppins" w:eastAsia="Times New Roman" w:hAnsi="Poppins" w:cs="Poppins"/>
+          <w:sz w:val="18"/>
+          <w:szCs w:val="18"/>
         </w:rPr>
         <w:t>Gait Analysis Project</w:t>
       </w:r>
@@ -1765,15 +1991,15 @@
         <w:contextualSpacing/>
         <w:rPr>
           <w:rFonts w:ascii="Poppins" w:eastAsia="Times New Roman" w:hAnsi="Poppins" w:cs="Poppins"/>
-          <w:sz w:val="20"/>
-          <w:szCs w:val="20"/>
-        </w:rPr>
-      </w:pPr>
-      <w:r>
-        <w:rPr>
-          <w:rFonts w:ascii="Poppins" w:eastAsia="Times New Roman" w:hAnsi="Poppins" w:cs="Poppins"/>
-          <w:sz w:val="20"/>
-          <w:szCs w:val="20"/>
+          <w:sz w:val="18"/>
+          <w:szCs w:val="18"/>
+        </w:rPr>
+      </w:pPr>
+      <w:r>
+        <w:rPr>
+          <w:rFonts w:ascii="Poppins" w:eastAsia="Times New Roman" w:hAnsi="Poppins" w:cs="Poppins"/>
+          <w:sz w:val="18"/>
+          <w:szCs w:val="18"/>
         </w:rPr>
         <w:t>Sports Video and Image Analysis Project</w:t>
       </w:r>
@@ -1797,15 +2023,15 @@
         <w:contextualSpacing/>
         <w:rPr>
           <w:rFonts w:ascii="Poppins" w:eastAsia="Times New Roman" w:hAnsi="Poppins" w:cs="Poppins"/>
-          <w:sz w:val="20"/>
-          <w:szCs w:val="20"/>
-        </w:rPr>
-      </w:pPr>
-      <w:r>
-        <w:rPr>
-          <w:rFonts w:ascii="Poppins" w:eastAsia="Times New Roman" w:hAnsi="Poppins" w:cs="Poppins"/>
-          <w:sz w:val="20"/>
-          <w:szCs w:val="20"/>
+          <w:sz w:val="18"/>
+          <w:szCs w:val="18"/>
+        </w:rPr>
+      </w:pPr>
+      <w:r>
+        <w:rPr>
+          <w:rFonts w:ascii="Poppins" w:eastAsia="Times New Roman" w:hAnsi="Poppins" w:cs="Poppins"/>
+          <w:sz w:val="18"/>
+          <w:szCs w:val="18"/>
         </w:rPr>
         <w:t>Worked with AWS, Apace Server, REST API</w:t>
       </w:r>
@@ -2478,7 +2704,8 @@
           <w:ilvl w:val="1"/>
           <w:numId w:val="25"/>
         </w:numPr>
-        <w:ind w:left="810" w:hanging="270"/>
+        <w:spacing w:line="16" w:lineRule="atLeast"/>
+        <w:ind w:left="806" w:hanging="270"/>
         <w:jc w:val="both"/>
         <w:rPr>
           <w:rFonts w:ascii="Poppins" w:hAnsi="Poppins" w:cs="Poppins"/>
@@ -2555,7 +2782,8 @@
     <w:p>
       <w:pPr>
         <w:pStyle w:val="ListParagraph"/>
-        <w:ind w:left="810"/>
+        <w:spacing w:line="16" w:lineRule="atLeast"/>
+        <w:ind w:left="806"/>
         <w:jc w:val="both"/>
         <w:rPr>
           <w:rFonts w:ascii="Poppins" w:hAnsi="Poppins" w:cs="Poppins"/>
@@ -2641,7 +2869,8 @@
     <w:p>
       <w:pPr>
         <w:pStyle w:val="ListParagraph"/>
-        <w:ind w:left="810"/>
+        <w:spacing w:line="16" w:lineRule="atLeast"/>
+        <w:ind w:left="806"/>
         <w:jc w:val="both"/>
         <w:rPr>
           <w:rFonts w:ascii="Poppins" w:eastAsia="Times New Roman" w:hAnsi="Poppins" w:cs="Poppins"/>
@@ -2756,8 +2985,8 @@
         </w:numPr>
         <w:autoSpaceDE/>
         <w:autoSpaceDN/>
-        <w:spacing w:after="160" w:line="259" w:lineRule="auto"/>
-        <w:ind w:left="810" w:hanging="270"/>
+        <w:spacing w:after="160" w:line="16" w:lineRule="atLeast"/>
+        <w:ind w:left="806" w:hanging="270"/>
         <w:contextualSpacing/>
         <w:jc w:val="both"/>
         <w:rPr>
@@ -2857,8 +3086,8 @@
         <w:widowControl/>
         <w:autoSpaceDE/>
         <w:autoSpaceDN/>
-        <w:spacing w:after="160" w:line="259" w:lineRule="auto"/>
-        <w:ind w:left="810"/>
+        <w:spacing w:after="160" w:line="16" w:lineRule="atLeast"/>
+        <w:ind w:left="806"/>
         <w:contextualSpacing/>
         <w:jc w:val="both"/>
         <w:rPr>
@@ -2982,8 +3211,8 @@
         </w:numPr>
         <w:autoSpaceDE/>
         <w:autoSpaceDN/>
-        <w:spacing w:after="160" w:line="259" w:lineRule="auto"/>
-        <w:ind w:left="810" w:hanging="270"/>
+        <w:spacing w:after="160" w:line="16" w:lineRule="atLeast"/>
+        <w:ind w:left="806" w:hanging="270"/>
         <w:contextualSpacing/>
         <w:jc w:val="both"/>
         <w:rPr>
@@ -3058,8 +3287,8 @@
         </w:numPr>
         <w:autoSpaceDE/>
         <w:autoSpaceDN/>
-        <w:spacing w:after="160" w:line="259" w:lineRule="auto"/>
-        <w:ind w:left="810" w:hanging="270"/>
+        <w:spacing w:after="160" w:line="16" w:lineRule="atLeast"/>
+        <w:ind w:left="806" w:hanging="270"/>
         <w:contextualSpacing/>
         <w:jc w:val="both"/>
         <w:rPr>
@@ -3131,6 +3360,15 @@
           <w:szCs w:val="20"/>
         </w:rPr>
         <w:t>Django</w:t>
+      </w:r>
+      <w:r>
+        <w:rPr>
+          <w:rFonts w:ascii="Poppins" w:hAnsi="Poppins" w:cs="Poppins"/>
+          <w:color w:val="000000" w:themeColor="text1"/>
+          <w:sz w:val="20"/>
+          <w:szCs w:val="20"/>
+        </w:rPr>
+        <w:t>, PHP, Wordpress</w:t>
       </w:r>
       <w:r>
         <w:rPr>
@@ -3152,8 +3390,8 @@
         </w:numPr>
         <w:autoSpaceDE/>
         <w:autoSpaceDN/>
-        <w:spacing w:after="160" w:line="259" w:lineRule="auto"/>
-        <w:ind w:left="810" w:hanging="270"/>
+        <w:spacing w:after="160" w:line="16" w:lineRule="atLeast"/>
+        <w:ind w:left="806" w:hanging="270"/>
         <w:contextualSpacing/>
         <w:jc w:val="both"/>
         <w:rPr>
@@ -3217,8 +3455,8 @@
         </w:numPr>
         <w:autoSpaceDE/>
         <w:autoSpaceDN/>
-        <w:spacing w:after="160" w:line="259" w:lineRule="auto"/>
-        <w:ind w:left="810" w:hanging="270"/>
+        <w:spacing w:after="160" w:line="16" w:lineRule="atLeast"/>
+        <w:ind w:left="806" w:hanging="270"/>
         <w:contextualSpacing/>
         <w:jc w:val="both"/>
         <w:rPr>
@@ -3291,7 +3529,7 @@
           <w:sz w:val="20"/>
           <w:szCs w:val="20"/>
         </w:rPr>
-        <w:t>.</w:t>
+        <w:t>, MariaDB.</w:t>
       </w:r>
     </w:p>
     <w:p>
@@ -3304,8 +3542,8 @@
         </w:numPr>
         <w:autoSpaceDE/>
         <w:autoSpaceDN/>
-        <w:spacing w:after="160" w:line="259" w:lineRule="auto"/>
-        <w:ind w:left="810" w:hanging="270"/>
+        <w:spacing w:after="160" w:line="16" w:lineRule="atLeast"/>
+        <w:ind w:left="806" w:hanging="270"/>
         <w:contextualSpacing/>
         <w:jc w:val="both"/>
         <w:rPr>
@@ -3358,7 +3596,25 @@
           <w:sz w:val="20"/>
           <w:szCs w:val="20"/>
         </w:rPr>
-        <w:t>Git, Linux, AWS, Latex, MS Office, Adobe Illustrator</w:t>
+        <w:t xml:space="preserve">Git, Linux, AWS, </w:t>
+      </w:r>
+      <w:r>
+        <w:rPr>
+          <w:rFonts w:ascii="Poppins" w:hAnsi="Poppins" w:cs="Poppins"/>
+          <w:color w:val="000000" w:themeColor="text1"/>
+          <w:sz w:val="20"/>
+          <w:szCs w:val="20"/>
+        </w:rPr>
+        <w:t xml:space="preserve">Apache Server, </w:t>
+      </w:r>
+      <w:r>
+        <w:rPr>
+          <w:rFonts w:ascii="Poppins" w:hAnsi="Poppins" w:cs="Poppins"/>
+          <w:color w:val="000000" w:themeColor="text1"/>
+          <w:sz w:val="20"/>
+          <w:szCs w:val="20"/>
+        </w:rPr>
+        <w:t>Latex, MS Office, Adobe Illustrator</w:t>
       </w:r>
       <w:r>
         <w:rPr>
@@ -3380,8 +3636,8 @@
         </w:numPr>
         <w:autoSpaceDE/>
         <w:autoSpaceDN/>
-        <w:spacing w:after="160" w:line="259" w:lineRule="auto"/>
-        <w:ind w:left="810" w:hanging="270"/>
+        <w:spacing w:after="160" w:line="16" w:lineRule="atLeast"/>
+        <w:ind w:left="806" w:hanging="270"/>
         <w:contextualSpacing/>
         <w:jc w:val="both"/>
         <w:rPr>
@@ -3435,6 +3691,15 @@
           <w:szCs w:val="20"/>
         </w:rPr>
         <w:t>Management, Teamwork, Leadership, Multitasking</w:t>
+      </w:r>
+      <w:r>
+        <w:rPr>
+          <w:rFonts w:ascii="Poppins" w:hAnsi="Poppins" w:cs="Poppins"/>
+          <w:color w:val="000000" w:themeColor="text1"/>
+          <w:sz w:val="20"/>
+          <w:szCs w:val="20"/>
+        </w:rPr>
+        <w:t>.</w:t>
       </w:r>
     </w:p>
     <w:p>
@@ -4916,8 +5181,8 @@
           <w:tab w:val="left" w:pos="2591"/>
           <w:tab w:val="left" w:pos="4812"/>
         </w:tabs>
-        <w:spacing w:before="180" w:line="249" w:lineRule="auto"/>
-        <w:ind w:left="810" w:right="118" w:hanging="270"/>
+        <w:spacing w:before="180" w:line="192" w:lineRule="auto"/>
+        <w:ind w:left="806" w:right="115" w:hanging="270"/>
         <w:rPr>
           <w:rFonts w:ascii="Poppins" w:eastAsia="Times New Roman" w:hAnsi="Poppins" w:cs="Poppins"/>
         </w:rPr>
@@ -4948,8 +5213,8 @@
           <w:tab w:val="left" w:pos="2591"/>
           <w:tab w:val="left" w:pos="4812"/>
         </w:tabs>
-        <w:spacing w:before="180" w:line="249" w:lineRule="auto"/>
-        <w:ind w:left="810" w:right="118" w:hanging="270"/>
+        <w:spacing w:before="180" w:line="192" w:lineRule="auto"/>
+        <w:ind w:left="806" w:right="115" w:hanging="270"/>
         <w:rPr>
           <w:rFonts w:ascii="Poppins" w:eastAsia="Times New Roman" w:hAnsi="Poppins" w:cs="Poppins"/>
         </w:rPr>
@@ -4970,8 +5235,8 @@
           <w:tab w:val="left" w:pos="2591"/>
           <w:tab w:val="left" w:pos="4812"/>
         </w:tabs>
-        <w:spacing w:before="180" w:line="249" w:lineRule="auto"/>
-        <w:ind w:left="810" w:right="118"/>
+        <w:spacing w:before="180" w:line="192" w:lineRule="auto"/>
+        <w:ind w:left="806" w:right="115"/>
         <w:rPr>
           <w:rFonts w:ascii="Poppins" w:eastAsia="Times New Roman" w:hAnsi="Poppins" w:cs="Poppins"/>
         </w:rPr>
@@ -4990,20 +5255,6 @@
         </w:rPr>
         <w:t xml:space="preserve"> deeplearning.ai</w:t>
       </w:r>
-    </w:p>
-    <w:p>
-      <w:pPr>
-        <w:pStyle w:val="BodyText"/>
-        <w:tabs>
-          <w:tab w:val="left" w:pos="2591"/>
-          <w:tab w:val="left" w:pos="4812"/>
-        </w:tabs>
-        <w:spacing w:before="180" w:line="249" w:lineRule="auto"/>
-        <w:ind w:left="810" w:right="118"/>
-        <w:rPr>
-          <w:rFonts w:ascii="Poppins" w:eastAsia="Times New Roman" w:hAnsi="Poppins" w:cs="Poppins"/>
-        </w:rPr>
-      </w:pPr>
     </w:p>
     <w:p>
       <w:pPr>
@@ -5016,19 +5267,18 @@
           <w:tab w:val="left" w:pos="2591"/>
           <w:tab w:val="left" w:pos="4812"/>
         </w:tabs>
-        <w:spacing w:before="180" w:line="249" w:lineRule="auto"/>
-        <w:ind w:left="810" w:right="118" w:hanging="270"/>
-        <w:rPr>
-          <w:rFonts w:ascii="Poppins" w:eastAsia="Times New Roman" w:hAnsi="Poppins" w:cs="Poppins"/>
-        </w:rPr>
-      </w:pPr>
-      <w:r>
-        <w:rPr>
-          <w:rFonts w:ascii="Poppins" w:eastAsia="Times New Roman" w:hAnsi="Poppins" w:cs="Poppins"/>
-          <w:b/>
-          <w:bCs/>
-        </w:rPr>
-        <w:lastRenderedPageBreak/>
+        <w:spacing w:before="180" w:line="192" w:lineRule="auto"/>
+        <w:ind w:left="806" w:right="115" w:hanging="270"/>
+        <w:rPr>
+          <w:rFonts w:ascii="Poppins" w:eastAsia="Times New Roman" w:hAnsi="Poppins" w:cs="Poppins"/>
+        </w:rPr>
+      </w:pPr>
+      <w:r>
+        <w:rPr>
+          <w:rFonts w:ascii="Poppins" w:eastAsia="Times New Roman" w:hAnsi="Poppins" w:cs="Poppins"/>
+          <w:b/>
+          <w:bCs/>
+        </w:rPr>
         <w:t>Applied Data Science</w:t>
       </w:r>
       <w:r>
@@ -5053,18 +5303,19 @@
           <w:tab w:val="left" w:pos="2591"/>
           <w:tab w:val="left" w:pos="4812"/>
         </w:tabs>
-        <w:spacing w:before="180" w:line="249" w:lineRule="auto"/>
-        <w:ind w:left="810" w:right="118"/>
-        <w:rPr>
-          <w:rFonts w:ascii="Poppins" w:eastAsia="Times New Roman" w:hAnsi="Poppins" w:cs="Poppins"/>
-        </w:rPr>
-      </w:pPr>
-      <w:r>
-        <w:rPr>
-          <w:rFonts w:ascii="Poppins" w:eastAsia="Times New Roman" w:hAnsi="Poppins" w:cs="Poppins"/>
-          <w:b/>
-          <w:bCs/>
-        </w:rPr>
+        <w:spacing w:before="180" w:line="192" w:lineRule="auto"/>
+        <w:ind w:left="806" w:right="115"/>
+        <w:rPr>
+          <w:rFonts w:ascii="Poppins" w:eastAsia="Times New Roman" w:hAnsi="Poppins" w:cs="Poppins"/>
+        </w:rPr>
+      </w:pPr>
+      <w:r>
+        <w:rPr>
+          <w:rFonts w:ascii="Poppins" w:eastAsia="Times New Roman" w:hAnsi="Poppins" w:cs="Poppins"/>
+          <w:b/>
+          <w:bCs/>
+        </w:rPr>
+        <w:lastRenderedPageBreak/>
         <w:t>Institute:</w:t>
       </w:r>
       <w:r>
@@ -5084,8 +5335,8 @@
         <w:tabs>
           <w:tab w:val="left" w:pos="2591"/>
         </w:tabs>
-        <w:spacing w:before="180" w:line="249" w:lineRule="auto"/>
-        <w:ind w:left="810" w:right="118" w:hanging="270"/>
+        <w:spacing w:before="180" w:line="192" w:lineRule="auto"/>
+        <w:ind w:left="806" w:right="115" w:hanging="270"/>
         <w:rPr>
           <w:rFonts w:ascii="Poppins" w:hAnsi="Poppins" w:cs="Poppins"/>
         </w:rPr>
@@ -5105,8 +5356,8 @@
         <w:tabs>
           <w:tab w:val="left" w:pos="2591"/>
         </w:tabs>
-        <w:spacing w:before="180" w:line="249" w:lineRule="auto"/>
-        <w:ind w:left="810" w:right="118" w:hanging="270"/>
+        <w:spacing w:before="180" w:line="192" w:lineRule="auto"/>
+        <w:ind w:left="806" w:right="115" w:hanging="270"/>
         <w:rPr>
           <w:rFonts w:ascii="Poppins" w:hAnsi="Poppins" w:cs="Poppins"/>
         </w:rPr>
@@ -5151,8 +5402,8 @@
           <w:tab w:val="left" w:pos="2591"/>
           <w:tab w:val="left" w:pos="4812"/>
         </w:tabs>
-        <w:spacing w:before="180" w:line="249" w:lineRule="auto"/>
-        <w:ind w:left="810" w:right="118" w:hanging="270"/>
+        <w:spacing w:before="180" w:line="192" w:lineRule="auto"/>
+        <w:ind w:left="806" w:right="115" w:hanging="270"/>
         <w:rPr>
           <w:rFonts w:ascii="Poppins" w:eastAsia="Times New Roman" w:hAnsi="Poppins" w:cs="Poppins"/>
           <w:b/>
@@ -5175,8 +5426,8 @@
           <w:tab w:val="left" w:pos="2591"/>
           <w:tab w:val="left" w:pos="4812"/>
         </w:tabs>
-        <w:spacing w:before="180" w:line="249" w:lineRule="auto"/>
-        <w:ind w:left="810" w:right="118" w:hanging="270"/>
+        <w:spacing w:before="180" w:line="192" w:lineRule="auto"/>
+        <w:ind w:left="806" w:right="115" w:hanging="270"/>
         <w:rPr>
           <w:rFonts w:ascii="Poppins" w:eastAsia="Times New Roman" w:hAnsi="Poppins" w:cs="Poppins"/>
           <w:b/>
@@ -5217,8 +5468,8 @@
           <w:tab w:val="left" w:pos="2591"/>
           <w:tab w:val="left" w:pos="4812"/>
         </w:tabs>
-        <w:spacing w:before="180" w:line="249" w:lineRule="auto"/>
-        <w:ind w:left="810" w:right="118" w:hanging="270"/>
+        <w:spacing w:before="180" w:line="192" w:lineRule="auto"/>
+        <w:ind w:left="806" w:right="115" w:hanging="270"/>
         <w:rPr>
           <w:rFonts w:ascii="Poppins" w:eastAsia="Times New Roman" w:hAnsi="Poppins" w:cs="Poppins"/>
         </w:rPr>
@@ -5249,8 +5500,8 @@
           <w:tab w:val="left" w:pos="2591"/>
           <w:tab w:val="left" w:pos="4812"/>
         </w:tabs>
-        <w:spacing w:before="180" w:line="249" w:lineRule="auto"/>
-        <w:ind w:left="810" w:right="118" w:hanging="270"/>
+        <w:spacing w:before="180" w:line="192" w:lineRule="auto"/>
+        <w:ind w:left="806" w:right="115" w:hanging="270"/>
         <w:rPr>
           <w:rFonts w:ascii="Poppins" w:eastAsia="Times New Roman" w:hAnsi="Poppins" w:cs="Poppins"/>
         </w:rPr>
@@ -5334,8 +5585,8 @@
         <w:tabs>
           <w:tab w:val="left" w:pos="2591"/>
         </w:tabs>
-        <w:spacing w:before="180" w:line="249" w:lineRule="auto"/>
-        <w:ind w:left="810" w:right="118" w:hanging="270"/>
+        <w:spacing w:before="180" w:line="192" w:lineRule="auto"/>
+        <w:ind w:left="821" w:right="115" w:hanging="274"/>
         <w:rPr>
           <w:rFonts w:ascii="Poppins" w:hAnsi="Poppins" w:cs="Poppins"/>
         </w:rPr>
@@ -5380,8 +5631,8 @@
         <w:tabs>
           <w:tab w:val="left" w:pos="2591"/>
         </w:tabs>
-        <w:spacing w:before="180" w:line="249" w:lineRule="auto"/>
-        <w:ind w:left="810" w:right="118" w:hanging="270"/>
+        <w:spacing w:before="180" w:line="192" w:lineRule="auto"/>
+        <w:ind w:left="821" w:right="115" w:hanging="274"/>
         <w:rPr>
           <w:rFonts w:ascii="Poppins" w:hAnsi="Poppins" w:cs="Poppins"/>
           <w:shd w:val="clear" w:color="auto" w:fill="FFFFFF"/>
@@ -5430,8 +5681,8 @@
         <w:tabs>
           <w:tab w:val="left" w:pos="2591"/>
         </w:tabs>
-        <w:spacing w:before="180" w:line="249" w:lineRule="auto"/>
-        <w:ind w:left="810" w:right="118" w:hanging="270"/>
+        <w:spacing w:before="180" w:line="192" w:lineRule="auto"/>
+        <w:ind w:left="821" w:right="115" w:hanging="274"/>
         <w:rPr>
           <w:rFonts w:ascii="Poppins" w:hAnsi="Poppins" w:cs="Poppins"/>
           <w:shd w:val="clear" w:color="auto" w:fill="FFFFFF"/>
@@ -5480,8 +5731,8 @@
         <w:tabs>
           <w:tab w:val="left" w:pos="2591"/>
         </w:tabs>
-        <w:spacing w:before="180" w:line="249" w:lineRule="auto"/>
-        <w:ind w:left="810" w:right="118" w:hanging="270"/>
+        <w:spacing w:before="180" w:line="192" w:lineRule="auto"/>
+        <w:ind w:left="821" w:right="115" w:hanging="274"/>
         <w:rPr>
           <w:rFonts w:ascii="Poppins" w:hAnsi="Poppins" w:cs="Poppins"/>
           <w:shd w:val="clear" w:color="auto" w:fill="FFFFFF"/>
@@ -5512,8 +5763,8 @@
         <w:tabs>
           <w:tab w:val="left" w:pos="2591"/>
         </w:tabs>
-        <w:spacing w:before="180" w:line="249" w:lineRule="auto"/>
-        <w:ind w:left="810" w:right="118" w:hanging="270"/>
+        <w:spacing w:before="180" w:line="192" w:lineRule="auto"/>
+        <w:ind w:left="821" w:right="115" w:hanging="274"/>
         <w:rPr>
           <w:rFonts w:ascii="Poppins" w:hAnsi="Poppins" w:cs="Poppins"/>
         </w:rPr>
@@ -5558,8 +5809,8 @@
         <w:tabs>
           <w:tab w:val="left" w:pos="2591"/>
         </w:tabs>
-        <w:spacing w:before="180" w:line="249" w:lineRule="auto"/>
-        <w:ind w:left="810" w:right="118" w:hanging="270"/>
+        <w:spacing w:before="180" w:line="192" w:lineRule="auto"/>
+        <w:ind w:left="821" w:right="115" w:hanging="274"/>
         <w:rPr>
           <w:rFonts w:ascii="Poppins" w:hAnsi="Poppins" w:cs="Poppins"/>
         </w:rPr>
@@ -5587,8 +5838,8 @@
         <w:tabs>
           <w:tab w:val="left" w:pos="2591"/>
         </w:tabs>
-        <w:spacing w:before="180" w:line="249" w:lineRule="auto"/>
-        <w:ind w:left="810" w:right="118" w:hanging="270"/>
+        <w:spacing w:before="180" w:line="192" w:lineRule="auto"/>
+        <w:ind w:left="821" w:right="115" w:hanging="274"/>
         <w:rPr>
           <w:rFonts w:ascii="Poppins" w:hAnsi="Poppins" w:cs="Poppins"/>
         </w:rPr>
@@ -5608,8 +5859,8 @@
         <w:tabs>
           <w:tab w:val="left" w:pos="2591"/>
         </w:tabs>
-        <w:spacing w:before="180" w:line="249" w:lineRule="auto"/>
-        <w:ind w:left="810" w:right="118" w:hanging="270"/>
+        <w:spacing w:before="180" w:line="192" w:lineRule="auto"/>
+        <w:ind w:left="821" w:right="115" w:hanging="274"/>
         <w:rPr>
           <w:rFonts w:ascii="Poppins" w:eastAsia="Times New Roman" w:hAnsi="Poppins" w:cs="Poppins"/>
         </w:rPr>
@@ -5743,6 +5994,7 @@
                 </w:tcPr>
                 <w:p>
                   <w:pPr>
+                    <w:spacing w:line="192" w:lineRule="auto"/>
                     <w:ind w:firstLine="1071"/>
                     <w:rPr>
                       <w:rFonts w:ascii="Poppins" w:eastAsia="Times New Roman" w:hAnsi="Poppins" w:cs="Poppins"/>
@@ -5779,6 +6031,7 @@
                 </w:tcPr>
                 <w:p>
                   <w:pPr>
+                    <w:spacing w:line="192" w:lineRule="auto"/>
                     <w:ind w:firstLine="1071"/>
                     <w:jc w:val="center"/>
                     <w:rPr>
@@ -5805,6 +6058,7 @@
                 </w:tcPr>
                 <w:p>
                   <w:pPr>
+                    <w:spacing w:line="192" w:lineRule="auto"/>
                     <w:ind w:firstLine="148"/>
                     <w:rPr>
                       <w:rFonts w:ascii="Poppins" w:eastAsia="Times New Roman" w:hAnsi="Poppins" w:cs="Poppins"/>
@@ -5846,6 +6100,7 @@
                 </w:tcPr>
                 <w:p>
                   <w:pPr>
+                    <w:spacing w:line="192" w:lineRule="auto"/>
                     <w:ind w:firstLine="1071"/>
                     <w:rPr>
                       <w:rFonts w:ascii="Poppins" w:eastAsia="Times New Roman" w:hAnsi="Poppins" w:cs="Poppins"/>
@@ -5882,6 +6137,7 @@
                 </w:tcPr>
                 <w:p>
                   <w:pPr>
+                    <w:spacing w:line="192" w:lineRule="auto"/>
                     <w:ind w:firstLine="1071"/>
                     <w:rPr>
                       <w:rFonts w:ascii="Poppins" w:eastAsia="Times New Roman" w:hAnsi="Poppins" w:cs="Poppins"/>
@@ -5907,6 +6163,7 @@
                 </w:tcPr>
                 <w:p>
                   <w:pPr>
+                    <w:spacing w:line="192" w:lineRule="auto"/>
                     <w:ind w:firstLine="148"/>
                     <w:rPr>
                       <w:rFonts w:ascii="Poppins" w:eastAsia="Times New Roman" w:hAnsi="Poppins" w:cs="Poppins"/>
@@ -5948,6 +6205,7 @@
                 </w:tcPr>
                 <w:p>
                   <w:pPr>
+                    <w:spacing w:line="192" w:lineRule="auto"/>
                     <w:ind w:firstLine="1071"/>
                     <w:rPr>
                       <w:rFonts w:ascii="Poppins" w:eastAsia="Times New Roman" w:hAnsi="Poppins" w:cs="Poppins"/>
@@ -5984,6 +6242,7 @@
                 </w:tcPr>
                 <w:p>
                   <w:pPr>
+                    <w:spacing w:line="192" w:lineRule="auto"/>
                     <w:ind w:firstLine="1071"/>
                     <w:jc w:val="center"/>
                     <w:rPr>
@@ -6010,6 +6269,7 @@
                 </w:tcPr>
                 <w:p>
                   <w:pPr>
+                    <w:spacing w:line="192" w:lineRule="auto"/>
                     <w:ind w:firstLine="148"/>
                     <w:rPr>
                       <w:rFonts w:ascii="Poppins" w:eastAsia="Times New Roman" w:hAnsi="Poppins" w:cs="Poppins"/>
@@ -6052,6 +6312,7 @@
                 </w:tcPr>
                 <w:p>
                   <w:pPr>
+                    <w:spacing w:line="192" w:lineRule="auto"/>
                     <w:ind w:firstLine="621"/>
                     <w:rPr>
                       <w:rFonts w:ascii="Poppins" w:eastAsia="Times New Roman" w:hAnsi="Poppins" w:cs="Poppins"/>
@@ -6088,6 +6349,7 @@
                 </w:tcPr>
                 <w:p>
                   <w:pPr>
+                    <w:spacing w:line="192" w:lineRule="auto"/>
                     <w:ind w:firstLine="148"/>
                     <w:jc w:val="center"/>
                     <w:rPr>
@@ -6114,6 +6376,7 @@
                 </w:tcPr>
                 <w:p>
                   <w:pPr>
+                    <w:spacing w:line="192" w:lineRule="auto"/>
                     <w:ind w:left="-98" w:firstLine="148"/>
                     <w:rPr>
                       <w:rFonts w:ascii="Poppins" w:eastAsia="Times New Roman" w:hAnsi="Poppins" w:cs="Poppins"/>
@@ -6155,6 +6418,7 @@
                 </w:tcPr>
                 <w:p>
                   <w:pPr>
+                    <w:spacing w:line="192" w:lineRule="auto"/>
                     <w:ind w:firstLine="621"/>
                     <w:rPr>
                       <w:rFonts w:ascii="Poppins" w:eastAsia="Times New Roman" w:hAnsi="Poppins" w:cs="Poppins"/>
@@ -6172,7 +6436,27 @@
                       <w:sz w:val="20"/>
                       <w:szCs w:val="20"/>
                     </w:rPr>
-                    <w:t>National Id No.</w:t>
+                    <w:t>National I</w:t>
+                  </w:r>
+                  <w:r>
+                    <w:rPr>
+                      <w:rFonts w:ascii="Poppins" w:eastAsia="Times New Roman" w:hAnsi="Poppins" w:cs="Poppins"/>
+                      <w:b/>
+                      <w:bCs/>
+                      <w:sz w:val="20"/>
+                      <w:szCs w:val="20"/>
+                    </w:rPr>
+                    <w:t>D</w:t>
+                  </w:r>
+                  <w:r>
+                    <w:rPr>
+                      <w:rFonts w:ascii="Poppins" w:eastAsia="Times New Roman" w:hAnsi="Poppins" w:cs="Poppins"/>
+                      <w:b/>
+                      <w:bCs/>
+                      <w:sz w:val="20"/>
+                      <w:szCs w:val="20"/>
+                    </w:rPr>
+                    <w:t xml:space="preserve"> No.</w:t>
                   </w:r>
                 </w:p>
               </w:tc>
@@ -6191,6 +6475,7 @@
                 </w:tcPr>
                 <w:p>
                   <w:pPr>
+                    <w:spacing w:line="192" w:lineRule="auto"/>
                     <w:ind w:firstLine="148"/>
                     <w:jc w:val="center"/>
                     <w:rPr>
@@ -6218,6 +6503,7 @@
                 <w:p>
                   <w:pPr>
                     <w:pStyle w:val="HTMLPreformatted"/>
+                    <w:spacing w:line="192" w:lineRule="auto"/>
                     <w:ind w:left="-98" w:firstLine="148"/>
                     <w:rPr>
                       <w:rFonts w:ascii="Poppins" w:hAnsi="Poppins" w:cs="Poppins"/>
@@ -6257,6 +6543,7 @@
                 </w:tcPr>
                 <w:p>
                   <w:pPr>
+                    <w:spacing w:line="192" w:lineRule="auto"/>
                     <w:ind w:firstLine="621"/>
                     <w:rPr>
                       <w:rFonts w:ascii="Poppins" w:eastAsia="Times New Roman" w:hAnsi="Poppins" w:cs="Poppins"/>
@@ -6293,6 +6580,7 @@
                 </w:tcPr>
                 <w:p>
                   <w:pPr>
+                    <w:spacing w:line="192" w:lineRule="auto"/>
                     <w:ind w:firstLine="148"/>
                     <w:jc w:val="center"/>
                     <w:rPr>
@@ -6319,6 +6607,7 @@
                 </w:tcPr>
                 <w:p>
                   <w:pPr>
+                    <w:spacing w:line="192" w:lineRule="auto"/>
                     <w:ind w:left="-98" w:firstLine="148"/>
                     <w:rPr>
                       <w:rFonts w:ascii="Poppins" w:eastAsia="Times New Roman" w:hAnsi="Poppins" w:cs="Poppins"/>
@@ -6361,6 +6650,7 @@
                 </w:tcPr>
                 <w:p>
                   <w:pPr>
+                    <w:spacing w:line="192" w:lineRule="auto"/>
                     <w:ind w:firstLine="621"/>
                     <w:rPr>
                       <w:rFonts w:ascii="Poppins" w:eastAsia="Times New Roman" w:hAnsi="Poppins" w:cs="Poppins"/>
@@ -6417,6 +6707,7 @@
                 </w:tcPr>
                 <w:p>
                   <w:pPr>
+                    <w:spacing w:line="192" w:lineRule="auto"/>
                     <w:ind w:firstLine="148"/>
                     <w:jc w:val="center"/>
                     <w:rPr>
@@ -6443,6 +6734,7 @@
                 </w:tcPr>
                 <w:p>
                   <w:pPr>
+                    <w:spacing w:line="192" w:lineRule="auto"/>
                     <w:ind w:left="-98" w:firstLine="148"/>
                     <w:rPr>
                       <w:rFonts w:ascii="Poppins" w:eastAsia="Times New Roman" w:hAnsi="Poppins" w:cs="Poppins"/>
@@ -6485,6 +6777,7 @@
                 </w:tcPr>
                 <w:p>
                   <w:pPr>
+                    <w:spacing w:line="192" w:lineRule="auto"/>
                     <w:ind w:firstLine="621"/>
                     <w:rPr>
                       <w:rFonts w:ascii="Poppins" w:eastAsia="Times New Roman" w:hAnsi="Poppins" w:cs="Poppins"/>
@@ -6521,6 +6814,7 @@
                 </w:tcPr>
                 <w:p>
                   <w:pPr>
+                    <w:spacing w:line="192" w:lineRule="auto"/>
                     <w:ind w:firstLine="148"/>
                     <w:rPr>
                       <w:rFonts w:ascii="Poppins" w:eastAsia="Times New Roman" w:hAnsi="Poppins" w:cs="Poppins"/>
@@ -6546,6 +6840,7 @@
                 </w:tcPr>
                 <w:p>
                   <w:pPr>
+                    <w:spacing w:line="192" w:lineRule="auto"/>
                     <w:ind w:left="-98" w:firstLine="148"/>
                     <w:rPr>
                       <w:rFonts w:ascii="Poppins" w:eastAsia="Times New Roman" w:hAnsi="Poppins" w:cs="Poppins"/>
@@ -6924,23 +7219,6 @@
                 <w:szCs w:val="20"/>
               </w:rPr>
               <w:t>,</w:t>
-            </w:r>
-          </w:p>
-          <w:p>
-            <w:pPr>
-              <w:rPr>
-                <w:rFonts w:ascii="Poppins" w:hAnsi="Poppins" w:cs="Poppins"/>
-                <w:sz w:val="20"/>
-                <w:szCs w:val="20"/>
-              </w:rPr>
-            </w:pPr>
-            <w:r>
-              <w:rPr>
-                <w:rFonts w:ascii="Poppins" w:hAnsi="Poppins" w:cs="Poppins"/>
-                <w:sz w:val="20"/>
-                <w:szCs w:val="20"/>
-              </w:rPr>
-              <w:t>University of Aizu, Japan</w:t>
             </w:r>
           </w:p>
         </w:tc>
@@ -7610,15 +7888,9 @@
     </w:tbl>
     <w:p>
       <w:pPr>
-        <w:pStyle w:val="BodyText"/>
         <w:tabs>
-          <w:tab w:val="left" w:pos="9755"/>
+          <w:tab w:val="left" w:pos="1776"/>
         </w:tabs>
-        <w:ind w:left="0" w:right="103"/>
-        <w:jc w:val="both"/>
-        <w:rPr>
-          <w:rFonts w:ascii="Times New Roman"/>
-        </w:rPr>
       </w:pPr>
     </w:p>
     <w:sectPr>
@@ -7693,14 +7965,14 @@
         <v:path o:extrusionok="f" gradientshapeok="t" o:connecttype="rect"/>
         <o:lock v:ext="edit" aspectratio="t"/>
       </v:shapetype>
-      <v:shape id="_x0000_i1118" type="#_x0000_t75" style="width:21.15pt;height:18pt;visibility:visible;mso-wrap-style:square" o:bullet="t">
+      <v:shape id="_x0000_i1562" type="#_x0000_t75" style="width:21.45pt;height:18pt;visibility:visible;mso-wrap-style:square" o:bullet="t">
         <v:imagedata r:id="rId1" o:title=""/>
       </v:shape>
     </w:pict>
   </w:numPicBullet>
   <w:numPicBullet w:numPicBulletId="1">
     <w:pict>
-      <v:shape id="_x0000_i1119" type="#_x0000_t75" style="width:385.85pt;height:385.85pt;visibility:visible;mso-wrap-style:square" o:bullet="t">
+      <v:shape id="_x0000_i1563" type="#_x0000_t75" style="width:385.7pt;height:385.7pt;visibility:visible;mso-wrap-style:square" o:bullet="t">
         <v:imagedata r:id="rId2" o:title=""/>
       </v:shape>
     </w:pict>
@@ -8077,8 +8349,8 @@
   <w:abstractNum w:abstractNumId="3" w15:restartNumberingAfterBreak="0">
     <w:nsid w:val="099C4AB9"/>
     <w:multiLevelType w:val="hybridMultilevel"/>
-    <w:tmpl w:val="11961ECE"/>
-    <w:lvl w:ilvl="0" w:tplc="29806AC6">
+    <w:tmpl w:val="A6048642"/>
+    <w:lvl w:ilvl="0" w:tplc="0276A958">
       <w:start w:val="1"/>
       <w:numFmt w:val="bullet"/>
       <w:lvlText w:val=""/>
@@ -8090,6 +8362,8 @@
         <w:rFonts w:ascii="Symbol" w:hAnsi="Symbol" w:hint="default"/>
         <w:b/>
         <w:color w:val="365F91" w:themeColor="accent1" w:themeShade="BF"/>
+        <w:sz w:val="24"/>
+        <w:szCs w:val="24"/>
       </w:rPr>
     </w:lvl>
     <w:lvl w:ilvl="1" w:tplc="04090003" w:tentative="1">
@@ -8192,8 +8466,8 @@
   <w:abstractNum w:abstractNumId="4" w15:restartNumberingAfterBreak="0">
     <w:nsid w:val="0A5221E6"/>
     <w:multiLevelType w:val="hybridMultilevel"/>
-    <w:tmpl w:val="D3FC2124"/>
-    <w:lvl w:ilvl="0" w:tplc="BAC0DBBA">
+    <w:tmpl w:val="DAE297F0"/>
+    <w:lvl w:ilvl="0" w:tplc="5BB0C1BA">
       <w:start w:val="1"/>
       <w:numFmt w:val="bullet"/>
       <w:lvlText w:val=""/>
@@ -8204,6 +8478,8 @@
       <w:rPr>
         <w:rFonts w:ascii="Symbol" w:hAnsi="Symbol" w:hint="default"/>
         <w:color w:val="365F91" w:themeColor="accent1" w:themeShade="BF"/>
+        <w:sz w:val="24"/>
+        <w:szCs w:val="24"/>
       </w:rPr>
     </w:lvl>
     <w:lvl w:ilvl="1" w:tplc="04090003">
@@ -8532,8 +8808,8 @@
   <w:abstractNum w:abstractNumId="7" w15:restartNumberingAfterBreak="0">
     <w:nsid w:val="16934166"/>
     <w:multiLevelType w:val="hybridMultilevel"/>
-    <w:tmpl w:val="C31CA67E"/>
-    <w:lvl w:ilvl="0" w:tplc="ACC2315E">
+    <w:tmpl w:val="7D8A7DA4"/>
+    <w:lvl w:ilvl="0" w:tplc="9BDCBE98">
       <w:start w:val="1"/>
       <w:numFmt w:val="bullet"/>
       <w:lvlText w:val=""/>
@@ -8544,6 +8820,8 @@
       <w:rPr>
         <w:rFonts w:ascii="Symbol" w:hAnsi="Symbol" w:hint="default"/>
         <w:color w:val="365F91" w:themeColor="accent1" w:themeShade="BF"/>
+        <w:sz w:val="24"/>
+        <w:szCs w:val="24"/>
       </w:rPr>
     </w:lvl>
     <w:lvl w:ilvl="1" w:tplc="04090003">
@@ -8759,8 +9037,8 @@
   <w:abstractNum w:abstractNumId="9" w15:restartNumberingAfterBreak="0">
     <w:nsid w:val="1A74150C"/>
     <w:multiLevelType w:val="hybridMultilevel"/>
-    <w:tmpl w:val="DE9CB086"/>
-    <w:lvl w:ilvl="0" w:tplc="04090001">
+    <w:tmpl w:val="EA1A953E"/>
+    <w:lvl w:ilvl="0" w:tplc="E6D888BC">
       <w:start w:val="1"/>
       <w:numFmt w:val="bullet"/>
       <w:lvlText w:val=""/>
@@ -8771,6 +9049,9 @@
       <w:rPr>
         <w:rFonts w:ascii="Symbol" w:hAnsi="Symbol" w:hint="default"/>
         <w:b/>
+        <w:color w:val="365F91" w:themeColor="accent1" w:themeShade="BF"/>
+        <w:sz w:val="24"/>
+        <w:szCs w:val="24"/>
       </w:rPr>
     </w:lvl>
     <w:lvl w:ilvl="1" w:tplc="04090003" w:tentative="1">
@@ -8873,7 +9154,7 @@
   <w:abstractNum w:abstractNumId="10" w15:restartNumberingAfterBreak="0">
     <w:nsid w:val="20911E01"/>
     <w:multiLevelType w:val="hybridMultilevel"/>
-    <w:tmpl w:val="55FAD11C"/>
+    <w:tmpl w:val="93302ED8"/>
     <w:lvl w:ilvl="0" w:tplc="9B9896D2">
       <w:start w:val="1"/>
       <w:numFmt w:val="bullet"/>
@@ -8913,7 +9194,7 @@
         <w:rFonts w:ascii="Wingdings" w:hAnsi="Wingdings" w:hint="default"/>
       </w:rPr>
     </w:lvl>
-    <w:lvl w:ilvl="3" w:tplc="978A27F6">
+    <w:lvl w:ilvl="3" w:tplc="98903370">
       <w:start w:val="1"/>
       <w:numFmt w:val="bullet"/>
       <w:lvlText w:val=""/>
@@ -8923,8 +9204,8 @@
       </w:pPr>
       <w:rPr>
         <w:rFonts w:ascii="Symbol" w:hAnsi="Symbol" w:hint="default"/>
-        <w:sz w:val="32"/>
-        <w:szCs w:val="32"/>
+        <w:sz w:val="18"/>
+        <w:szCs w:val="18"/>
       </w:rPr>
     </w:lvl>
     <w:lvl w:ilvl="4" w:tplc="04090003" w:tentative="1">
@@ -9445,8 +9726,8 @@
   <w:abstractNum w:abstractNumId="15" w15:restartNumberingAfterBreak="0">
     <w:nsid w:val="418B3109"/>
     <w:multiLevelType w:val="hybridMultilevel"/>
-    <w:tmpl w:val="24EE2DFC"/>
-    <w:lvl w:ilvl="0" w:tplc="04090001">
+    <w:tmpl w:val="A6F0BD9C"/>
+    <w:lvl w:ilvl="0" w:tplc="99D4BF1E">
       <w:start w:val="1"/>
       <w:numFmt w:val="bullet"/>
       <w:lvlText w:val=""/>
@@ -9457,6 +9738,9 @@
       <w:rPr>
         <w:rFonts w:ascii="Symbol" w:hAnsi="Symbol" w:hint="default"/>
         <w:b/>
+        <w:color w:val="365F91" w:themeColor="accent1" w:themeShade="BF"/>
+        <w:sz w:val="24"/>
+        <w:szCs w:val="24"/>
       </w:rPr>
     </w:lvl>
     <w:lvl w:ilvl="1" w:tplc="04090003" w:tentative="1">
@@ -9559,8 +9843,8 @@
   <w:abstractNum w:abstractNumId="16" w15:restartNumberingAfterBreak="0">
     <w:nsid w:val="459C27A6"/>
     <w:multiLevelType w:val="hybridMultilevel"/>
-    <w:tmpl w:val="86747858"/>
-    <w:lvl w:ilvl="0" w:tplc="04090001">
+    <w:tmpl w:val="464C50E0"/>
+    <w:lvl w:ilvl="0" w:tplc="F8C896BA">
       <w:start w:val="1"/>
       <w:numFmt w:val="bullet"/>
       <w:lvlText w:val=""/>
@@ -9570,6 +9854,9 @@
       </w:pPr>
       <w:rPr>
         <w:rFonts w:ascii="Symbol" w:hAnsi="Symbol" w:hint="default"/>
+        <w:color w:val="365F91" w:themeColor="accent1" w:themeShade="BF"/>
+        <w:sz w:val="24"/>
+        <w:szCs w:val="24"/>
       </w:rPr>
     </w:lvl>
     <w:lvl w:ilvl="1" w:tplc="04090003" w:tentative="1">
@@ -9672,8 +9959,8 @@
   <w:abstractNum w:abstractNumId="17" w15:restartNumberingAfterBreak="0">
     <w:nsid w:val="4AD47BBA"/>
     <w:multiLevelType w:val="hybridMultilevel"/>
-    <w:tmpl w:val="A52E4D3A"/>
-    <w:lvl w:ilvl="0" w:tplc="04090001">
+    <w:tmpl w:val="96A492BC"/>
+    <w:lvl w:ilvl="0" w:tplc="D1A095F2">
       <w:start w:val="1"/>
       <w:numFmt w:val="bullet"/>
       <w:lvlText w:val=""/>
@@ -9683,6 +9970,8 @@
       </w:pPr>
       <w:rPr>
         <w:rFonts w:ascii="Symbol" w:hAnsi="Symbol" w:hint="default"/>
+        <w:sz w:val="24"/>
+        <w:szCs w:val="24"/>
       </w:rPr>
     </w:lvl>
     <w:lvl w:ilvl="1" w:tplc="04090003" w:tentative="1">
@@ -10358,8 +10647,8 @@
   <w:abstractNum w:abstractNumId="23" w15:restartNumberingAfterBreak="0">
     <w:nsid w:val="7A747691"/>
     <w:multiLevelType w:val="hybridMultilevel"/>
-    <w:tmpl w:val="02EC63F0"/>
-    <w:lvl w:ilvl="0" w:tplc="79B6D8D0">
+    <w:tmpl w:val="03785388"/>
+    <w:lvl w:ilvl="0" w:tplc="F3A6EA50">
       <w:start w:val="1"/>
       <w:numFmt w:val="bullet"/>
       <w:lvlText w:val=""/>
@@ -10370,6 +10659,8 @@
       <w:rPr>
         <w:rFonts w:ascii="Symbol" w:hAnsi="Symbol" w:hint="default"/>
         <w:color w:val="365F91" w:themeColor="accent1" w:themeShade="BF"/>
+        <w:sz w:val="24"/>
+        <w:szCs w:val="24"/>
       </w:rPr>
     </w:lvl>
     <w:lvl w:ilvl="1" w:tplc="04090003" w:tentative="1">
@@ -10697,8 +10988,8 @@
   <w:abstractNum w:abstractNumId="26" w15:restartNumberingAfterBreak="0">
     <w:nsid w:val="7C4008CF"/>
     <w:multiLevelType w:val="hybridMultilevel"/>
-    <w:tmpl w:val="0D56F8E0"/>
-    <w:lvl w:ilvl="0" w:tplc="04090001">
+    <w:tmpl w:val="2144A20C"/>
+    <w:lvl w:ilvl="0" w:tplc="5220EF1A">
       <w:start w:val="1"/>
       <w:numFmt w:val="bullet"/>
       <w:lvlText w:val=""/>
@@ -10708,6 +10999,9 @@
       </w:pPr>
       <w:rPr>
         <w:rFonts w:ascii="Symbol" w:hAnsi="Symbol" w:hint="default"/>
+        <w:color w:val="365F91" w:themeColor="accent1" w:themeShade="BF"/>
+        <w:sz w:val="24"/>
+        <w:szCs w:val="24"/>
       </w:rPr>
     </w:lvl>
     <w:lvl w:ilvl="1" w:tplc="04090003" w:tentative="1">
@@ -10810,8 +11104,8 @@
   <w:abstractNum w:abstractNumId="27" w15:restartNumberingAfterBreak="0">
     <w:nsid w:val="7CBF0438"/>
     <w:multiLevelType w:val="hybridMultilevel"/>
-    <w:tmpl w:val="DA20ADC2"/>
-    <w:lvl w:ilvl="0" w:tplc="66123BB4">
+    <w:tmpl w:val="DC88CBEE"/>
+    <w:lvl w:ilvl="0" w:tplc="F6CEF35A">
       <w:start w:val="1"/>
       <w:numFmt w:val="bullet"/>
       <w:lvlText w:val=""/>
@@ -10822,6 +11116,8 @@
       <w:rPr>
         <w:rFonts w:ascii="Symbol" w:hAnsi="Symbol" w:hint="default"/>
         <w:color w:val="365F91" w:themeColor="accent1" w:themeShade="BF"/>
+        <w:sz w:val="24"/>
+        <w:szCs w:val="24"/>
       </w:rPr>
     </w:lvl>
     <w:lvl w:ilvl="1" w:tplc="04090003">
@@ -11572,7 +11868,6 @@
   <w:style w:type="character" w:default="1" w:styleId="DefaultParagraphFont">
     <w:name w:val="Default Paragraph Font"/>
     <w:uiPriority w:val="1"/>
-    <w:semiHidden/>
     <w:unhideWhenUsed/>
   </w:style>
   <w:style w:type="table" w:default="1" w:styleId="TableNormal">

</xml_diff>

<commit_message>
added Nascenia & Code Studio Academy in work exp. also added skillset
</commit_message>
<xml_diff>
--- a/pdf/CV_UTSHAB KUMAR GHOSH_B.Sc. in CSE.docx
+++ b/pdf/CV_UTSHAB KUMAR GHOSH_B.Sc. in CSE.docx
@@ -1460,7 +1460,6 @@
           <w:numId w:val="27"/>
         </w:numPr>
         <w:ind w:left="630" w:hanging="90"/>
-        <w:jc w:val="both"/>
         <w:rPr>
           <w:rFonts w:ascii="Poppins" w:hAnsi="Poppins" w:cs="Poppins"/>
           <w:b/>
@@ -1614,29 +1613,372 @@
           <w:sz w:val="20"/>
           <w:szCs w:val="20"/>
         </w:rPr>
-        <w:t>Jr. Software Engineer</w:t>
+        <w:t>Jr. Software Enginee</w:t>
+      </w:r>
+      <w:r>
+        <w:rPr>
+          <w:rFonts w:ascii="Poppins" w:hAnsi="Poppins" w:cs="Poppins"/>
+          <w:b/>
+          <w:bCs/>
+          <w:color w:val="000000" w:themeColor="text1"/>
+          <w:sz w:val="20"/>
+          <w:szCs w:val="20"/>
+        </w:rPr>
+        <w:t>r</w:t>
+      </w:r>
+      <w:r>
+        <w:rPr>
+          <w:rFonts w:ascii="Poppins" w:hAnsi="Poppins" w:cs="Poppins"/>
+          <w:b/>
+          <w:bCs/>
+          <w:color w:val="000000" w:themeColor="text1"/>
+          <w:sz w:val="20"/>
+          <w:szCs w:val="20"/>
+        </w:rPr>
+        <w:br/>
+      </w:r>
+      <w:r>
+        <w:rPr>
+          <w:rFonts w:ascii="Poppins" w:hAnsi="Poppins" w:cs="Poppins"/>
+          <w:b/>
+          <w:bCs/>
+          <w:color w:val="7F7F7F" w:themeColor="text1" w:themeTint="80"/>
+          <w:sz w:val="20"/>
+          <w:szCs w:val="20"/>
+        </w:rPr>
+        <w:t xml:space="preserve">  </w:t>
+      </w:r>
+      <w:r>
+        <w:rPr>
+          <w:rFonts w:ascii="Poppins" w:hAnsi="Poppins" w:cs="Poppins"/>
+          <w:b/>
+          <w:bCs/>
+          <w:color w:val="7F7F7F" w:themeColor="text1" w:themeTint="80"/>
+          <w:sz w:val="20"/>
+          <w:szCs w:val="20"/>
+        </w:rPr>
+        <w:t>Present</w:t>
+      </w:r>
+      <w:r>
+        <w:rPr>
+          <w:rFonts w:ascii="Poppins" w:hAnsi="Poppins" w:cs="Poppins"/>
+          <w:b/>
+          <w:bCs/>
+          <w:color w:val="7F7F7F" w:themeColor="text1" w:themeTint="80"/>
+          <w:sz w:val="20"/>
+          <w:szCs w:val="20"/>
+        </w:rPr>
+        <w:tab/>
+      </w:r>
+      <w:proofErr w:type="spellStart"/>
+      <w:r>
+        <w:rPr>
+          <w:rFonts w:ascii="Poppins" w:hAnsi="Poppins" w:cs="Poppins"/>
+          <w:b/>
+          <w:bCs/>
+          <w:color w:val="7F7F7F" w:themeColor="text1" w:themeTint="80"/>
+          <w:sz w:val="20"/>
+          <w:szCs w:val="20"/>
+        </w:rPr>
+        <w:t>Nascenia</w:t>
+      </w:r>
+      <w:proofErr w:type="spellEnd"/>
+      <w:r>
+        <w:rPr>
+          <w:rFonts w:ascii="Poppins" w:hAnsi="Poppins" w:cs="Poppins"/>
+          <w:b/>
+          <w:bCs/>
+          <w:color w:val="7F7F7F" w:themeColor="text1" w:themeTint="80"/>
+          <w:sz w:val="20"/>
+          <w:szCs w:val="20"/>
+        </w:rPr>
+        <w:t xml:space="preserve"> Ltd.</w:t>
+      </w:r>
+      <w:r>
+        <w:rPr>
+          <w:rFonts w:ascii="Poppins" w:hAnsi="Poppins" w:cs="Poppins"/>
+          <w:color w:val="7F7F7F" w:themeColor="text1" w:themeTint="80"/>
+          <w:sz w:val="20"/>
+          <w:szCs w:val="20"/>
+        </w:rPr>
+        <w:t xml:space="preserve"> – Dhaka, Bangladesh</w:t>
       </w:r>
     </w:p>
     <w:p>
       <w:pPr>
-        <w:ind w:left="630" w:firstLine="90"/>
-        <w:jc w:val="both"/>
-        <w:rPr>
-          <w:rFonts w:ascii="Poppins" w:hAnsi="Poppins" w:cs="Poppins"/>
+        <w:pStyle w:val="ListParagraph"/>
+        <w:ind w:left="2070" w:firstLine="90"/>
+        <w:rPr>
+          <w:rFonts w:ascii="Poppins" w:eastAsia="Times New Roman" w:hAnsi="Poppins" w:cs="Poppins"/>
+          <w:sz w:val="20"/>
+          <w:szCs w:val="20"/>
+        </w:rPr>
+      </w:pPr>
+      <w:r>
+        <w:rPr>
+          <w:rFonts w:ascii="Poppins" w:eastAsia="Times New Roman" w:hAnsi="Poppins" w:cs="Poppins"/>
+          <w:b/>
+          <w:bCs/>
           <w:color w:val="7F7F7F" w:themeColor="text1" w:themeTint="80"/>
           <w:sz w:val="20"/>
           <w:szCs w:val="20"/>
         </w:rPr>
-      </w:pPr>
-      <w:r>
-        <w:rPr>
-          <w:rFonts w:ascii="Poppins" w:hAnsi="Poppins" w:cs="Poppins"/>
-          <w:b/>
-          <w:bCs/>
+        <w:t>Department:</w:t>
+      </w:r>
+      <w:r>
+        <w:rPr>
+          <w:rFonts w:ascii="Poppins" w:eastAsia="Times New Roman" w:hAnsi="Poppins" w:cs="Poppins"/>
           <w:color w:val="7F7F7F" w:themeColor="text1" w:themeTint="80"/>
           <w:sz w:val="20"/>
           <w:szCs w:val="20"/>
         </w:rPr>
+        <w:t xml:space="preserve"> </w:t>
+      </w:r>
+      <w:r>
+        <w:rPr>
+          <w:rFonts w:ascii="Poppins" w:eastAsia="Times New Roman" w:hAnsi="Poppins" w:cs="Poppins"/>
+          <w:color w:val="000000" w:themeColor="text1"/>
+          <w:sz w:val="20"/>
+          <w:szCs w:val="20"/>
+        </w:rPr>
+        <w:t>Machine Learning</w:t>
+      </w:r>
+      <w:r>
+        <w:rPr>
+          <w:rFonts w:ascii="Poppins" w:eastAsia="Times New Roman" w:hAnsi="Poppins" w:cs="Poppins"/>
+          <w:color w:val="000000" w:themeColor="text1"/>
+          <w:sz w:val="20"/>
+          <w:szCs w:val="20"/>
+        </w:rPr>
+        <w:t xml:space="preserve"> &amp; Full Stack Dev</w:t>
+      </w:r>
+    </w:p>
+    <w:p>
+      <w:pPr>
+        <w:pStyle w:val="ListParagraph"/>
+        <w:widowControl/>
+        <w:numPr>
+          <w:ilvl w:val="3"/>
+          <w:numId w:val="27"/>
+        </w:numPr>
+        <w:tabs>
+          <w:tab w:val="left" w:pos="2520"/>
+        </w:tabs>
+        <w:autoSpaceDE/>
+        <w:autoSpaceDN/>
+        <w:spacing w:after="160" w:line="259" w:lineRule="auto"/>
+        <w:ind w:hanging="1080"/>
+        <w:contextualSpacing/>
+        <w:rPr>
+          <w:rFonts w:ascii="Poppins" w:eastAsia="Times New Roman" w:hAnsi="Poppins" w:cs="Poppins"/>
+          <w:sz w:val="18"/>
+          <w:szCs w:val="18"/>
+        </w:rPr>
+      </w:pPr>
+      <w:r>
+        <w:rPr>
+          <w:rFonts w:ascii="Poppins" w:eastAsia="Times New Roman" w:hAnsi="Poppins" w:cs="Poppins"/>
+          <w:sz w:val="18"/>
+          <w:szCs w:val="18"/>
+        </w:rPr>
+        <w:t>Chatbot with NLP</w:t>
+      </w:r>
+      <w:r>
+        <w:rPr>
+          <w:rFonts w:ascii="Poppins" w:eastAsia="Times New Roman" w:hAnsi="Poppins" w:cs="Poppins"/>
+          <w:sz w:val="18"/>
+          <w:szCs w:val="18"/>
+        </w:rPr>
+        <w:t>, RASA.</w:t>
+      </w:r>
+    </w:p>
+    <w:p>
+      <w:pPr>
+        <w:pStyle w:val="ListParagraph"/>
+        <w:widowControl/>
+        <w:numPr>
+          <w:ilvl w:val="3"/>
+          <w:numId w:val="27"/>
+        </w:numPr>
+        <w:tabs>
+          <w:tab w:val="left" w:pos="2520"/>
+        </w:tabs>
+        <w:autoSpaceDE/>
+        <w:autoSpaceDN/>
+        <w:spacing w:after="160" w:line="259" w:lineRule="auto"/>
+        <w:ind w:hanging="1080"/>
+        <w:contextualSpacing/>
+        <w:rPr>
+          <w:rFonts w:ascii="Poppins" w:eastAsia="Times New Roman" w:hAnsi="Poppins" w:cs="Poppins"/>
+          <w:sz w:val="18"/>
+          <w:szCs w:val="18"/>
+        </w:rPr>
+      </w:pPr>
+      <w:r>
+        <w:rPr>
+          <w:rFonts w:ascii="Poppins" w:eastAsia="Times New Roman" w:hAnsi="Poppins" w:cs="Poppins"/>
+          <w:sz w:val="18"/>
+          <w:szCs w:val="18"/>
+        </w:rPr>
+        <w:t xml:space="preserve">Building Components with </w:t>
+      </w:r>
+      <w:r>
+        <w:rPr>
+          <w:rFonts w:ascii="Poppins" w:eastAsia="Times New Roman" w:hAnsi="Poppins" w:cs="Poppins"/>
+          <w:sz w:val="18"/>
+          <w:szCs w:val="18"/>
+        </w:rPr>
+        <w:t>PHP, Word</w:t>
+      </w:r>
+      <w:r>
+        <w:rPr>
+          <w:rFonts w:ascii="Poppins" w:eastAsia="Times New Roman" w:hAnsi="Poppins" w:cs="Poppins"/>
+          <w:sz w:val="18"/>
+          <w:szCs w:val="18"/>
+        </w:rPr>
+        <w:t>P</w:t>
+      </w:r>
+      <w:r>
+        <w:rPr>
+          <w:rFonts w:ascii="Poppins" w:eastAsia="Times New Roman" w:hAnsi="Poppins" w:cs="Poppins"/>
+          <w:sz w:val="18"/>
+          <w:szCs w:val="18"/>
+        </w:rPr>
+        <w:t>ress, Twig, Timber</w:t>
+      </w:r>
+      <w:r>
+        <w:rPr>
+          <w:rFonts w:ascii="Poppins" w:eastAsia="Times New Roman" w:hAnsi="Poppins" w:cs="Poppins"/>
+          <w:sz w:val="18"/>
+          <w:szCs w:val="18"/>
+        </w:rPr>
+        <w:t>, SaaS, Java</w:t>
+      </w:r>
+      <w:r>
+        <w:rPr>
+          <w:rFonts w:ascii="Poppins" w:eastAsia="Times New Roman" w:hAnsi="Poppins" w:cs="Poppins"/>
+          <w:sz w:val="18"/>
+          <w:szCs w:val="18"/>
+        </w:rPr>
+        <w:t>S</w:t>
+      </w:r>
+      <w:r>
+        <w:rPr>
+          <w:rFonts w:ascii="Poppins" w:eastAsia="Times New Roman" w:hAnsi="Poppins" w:cs="Poppins"/>
+          <w:sz w:val="18"/>
+          <w:szCs w:val="18"/>
+        </w:rPr>
+        <w:t>cript.</w:t>
+      </w:r>
+    </w:p>
+    <w:p>
+      <w:pPr>
+        <w:pStyle w:val="ListParagraph"/>
+        <w:numPr>
+          <w:ilvl w:val="0"/>
+          <w:numId w:val="27"/>
+        </w:numPr>
+        <w:ind w:left="630" w:hanging="90"/>
+        <w:rPr>
+          <w:rFonts w:ascii="Poppins" w:hAnsi="Poppins" w:cs="Poppins"/>
+          <w:b/>
+          <w:bCs/>
+          <w:color w:val="7F7F7F" w:themeColor="text1" w:themeTint="80"/>
+          <w:sz w:val="20"/>
+          <w:szCs w:val="20"/>
+        </w:rPr>
+      </w:pPr>
+      <w:r>
+        <w:rPr>
+          <w:rFonts w:ascii="Poppins" w:hAnsi="Poppins" w:cs="Poppins"/>
+          <w:b/>
+          <w:bCs/>
+          <w:color w:val="7F7F7F" w:themeColor="text1" w:themeTint="80"/>
+          <w:sz w:val="20"/>
+          <w:szCs w:val="20"/>
+        </w:rPr>
+        <w:t>Feb</w:t>
+      </w:r>
+      <w:r>
+        <w:rPr>
+          <w:rFonts w:ascii="Poppins" w:hAnsi="Poppins" w:cs="Poppins"/>
+          <w:b/>
+          <w:bCs/>
+          <w:color w:val="7F7F7F" w:themeColor="text1" w:themeTint="80"/>
+          <w:sz w:val="20"/>
+          <w:szCs w:val="20"/>
+        </w:rPr>
+        <w:t xml:space="preserve"> 202</w:t>
+      </w:r>
+      <w:r>
+        <w:rPr>
+          <w:rFonts w:ascii="Poppins" w:hAnsi="Poppins" w:cs="Poppins"/>
+          <w:b/>
+          <w:bCs/>
+          <w:color w:val="7F7F7F" w:themeColor="text1" w:themeTint="80"/>
+          <w:sz w:val="20"/>
+          <w:szCs w:val="20"/>
+        </w:rPr>
+        <w:t>3</w:t>
+      </w:r>
+      <w:r>
+        <w:rPr>
+          <w:rFonts w:ascii="Poppins" w:hAnsi="Poppins" w:cs="Poppins"/>
+          <w:b/>
+          <w:bCs/>
+          <w:color w:val="7F7F7F" w:themeColor="text1" w:themeTint="80"/>
+          <w:sz w:val="20"/>
+          <w:szCs w:val="20"/>
+        </w:rPr>
+        <w:t>-</w:t>
+      </w:r>
+      <w:r>
+        <w:rPr>
+          <w:rFonts w:ascii="Poppins" w:hAnsi="Poppins" w:cs="Poppins"/>
+          <w:b/>
+          <w:bCs/>
+          <w:color w:val="7F7F7F" w:themeColor="text1" w:themeTint="80"/>
+          <w:sz w:val="20"/>
+          <w:szCs w:val="20"/>
+        </w:rPr>
+        <w:tab/>
+      </w:r>
+      <w:r>
+        <w:rPr>
+          <w:rFonts w:ascii="Poppins" w:hAnsi="Poppins" w:cs="Poppins"/>
+          <w:b/>
+          <w:bCs/>
+          <w:sz w:val="20"/>
+          <w:szCs w:val="20"/>
+        </w:rPr>
+        <w:t>Mentor</w:t>
+      </w:r>
+      <w:r>
+        <w:rPr>
+          <w:rFonts w:ascii="Poppins" w:hAnsi="Poppins" w:cs="Poppins"/>
+          <w:b/>
+          <w:bCs/>
+        </w:rPr>
+        <w:t xml:space="preserve"> </w:t>
+      </w:r>
+      <w:r>
+        <w:rPr>
+          <w:rFonts w:ascii="Poppins" w:hAnsi="Poppins" w:cs="Poppins"/>
+          <w:b/>
+          <w:bCs/>
+        </w:rPr>
+        <w:br/>
+        <w:t xml:space="preserve">  </w:t>
+      </w:r>
+      <w:r>
+        <w:rPr>
+          <w:rFonts w:ascii="Poppins" w:hAnsi="Poppins" w:cs="Poppins"/>
+          <w:b/>
+          <w:bCs/>
+          <w:color w:val="7F7F7F" w:themeColor="text1" w:themeTint="80"/>
+          <w:sz w:val="20"/>
+          <w:szCs w:val="20"/>
+        </w:rPr>
         <w:t>Present</w:t>
       </w:r>
       <w:r>
@@ -1653,11 +1995,13 @@
       <w:r>
         <w:rPr>
           <w:rFonts w:ascii="Poppins" w:hAnsi="Poppins" w:cs="Poppins"/>
+          <w:b/>
+          <w:bCs/>
           <w:color w:val="7F7F7F" w:themeColor="text1" w:themeTint="80"/>
           <w:sz w:val="20"/>
           <w:szCs w:val="20"/>
         </w:rPr>
-        <w:t>Nascenia Ltd</w:t>
+        <w:t>Code Studio Academy</w:t>
       </w:r>
       <w:r>
         <w:rPr>
@@ -1666,7 +2010,7 @@
           <w:sz w:val="20"/>
           <w:szCs w:val="20"/>
         </w:rPr>
-        <w:t xml:space="preserve">. – </w:t>
+        <w:t xml:space="preserve"> – Dhaka, Banglades</w:t>
       </w:r>
       <w:r>
         <w:rPr>
@@ -1675,7 +2019,65 @@
           <w:sz w:val="20"/>
           <w:szCs w:val="20"/>
         </w:rPr>
-        <w:t>Dhaka, Bangladesh</w:t>
+        <w:t>h</w:t>
+      </w:r>
+    </w:p>
+    <w:p>
+      <w:pPr>
+        <w:pStyle w:val="ListParagraph"/>
+        <w:ind w:left="1800" w:firstLine="360"/>
+        <w:rPr>
+          <w:rFonts w:ascii="Poppins" w:eastAsia="Times New Roman" w:hAnsi="Poppins" w:cs="Poppins"/>
+          <w:sz w:val="20"/>
+          <w:szCs w:val="20"/>
+        </w:rPr>
+      </w:pPr>
+      <w:r>
+        <w:rPr>
+          <w:rFonts w:ascii="Poppins" w:eastAsia="Times New Roman" w:hAnsi="Poppins" w:cs="Poppins"/>
+          <w:b/>
+          <w:bCs/>
+          <w:color w:val="7F7F7F" w:themeColor="text1" w:themeTint="80"/>
+          <w:sz w:val="20"/>
+          <w:szCs w:val="20"/>
+        </w:rPr>
+        <w:t>Department:</w:t>
+      </w:r>
+      <w:r>
+        <w:rPr>
+          <w:rFonts w:ascii="Poppins" w:eastAsia="Times New Roman" w:hAnsi="Poppins" w:cs="Poppins"/>
+          <w:color w:val="7F7F7F" w:themeColor="text1" w:themeTint="80"/>
+          <w:sz w:val="20"/>
+          <w:szCs w:val="20"/>
+        </w:rPr>
+        <w:t xml:space="preserve"> </w:t>
+      </w:r>
+      <w:r>
+        <w:rPr>
+          <w:rFonts w:ascii="Poppins" w:eastAsia="Times New Roman" w:hAnsi="Poppins" w:cs="Poppins"/>
+          <w:color w:val="000000" w:themeColor="text1"/>
+          <w:sz w:val="20"/>
+          <w:szCs w:val="20"/>
+        </w:rPr>
+        <w:t>Machine Learning</w:t>
+      </w:r>
+      <w:r>
+        <w:rPr>
+          <w:rFonts w:ascii="Poppins" w:eastAsia="Times New Roman" w:hAnsi="Poppins" w:cs="Poppins"/>
+          <w:color w:val="000000" w:themeColor="text1"/>
+          <w:sz w:val="20"/>
+          <w:szCs w:val="20"/>
+        </w:rPr>
+        <w:t xml:space="preserve"> &amp;</w:t>
+      </w:r>
+      <w:r>
+        <w:rPr>
+          <w:rFonts w:ascii="Poppins" w:eastAsia="Times New Roman" w:hAnsi="Poppins" w:cs="Poppins"/>
+          <w:color w:val="000000" w:themeColor="text1"/>
+          <w:sz w:val="20"/>
+          <w:szCs w:val="20"/>
+        </w:rPr>
+        <w:t xml:space="preserve"> Data Science</w:t>
       </w:r>
     </w:p>
     <w:p>
@@ -1709,16 +2111,16 @@
         <mc:AlternateContent>
           <mc:Choice Requires="wps">
             <w:drawing>
-              <wp:anchor distT="0" distB="0" distL="114300" distR="114300" simplePos="0" relativeHeight="251663872" behindDoc="0" locked="0" layoutInCell="1" allowOverlap="1" wp14:anchorId="37377D14" wp14:editId="01638E84">
+              <wp:anchor distT="0" distB="0" distL="114300" distR="114300" simplePos="0" relativeHeight="251663872" behindDoc="0" locked="0" layoutInCell="1" allowOverlap="1" wp14:anchorId="37377D14" wp14:editId="51E97E95">
                 <wp:simplePos x="0" y="0"/>
                 <wp:positionH relativeFrom="column">
-                  <wp:posOffset>388620</wp:posOffset>
+                  <wp:posOffset>386862</wp:posOffset>
                 </wp:positionH>
                 <wp:positionV relativeFrom="paragraph">
-                  <wp:posOffset>140335</wp:posOffset>
+                  <wp:posOffset>143336</wp:posOffset>
                 </wp:positionV>
-                <wp:extent cx="0" cy="1600200"/>
-                <wp:effectExtent l="0" t="0" r="38100" b="19050"/>
+                <wp:extent cx="0" cy="1668026"/>
+                <wp:effectExtent l="0" t="0" r="38100" b="27940"/>
                 <wp:wrapNone/>
                 <wp:docPr id="27" name="Straight Connector 27"/>
                 <wp:cNvGraphicFramePr/>
@@ -1729,7 +2131,7 @@
                       <wps:spPr>
                         <a:xfrm>
                           <a:off x="0" y="0"/>
-                          <a:ext cx="0" cy="1600200"/>
+                          <a:ext cx="0" cy="1668026"/>
                         </a:xfrm>
                         <a:prstGeom prst="line">
                           <a:avLst/>
@@ -1771,7 +2173,7 @@
           </mc:Choice>
           <mc:Fallback>
             <w:pict>
-              <v:line w14:anchorId="1DCBCB83" id="Straight Connector 27" o:spid="_x0000_s1026" style="position:absolute;z-index:251663872;visibility:visible;mso-wrap-style:square;mso-width-percent:0;mso-height-percent:0;mso-wrap-distance-left:9pt;mso-wrap-distance-top:0;mso-wrap-distance-right:9pt;mso-wrap-distance-bottom:0;mso-position-horizontal:absolute;mso-position-horizontal-relative:text;mso-position-vertical:absolute;mso-position-vertical-relative:text;mso-width-percent:0;mso-height-percent:0;mso-width-relative:margin;mso-height-relative:margin" from="30.6pt,11.05pt" to="30.6pt,137.05pt" o:gfxdata="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" strokecolor="#365f91 [2404]" strokeweight="1pt"/>
+              <v:line w14:anchorId="450546F6" id="Straight Connector 27" o:spid="_x0000_s1026" style="position:absolute;z-index:251663872;visibility:visible;mso-wrap-style:square;mso-width-percent:0;mso-height-percent:0;mso-wrap-distance-left:9pt;mso-wrap-distance-top:0;mso-wrap-distance-right:9pt;mso-wrap-distance-bottom:0;mso-position-horizontal:absolute;mso-position-horizontal-relative:text;mso-position-vertical:absolute;mso-position-vertical-relative:text;mso-width-percent:0;mso-height-percent:0;mso-width-relative:margin;mso-height-relative:margin" from="30.45pt,11.3pt" to="30.45pt,142.65pt" o:gfxdata="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" strokecolor="#365f91 [2404]" strokeweight="1pt"/>
             </w:pict>
           </mc:Fallback>
         </mc:AlternateContent>
@@ -1854,14 +2256,38 @@
         </w:rPr>
         <w:tab/>
       </w:r>
-      <w:r>
-        <w:rPr>
-          <w:rFonts w:ascii="Poppins" w:hAnsi="Poppins" w:cs="Poppins"/>
+      <w:proofErr w:type="spellStart"/>
+      <w:r>
+        <w:rPr>
+          <w:rFonts w:ascii="Poppins" w:hAnsi="Poppins" w:cs="Poppins"/>
+          <w:b/>
+          <w:bCs/>
           <w:color w:val="7F7F7F" w:themeColor="text1" w:themeTint="80"/>
           <w:sz w:val="20"/>
           <w:szCs w:val="20"/>
         </w:rPr>
-        <w:t>MyMedicalHUB Int. – Florida, USA (Remote)</w:t>
+        <w:t>MyMedicalHUB</w:t>
+      </w:r>
+      <w:proofErr w:type="spellEnd"/>
+      <w:r>
+        <w:rPr>
+          <w:rFonts w:ascii="Poppins" w:hAnsi="Poppins" w:cs="Poppins"/>
+          <w:b/>
+          <w:bCs/>
+          <w:color w:val="7F7F7F" w:themeColor="text1" w:themeTint="80"/>
+          <w:sz w:val="20"/>
+          <w:szCs w:val="20"/>
+        </w:rPr>
+        <w:t xml:space="preserve"> Int.</w:t>
+      </w:r>
+      <w:r>
+        <w:rPr>
+          <w:rFonts w:ascii="Poppins" w:hAnsi="Poppins" w:cs="Poppins"/>
+          <w:color w:val="7F7F7F" w:themeColor="text1" w:themeTint="80"/>
+          <w:sz w:val="20"/>
+          <w:szCs w:val="20"/>
+        </w:rPr>
+        <w:t xml:space="preserve"> – Florida, USA (Remote)</w:t>
       </w:r>
     </w:p>
     <w:p>
@@ -1971,6 +2397,14 @@
         </w:rPr>
         <w:t>Gait Analysis Project</w:t>
       </w:r>
+      <w:r>
+        <w:rPr>
+          <w:rFonts w:ascii="Poppins" w:eastAsia="Times New Roman" w:hAnsi="Poppins" w:cs="Poppins"/>
+          <w:sz w:val="18"/>
+          <w:szCs w:val="18"/>
+        </w:rPr>
+        <w:t>.</w:t>
+      </w:r>
     </w:p>
     <w:p>
       <w:pPr>
@@ -2003,6 +2437,14 @@
         </w:rPr>
         <w:t>Sports Video and Image Analysis Project</w:t>
       </w:r>
+      <w:r>
+        <w:rPr>
+          <w:rFonts w:ascii="Poppins" w:eastAsia="Times New Roman" w:hAnsi="Poppins" w:cs="Poppins"/>
+          <w:sz w:val="18"/>
+          <w:szCs w:val="18"/>
+        </w:rPr>
+        <w:t>.</w:t>
+      </w:r>
     </w:p>
     <w:p>
       <w:pPr>
@@ -2035,6 +2477,14 @@
         </w:rPr>
         <w:t>Worked with AWS, Apace Server, REST API</w:t>
       </w:r>
+      <w:r>
+        <w:rPr>
+          <w:rFonts w:ascii="Poppins" w:eastAsia="Times New Roman" w:hAnsi="Poppins" w:cs="Poppins"/>
+          <w:sz w:val="18"/>
+          <w:szCs w:val="18"/>
+        </w:rPr>
+        <w:t>.</w:t>
+      </w:r>
     </w:p>
     <w:p>
       <w:pPr>
@@ -2260,6 +2710,15 @@
           <w:szCs w:val="20"/>
         </w:rPr>
         <w:t>Mathematics &amp; Physics</w:t>
+      </w:r>
+      <w:r>
+        <w:rPr>
+          <w:rFonts w:ascii="Poppins" w:eastAsia="Times New Roman" w:hAnsi="Poppins" w:cs="Poppins"/>
+          <w:color w:val="000000" w:themeColor="text1"/>
+          <w:sz w:val="20"/>
+          <w:szCs w:val="20"/>
+        </w:rPr>
+        <w:t>.</w:t>
       </w:r>
     </w:p>
     <w:p>
@@ -2482,8 +2941,24 @@
       <w:r>
         <w:rPr>
           <w:rFonts w:ascii="Poppins" w:hAnsi="Poppins" w:cs="Poppins"/>
-        </w:rPr>
-        <w:t>CGPA: 3.</w:t>
+          <w:b/>
+          <w:bCs/>
+          <w:color w:val="7F7F7F" w:themeColor="text1" w:themeTint="80"/>
+        </w:rPr>
+        <w:t>CGPA:</w:t>
+      </w:r>
+      <w:r>
+        <w:rPr>
+          <w:rFonts w:ascii="Poppins" w:hAnsi="Poppins" w:cs="Poppins"/>
+          <w:color w:val="7F7F7F" w:themeColor="text1" w:themeTint="80"/>
+        </w:rPr>
+        <w:t xml:space="preserve"> </w:t>
+      </w:r>
+      <w:r>
+        <w:rPr>
+          <w:rFonts w:ascii="Poppins" w:hAnsi="Poppins" w:cs="Poppins"/>
+        </w:rPr>
+        <w:t>3.</w:t>
       </w:r>
       <w:r>
         <w:rPr>
@@ -2505,11 +2980,13 @@
         <w:ind w:left="1080"/>
         <w:rPr>
           <w:rFonts w:ascii="Poppins" w:hAnsi="Poppins" w:cs="Poppins"/>
-        </w:rPr>
-      </w:pPr>
-      <w:r>
-        <w:rPr>
-          <w:rFonts w:ascii="Poppins" w:hAnsi="Poppins" w:cs="Poppins"/>
+          <w:color w:val="7F7F7F" w:themeColor="text1" w:themeTint="80"/>
+        </w:rPr>
+      </w:pPr>
+      <w:r>
+        <w:rPr>
+          <w:rFonts w:ascii="Poppins" w:hAnsi="Poppins" w:cs="Poppins"/>
+          <w:color w:val="7F7F7F" w:themeColor="text1" w:themeTint="80"/>
         </w:rPr>
         <w:t>Department of Computer Science &amp; Engineering,</w:t>
       </w:r>
@@ -2521,13 +2998,24 @@
         <w:ind w:left="1080"/>
         <w:rPr>
           <w:rFonts w:ascii="Poppins" w:hAnsi="Poppins" w:cs="Poppins"/>
-        </w:rPr>
-      </w:pPr>
-      <w:r>
-        <w:rPr>
-          <w:rFonts w:ascii="Poppins" w:hAnsi="Poppins" w:cs="Poppins"/>
-        </w:rPr>
-        <w:t>Rajshahi University of Engineering &amp; Technology, Rajshahi-6204, Bangladesh</w:t>
+          <w:color w:val="7F7F7F" w:themeColor="text1" w:themeTint="80"/>
+        </w:rPr>
+      </w:pPr>
+      <w:proofErr w:type="spellStart"/>
+      <w:r>
+        <w:rPr>
+          <w:rFonts w:ascii="Poppins" w:hAnsi="Poppins" w:cs="Poppins"/>
+          <w:color w:val="7F7F7F" w:themeColor="text1" w:themeTint="80"/>
+        </w:rPr>
+        <w:t>Rajshahi</w:t>
+      </w:r>
+      <w:proofErr w:type="spellEnd"/>
+      <w:r>
+        <w:rPr>
+          <w:rFonts w:ascii="Poppins" w:hAnsi="Poppins" w:cs="Poppins"/>
+          <w:color w:val="7F7F7F" w:themeColor="text1" w:themeTint="80"/>
+        </w:rPr>
+        <w:t xml:space="preserve"> University of Engineering &amp; Technology, Bangladesh</w:t>
       </w:r>
     </w:p>
     <w:p>
@@ -2574,8 +3062,24 @@
       <w:r>
         <w:rPr>
           <w:rFonts w:ascii="Poppins" w:eastAsia="Times New Roman" w:hAnsi="Poppins" w:cs="Poppins"/>
-        </w:rPr>
-        <w:t>GPA: 5 (out of 5.00)</w:t>
+          <w:b/>
+          <w:bCs/>
+          <w:color w:val="7F7F7F" w:themeColor="text1" w:themeTint="80"/>
+        </w:rPr>
+        <w:t>GPA:</w:t>
+      </w:r>
+      <w:r>
+        <w:rPr>
+          <w:rFonts w:ascii="Poppins" w:eastAsia="Times New Roman" w:hAnsi="Poppins" w:cs="Poppins"/>
+          <w:color w:val="7F7F7F" w:themeColor="text1" w:themeTint="80"/>
+        </w:rPr>
+        <w:t xml:space="preserve"> </w:t>
+      </w:r>
+      <w:r>
+        <w:rPr>
+          <w:rFonts w:ascii="Poppins" w:eastAsia="Times New Roman" w:hAnsi="Poppins" w:cs="Poppins"/>
+        </w:rPr>
+        <w:t>5 (out of 5.00)</w:t>
       </w:r>
     </w:p>
     <w:p>
@@ -2585,13 +3089,15 @@
         <w:ind w:left="1080"/>
         <w:rPr>
           <w:rFonts w:ascii="Poppins" w:eastAsia="Times New Roman" w:hAnsi="Poppins" w:cs="Poppins"/>
-        </w:rPr>
-      </w:pPr>
-      <w:r>
-        <w:rPr>
-          <w:rFonts w:ascii="Poppins" w:eastAsia="Times New Roman" w:hAnsi="Poppins" w:cs="Poppins"/>
-        </w:rPr>
-        <w:t>Saint Joseph Higher Secondary School, Dhaka, Bangladesh</w:t>
+          <w:color w:val="7F7F7F" w:themeColor="text1" w:themeTint="80"/>
+        </w:rPr>
+      </w:pPr>
+      <w:r>
+        <w:rPr>
+          <w:rFonts w:ascii="Poppins" w:eastAsia="Times New Roman" w:hAnsi="Poppins" w:cs="Poppins"/>
+          <w:color w:val="7F7F7F" w:themeColor="text1" w:themeTint="80"/>
+        </w:rPr>
+        <w:t>Saint Joseph Higher Secondary School, Bangladesh</w:t>
       </w:r>
     </w:p>
     <w:p>
@@ -2638,8 +3144,24 @@
       <w:r>
         <w:rPr>
           <w:rFonts w:ascii="Poppins" w:eastAsia="Times New Roman" w:hAnsi="Poppins" w:cs="Poppins"/>
-        </w:rPr>
-        <w:t>GPA: 5 (out of 5.00)</w:t>
+          <w:b/>
+          <w:bCs/>
+          <w:color w:val="7F7F7F" w:themeColor="text1" w:themeTint="80"/>
+        </w:rPr>
+        <w:t>GPA:</w:t>
+      </w:r>
+      <w:r>
+        <w:rPr>
+          <w:rFonts w:ascii="Poppins" w:eastAsia="Times New Roman" w:hAnsi="Poppins" w:cs="Poppins"/>
+          <w:color w:val="7F7F7F" w:themeColor="text1" w:themeTint="80"/>
+        </w:rPr>
+        <w:t xml:space="preserve"> </w:t>
+      </w:r>
+      <w:r>
+        <w:rPr>
+          <w:rFonts w:ascii="Poppins" w:eastAsia="Times New Roman" w:hAnsi="Poppins" w:cs="Poppins"/>
+        </w:rPr>
+        <w:t>5 (out of 5.00)</w:t>
       </w:r>
     </w:p>
     <w:p>
@@ -2649,13 +3171,24 @@
         <w:ind w:left="1080"/>
         <w:rPr>
           <w:rFonts w:ascii="Poppins" w:hAnsi="Poppins" w:cs="Poppins"/>
-        </w:rPr>
-      </w:pPr>
-      <w:r>
-        <w:rPr>
-          <w:rFonts w:ascii="Poppins" w:hAnsi="Poppins" w:cs="Poppins"/>
-        </w:rPr>
-        <w:t>Motijheel Ideal School &amp; College, Dhaka, Bangladesh</w:t>
+          <w:color w:val="7F7F7F" w:themeColor="text1" w:themeTint="80"/>
+        </w:rPr>
+      </w:pPr>
+      <w:proofErr w:type="spellStart"/>
+      <w:r>
+        <w:rPr>
+          <w:rFonts w:ascii="Poppins" w:hAnsi="Poppins" w:cs="Poppins"/>
+          <w:color w:val="7F7F7F" w:themeColor="text1" w:themeTint="80"/>
+        </w:rPr>
+        <w:t>Motijheel</w:t>
+      </w:r>
+      <w:proofErr w:type="spellEnd"/>
+      <w:r>
+        <w:rPr>
+          <w:rFonts w:ascii="Poppins" w:hAnsi="Poppins" w:cs="Poppins"/>
+          <w:color w:val="7F7F7F" w:themeColor="text1" w:themeTint="80"/>
+        </w:rPr>
+        <w:t xml:space="preserve"> Ideal School &amp; College, Bangladesh</w:t>
       </w:r>
     </w:p>
     <w:p>
@@ -2721,7 +3254,7 @@
           <w:rFonts w:ascii="Poppins" w:hAnsi="Poppins" w:cs="Poppins"/>
           <w:b/>
           <w:bCs/>
-          <w:color w:val="000000" w:themeColor="text1"/>
+          <w:color w:val="7F7F7F" w:themeColor="text1" w:themeTint="80"/>
           <w:sz w:val="20"/>
           <w:szCs w:val="20"/>
         </w:rPr>
@@ -2732,7 +3265,7 @@
           <w:rFonts w:ascii="Poppins" w:hAnsi="Poppins" w:cs="Poppins"/>
           <w:b/>
           <w:bCs/>
-          <w:color w:val="000000" w:themeColor="text1"/>
+          <w:color w:val="7F7F7F" w:themeColor="text1" w:themeTint="80"/>
           <w:sz w:val="20"/>
           <w:szCs w:val="20"/>
         </w:rPr>
@@ -2799,7 +3332,7 @@
           <w:rFonts w:ascii="Poppins" w:hAnsi="Poppins" w:cs="Poppins"/>
           <w:b/>
           <w:bCs/>
-          <w:color w:val="000000" w:themeColor="text1"/>
+          <w:color w:val="7F7F7F" w:themeColor="text1" w:themeTint="80"/>
           <w:sz w:val="20"/>
           <w:szCs w:val="20"/>
         </w:rPr>
@@ -2810,7 +3343,7 @@
           <w:rFonts w:ascii="Poppins" w:hAnsi="Poppins" w:cs="Poppins"/>
           <w:b/>
           <w:bCs/>
-          <w:color w:val="000000" w:themeColor="text1"/>
+          <w:color w:val="7F7F7F" w:themeColor="text1" w:themeTint="80"/>
           <w:sz w:val="20"/>
           <w:szCs w:val="20"/>
         </w:rPr>
@@ -2821,7 +3354,7 @@
           <w:rFonts w:ascii="Poppins" w:hAnsi="Poppins" w:cs="Poppins"/>
           <w:b/>
           <w:bCs/>
-          <w:color w:val="000000" w:themeColor="text1"/>
+          <w:color w:val="7F7F7F" w:themeColor="text1" w:themeTint="80"/>
           <w:sz w:val="20"/>
           <w:szCs w:val="20"/>
         </w:rPr>
@@ -2887,7 +3420,7 @@
           <w:rFonts w:ascii="Poppins" w:hAnsi="Poppins" w:cs="Poppins"/>
           <w:b/>
           <w:bCs/>
-          <w:color w:val="000000" w:themeColor="text1"/>
+          <w:color w:val="7F7F7F" w:themeColor="text1" w:themeTint="80"/>
           <w:sz w:val="20"/>
           <w:szCs w:val="20"/>
         </w:rPr>
@@ -2898,7 +3431,7 @@
           <w:rFonts w:ascii="Poppins" w:hAnsi="Poppins" w:cs="Poppins"/>
           <w:b/>
           <w:bCs/>
-          <w:color w:val="000000" w:themeColor="text1"/>
+          <w:color w:val="7F7F7F" w:themeColor="text1" w:themeTint="80"/>
           <w:sz w:val="20"/>
           <w:szCs w:val="20"/>
         </w:rPr>
@@ -2909,7 +3442,7 @@
           <w:rFonts w:ascii="Poppins" w:hAnsi="Poppins" w:cs="Poppins"/>
           <w:b/>
           <w:bCs/>
-          <w:color w:val="000000" w:themeColor="text1"/>
+          <w:color w:val="7F7F7F" w:themeColor="text1" w:themeTint="80"/>
           <w:sz w:val="20"/>
           <w:szCs w:val="20"/>
         </w:rPr>
@@ -3004,45 +3537,73 @@
           <w:rFonts w:ascii="Poppins" w:hAnsi="Poppins" w:cs="Poppins"/>
           <w:b/>
           <w:bCs/>
+          <w:color w:val="7F7F7F" w:themeColor="text1" w:themeTint="80"/>
+          <w:sz w:val="20"/>
+          <w:szCs w:val="20"/>
+        </w:rPr>
+        <w:t>Frameworks</w:t>
+      </w:r>
+      <w:r>
+        <w:rPr>
+          <w:rFonts w:ascii="Poppins" w:hAnsi="Poppins" w:cs="Poppins"/>
+          <w:b/>
+          <w:bCs/>
+          <w:color w:val="7F7F7F" w:themeColor="text1" w:themeTint="80"/>
+          <w:sz w:val="20"/>
+          <w:szCs w:val="20"/>
+        </w:rPr>
+        <w:t>,</w:t>
+      </w:r>
+      <w:r>
+        <w:rPr>
+          <w:rFonts w:ascii="Poppins" w:hAnsi="Poppins" w:cs="Poppins"/>
+          <w:b/>
+          <w:bCs/>
+          <w:color w:val="7F7F7F" w:themeColor="text1" w:themeTint="80"/>
+          <w:sz w:val="20"/>
+          <w:szCs w:val="20"/>
+        </w:rPr>
+        <w:t xml:space="preserve"> Library</w:t>
+      </w:r>
+      <w:r>
+        <w:rPr>
+          <w:rFonts w:ascii="Poppins" w:hAnsi="Poppins" w:cs="Poppins"/>
+          <w:b/>
+          <w:bCs/>
           <w:color w:val="000000" w:themeColor="text1"/>
           <w:sz w:val="20"/>
           <w:szCs w:val="20"/>
         </w:rPr>
-        <w:t>Frameworks</w:t>
-      </w:r>
-      <w:r>
-        <w:rPr>
-          <w:rFonts w:ascii="Poppins" w:hAnsi="Poppins" w:cs="Poppins"/>
-          <w:b/>
-          <w:bCs/>
+        <w:tab/>
+      </w:r>
+      <w:r>
+        <w:rPr>
+          <w:rFonts w:ascii="Poppins" w:hAnsi="Poppins" w:cs="Poppins"/>
           <w:color w:val="000000" w:themeColor="text1"/>
           <w:sz w:val="20"/>
           <w:szCs w:val="20"/>
         </w:rPr>
-        <w:t>,</w:t>
-      </w:r>
-      <w:r>
-        <w:rPr>
-          <w:rFonts w:ascii="Poppins" w:hAnsi="Poppins" w:cs="Poppins"/>
-          <w:b/>
-          <w:bCs/>
+        <w:t>Tensor</w:t>
+      </w:r>
+      <w:r>
+        <w:rPr>
+          <w:rFonts w:ascii="Poppins" w:hAnsi="Poppins" w:cs="Poppins"/>
           <w:color w:val="000000" w:themeColor="text1"/>
           <w:sz w:val="20"/>
           <w:szCs w:val="20"/>
         </w:rPr>
-        <w:t xml:space="preserve"> Library</w:t>
-      </w:r>
-      <w:r>
-        <w:rPr>
-          <w:rFonts w:ascii="Poppins" w:hAnsi="Poppins" w:cs="Poppins"/>
-          <w:b/>
-          <w:bCs/>
+        <w:t>F</w:t>
+      </w:r>
+      <w:r>
+        <w:rPr>
+          <w:rFonts w:ascii="Poppins" w:hAnsi="Poppins" w:cs="Poppins"/>
           <w:color w:val="000000" w:themeColor="text1"/>
           <w:sz w:val="20"/>
           <w:szCs w:val="20"/>
         </w:rPr>
-        <w:tab/>
-      </w:r>
+        <w:t xml:space="preserve">low, </w:t>
+      </w:r>
+      <w:proofErr w:type="spellStart"/>
       <w:r>
         <w:rPr>
           <w:rFonts w:ascii="Poppins" w:hAnsi="Poppins" w:cs="Poppins"/>
@@ -3050,7 +3611,17 @@
           <w:sz w:val="20"/>
           <w:szCs w:val="20"/>
         </w:rPr>
-        <w:t>Tensorflow, Keras, Ope</w:t>
+        <w:t>Keras</w:t>
+      </w:r>
+      <w:proofErr w:type="spellEnd"/>
+      <w:r>
+        <w:rPr>
+          <w:rFonts w:ascii="Poppins" w:hAnsi="Poppins" w:cs="Poppins"/>
+          <w:color w:val="000000" w:themeColor="text1"/>
+          <w:sz w:val="20"/>
+          <w:szCs w:val="20"/>
+        </w:rPr>
+        <w:t>, Ope</w:t>
       </w:r>
       <w:r>
         <w:rPr>
@@ -3106,7 +3677,7 @@
           <w:b/>
           <w:bCs/>
           <w:noProof/>
-          <w:color w:val="000000" w:themeColor="text1"/>
+          <w:color w:val="7F7F7F" w:themeColor="text1" w:themeTint="80"/>
           <w:sz w:val="20"/>
           <w:szCs w:val="20"/>
         </w:rPr>
@@ -3118,7 +3689,7 @@
           <w:b/>
           <w:bCs/>
           <w:noProof/>
-          <w:color w:val="000000" w:themeColor="text1"/>
+          <w:color w:val="7F7F7F" w:themeColor="text1" w:themeTint="80"/>
           <w:sz w:val="20"/>
           <w:szCs w:val="20"/>
         </w:rPr>
@@ -3230,10 +3801,11 @@
           <w:rFonts w:ascii="Poppins" w:hAnsi="Poppins" w:cs="Poppins"/>
           <w:b/>
           <w:bCs/>
-          <w:color w:val="000000" w:themeColor="text1"/>
-          <w:sz w:val="20"/>
-          <w:szCs w:val="20"/>
-        </w:rPr>
+          <w:color w:val="7F7F7F" w:themeColor="text1" w:themeTint="80"/>
+          <w:sz w:val="20"/>
+          <w:szCs w:val="20"/>
+        </w:rPr>
+        <w:lastRenderedPageBreak/>
         <w:t xml:space="preserve">Programming </w:t>
       </w:r>
       <w:r>
@@ -3306,11 +3878,22 @@
           <w:rFonts w:ascii="Poppins" w:hAnsi="Poppins" w:cs="Poppins"/>
           <w:b/>
           <w:bCs/>
+          <w:color w:val="7F7F7F" w:themeColor="text1" w:themeTint="80"/>
+          <w:sz w:val="20"/>
+          <w:szCs w:val="20"/>
+        </w:rPr>
+        <w:t>Web Development</w:t>
+      </w:r>
+      <w:r>
+        <w:rPr>
+          <w:rFonts w:ascii="Poppins" w:hAnsi="Poppins" w:cs="Poppins"/>
+          <w:b/>
+          <w:bCs/>
           <w:color w:val="000000" w:themeColor="text1"/>
           <w:sz w:val="20"/>
           <w:szCs w:val="20"/>
         </w:rPr>
-        <w:t>Web Development</w:t>
+        <w:tab/>
       </w:r>
       <w:r>
         <w:rPr>
@@ -3326,13 +3909,11 @@
       <w:r>
         <w:rPr>
           <w:rFonts w:ascii="Poppins" w:hAnsi="Poppins" w:cs="Poppins"/>
-          <w:b/>
-          <w:bCs/>
           <w:color w:val="000000" w:themeColor="text1"/>
           <w:sz w:val="20"/>
           <w:szCs w:val="20"/>
         </w:rPr>
-        <w:tab/>
+        <w:t>HTML, CSS,</w:t>
       </w:r>
       <w:r>
         <w:rPr>
@@ -3341,7 +3922,7 @@
           <w:sz w:val="20"/>
           <w:szCs w:val="20"/>
         </w:rPr>
-        <w:t xml:space="preserve">HTML, CSS, Tailwind, </w:t>
+        <w:t xml:space="preserve"> SaaS,</w:t>
       </w:r>
       <w:r>
         <w:rPr>
@@ -3350,7 +3931,7 @@
           <w:sz w:val="20"/>
           <w:szCs w:val="20"/>
         </w:rPr>
-        <w:t xml:space="preserve">Javascript, </w:t>
+        <w:t xml:space="preserve"> Tailwind, </w:t>
       </w:r>
       <w:r>
         <w:rPr>
@@ -3359,6 +3940,33 @@
           <w:sz w:val="20"/>
           <w:szCs w:val="20"/>
         </w:rPr>
+        <w:t>Java</w:t>
+      </w:r>
+      <w:r>
+        <w:rPr>
+          <w:rFonts w:ascii="Poppins" w:hAnsi="Poppins" w:cs="Poppins"/>
+          <w:color w:val="000000" w:themeColor="text1"/>
+          <w:sz w:val="20"/>
+          <w:szCs w:val="20"/>
+        </w:rPr>
+        <w:t>S</w:t>
+      </w:r>
+      <w:r>
+        <w:rPr>
+          <w:rFonts w:ascii="Poppins" w:hAnsi="Poppins" w:cs="Poppins"/>
+          <w:color w:val="000000" w:themeColor="text1"/>
+          <w:sz w:val="20"/>
+          <w:szCs w:val="20"/>
+        </w:rPr>
+        <w:t xml:space="preserve">cript, </w:t>
+      </w:r>
+      <w:r>
+        <w:rPr>
+          <w:rFonts w:ascii="Poppins" w:hAnsi="Poppins" w:cs="Poppins"/>
+          <w:color w:val="000000" w:themeColor="text1"/>
+          <w:sz w:val="20"/>
+          <w:szCs w:val="20"/>
+        </w:rPr>
         <w:t>Django</w:t>
       </w:r>
       <w:r>
@@ -3368,7 +3976,25 @@
           <w:sz w:val="20"/>
           <w:szCs w:val="20"/>
         </w:rPr>
-        <w:t>, PHP, Wordpress</w:t>
+        <w:t>, PHP, Word</w:t>
+      </w:r>
+      <w:r>
+        <w:rPr>
+          <w:rFonts w:ascii="Poppins" w:hAnsi="Poppins" w:cs="Poppins"/>
+          <w:color w:val="000000" w:themeColor="text1"/>
+          <w:sz w:val="20"/>
+          <w:szCs w:val="20"/>
+        </w:rPr>
+        <w:t>P</w:t>
+      </w:r>
+      <w:r>
+        <w:rPr>
+          <w:rFonts w:ascii="Poppins" w:hAnsi="Poppins" w:cs="Poppins"/>
+          <w:color w:val="000000" w:themeColor="text1"/>
+          <w:sz w:val="20"/>
+          <w:szCs w:val="20"/>
+        </w:rPr>
+        <w:t>ress</w:t>
       </w:r>
       <w:r>
         <w:rPr>
@@ -3409,7 +4035,7 @@
           <w:rFonts w:ascii="Poppins" w:hAnsi="Poppins" w:cs="Poppins"/>
           <w:b/>
           <w:bCs/>
-          <w:color w:val="000000" w:themeColor="text1"/>
+          <w:color w:val="7F7F7F" w:themeColor="text1" w:themeTint="80"/>
           <w:sz w:val="20"/>
           <w:szCs w:val="20"/>
         </w:rPr>
@@ -3474,7 +4100,7 @@
           <w:rFonts w:ascii="Poppins" w:hAnsi="Poppins" w:cs="Poppins"/>
           <w:b/>
           <w:bCs/>
-          <w:color w:val="000000" w:themeColor="text1"/>
+          <w:color w:val="7F7F7F" w:themeColor="text1" w:themeTint="80"/>
           <w:sz w:val="20"/>
           <w:szCs w:val="20"/>
         </w:rPr>
@@ -3561,7 +4187,7 @@
           <w:rFonts w:ascii="Poppins" w:hAnsi="Poppins" w:cs="Poppins"/>
           <w:b/>
           <w:bCs/>
-          <w:color w:val="000000" w:themeColor="text1"/>
+          <w:color w:val="7F7F7F" w:themeColor="text1" w:themeTint="80"/>
           <w:sz w:val="20"/>
           <w:szCs w:val="20"/>
         </w:rPr>
@@ -3655,7 +4281,7 @@
           <w:rFonts w:ascii="Poppins" w:hAnsi="Poppins" w:cs="Poppins"/>
           <w:b/>
           <w:bCs/>
-          <w:color w:val="000000" w:themeColor="text1"/>
+          <w:color w:val="7F7F7F" w:themeColor="text1" w:themeTint="80"/>
           <w:sz w:val="20"/>
           <w:szCs w:val="20"/>
         </w:rPr>
@@ -3720,7 +4346,6 @@
           <w:color w:val="365F91" w:themeColor="accent1" w:themeShade="BF"/>
           <w:w w:val="95"/>
         </w:rPr>
-        <w:lastRenderedPageBreak/>
         <w:t>RESEARCHES AND</w:t>
       </w:r>
       <w:r>
@@ -3819,16 +4444,23 @@
           <w:rFonts w:ascii="Poppins" w:eastAsia="Times New Roman" w:hAnsi="Poppins" w:cs="Poppins"/>
           <w:b/>
           <w:bCs/>
+          <w:color w:val="7F7F7F" w:themeColor="text1" w:themeTint="80"/>
+        </w:rPr>
+        <w:t>Field:</w:t>
+      </w:r>
+      <w:r>
+        <w:rPr>
+          <w:rFonts w:ascii="Poppins" w:eastAsia="Times New Roman" w:hAnsi="Poppins" w:cs="Poppins"/>
+          <w:color w:val="7F7F7F" w:themeColor="text1" w:themeTint="80"/>
+        </w:rPr>
+        <w:t xml:space="preserve"> </w:t>
+      </w:r>
+      <w:r>
+        <w:rPr>
+          <w:rFonts w:ascii="Poppins" w:eastAsia="Times New Roman" w:hAnsi="Poppins" w:cs="Poppins"/>
           <w:color w:val="000000" w:themeColor="text1"/>
         </w:rPr>
-        <w:t>Field:</w:t>
-      </w:r>
-      <w:r>
-        <w:rPr>
-          <w:rFonts w:ascii="Poppins" w:eastAsia="Times New Roman" w:hAnsi="Poppins" w:cs="Poppins"/>
-          <w:color w:val="000000" w:themeColor="text1"/>
-        </w:rPr>
-        <w:t xml:space="preserve"> Biomedical Image</w:t>
+        <w:t>Biomedical</w:t>
       </w:r>
     </w:p>
     <w:p>
@@ -3859,8 +4491,18 @@
           <w:rFonts w:ascii="Poppins" w:hAnsi="Poppins" w:cs="Poppins"/>
           <w:shd w:val="clear" w:color="auto" w:fill="FFFFFF"/>
         </w:rPr>
-        <w:t>Accurate Gait Recognition with Inertial Sensors using a New FCN-BiLSTM</w:t>
-      </w:r>
+        <w:t>Accurate Gait Recognition with Inertial Sensors using a New FCN-</w:t>
+      </w:r>
+      <w:proofErr w:type="spellStart"/>
+      <w:r>
+        <w:rPr>
+          <w:rStyle w:val="Strong"/>
+          <w:rFonts w:ascii="Poppins" w:hAnsi="Poppins" w:cs="Poppins"/>
+          <w:shd w:val="clear" w:color="auto" w:fill="FFFFFF"/>
+        </w:rPr>
+        <w:t>BiLSTM</w:t>
+      </w:r>
+      <w:proofErr w:type="spellEnd"/>
       <w:r>
         <w:rPr>
           <w:rStyle w:val="Strong"/>
@@ -3914,14 +4556,30 @@
           <w:rFonts w:ascii="Poppins" w:hAnsi="Poppins" w:cs="Poppins"/>
           <w:b/>
           <w:bCs/>
+          <w:color w:val="7F7F7F" w:themeColor="text1" w:themeTint="80"/>
         </w:rPr>
         <w:t>Authors:</w:t>
       </w:r>
       <w:r>
         <w:rPr>
           <w:rFonts w:ascii="Poppins" w:hAnsi="Poppins" w:cs="Poppins"/>
-        </w:rPr>
-        <w:t xml:space="preserve"> Nahian Rifaat</w:t>
+          <w:color w:val="7F7F7F" w:themeColor="text1" w:themeTint="80"/>
+        </w:rPr>
+        <w:t xml:space="preserve"> </w:t>
+      </w:r>
+      <w:proofErr w:type="spellStart"/>
+      <w:r>
+        <w:rPr>
+          <w:rFonts w:ascii="Poppins" w:hAnsi="Poppins" w:cs="Poppins"/>
+        </w:rPr>
+        <w:t>Nahian</w:t>
+      </w:r>
+      <w:proofErr w:type="spellEnd"/>
+      <w:r>
+        <w:rPr>
+          <w:rFonts w:ascii="Poppins" w:hAnsi="Poppins" w:cs="Poppins"/>
+        </w:rPr>
+        <w:t xml:space="preserve"> Rifaat</w:t>
       </w:r>
       <w:r>
         <w:rPr>
@@ -3980,6 +4638,7 @@
           <w:rFonts w:ascii="Poppins" w:hAnsi="Poppins" w:cs="Poppins"/>
           <w:b/>
           <w:bCs/>
+          <w:color w:val="7F7F7F" w:themeColor="text1" w:themeTint="80"/>
         </w:rPr>
         <w:tab/>
       </w:r>
@@ -3988,14 +4647,14 @@
           <w:rFonts w:ascii="Poppins" w:eastAsia="Times New Roman" w:hAnsi="Poppins" w:cs="Poppins"/>
           <w:b/>
           <w:bCs/>
-          <w:color w:val="000000" w:themeColor="text1"/>
+          <w:color w:val="7F7F7F" w:themeColor="text1" w:themeTint="80"/>
         </w:rPr>
         <w:t>Journal:</w:t>
       </w:r>
       <w:r>
         <w:rPr>
           <w:rFonts w:ascii="Poppins" w:hAnsi="Poppins" w:cs="Poppins"/>
-          <w:color w:val="00008E"/>
+          <w:color w:val="7F7F7F" w:themeColor="text1" w:themeTint="80"/>
           <w:u w:color="000000"/>
         </w:rPr>
         <w:t xml:space="preserve"> </w:t>
@@ -4053,15 +4712,33 @@
           <w:rPr>
             <w:rStyle w:val="Hyperlink"/>
             <w:rFonts w:ascii="Poppins" w:hAnsi="Poppins" w:cs="Poppins"/>
+            <w:color w:val="365F91" w:themeColor="accent1" w:themeShade="BF"/>
             <w:shd w:val="clear" w:color="auto" w:fill="FFFFFF"/>
           </w:rPr>
-          <w:t>https://lnkd.in/g8QZYgMt</w:t>
+          <w:t>https://lnkd</w:t>
+        </w:r>
+        <w:r>
+          <w:rPr>
+            <w:rStyle w:val="Hyperlink"/>
+            <w:rFonts w:ascii="Poppins" w:hAnsi="Poppins" w:cs="Poppins"/>
+            <w:color w:val="365F91" w:themeColor="accent1" w:themeShade="BF"/>
+            <w:shd w:val="clear" w:color="auto" w:fill="FFFFFF"/>
+          </w:rPr>
+          <w:t>.</w:t>
+        </w:r>
+        <w:r>
+          <w:rPr>
+            <w:rStyle w:val="Hyperlink"/>
+            <w:rFonts w:ascii="Poppins" w:hAnsi="Poppins" w:cs="Poppins"/>
+            <w:color w:val="365F91" w:themeColor="accent1" w:themeShade="BF"/>
+            <w:shd w:val="clear" w:color="auto" w:fill="FFFFFF"/>
+          </w:rPr>
+          <w:t>in/g8QZYgMt</w:t>
         </w:r>
       </w:hyperlink>
       <w:r>
         <w:rPr>
           <w:rFonts w:ascii="Poppins" w:hAnsi="Poppins" w:cs="Poppins"/>
-          <w:color w:val="0070C0"/>
         </w:rPr>
         <w:t>)</w:t>
       </w:r>
@@ -4095,7 +4772,7 @@
           <w:rFonts w:ascii="Poppins" w:eastAsia="Times New Roman" w:hAnsi="Poppins" w:cs="Poppins"/>
           <w:b/>
           <w:bCs/>
-          <w:color w:val="000000" w:themeColor="text1"/>
+          <w:color w:val="7F7F7F" w:themeColor="text1" w:themeTint="80"/>
         </w:rPr>
         <w:t xml:space="preserve">Field: </w:t>
       </w:r>
@@ -4162,12 +4839,14 @@
           <w:rFonts w:ascii="Poppins" w:hAnsi="Poppins" w:cs="Poppins"/>
           <w:b/>
           <w:bCs/>
+          <w:color w:val="7F7F7F" w:themeColor="text1" w:themeTint="80"/>
         </w:rPr>
         <w:t>Authors:</w:t>
       </w:r>
       <w:r>
         <w:rPr>
           <w:rFonts w:ascii="Poppins" w:hAnsi="Poppins" w:cs="Poppins"/>
+          <w:color w:val="7F7F7F" w:themeColor="text1" w:themeTint="80"/>
         </w:rPr>
         <w:t xml:space="preserve"> </w:t>
       </w:r>
@@ -4192,7 +4871,49 @@
         <w:rPr>
           <w:rFonts w:ascii="Poppins" w:hAnsi="Poppins" w:cs="Poppins"/>
         </w:rPr>
-        <w:t xml:space="preserve">, Fuad Al Abir, Nahian Rifaat, S.M. Shovan, Abu Sayeed, </w:t>
+        <w:t xml:space="preserve">, Fuad Al </w:t>
+      </w:r>
+      <w:proofErr w:type="spellStart"/>
+      <w:r>
+        <w:rPr>
+          <w:rFonts w:ascii="Poppins" w:hAnsi="Poppins" w:cs="Poppins"/>
+        </w:rPr>
+        <w:t>Abir</w:t>
+      </w:r>
+      <w:proofErr w:type="spellEnd"/>
+      <w:r>
+        <w:rPr>
+          <w:rFonts w:ascii="Poppins" w:hAnsi="Poppins" w:cs="Poppins"/>
+        </w:rPr>
+        <w:t xml:space="preserve">, </w:t>
+      </w:r>
+      <w:proofErr w:type="spellStart"/>
+      <w:r>
+        <w:rPr>
+          <w:rFonts w:ascii="Poppins" w:hAnsi="Poppins" w:cs="Poppins"/>
+        </w:rPr>
+        <w:t>Nahian</w:t>
+      </w:r>
+      <w:proofErr w:type="spellEnd"/>
+      <w:r>
+        <w:rPr>
+          <w:rFonts w:ascii="Poppins" w:hAnsi="Poppins" w:cs="Poppins"/>
+        </w:rPr>
+        <w:t xml:space="preserve"> </w:t>
+      </w:r>
+      <w:proofErr w:type="spellStart"/>
+      <w:r>
+        <w:rPr>
+          <w:rFonts w:ascii="Poppins" w:hAnsi="Poppins" w:cs="Poppins"/>
+        </w:rPr>
+        <w:t>Rifaat</w:t>
+      </w:r>
+      <w:proofErr w:type="spellEnd"/>
+      <w:r>
+        <w:rPr>
+          <w:rFonts w:ascii="Poppins" w:hAnsi="Poppins" w:cs="Poppins"/>
+        </w:rPr>
+        <w:t xml:space="preserve">, S.M. Shovan, Abu Sayeed, </w:t>
       </w:r>
     </w:p>
     <w:p>
@@ -4243,12 +4964,14 @@
           <w:rFonts w:ascii="Poppins" w:hAnsi="Poppins" w:cs="Poppins"/>
           <w:b/>
           <w:bCs/>
+          <w:color w:val="7F7F7F" w:themeColor="text1" w:themeTint="80"/>
         </w:rPr>
         <w:t>Journal:</w:t>
       </w:r>
       <w:r>
         <w:rPr>
           <w:rFonts w:ascii="Poppins" w:hAnsi="Poppins" w:cs="Poppins"/>
+          <w:color w:val="7F7F7F" w:themeColor="text1" w:themeTint="80"/>
         </w:rPr>
         <w:t xml:space="preserve"> </w:t>
       </w:r>
@@ -4343,14 +5066,22 @@
           <w:rFonts w:ascii="Poppins" w:hAnsi="Poppins" w:cs="Poppins"/>
           <w:b/>
           <w:bCs/>
+          <w:color w:val="7F7F7F" w:themeColor="text1" w:themeTint="80"/>
         </w:rPr>
         <w:t>Field:</w:t>
       </w:r>
       <w:r>
         <w:rPr>
           <w:rFonts w:ascii="Poppins" w:hAnsi="Poppins" w:cs="Poppins"/>
-        </w:rPr>
-        <w:t xml:space="preserve"> Bioinformatics</w:t>
+          <w:color w:val="7F7F7F" w:themeColor="text1" w:themeTint="80"/>
+        </w:rPr>
+        <w:t xml:space="preserve"> </w:t>
+      </w:r>
+      <w:r>
+        <w:rPr>
+          <w:rFonts w:ascii="Poppins" w:hAnsi="Poppins" w:cs="Poppins"/>
+        </w:rPr>
+        <w:t>Bioinformatics</w:t>
       </w:r>
     </w:p>
     <w:p>
@@ -4423,17 +5154,30 @@
         </w:rPr>
         <w:tab/>
       </w:r>
-      <w:r>
-        <w:rPr>
-          <w:rFonts w:ascii="Poppins" w:hAnsi="Poppins" w:cs="Poppins"/>
-          <w:b/>
-          <w:bCs/>
-        </w:rPr>
-        <w:t>Github Repo:</w:t>
-      </w:r>
-      <w:r>
-        <w:rPr>
-          <w:rFonts w:ascii="Poppins" w:hAnsi="Poppins" w:cs="Poppins"/>
+      <w:proofErr w:type="spellStart"/>
+      <w:r>
+        <w:rPr>
+          <w:rFonts w:ascii="Poppins" w:hAnsi="Poppins" w:cs="Poppins"/>
+          <w:b/>
+          <w:bCs/>
+          <w:color w:val="7F7F7F" w:themeColor="text1" w:themeTint="80"/>
+        </w:rPr>
+        <w:t>Github</w:t>
+      </w:r>
+      <w:proofErr w:type="spellEnd"/>
+      <w:r>
+        <w:rPr>
+          <w:rFonts w:ascii="Poppins" w:hAnsi="Poppins" w:cs="Poppins"/>
+          <w:b/>
+          <w:bCs/>
+          <w:color w:val="7F7F7F" w:themeColor="text1" w:themeTint="80"/>
+        </w:rPr>
+        <w:t xml:space="preserve"> Repo:</w:t>
+      </w:r>
+      <w:r>
+        <w:rPr>
+          <w:rFonts w:ascii="Poppins" w:hAnsi="Poppins" w:cs="Poppins"/>
+          <w:color w:val="7F7F7F" w:themeColor="text1" w:themeTint="80"/>
         </w:rPr>
         <w:t xml:space="preserve"> </w:t>
       </w:r>
@@ -4509,14 +5253,14 @@
           <w:rFonts w:ascii="Poppins" w:eastAsia="Times New Roman" w:hAnsi="Poppins" w:cs="Poppins"/>
           <w:b/>
           <w:bCs/>
-          <w:color w:val="000000" w:themeColor="text1"/>
+          <w:color w:val="7F7F7F" w:themeColor="text1" w:themeTint="80"/>
         </w:rPr>
         <w:t>Field:</w:t>
       </w:r>
       <w:r>
         <w:rPr>
           <w:rFonts w:ascii="Poppins" w:eastAsia="Times New Roman" w:hAnsi="Poppins" w:cs="Poppins"/>
-          <w:color w:val="000000" w:themeColor="text1"/>
+          <w:color w:val="7F7F7F" w:themeColor="text1" w:themeTint="80"/>
         </w:rPr>
         <w:t xml:space="preserve"> </w:t>
       </w:r>
@@ -4557,44 +5301,69 @@
           <w:rFonts w:ascii="Poppins" w:eastAsia="Times New Roman" w:hAnsi="Poppins" w:cs="Poppins"/>
           <w:b/>
           <w:bCs/>
+          <w:color w:val="7F7F7F" w:themeColor="text1" w:themeTint="80"/>
+        </w:rPr>
+        <w:t>Supervisor:</w:t>
+      </w:r>
+      <w:r>
+        <w:rPr>
+          <w:rFonts w:ascii="Poppins" w:eastAsia="Times New Roman" w:hAnsi="Poppins" w:cs="Poppins"/>
+          <w:color w:val="7F7F7F" w:themeColor="text1" w:themeTint="80"/>
+        </w:rPr>
+        <w:t xml:space="preserve"> </w:t>
+      </w:r>
+      <w:r>
+        <w:rPr>
+          <w:rFonts w:ascii="Poppins" w:eastAsia="Times New Roman" w:hAnsi="Poppins" w:cs="Poppins"/>
           <w:color w:val="000000" w:themeColor="text1"/>
         </w:rPr>
-        <w:t>Supervisor:</w:t>
+        <w:t xml:space="preserve">Asst. </w:t>
       </w:r>
       <w:r>
         <w:rPr>
           <w:rFonts w:ascii="Poppins" w:eastAsia="Times New Roman" w:hAnsi="Poppins" w:cs="Poppins"/>
           <w:color w:val="000000" w:themeColor="text1"/>
         </w:rPr>
-        <w:t xml:space="preserve"> </w:t>
-      </w:r>
+        <w:t xml:space="preserve">Prof. </w:t>
+      </w:r>
+      <w:proofErr w:type="spellStart"/>
       <w:r>
         <w:rPr>
           <w:rFonts w:ascii="Poppins" w:eastAsia="Times New Roman" w:hAnsi="Poppins" w:cs="Poppins"/>
           <w:color w:val="000000" w:themeColor="text1"/>
         </w:rPr>
-        <w:t xml:space="preserve">Asst. </w:t>
-      </w:r>
+        <w:t>Barshon</w:t>
+      </w:r>
+      <w:proofErr w:type="spellEnd"/>
       <w:r>
         <w:rPr>
           <w:rFonts w:ascii="Poppins" w:eastAsia="Times New Roman" w:hAnsi="Poppins" w:cs="Poppins"/>
           <w:color w:val="000000" w:themeColor="text1"/>
         </w:rPr>
-        <w:t xml:space="preserve">Prof. </w:t>
+        <w:t xml:space="preserve"> Sen</w:t>
       </w:r>
       <w:r>
         <w:rPr>
           <w:rFonts w:ascii="Poppins" w:eastAsia="Times New Roman" w:hAnsi="Poppins" w:cs="Poppins"/>
           <w:color w:val="000000" w:themeColor="text1"/>
         </w:rPr>
-        <w:t>Barshon Sen</w:t>
-      </w:r>
+        <w:t xml:space="preserve">, </w:t>
+      </w:r>
+      <w:proofErr w:type="spellStart"/>
       <w:r>
         <w:rPr>
           <w:rFonts w:ascii="Poppins" w:eastAsia="Times New Roman" w:hAnsi="Poppins" w:cs="Poppins"/>
           <w:color w:val="000000" w:themeColor="text1"/>
         </w:rPr>
-        <w:t>, Rajshahi University of Engineering &amp; Technology</w:t>
+        <w:t>Rajshahi</w:t>
+      </w:r>
+      <w:proofErr w:type="spellEnd"/>
+      <w:r>
+        <w:rPr>
+          <w:rFonts w:ascii="Poppins" w:eastAsia="Times New Roman" w:hAnsi="Poppins" w:cs="Poppins"/>
+          <w:color w:val="000000" w:themeColor="text1"/>
+        </w:rPr>
+        <w:t xml:space="preserve"> University of Engineering &amp; Technology</w:t>
       </w:r>
     </w:p>
     <w:p>
@@ -4662,6 +5431,7 @@
           <w:rFonts w:ascii="Poppins" w:hAnsi="Poppins" w:cs="Poppins"/>
           <w:b/>
           <w:bCs/>
+          <w:color w:val="7F7F7F" w:themeColor="text1" w:themeTint="80"/>
           <w:u w:color="000000"/>
         </w:rPr>
         <w:t>Field:</w:t>
@@ -4669,10 +5439,20 @@
       <w:r>
         <w:rPr>
           <w:rFonts w:ascii="Poppins" w:hAnsi="Poppins" w:cs="Poppins"/>
+          <w:color w:val="7F7F7F" w:themeColor="text1" w:themeTint="80"/>
           <w:u w:color="000000"/>
         </w:rPr>
-        <w:t xml:space="preserve"> PyGame</w:t>
-      </w:r>
+        <w:t xml:space="preserve"> </w:t>
+      </w:r>
+      <w:proofErr w:type="spellStart"/>
+      <w:r>
+        <w:rPr>
+          <w:rFonts w:ascii="Poppins" w:hAnsi="Poppins" w:cs="Poppins"/>
+          <w:u w:color="000000"/>
+        </w:rPr>
+        <w:t>PyGame</w:t>
+      </w:r>
+      <w:proofErr w:type="spellEnd"/>
     </w:p>
     <w:p>
       <w:pPr>
@@ -4703,16 +5483,55 @@
           <w:rFonts w:ascii="Poppins" w:eastAsia="Times New Roman" w:hAnsi="Poppins" w:cs="Poppins"/>
           <w:b/>
           <w:bCs/>
+          <w:color w:val="7F7F7F" w:themeColor="text1" w:themeTint="80"/>
+        </w:rPr>
+        <w:t>Supervisor:</w:t>
+      </w:r>
+      <w:r>
+        <w:rPr>
+          <w:rFonts w:ascii="Poppins" w:eastAsia="Times New Roman" w:hAnsi="Poppins" w:cs="Poppins"/>
+          <w:color w:val="7F7F7F" w:themeColor="text1" w:themeTint="80"/>
+        </w:rPr>
+        <w:t xml:space="preserve"> </w:t>
+      </w:r>
+      <w:r>
+        <w:rPr>
+          <w:rFonts w:ascii="Poppins" w:eastAsia="Times New Roman" w:hAnsi="Poppins" w:cs="Poppins"/>
           <w:color w:val="000000" w:themeColor="text1"/>
         </w:rPr>
-        <w:t>Supervisor:</w:t>
-      </w:r>
+        <w:t xml:space="preserve">Prof. Dr. Md. </w:t>
+      </w:r>
+      <w:proofErr w:type="spellStart"/>
       <w:r>
         <w:rPr>
           <w:rFonts w:ascii="Poppins" w:eastAsia="Times New Roman" w:hAnsi="Poppins" w:cs="Poppins"/>
           <w:color w:val="000000" w:themeColor="text1"/>
         </w:rPr>
-        <w:t xml:space="preserve"> Prof. Dr. Md. Rabiul Islam, Rajshahi University of Engineering &amp; Technology</w:t>
+        <w:t>Rabiul</w:t>
+      </w:r>
+      <w:proofErr w:type="spellEnd"/>
+      <w:r>
+        <w:rPr>
+          <w:rFonts w:ascii="Poppins" w:eastAsia="Times New Roman" w:hAnsi="Poppins" w:cs="Poppins"/>
+          <w:color w:val="000000" w:themeColor="text1"/>
+        </w:rPr>
+        <w:t xml:space="preserve"> Islam, </w:t>
+      </w:r>
+      <w:proofErr w:type="spellStart"/>
+      <w:r>
+        <w:rPr>
+          <w:rFonts w:ascii="Poppins" w:eastAsia="Times New Roman" w:hAnsi="Poppins" w:cs="Poppins"/>
+          <w:color w:val="000000" w:themeColor="text1"/>
+        </w:rPr>
+        <w:t>Rajshahi</w:t>
+      </w:r>
+      <w:proofErr w:type="spellEnd"/>
+      <w:r>
+        <w:rPr>
+          <w:rFonts w:ascii="Poppins" w:eastAsia="Times New Roman" w:hAnsi="Poppins" w:cs="Poppins"/>
+          <w:color w:val="000000" w:themeColor="text1"/>
+        </w:rPr>
+        <w:t xml:space="preserve"> University of Engineering &amp; Technology</w:t>
       </w:r>
     </w:p>
     <w:p>
@@ -4849,7 +5668,27 @@
           <w:bCs/>
           <w:lang w:bidi="ar-SA"/>
         </w:rPr>
-        <w:t>Kaggle PetFinder.my - Pawpularity Contest</w:t>
+        <w:t xml:space="preserve">Kaggle PetFinder.my - </w:t>
+      </w:r>
+      <w:proofErr w:type="spellStart"/>
+      <w:r>
+        <w:rPr>
+          <w:rFonts w:ascii="Poppins" w:hAnsi="Poppins" w:cs="Poppins"/>
+          <w:b/>
+          <w:bCs/>
+          <w:lang w:bidi="ar-SA"/>
+        </w:rPr>
+        <w:t>Pawpularity</w:t>
+      </w:r>
+      <w:proofErr w:type="spellEnd"/>
+      <w:r>
+        <w:rPr>
+          <w:rFonts w:ascii="Poppins" w:hAnsi="Poppins" w:cs="Poppins"/>
+          <w:b/>
+          <w:bCs/>
+          <w:lang w:bidi="ar-SA"/>
+        </w:rPr>
+        <w:t xml:space="preserve"> Contest</w:t>
       </w:r>
       <w:r>
         <w:rPr>
@@ -4908,6 +5747,7 @@
           <w:rFonts w:ascii="Poppins" w:hAnsi="Poppins" w:cs="Poppins"/>
         </w:rPr>
       </w:pPr>
+      <w:proofErr w:type="spellStart"/>
       <w:r>
         <w:rPr>
           <w:rFonts w:ascii="Poppins" w:hAnsi="Poppins" w:cs="Poppins"/>
@@ -4933,7 +5773,17 @@
           <w:bCs/>
           <w:lang w:bidi="ar-SA"/>
         </w:rPr>
-        <w:t>ack Traffic Forecasting</w:t>
+        <w:t>ack</w:t>
+      </w:r>
+      <w:proofErr w:type="spellEnd"/>
+      <w:r>
+        <w:rPr>
+          <w:rFonts w:ascii="Poppins" w:hAnsi="Poppins" w:cs="Poppins"/>
+          <w:b/>
+          <w:bCs/>
+          <w:lang w:bidi="ar-SA"/>
+        </w:rPr>
+        <w:t xml:space="preserve"> Traffic Forecasting</w:t>
       </w:r>
       <w:r>
         <w:rPr>
@@ -4988,6 +5838,7 @@
           <w:rFonts w:ascii="Poppins" w:hAnsi="Poppins" w:cs="Poppins"/>
         </w:rPr>
       </w:pPr>
+      <w:proofErr w:type="spellStart"/>
       <w:r>
         <w:rPr>
           <w:rFonts w:ascii="Poppins" w:hAnsi="Poppins" w:cs="Poppins"/>
@@ -4995,7 +5846,17 @@
           <w:bCs/>
           <w:lang w:bidi="ar-SA"/>
         </w:rPr>
-        <w:t>HackerEarth ML Challenge: Fast, Furious and Insured</w:t>
+        <w:t>HackerEarth</w:t>
+      </w:r>
+      <w:proofErr w:type="spellEnd"/>
+      <w:r>
+        <w:rPr>
+          <w:rFonts w:ascii="Poppins" w:hAnsi="Poppins" w:cs="Poppins"/>
+          <w:b/>
+          <w:bCs/>
+          <w:lang w:bidi="ar-SA"/>
+        </w:rPr>
+        <w:t xml:space="preserve"> ML Challenge: Fast, Furious and Insured</w:t>
       </w:r>
       <w:r>
         <w:rPr>
@@ -5063,6 +5924,7 @@
           <w:rFonts w:ascii="Poppins" w:hAnsi="Poppins" w:cs="Poppins"/>
         </w:rPr>
       </w:pPr>
+      <w:proofErr w:type="spellStart"/>
       <w:r>
         <w:rPr>
           <w:rFonts w:ascii="Poppins" w:hAnsi="Poppins" w:cs="Poppins"/>
@@ -5070,7 +5932,17 @@
           <w:bCs/>
           <w:lang w:bidi="ar-SA"/>
         </w:rPr>
-        <w:t>HackerEarth ML Challenge: A Fine Windy Day</w:t>
+        <w:t>HackerEarth</w:t>
+      </w:r>
+      <w:proofErr w:type="spellEnd"/>
+      <w:r>
+        <w:rPr>
+          <w:rFonts w:ascii="Poppins" w:hAnsi="Poppins" w:cs="Poppins"/>
+          <w:b/>
+          <w:bCs/>
+          <w:lang w:bidi="ar-SA"/>
+        </w:rPr>
+        <w:t xml:space="preserve"> ML Challenge: A Fine Windy Day</w:t>
       </w:r>
       <w:r>
         <w:rPr>
@@ -5142,6 +6014,7 @@
           <w:color w:val="365F91" w:themeColor="accent1" w:themeShade="BF"/>
           <w:w w:val="90"/>
         </w:rPr>
+        <w:lastRenderedPageBreak/>
         <w:t>SPECIALIZATION ACCOMPLISHMENTS</w:t>
       </w:r>
       <w:r>
@@ -5246,6 +6119,7 @@
           <w:rFonts w:ascii="Poppins" w:eastAsia="Times New Roman" w:hAnsi="Poppins" w:cs="Poppins"/>
           <w:b/>
           <w:bCs/>
+          <w:color w:val="7F7F7F" w:themeColor="text1" w:themeTint="80"/>
         </w:rPr>
         <w:t>Institute:</w:t>
       </w:r>
@@ -5314,8 +6188,8 @@
           <w:rFonts w:ascii="Poppins" w:eastAsia="Times New Roman" w:hAnsi="Poppins" w:cs="Poppins"/>
           <w:b/>
           <w:bCs/>
-        </w:rPr>
-        <w:lastRenderedPageBreak/>
+          <w:color w:val="7F7F7F" w:themeColor="text1" w:themeTint="80"/>
+        </w:rPr>
         <w:t>Institute:</w:t>
       </w:r>
       <w:r>
@@ -5375,21 +6249,25 @@
           <w:rFonts w:ascii="Poppins" w:hAnsi="Poppins" w:cs="Poppins"/>
           <w:b/>
           <w:bCs/>
+          <w:color w:val="7F7F7F" w:themeColor="text1" w:themeTint="80"/>
         </w:rPr>
         <w:t>Institute:</w:t>
       </w:r>
       <w:r>
         <w:rPr>
           <w:rFonts w:ascii="Poppins" w:hAnsi="Poppins" w:cs="Poppins"/>
+          <w:color w:val="7F7F7F" w:themeColor="text1" w:themeTint="80"/>
         </w:rPr>
         <w:t xml:space="preserve"> </w:t>
       </w:r>
+      <w:proofErr w:type="spellStart"/>
       <w:r>
         <w:rPr>
           <w:rFonts w:ascii="Poppins" w:eastAsia="Times New Roman" w:hAnsi="Poppins" w:cs="Poppins"/>
         </w:rPr>
         <w:t>Datacamp</w:t>
       </w:r>
+      <w:proofErr w:type="spellEnd"/>
     </w:p>
     <w:p>
       <w:pPr>
@@ -5439,6 +6317,7 @@
           <w:rFonts w:ascii="Poppins" w:eastAsia="Times New Roman" w:hAnsi="Poppins" w:cs="Poppins"/>
           <w:b/>
           <w:bCs/>
+          <w:color w:val="7F7F7F" w:themeColor="text1" w:themeTint="80"/>
         </w:rPr>
         <w:tab/>
       </w:r>
@@ -5447,14 +6326,22 @@
           <w:rFonts w:ascii="Poppins" w:eastAsia="Times New Roman" w:hAnsi="Poppins" w:cs="Poppins"/>
           <w:b/>
           <w:bCs/>
+          <w:color w:val="7F7F7F" w:themeColor="text1" w:themeTint="80"/>
         </w:rPr>
         <w:t>Institute:</w:t>
       </w:r>
       <w:r>
         <w:rPr>
           <w:rFonts w:ascii="Poppins" w:eastAsia="Times New Roman" w:hAnsi="Poppins" w:cs="Poppins"/>
-        </w:rPr>
-        <w:t xml:space="preserve"> deeplearning.ai</w:t>
+          <w:color w:val="7F7F7F" w:themeColor="text1" w:themeTint="80"/>
+        </w:rPr>
+        <w:t xml:space="preserve"> </w:t>
+      </w:r>
+      <w:r>
+        <w:rPr>
+          <w:rFonts w:ascii="Poppins" w:eastAsia="Times New Roman" w:hAnsi="Poppins" w:cs="Poppins"/>
+        </w:rPr>
+        <w:t>deeplearning.ai</w:t>
       </w:r>
     </w:p>
     <w:p>
@@ -5482,11 +6369,47 @@
         </w:rPr>
         <w:t xml:space="preserve">300+ Problems solved at </w:t>
       </w:r>
-      <w:r>
-        <w:rPr>
-          <w:rFonts w:ascii="Poppins" w:eastAsia="Times New Roman" w:hAnsi="Poppins" w:cs="Poppins"/>
-        </w:rPr>
-        <w:t>Codeforces, Codechef, LightOJ and other Online Judges.</w:t>
+      <w:proofErr w:type="spellStart"/>
+      <w:r>
+        <w:rPr>
+          <w:rFonts w:ascii="Poppins" w:eastAsia="Times New Roman" w:hAnsi="Poppins" w:cs="Poppins"/>
+        </w:rPr>
+        <w:t>Codeforces</w:t>
+      </w:r>
+      <w:proofErr w:type="spellEnd"/>
+      <w:r>
+        <w:rPr>
+          <w:rFonts w:ascii="Poppins" w:eastAsia="Times New Roman" w:hAnsi="Poppins" w:cs="Poppins"/>
+        </w:rPr>
+        <w:t xml:space="preserve">, </w:t>
+      </w:r>
+      <w:proofErr w:type="spellStart"/>
+      <w:r>
+        <w:rPr>
+          <w:rFonts w:ascii="Poppins" w:eastAsia="Times New Roman" w:hAnsi="Poppins" w:cs="Poppins"/>
+        </w:rPr>
+        <w:t>Codechef</w:t>
+      </w:r>
+      <w:proofErr w:type="spellEnd"/>
+      <w:r>
+        <w:rPr>
+          <w:rFonts w:ascii="Poppins" w:eastAsia="Times New Roman" w:hAnsi="Poppins" w:cs="Poppins"/>
+        </w:rPr>
+        <w:t xml:space="preserve">, </w:t>
+      </w:r>
+      <w:proofErr w:type="spellStart"/>
+      <w:r>
+        <w:rPr>
+          <w:rFonts w:ascii="Poppins" w:eastAsia="Times New Roman" w:hAnsi="Poppins" w:cs="Poppins"/>
+        </w:rPr>
+        <w:t>LightOJ</w:t>
+      </w:r>
+      <w:proofErr w:type="spellEnd"/>
+      <w:r>
+        <w:rPr>
+          <w:rFonts w:ascii="Poppins" w:eastAsia="Times New Roman" w:hAnsi="Poppins" w:cs="Poppins"/>
+        </w:rPr>
+        <w:t xml:space="preserve"> and other Online Judges.</w:t>
       </w:r>
     </w:p>
     <w:p>
@@ -5591,6 +6514,7 @@
           <w:rFonts w:ascii="Poppins" w:hAnsi="Poppins" w:cs="Poppins"/>
         </w:rPr>
       </w:pPr>
+      <w:proofErr w:type="spellStart"/>
       <w:r>
         <w:rPr>
           <w:rFonts w:ascii="Poppins" w:hAnsi="Poppins" w:cs="Poppins"/>
@@ -5599,6 +6523,7 @@
         </w:rPr>
         <w:t>Co Founder</w:t>
       </w:r>
+      <w:proofErr w:type="spellEnd"/>
       <w:r>
         <w:rPr>
           <w:rFonts w:ascii="Poppins" w:hAnsi="Poppins" w:cs="Poppins"/>
@@ -5641,12 +6566,18 @@
       <w:r>
         <w:rPr>
           <w:rFonts w:ascii="Poppins" w:hAnsi="Poppins" w:cs="Poppins"/>
+          <w:b/>
+          <w:bCs/>
+          <w:color w:val="7F7F7F" w:themeColor="text1" w:themeTint="80"/>
         </w:rPr>
         <w:tab/>
       </w:r>
       <w:r>
         <w:rPr>
           <w:rFonts w:ascii="Poppins" w:hAnsi="Poppins" w:cs="Poppins"/>
+          <w:b/>
+          <w:bCs/>
+          <w:color w:val="7F7F7F" w:themeColor="text1" w:themeTint="80"/>
         </w:rPr>
         <w:t>Code Studio</w:t>
       </w:r>
@@ -5735,6 +6666,8 @@
         <w:ind w:left="821" w:right="115" w:hanging="274"/>
         <w:rPr>
           <w:rFonts w:ascii="Poppins" w:hAnsi="Poppins" w:cs="Poppins"/>
+          <w:b/>
+          <w:bCs/>
           <w:shd w:val="clear" w:color="auto" w:fill="FFFFFF"/>
         </w:rPr>
       </w:pPr>
@@ -5748,6 +6681,9 @@
       <w:r>
         <w:rPr>
           <w:rFonts w:ascii="Poppins" w:hAnsi="Poppins" w:cs="Poppins"/>
+          <w:b/>
+          <w:bCs/>
+          <w:color w:val="7F7F7F" w:themeColor="text1" w:themeTint="80"/>
           <w:shd w:val="clear" w:color="auto" w:fill="FFFFFF"/>
         </w:rPr>
         <w:t>RUET Career Forum</w:t>
@@ -5813,19 +6749,39 @@
         <w:ind w:left="821" w:right="115" w:hanging="274"/>
         <w:rPr>
           <w:rFonts w:ascii="Poppins" w:hAnsi="Poppins" w:cs="Poppins"/>
-        </w:rPr>
-      </w:pPr>
-      <w:r>
-        <w:rPr>
-          <w:rFonts w:ascii="Poppins" w:eastAsia="Times New Roman" w:hAnsi="Poppins" w:cs="Poppins"/>
+          <w:b/>
+          <w:bCs/>
+          <w:color w:val="7F7F7F" w:themeColor="text1" w:themeTint="80"/>
+        </w:rPr>
+      </w:pPr>
+      <w:r>
+        <w:rPr>
+          <w:rFonts w:ascii="Poppins" w:eastAsia="Times New Roman" w:hAnsi="Poppins" w:cs="Poppins"/>
+          <w:b/>
+          <w:bCs/>
+          <w:color w:val="7F7F7F" w:themeColor="text1" w:themeTint="80"/>
         </w:rPr>
         <w:tab/>
       </w:r>
-      <w:r>
-        <w:rPr>
-          <w:rFonts w:ascii="Poppins" w:eastAsia="Times New Roman" w:hAnsi="Poppins" w:cs="Poppins"/>
-        </w:rPr>
-        <w:t>Onuronon, RUET Cultural Club</w:t>
+      <w:proofErr w:type="spellStart"/>
+      <w:r>
+        <w:rPr>
+          <w:rFonts w:ascii="Poppins" w:eastAsia="Times New Roman" w:hAnsi="Poppins" w:cs="Poppins"/>
+          <w:b/>
+          <w:bCs/>
+          <w:color w:val="7F7F7F" w:themeColor="text1" w:themeTint="80"/>
+        </w:rPr>
+        <w:t>Onuronon</w:t>
+      </w:r>
+      <w:proofErr w:type="spellEnd"/>
+      <w:r>
+        <w:rPr>
+          <w:rFonts w:ascii="Poppins" w:eastAsia="Times New Roman" w:hAnsi="Poppins" w:cs="Poppins"/>
+          <w:b/>
+          <w:bCs/>
+          <w:color w:val="7F7F7F" w:themeColor="text1" w:themeTint="80"/>
+        </w:rPr>
+        <w:t>, RUET Cultural Club</w:t>
       </w:r>
     </w:p>
     <w:p>
@@ -5860,22 +6816,31 @@
           <w:tab w:val="left" w:pos="2591"/>
         </w:tabs>
         <w:spacing w:before="180" w:line="192" w:lineRule="auto"/>
-        <w:ind w:left="821" w:right="115" w:hanging="274"/>
-        <w:rPr>
-          <w:rFonts w:ascii="Poppins" w:eastAsia="Times New Roman" w:hAnsi="Poppins" w:cs="Poppins"/>
-        </w:rPr>
-      </w:pPr>
-      <w:r>
-        <w:rPr>
-          <w:rFonts w:ascii="Poppins" w:eastAsia="Times New Roman" w:hAnsi="Poppins" w:cs="Poppins"/>
-        </w:rPr>
-        <w:tab/>
-      </w:r>
-      <w:r>
-        <w:rPr>
-          <w:rFonts w:ascii="Poppins" w:eastAsia="Times New Roman" w:hAnsi="Poppins" w:cs="Poppins"/>
-        </w:rPr>
-        <w:t>Plectrum Band</w:t>
+        <w:ind w:left="821" w:right="115"/>
+        <w:rPr>
+          <w:rFonts w:ascii="Poppins" w:eastAsia="Times New Roman" w:hAnsi="Poppins" w:cs="Poppins"/>
+        </w:rPr>
+      </w:pPr>
+      <w:r>
+        <w:rPr>
+          <w:rFonts w:ascii="Poppins" w:eastAsia="Times New Roman" w:hAnsi="Poppins" w:cs="Poppins"/>
+          <w:b/>
+          <w:bCs/>
+          <w:color w:val="7F7F7F" w:themeColor="text1" w:themeTint="80"/>
+        </w:rPr>
+        <w:t>Plectrum</w:t>
+      </w:r>
+      <w:r>
+        <w:rPr>
+          <w:rFonts w:ascii="Poppins" w:eastAsia="Times New Roman" w:hAnsi="Poppins" w:cs="Poppins"/>
+        </w:rPr>
+        <w:t>, a Bangladeshi B</w:t>
+      </w:r>
+      <w:r>
+        <w:rPr>
+          <w:rFonts w:ascii="Poppins" w:eastAsia="Times New Roman" w:hAnsi="Poppins" w:cs="Poppins"/>
+        </w:rPr>
+        <w:t>and</w:t>
       </w:r>
     </w:p>
     <w:p>
@@ -6000,6 +6965,7 @@
                       <w:rFonts w:ascii="Poppins" w:eastAsia="Times New Roman" w:hAnsi="Poppins" w:cs="Poppins"/>
                       <w:b/>
                       <w:bCs/>
+                      <w:color w:val="7F7F7F" w:themeColor="text1" w:themeTint="80"/>
                       <w:sz w:val="20"/>
                       <w:szCs w:val="20"/>
                     </w:rPr>
@@ -6009,6 +6975,7 @@
                       <w:rFonts w:ascii="Poppins" w:eastAsia="Times New Roman" w:hAnsi="Poppins" w:cs="Poppins"/>
                       <w:b/>
                       <w:bCs/>
+                      <w:color w:val="7F7F7F" w:themeColor="text1" w:themeTint="80"/>
                       <w:sz w:val="20"/>
                       <w:szCs w:val="20"/>
                     </w:rPr>
@@ -6036,6 +7003,7 @@
                     <w:jc w:val="center"/>
                     <w:rPr>
                       <w:rFonts w:ascii="Poppins" w:eastAsia="Times New Roman" w:hAnsi="Poppins" w:cs="Poppins"/>
+                      <w:color w:val="7F7F7F" w:themeColor="text1" w:themeTint="80"/>
                       <w:sz w:val="20"/>
                       <w:szCs w:val="20"/>
                     </w:rPr>
@@ -6106,6 +7074,7 @@
                       <w:rFonts w:ascii="Poppins" w:eastAsia="Times New Roman" w:hAnsi="Poppins" w:cs="Poppins"/>
                       <w:b/>
                       <w:bCs/>
+                      <w:color w:val="7F7F7F" w:themeColor="text1" w:themeTint="80"/>
                       <w:sz w:val="20"/>
                       <w:szCs w:val="20"/>
                     </w:rPr>
@@ -6115,6 +7084,7 @@
                       <w:rFonts w:ascii="Poppins" w:eastAsia="Times New Roman" w:hAnsi="Poppins" w:cs="Poppins"/>
                       <w:b/>
                       <w:bCs/>
+                      <w:color w:val="7F7F7F" w:themeColor="text1" w:themeTint="80"/>
                       <w:sz w:val="20"/>
                       <w:szCs w:val="20"/>
                     </w:rPr>
@@ -6141,6 +7111,7 @@
                     <w:ind w:firstLine="1071"/>
                     <w:rPr>
                       <w:rFonts w:ascii="Poppins" w:eastAsia="Times New Roman" w:hAnsi="Poppins" w:cs="Poppins"/>
+                      <w:color w:val="7F7F7F" w:themeColor="text1" w:themeTint="80"/>
                       <w:sz w:val="20"/>
                       <w:szCs w:val="20"/>
                     </w:rPr>
@@ -6211,6 +7182,7 @@
                       <w:rFonts w:ascii="Poppins" w:eastAsia="Times New Roman" w:hAnsi="Poppins" w:cs="Poppins"/>
                       <w:b/>
                       <w:bCs/>
+                      <w:color w:val="7F7F7F" w:themeColor="text1" w:themeTint="80"/>
                       <w:sz w:val="20"/>
                       <w:szCs w:val="20"/>
                     </w:rPr>
@@ -6220,6 +7192,7 @@
                       <w:rFonts w:ascii="Poppins" w:eastAsia="Times New Roman" w:hAnsi="Poppins" w:cs="Poppins"/>
                       <w:b/>
                       <w:bCs/>
+                      <w:color w:val="7F7F7F" w:themeColor="text1" w:themeTint="80"/>
                       <w:sz w:val="20"/>
                       <w:szCs w:val="20"/>
                     </w:rPr>
@@ -6247,6 +7220,7 @@
                     <w:jc w:val="center"/>
                     <w:rPr>
                       <w:rFonts w:ascii="Poppins" w:eastAsia="Times New Roman" w:hAnsi="Poppins" w:cs="Poppins"/>
+                      <w:color w:val="7F7F7F" w:themeColor="text1" w:themeTint="80"/>
                       <w:sz w:val="20"/>
                       <w:szCs w:val="20"/>
                     </w:rPr>
@@ -6318,6 +7292,7 @@
                       <w:rFonts w:ascii="Poppins" w:eastAsia="Times New Roman" w:hAnsi="Poppins" w:cs="Poppins"/>
                       <w:b/>
                       <w:bCs/>
+                      <w:color w:val="7F7F7F" w:themeColor="text1" w:themeTint="80"/>
                       <w:sz w:val="20"/>
                       <w:szCs w:val="20"/>
                     </w:rPr>
@@ -6327,6 +7302,7 @@
                       <w:rFonts w:ascii="Poppins" w:eastAsia="Times New Roman" w:hAnsi="Poppins" w:cs="Poppins"/>
                       <w:b/>
                       <w:bCs/>
+                      <w:color w:val="7F7F7F" w:themeColor="text1" w:themeTint="80"/>
                       <w:sz w:val="20"/>
                       <w:szCs w:val="20"/>
                     </w:rPr>
@@ -6424,6 +7400,7 @@
                       <w:rFonts w:ascii="Poppins" w:eastAsia="Times New Roman" w:hAnsi="Poppins" w:cs="Poppins"/>
                       <w:b/>
                       <w:bCs/>
+                      <w:color w:val="7F7F7F" w:themeColor="text1" w:themeTint="80"/>
                       <w:sz w:val="20"/>
                       <w:szCs w:val="20"/>
                     </w:rPr>
@@ -6433,6 +7410,7 @@
                       <w:rFonts w:ascii="Poppins" w:eastAsia="Times New Roman" w:hAnsi="Poppins" w:cs="Poppins"/>
                       <w:b/>
                       <w:bCs/>
+                      <w:color w:val="7F7F7F" w:themeColor="text1" w:themeTint="80"/>
                       <w:sz w:val="20"/>
                       <w:szCs w:val="20"/>
                     </w:rPr>
@@ -6443,6 +7421,7 @@
                       <w:rFonts w:ascii="Poppins" w:eastAsia="Times New Roman" w:hAnsi="Poppins" w:cs="Poppins"/>
                       <w:b/>
                       <w:bCs/>
+                      <w:color w:val="7F7F7F" w:themeColor="text1" w:themeTint="80"/>
                       <w:sz w:val="20"/>
                       <w:szCs w:val="20"/>
                     </w:rPr>
@@ -6453,6 +7432,7 @@
                       <w:rFonts w:ascii="Poppins" w:eastAsia="Times New Roman" w:hAnsi="Poppins" w:cs="Poppins"/>
                       <w:b/>
                       <w:bCs/>
+                      <w:color w:val="7F7F7F" w:themeColor="text1" w:themeTint="80"/>
                       <w:sz w:val="20"/>
                       <w:szCs w:val="20"/>
                     </w:rPr>
@@ -6549,6 +7529,7 @@
                       <w:rFonts w:ascii="Poppins" w:eastAsia="Times New Roman" w:hAnsi="Poppins" w:cs="Poppins"/>
                       <w:b/>
                       <w:bCs/>
+                      <w:color w:val="7F7F7F" w:themeColor="text1" w:themeTint="80"/>
                       <w:sz w:val="20"/>
                       <w:szCs w:val="20"/>
                     </w:rPr>
@@ -6558,6 +7539,7 @@
                       <w:rFonts w:ascii="Poppins" w:eastAsia="Times New Roman" w:hAnsi="Poppins" w:cs="Poppins"/>
                       <w:b/>
                       <w:bCs/>
+                      <w:color w:val="7F7F7F" w:themeColor="text1" w:themeTint="80"/>
                       <w:sz w:val="20"/>
                       <w:szCs w:val="20"/>
                     </w:rPr>
@@ -6656,6 +7638,7 @@
                       <w:rFonts w:ascii="Poppins" w:eastAsia="Times New Roman" w:hAnsi="Poppins" w:cs="Poppins"/>
                       <w:b/>
                       <w:bCs/>
+                      <w:color w:val="7F7F7F" w:themeColor="text1" w:themeTint="80"/>
                       <w:sz w:val="20"/>
                       <w:szCs w:val="20"/>
                     </w:rPr>
@@ -6665,6 +7648,7 @@
                       <w:rFonts w:ascii="Poppins" w:eastAsia="Times New Roman" w:hAnsi="Poppins" w:cs="Poppins"/>
                       <w:b/>
                       <w:bCs/>
+                      <w:color w:val="7F7F7F" w:themeColor="text1" w:themeTint="80"/>
                       <w:sz w:val="20"/>
                       <w:szCs w:val="20"/>
                     </w:rPr>
@@ -6675,6 +7659,7 @@
                       <w:rFonts w:ascii="Poppins" w:eastAsia="Times New Roman" w:hAnsi="Poppins" w:cs="Poppins"/>
                       <w:b/>
                       <w:bCs/>
+                      <w:color w:val="7F7F7F" w:themeColor="text1" w:themeTint="80"/>
                       <w:sz w:val="20"/>
                       <w:szCs w:val="20"/>
                     </w:rPr>
@@ -6685,6 +7670,7 @@
                       <w:rFonts w:ascii="Poppins" w:eastAsia="Times New Roman" w:hAnsi="Poppins" w:cs="Poppins"/>
                       <w:b/>
                       <w:bCs/>
+                      <w:color w:val="7F7F7F" w:themeColor="text1" w:themeTint="80"/>
                       <w:sz w:val="20"/>
                       <w:szCs w:val="20"/>
                     </w:rPr>
@@ -6783,6 +7769,7 @@
                       <w:rFonts w:ascii="Poppins" w:eastAsia="Times New Roman" w:hAnsi="Poppins" w:cs="Poppins"/>
                       <w:b/>
                       <w:bCs/>
+                      <w:color w:val="7F7F7F" w:themeColor="text1" w:themeTint="80"/>
                       <w:sz w:val="20"/>
                       <w:szCs w:val="20"/>
                     </w:rPr>
@@ -6792,6 +7779,7 @@
                       <w:rFonts w:ascii="Poppins" w:eastAsia="Times New Roman" w:hAnsi="Poppins" w:cs="Poppins"/>
                       <w:b/>
                       <w:bCs/>
+                      <w:color w:val="7F7F7F" w:themeColor="text1" w:themeTint="80"/>
                       <w:sz w:val="20"/>
                       <w:szCs w:val="20"/>
                     </w:rPr>
@@ -6856,6 +7844,7 @@
                     </w:rPr>
                     <w:t xml:space="preserve"> </w:t>
                   </w:r>
+                  <w:proofErr w:type="spellStart"/>
                   <w:r>
                     <w:rPr>
                       <w:rFonts w:ascii="Poppins" w:eastAsia="Times New Roman" w:hAnsi="Poppins" w:cs="Poppins"/>
@@ -6873,6 +7862,7 @@
                     </w:rPr>
                     <w:t>+ve</w:t>
                   </w:r>
+                  <w:proofErr w:type="spellEnd"/>
                 </w:p>
               </w:tc>
             </w:tr>
@@ -6986,6 +7976,7 @@
                 <w:rFonts w:ascii="Poppins" w:hAnsi="Poppins" w:cs="Poppins"/>
                 <w:b/>
                 <w:bCs/>
+                <w:color w:val="7F7F7F" w:themeColor="text1" w:themeTint="80"/>
                 <w:sz w:val="20"/>
                 <w:szCs w:val="20"/>
               </w:rPr>
@@ -7129,6 +8120,7 @@
                 <w:rFonts w:ascii="Poppins" w:hAnsi="Poppins" w:cs="Poppins"/>
                 <w:b/>
                 <w:bCs/>
+                <w:color w:val="7F7F7F" w:themeColor="text1" w:themeTint="80"/>
                 <w:sz w:val="20"/>
                 <w:szCs w:val="20"/>
               </w:rPr>
@@ -7188,13 +8180,23 @@
                 <w:szCs w:val="20"/>
               </w:rPr>
             </w:pPr>
+            <w:proofErr w:type="spellStart"/>
             <w:r>
               <w:rPr>
                 <w:rFonts w:ascii="Poppins" w:hAnsi="Poppins" w:cs="Poppins"/>
                 <w:sz w:val="20"/>
                 <w:szCs w:val="20"/>
               </w:rPr>
-              <w:t>Rajshahi University of</w:t>
+              <w:t>Rajshahi</w:t>
+            </w:r>
+            <w:proofErr w:type="spellEnd"/>
+            <w:r>
+              <w:rPr>
+                <w:rFonts w:ascii="Poppins" w:hAnsi="Poppins" w:cs="Poppins"/>
+                <w:sz w:val="20"/>
+                <w:szCs w:val="20"/>
+              </w:rPr>
+              <w:t xml:space="preserve"> University of</w:t>
             </w:r>
             <w:r>
               <w:rPr>
@@ -7244,13 +8246,23 @@
                 <w:szCs w:val="20"/>
               </w:rPr>
             </w:pPr>
+            <w:proofErr w:type="spellStart"/>
             <w:r>
               <w:rPr>
                 <w:rFonts w:ascii="Poppins" w:hAnsi="Poppins" w:cs="Poppins"/>
                 <w:sz w:val="20"/>
                 <w:szCs w:val="20"/>
               </w:rPr>
-              <w:t xml:space="preserve">Rajshahi University of Engineering &amp; Technology </w:t>
+              <w:t>Rajshahi</w:t>
+            </w:r>
+            <w:proofErr w:type="spellEnd"/>
+            <w:r>
+              <w:rPr>
+                <w:rFonts w:ascii="Poppins" w:hAnsi="Poppins" w:cs="Poppins"/>
+                <w:sz w:val="20"/>
+                <w:szCs w:val="20"/>
+              </w:rPr>
+              <w:t xml:space="preserve"> University of Engineering &amp; Technology </w:t>
             </w:r>
           </w:p>
         </w:tc>
@@ -7289,6 +8301,7 @@
                 <w:rFonts w:ascii="Poppins" w:hAnsi="Poppins" w:cs="Poppins"/>
                 <w:b/>
                 <w:bCs/>
+                <w:color w:val="7F7F7F" w:themeColor="text1" w:themeTint="80"/>
                 <w:sz w:val="20"/>
                 <w:szCs w:val="20"/>
               </w:rPr>
@@ -7424,6 +8437,7 @@
                 <w:rFonts w:ascii="Poppins" w:hAnsi="Poppins" w:cs="Poppins"/>
                 <w:b/>
                 <w:bCs/>
+                <w:color w:val="7F7F7F" w:themeColor="text1" w:themeTint="80"/>
                 <w:sz w:val="20"/>
                 <w:szCs w:val="20"/>
               </w:rPr>
@@ -7624,6 +8638,7 @@
                 <w:rFonts w:ascii="Poppins" w:hAnsi="Poppins" w:cs="Poppins"/>
                 <w:b/>
                 <w:bCs/>
+                <w:color w:val="7F7F7F" w:themeColor="text1" w:themeTint="80"/>
                 <w:sz w:val="20"/>
                 <w:szCs w:val="20"/>
               </w:rPr>
@@ -7776,6 +8791,7 @@
                 <w:rFonts w:ascii="Poppins" w:hAnsi="Poppins" w:cs="Poppins"/>
                 <w:b/>
                 <w:bCs/>
+                <w:color w:val="7F7F7F" w:themeColor="text1" w:themeTint="80"/>
                 <w:sz w:val="20"/>
                 <w:szCs w:val="20"/>
               </w:rPr>
@@ -7965,14 +8981,14 @@
         <v:path o:extrusionok="f" gradientshapeok="t" o:connecttype="rect"/>
         <o:lock v:ext="edit" aspectratio="t"/>
       </v:shapetype>
-      <v:shape id="_x0000_i1562" type="#_x0000_t75" style="width:21.45pt;height:18pt;visibility:visible;mso-wrap-style:square" o:bullet="t">
+      <v:shape id="_x0000_i2490" type="#_x0000_t75" style="width:21.5pt;height:18.2pt;visibility:visible;mso-wrap-style:square" o:bullet="t">
         <v:imagedata r:id="rId1" o:title=""/>
       </v:shape>
     </w:pict>
   </w:numPicBullet>
   <w:numPicBullet w:numPicBulletId="1">
     <w:pict>
-      <v:shape id="_x0000_i1563" type="#_x0000_t75" style="width:385.7pt;height:385.7pt;visibility:visible;mso-wrap-style:square" o:bullet="t">
+      <v:shape id="_x0000_i2491" type="#_x0000_t75" style="width:385.65pt;height:385.65pt;visibility:visible;mso-wrap-style:square" o:bullet="t">
         <v:imagedata r:id="rId2" o:title=""/>
       </v:shape>
     </w:pict>
@@ -9270,6 +10286,119 @@
     </w:lvl>
   </w:abstractNum>
   <w:abstractNum w:abstractNumId="11" w15:restartNumberingAfterBreak="0">
+    <w:nsid w:val="233C6A14"/>
+    <w:multiLevelType w:val="hybridMultilevel"/>
+    <w:tmpl w:val="7DEAE950"/>
+    <w:lvl w:ilvl="0" w:tplc="04090001">
+      <w:start w:val="1"/>
+      <w:numFmt w:val="bullet"/>
+      <w:lvlText w:val=""/>
+      <w:lvlJc w:val="left"/>
+      <w:pPr>
+        <w:ind w:left="1440" w:hanging="360"/>
+      </w:pPr>
+      <w:rPr>
+        <w:rFonts w:ascii="Symbol" w:hAnsi="Symbol" w:hint="default"/>
+      </w:rPr>
+    </w:lvl>
+    <w:lvl w:ilvl="1" w:tplc="04090003" w:tentative="1">
+      <w:start w:val="1"/>
+      <w:numFmt w:val="bullet"/>
+      <w:lvlText w:val="o"/>
+      <w:lvlJc w:val="left"/>
+      <w:pPr>
+        <w:ind w:left="2160" w:hanging="360"/>
+      </w:pPr>
+      <w:rPr>
+        <w:rFonts w:ascii="Courier New" w:hAnsi="Courier New" w:cs="Courier New" w:hint="default"/>
+      </w:rPr>
+    </w:lvl>
+    <w:lvl w:ilvl="2" w:tplc="04090005" w:tentative="1">
+      <w:start w:val="1"/>
+      <w:numFmt w:val="bullet"/>
+      <w:lvlText w:val=""/>
+      <w:lvlJc w:val="left"/>
+      <w:pPr>
+        <w:ind w:left="2880" w:hanging="360"/>
+      </w:pPr>
+      <w:rPr>
+        <w:rFonts w:ascii="Wingdings" w:hAnsi="Wingdings" w:hint="default"/>
+      </w:rPr>
+    </w:lvl>
+    <w:lvl w:ilvl="3" w:tplc="04090001" w:tentative="1">
+      <w:start w:val="1"/>
+      <w:numFmt w:val="bullet"/>
+      <w:lvlText w:val=""/>
+      <w:lvlJc w:val="left"/>
+      <w:pPr>
+        <w:ind w:left="3600" w:hanging="360"/>
+      </w:pPr>
+      <w:rPr>
+        <w:rFonts w:ascii="Symbol" w:hAnsi="Symbol" w:hint="default"/>
+      </w:rPr>
+    </w:lvl>
+    <w:lvl w:ilvl="4" w:tplc="04090003" w:tentative="1">
+      <w:start w:val="1"/>
+      <w:numFmt w:val="bullet"/>
+      <w:lvlText w:val="o"/>
+      <w:lvlJc w:val="left"/>
+      <w:pPr>
+        <w:ind w:left="4320" w:hanging="360"/>
+      </w:pPr>
+      <w:rPr>
+        <w:rFonts w:ascii="Courier New" w:hAnsi="Courier New" w:cs="Courier New" w:hint="default"/>
+      </w:rPr>
+    </w:lvl>
+    <w:lvl w:ilvl="5" w:tplc="04090005" w:tentative="1">
+      <w:start w:val="1"/>
+      <w:numFmt w:val="bullet"/>
+      <w:lvlText w:val=""/>
+      <w:lvlJc w:val="left"/>
+      <w:pPr>
+        <w:ind w:left="5040" w:hanging="360"/>
+      </w:pPr>
+      <w:rPr>
+        <w:rFonts w:ascii="Wingdings" w:hAnsi="Wingdings" w:hint="default"/>
+      </w:rPr>
+    </w:lvl>
+    <w:lvl w:ilvl="6" w:tplc="04090001" w:tentative="1">
+      <w:start w:val="1"/>
+      <w:numFmt w:val="bullet"/>
+      <w:lvlText w:val=""/>
+      <w:lvlJc w:val="left"/>
+      <w:pPr>
+        <w:ind w:left="5760" w:hanging="360"/>
+      </w:pPr>
+      <w:rPr>
+        <w:rFonts w:ascii="Symbol" w:hAnsi="Symbol" w:hint="default"/>
+      </w:rPr>
+    </w:lvl>
+    <w:lvl w:ilvl="7" w:tplc="04090003" w:tentative="1">
+      <w:start w:val="1"/>
+      <w:numFmt w:val="bullet"/>
+      <w:lvlText w:val="o"/>
+      <w:lvlJc w:val="left"/>
+      <w:pPr>
+        <w:ind w:left="6480" w:hanging="360"/>
+      </w:pPr>
+      <w:rPr>
+        <w:rFonts w:ascii="Courier New" w:hAnsi="Courier New" w:cs="Courier New" w:hint="default"/>
+      </w:rPr>
+    </w:lvl>
+    <w:lvl w:ilvl="8" w:tplc="04090005" w:tentative="1">
+      <w:start w:val="1"/>
+      <w:numFmt w:val="bullet"/>
+      <w:lvlText w:val=""/>
+      <w:lvlJc w:val="left"/>
+      <w:pPr>
+        <w:ind w:left="7200" w:hanging="360"/>
+      </w:pPr>
+      <w:rPr>
+        <w:rFonts w:ascii="Wingdings" w:hAnsi="Wingdings" w:hint="default"/>
+      </w:rPr>
+    </w:lvl>
+  </w:abstractNum>
+  <w:abstractNum w:abstractNumId="12" w15:restartNumberingAfterBreak="0">
     <w:nsid w:val="37D76F0E"/>
     <w:multiLevelType w:val="hybridMultilevel"/>
     <w:tmpl w:val="70446F2E"/>
@@ -9384,7 +10513,7 @@
       </w:rPr>
     </w:lvl>
   </w:abstractNum>
-  <w:abstractNum w:abstractNumId="12" w15:restartNumberingAfterBreak="0">
+  <w:abstractNum w:abstractNumId="13" w15:restartNumberingAfterBreak="0">
     <w:nsid w:val="3A1619E7"/>
     <w:multiLevelType w:val="hybridMultilevel"/>
     <w:tmpl w:val="D95897AA"/>
@@ -9497,7 +10626,7 @@
       </w:rPr>
     </w:lvl>
   </w:abstractNum>
-  <w:abstractNum w:abstractNumId="13" w15:restartNumberingAfterBreak="0">
+  <w:abstractNum w:abstractNumId="14" w15:restartNumberingAfterBreak="0">
     <w:nsid w:val="3F461E88"/>
     <w:multiLevelType w:val="hybridMultilevel"/>
     <w:tmpl w:val="229AF930"/>
@@ -9610,7 +10739,7 @@
       </w:rPr>
     </w:lvl>
   </w:abstractNum>
-  <w:abstractNum w:abstractNumId="14" w15:restartNumberingAfterBreak="0">
+  <w:abstractNum w:abstractNumId="15" w15:restartNumberingAfterBreak="0">
     <w:nsid w:val="3F782A86"/>
     <w:multiLevelType w:val="hybridMultilevel"/>
     <w:tmpl w:val="5ED6A4B0"/>
@@ -9723,7 +10852,7 @@
       </w:rPr>
     </w:lvl>
   </w:abstractNum>
-  <w:abstractNum w:abstractNumId="15" w15:restartNumberingAfterBreak="0">
+  <w:abstractNum w:abstractNumId="16" w15:restartNumberingAfterBreak="0">
     <w:nsid w:val="418B3109"/>
     <w:multiLevelType w:val="hybridMultilevel"/>
     <w:tmpl w:val="A6F0BD9C"/>
@@ -9840,7 +10969,7 @@
       </w:rPr>
     </w:lvl>
   </w:abstractNum>
-  <w:abstractNum w:abstractNumId="16" w15:restartNumberingAfterBreak="0">
+  <w:abstractNum w:abstractNumId="17" w15:restartNumberingAfterBreak="0">
     <w:nsid w:val="459C27A6"/>
     <w:multiLevelType w:val="hybridMultilevel"/>
     <w:tmpl w:val="464C50E0"/>
@@ -9956,7 +11085,7 @@
       </w:rPr>
     </w:lvl>
   </w:abstractNum>
-  <w:abstractNum w:abstractNumId="17" w15:restartNumberingAfterBreak="0">
+  <w:abstractNum w:abstractNumId="18" w15:restartNumberingAfterBreak="0">
     <w:nsid w:val="4AD47BBA"/>
     <w:multiLevelType w:val="hybridMultilevel"/>
     <w:tmpl w:val="96A492BC"/>
@@ -10071,7 +11200,7 @@
       </w:rPr>
     </w:lvl>
   </w:abstractNum>
-  <w:abstractNum w:abstractNumId="18" w15:restartNumberingAfterBreak="0">
+  <w:abstractNum w:abstractNumId="19" w15:restartNumberingAfterBreak="0">
     <w:nsid w:val="4EA37607"/>
     <w:multiLevelType w:val="hybridMultilevel"/>
     <w:tmpl w:val="97AE58C4"/>
@@ -10184,7 +11313,7 @@
       </w:rPr>
     </w:lvl>
   </w:abstractNum>
-  <w:abstractNum w:abstractNumId="19" w15:restartNumberingAfterBreak="0">
+  <w:abstractNum w:abstractNumId="20" w15:restartNumberingAfterBreak="0">
     <w:nsid w:val="56181329"/>
     <w:multiLevelType w:val="hybridMultilevel"/>
     <w:tmpl w:val="3C42135E"/>
@@ -10296,7 +11425,7 @@
       </w:rPr>
     </w:lvl>
   </w:abstractNum>
-  <w:abstractNum w:abstractNumId="20" w15:restartNumberingAfterBreak="0">
+  <w:abstractNum w:abstractNumId="21" w15:restartNumberingAfterBreak="0">
     <w:nsid w:val="59736157"/>
     <w:multiLevelType w:val="hybridMultilevel"/>
     <w:tmpl w:val="E62CC584"/>
@@ -10306,7 +11435,7 @@
       <w:lvlText w:val=""/>
       <w:lvlJc w:val="left"/>
       <w:pPr>
-        <w:ind w:left="1440" w:hanging="360"/>
+        <w:ind w:left="1800" w:hanging="360"/>
       </w:pPr>
       <w:rPr>
         <w:rFonts w:ascii="Symbol" w:hAnsi="Symbol" w:hint="default"/>
@@ -10315,37 +11444,37 @@
         <w:szCs w:val="32"/>
       </w:rPr>
     </w:lvl>
-    <w:lvl w:ilvl="1" w:tplc="04090003" w:tentative="1">
+    <w:lvl w:ilvl="1" w:tplc="04090003">
       <w:start w:val="1"/>
       <w:numFmt w:val="bullet"/>
       <w:lvlText w:val="o"/>
       <w:lvlJc w:val="left"/>
       <w:pPr>
-        <w:ind w:left="1440" w:hanging="360"/>
+        <w:ind w:left="1800" w:hanging="360"/>
       </w:pPr>
       <w:rPr>
         <w:rFonts w:ascii="Courier New" w:hAnsi="Courier New" w:cs="Courier New" w:hint="default"/>
       </w:rPr>
     </w:lvl>
-    <w:lvl w:ilvl="2" w:tplc="04090005" w:tentative="1">
+    <w:lvl w:ilvl="2" w:tplc="04090005">
       <w:start w:val="1"/>
       <w:numFmt w:val="bullet"/>
       <w:lvlText w:val=""/>
       <w:lvlJc w:val="left"/>
       <w:pPr>
-        <w:ind w:left="2160" w:hanging="360"/>
+        <w:ind w:left="2520" w:hanging="360"/>
       </w:pPr>
       <w:rPr>
         <w:rFonts w:ascii="Wingdings" w:hAnsi="Wingdings" w:hint="default"/>
       </w:rPr>
     </w:lvl>
-    <w:lvl w:ilvl="3" w:tplc="04090001" w:tentative="1">
+    <w:lvl w:ilvl="3" w:tplc="04090001">
       <w:start w:val="1"/>
       <w:numFmt w:val="bullet"/>
       <w:lvlText w:val=""/>
       <w:lvlJc w:val="left"/>
       <w:pPr>
-        <w:ind w:left="2880" w:hanging="360"/>
+        <w:ind w:left="3240" w:hanging="360"/>
       </w:pPr>
       <w:rPr>
         <w:rFonts w:ascii="Symbol" w:hAnsi="Symbol" w:hint="default"/>
@@ -10357,7 +11486,7 @@
       <w:lvlText w:val="o"/>
       <w:lvlJc w:val="left"/>
       <w:pPr>
-        <w:ind w:left="3600" w:hanging="360"/>
+        <w:ind w:left="3960" w:hanging="360"/>
       </w:pPr>
       <w:rPr>
         <w:rFonts w:ascii="Courier New" w:hAnsi="Courier New" w:cs="Courier New" w:hint="default"/>
@@ -10369,7 +11498,7 @@
       <w:lvlText w:val=""/>
       <w:lvlJc w:val="left"/>
       <w:pPr>
-        <w:ind w:left="4320" w:hanging="360"/>
+        <w:ind w:left="4680" w:hanging="360"/>
       </w:pPr>
       <w:rPr>
         <w:rFonts w:ascii="Wingdings" w:hAnsi="Wingdings" w:hint="default"/>
@@ -10381,7 +11510,7 @@
       <w:lvlText w:val=""/>
       <w:lvlJc w:val="left"/>
       <w:pPr>
-        <w:ind w:left="5040" w:hanging="360"/>
+        <w:ind w:left="5400" w:hanging="360"/>
       </w:pPr>
       <w:rPr>
         <w:rFonts w:ascii="Symbol" w:hAnsi="Symbol" w:hint="default"/>
@@ -10393,7 +11522,7 @@
       <w:lvlText w:val="o"/>
       <w:lvlJc w:val="left"/>
       <w:pPr>
-        <w:ind w:left="5760" w:hanging="360"/>
+        <w:ind w:left="6120" w:hanging="360"/>
       </w:pPr>
       <w:rPr>
         <w:rFonts w:ascii="Courier New" w:hAnsi="Courier New" w:cs="Courier New" w:hint="default"/>
@@ -10405,14 +11534,14 @@
       <w:lvlText w:val=""/>
       <w:lvlJc w:val="left"/>
       <w:pPr>
-        <w:ind w:left="6480" w:hanging="360"/>
+        <w:ind w:left="6840" w:hanging="360"/>
       </w:pPr>
       <w:rPr>
         <w:rFonts w:ascii="Wingdings" w:hAnsi="Wingdings" w:hint="default"/>
       </w:rPr>
     </w:lvl>
   </w:abstractNum>
-  <w:abstractNum w:abstractNumId="21" w15:restartNumberingAfterBreak="0">
+  <w:abstractNum w:abstractNumId="22" w15:restartNumberingAfterBreak="0">
     <w:nsid w:val="5F602EA3"/>
     <w:multiLevelType w:val="hybridMultilevel"/>
     <w:tmpl w:val="DE3AE436"/>
@@ -10525,7 +11654,7 @@
       </w:rPr>
     </w:lvl>
   </w:abstractNum>
-  <w:abstractNum w:abstractNumId="22" w15:restartNumberingAfterBreak="0">
+  <w:abstractNum w:abstractNumId="23" w15:restartNumberingAfterBreak="0">
     <w:nsid w:val="75231218"/>
     <w:multiLevelType w:val="hybridMultilevel"/>
     <w:tmpl w:val="BB82F710"/>
@@ -10644,7 +11773,7 @@
       </w:rPr>
     </w:lvl>
   </w:abstractNum>
-  <w:abstractNum w:abstractNumId="23" w15:restartNumberingAfterBreak="0">
+  <w:abstractNum w:abstractNumId="24" w15:restartNumberingAfterBreak="0">
     <w:nsid w:val="7A747691"/>
     <w:multiLevelType w:val="hybridMultilevel"/>
     <w:tmpl w:val="03785388"/>
@@ -10760,7 +11889,7 @@
       </w:rPr>
     </w:lvl>
   </w:abstractNum>
-  <w:abstractNum w:abstractNumId="24" w15:restartNumberingAfterBreak="0">
+  <w:abstractNum w:abstractNumId="25" w15:restartNumberingAfterBreak="0">
     <w:nsid w:val="7B0E14F8"/>
     <w:multiLevelType w:val="hybridMultilevel"/>
     <w:tmpl w:val="2D764F96"/>
@@ -10872,7 +12001,7 @@
       </w:rPr>
     </w:lvl>
   </w:abstractNum>
-  <w:abstractNum w:abstractNumId="25" w15:restartNumberingAfterBreak="0">
+  <w:abstractNum w:abstractNumId="26" w15:restartNumberingAfterBreak="0">
     <w:nsid w:val="7C2437A0"/>
     <w:multiLevelType w:val="hybridMultilevel"/>
     <w:tmpl w:val="7D2ED488"/>
@@ -10985,7 +12114,7 @@
       </w:rPr>
     </w:lvl>
   </w:abstractNum>
-  <w:abstractNum w:abstractNumId="26" w15:restartNumberingAfterBreak="0">
+  <w:abstractNum w:abstractNumId="27" w15:restartNumberingAfterBreak="0">
     <w:nsid w:val="7C4008CF"/>
     <w:multiLevelType w:val="hybridMultilevel"/>
     <w:tmpl w:val="2144A20C"/>
@@ -11101,7 +12230,7 @@
       </w:rPr>
     </w:lvl>
   </w:abstractNum>
-  <w:abstractNum w:abstractNumId="27" w15:restartNumberingAfterBreak="0">
+  <w:abstractNum w:abstractNumId="28" w15:restartNumberingAfterBreak="0">
     <w:nsid w:val="7CBF0438"/>
     <w:multiLevelType w:val="hybridMultilevel"/>
     <w:tmpl w:val="DC88CBEE"/>
@@ -11217,7 +12346,7 @@
       </w:rPr>
     </w:lvl>
   </w:abstractNum>
-  <w:abstractNum w:abstractNumId="28" w15:restartNumberingAfterBreak="0">
+  <w:abstractNum w:abstractNumId="29" w15:restartNumberingAfterBreak="0">
     <w:nsid w:val="7F7748EC"/>
     <w:multiLevelType w:val="hybridMultilevel"/>
     <w:tmpl w:val="005665FE"/>
@@ -11334,25 +12463,25 @@
     <w:abstractNumId w:val="1"/>
   </w:num>
   <w:num w:numId="2" w16cid:durableId="1100299278">
-    <w:abstractNumId w:val="11"/>
+    <w:abstractNumId w:val="12"/>
   </w:num>
   <w:num w:numId="3" w16cid:durableId="1933394289">
-    <w:abstractNumId w:val="25"/>
+    <w:abstractNumId w:val="26"/>
   </w:num>
   <w:num w:numId="4" w16cid:durableId="1212419602">
-    <w:abstractNumId w:val="27"/>
+    <w:abstractNumId w:val="28"/>
   </w:num>
   <w:num w:numId="5" w16cid:durableId="1241675836">
-    <w:abstractNumId w:val="13"/>
+    <w:abstractNumId w:val="14"/>
   </w:num>
   <w:num w:numId="6" w16cid:durableId="1337883529">
-    <w:abstractNumId w:val="21"/>
+    <w:abstractNumId w:val="22"/>
   </w:num>
   <w:num w:numId="7" w16cid:durableId="1027608638">
     <w:abstractNumId w:val="4"/>
   </w:num>
   <w:num w:numId="8" w16cid:durableId="1090126647">
-    <w:abstractNumId w:val="23"/>
+    <w:abstractNumId w:val="24"/>
   </w:num>
   <w:num w:numId="9" w16cid:durableId="1424573503">
     <w:abstractNumId w:val="6"/>
@@ -11364,10 +12493,10 @@
     <w:abstractNumId w:val="8"/>
   </w:num>
   <w:num w:numId="12" w16cid:durableId="2124760687">
-    <w:abstractNumId w:val="28"/>
+    <w:abstractNumId w:val="29"/>
   </w:num>
   <w:num w:numId="13" w16cid:durableId="275061811">
-    <w:abstractNumId w:val="12"/>
+    <w:abstractNumId w:val="13"/>
   </w:num>
   <w:num w:numId="14" w16cid:durableId="1642271230">
     <w:abstractNumId w:val="0"/>
@@ -11376,46 +12505,49 @@
     <w:abstractNumId w:val="3"/>
   </w:num>
   <w:num w:numId="16" w16cid:durableId="696156011">
+    <w:abstractNumId w:val="17"/>
+  </w:num>
+  <w:num w:numId="17" w16cid:durableId="1831407217">
     <w:abstractNumId w:val="16"/>
   </w:num>
-  <w:num w:numId="17" w16cid:durableId="1831407217">
-    <w:abstractNumId w:val="15"/>
-  </w:num>
   <w:num w:numId="18" w16cid:durableId="1241909257">
-    <w:abstractNumId w:val="18"/>
+    <w:abstractNumId w:val="19"/>
   </w:num>
   <w:num w:numId="19" w16cid:durableId="1547911430">
-    <w:abstractNumId w:val="14"/>
+    <w:abstractNumId w:val="15"/>
   </w:num>
   <w:num w:numId="20" w16cid:durableId="1994990680">
     <w:abstractNumId w:val="9"/>
   </w:num>
   <w:num w:numId="21" w16cid:durableId="1401560908">
-    <w:abstractNumId w:val="19"/>
+    <w:abstractNumId w:val="20"/>
   </w:num>
   <w:num w:numId="22" w16cid:durableId="1934783225">
-    <w:abstractNumId w:val="24"/>
+    <w:abstractNumId w:val="25"/>
   </w:num>
   <w:num w:numId="23" w16cid:durableId="1718123417">
-    <w:abstractNumId w:val="26"/>
+    <w:abstractNumId w:val="27"/>
   </w:num>
   <w:num w:numId="24" w16cid:durableId="667634022">
     <w:abstractNumId w:val="5"/>
   </w:num>
   <w:num w:numId="25" w16cid:durableId="86004249">
-    <w:abstractNumId w:val="22"/>
+    <w:abstractNumId w:val="23"/>
   </w:num>
   <w:num w:numId="26" w16cid:durableId="318535707">
     <w:abstractNumId w:val="2"/>
   </w:num>
   <w:num w:numId="27" w16cid:durableId="2092121806">
-    <w:abstractNumId w:val="20"/>
+    <w:abstractNumId w:val="21"/>
   </w:num>
   <w:num w:numId="28" w16cid:durableId="409349705">
     <w:abstractNumId w:val="10"/>
   </w:num>
   <w:num w:numId="29" w16cid:durableId="1325352515">
-    <w:abstractNumId w:val="17"/>
+    <w:abstractNumId w:val="18"/>
+  </w:num>
+  <w:num w:numId="30" w16cid:durableId="1030692529">
+    <w:abstractNumId w:val="11"/>
   </w:num>
 </w:numbering>
 </file>
@@ -11868,6 +13000,7 @@
   <w:style w:type="character" w:default="1" w:styleId="DefaultParagraphFont">
     <w:name w:val="Default Paragraph Font"/>
     <w:uiPriority w:val="1"/>
+    <w:semiHidden/>
     <w:unhideWhenUsed/>
   </w:style>
   <w:style w:type="table" w:default="1" w:styleId="TableNormal">

</xml_diff>

<commit_message>
added Docker as skill
</commit_message>
<xml_diff>
--- a/pdf/CV_UTSHAB KUMAR GHOSH_B.Sc. in CSE.docx
+++ b/pdf/CV_UTSHAB KUMAR GHOSH_B.Sc. in CSE.docx
@@ -2068,16 +2068,7 @@
           <w:sz w:val="20"/>
           <w:szCs w:val="20"/>
         </w:rPr>
-        <w:t xml:space="preserve"> &amp;</w:t>
-      </w:r>
-      <w:r>
-        <w:rPr>
-          <w:rFonts w:ascii="Poppins" w:eastAsia="Times New Roman" w:hAnsi="Poppins" w:cs="Poppins"/>
-          <w:color w:val="000000" w:themeColor="text1"/>
-          <w:sz w:val="20"/>
-          <w:szCs w:val="20"/>
-        </w:rPr>
-        <w:t xml:space="preserve"> Data Science</w:t>
+        <w:t xml:space="preserve"> &amp; Data Science</w:t>
       </w:r>
     </w:p>
     <w:p>
@@ -4240,7 +4231,46 @@
           <w:sz w:val="20"/>
           <w:szCs w:val="20"/>
         </w:rPr>
-        <w:t>Latex, MS Office, Adobe Illustrator</w:t>
+        <w:t xml:space="preserve">Docker, </w:t>
+      </w:r>
+      <w:r>
+        <w:rPr>
+          <w:rFonts w:ascii="Poppins" w:hAnsi="Poppins" w:cs="Poppins"/>
+          <w:color w:val="000000" w:themeColor="text1"/>
+          <w:sz w:val="20"/>
+          <w:szCs w:val="20"/>
+        </w:rPr>
+        <w:t xml:space="preserve">Latex, MS Office, </w:t>
+      </w:r>
+    </w:p>
+    <w:p>
+      <w:pPr>
+        <w:pStyle w:val="ListParagraph"/>
+        <w:widowControl/>
+        <w:autoSpaceDE/>
+        <w:autoSpaceDN/>
+        <w:spacing w:after="160" w:line="16" w:lineRule="atLeast"/>
+        <w:ind w:left="2966" w:firstLine="634"/>
+        <w:contextualSpacing/>
+        <w:jc w:val="both"/>
+        <w:rPr>
+          <w:rFonts w:ascii="Poppins" w:eastAsia="Times New Roman" w:hAnsi="Poppins" w:cs="Poppins"/>
+          <w:b/>
+          <w:bCs/>
+          <w:noProof/>
+          <w:color w:val="000000" w:themeColor="text1"/>
+          <w:sz w:val="20"/>
+          <w:szCs w:val="20"/>
+        </w:rPr>
+      </w:pPr>
+      <w:r>
+        <w:rPr>
+          <w:rFonts w:ascii="Poppins" w:hAnsi="Poppins" w:cs="Poppins"/>
+          <w:color w:val="000000" w:themeColor="text1"/>
+          <w:sz w:val="20"/>
+          <w:szCs w:val="20"/>
+        </w:rPr>
+        <w:t>Adobe Illustrator</w:t>
       </w:r>
       <w:r>
         <w:rPr>
@@ -4715,25 +4745,7 @@
             <w:color w:val="365F91" w:themeColor="accent1" w:themeShade="BF"/>
             <w:shd w:val="clear" w:color="auto" w:fill="FFFFFF"/>
           </w:rPr>
-          <w:t>https://lnkd</w:t>
-        </w:r>
-        <w:r>
-          <w:rPr>
-            <w:rStyle w:val="Hyperlink"/>
-            <w:rFonts w:ascii="Poppins" w:hAnsi="Poppins" w:cs="Poppins"/>
-            <w:color w:val="365F91" w:themeColor="accent1" w:themeShade="BF"/>
-            <w:shd w:val="clear" w:color="auto" w:fill="FFFFFF"/>
-          </w:rPr>
-          <w:t>.</w:t>
-        </w:r>
-        <w:r>
-          <w:rPr>
-            <w:rStyle w:val="Hyperlink"/>
-            <w:rFonts w:ascii="Poppins" w:hAnsi="Poppins" w:cs="Poppins"/>
-            <w:color w:val="365F91" w:themeColor="accent1" w:themeShade="BF"/>
-            <w:shd w:val="clear" w:color="auto" w:fill="FFFFFF"/>
-          </w:rPr>
-          <w:t>in/g8QZYgMt</w:t>
+          <w:t>https://lnkd.in/g8QZYgMt</w:t>
         </w:r>
       </w:hyperlink>
       <w:r>
@@ -8981,14 +8993,14 @@
         <v:path o:extrusionok="f" gradientshapeok="t" o:connecttype="rect"/>
         <o:lock v:ext="edit" aspectratio="t"/>
       </v:shapetype>
-      <v:shape id="_x0000_i2490" type="#_x0000_t75" style="width:21.5pt;height:18.2pt;visibility:visible;mso-wrap-style:square" o:bullet="t">
+      <v:shape id="_x0000_i1218" type="#_x0000_t75" style="width:21.8pt;height:18.5pt;visibility:visible;mso-wrap-style:square" o:bullet="t">
         <v:imagedata r:id="rId1" o:title=""/>
       </v:shape>
     </w:pict>
   </w:numPicBullet>
   <w:numPicBullet w:numPicBulletId="1">
     <w:pict>
-      <v:shape id="_x0000_i2491" type="#_x0000_t75" style="width:385.65pt;height:385.65pt;visibility:visible;mso-wrap-style:square" o:bullet="t">
+      <v:shape id="_x0000_i1219" type="#_x0000_t75" style="width:385.75pt;height:385.75pt;visibility:visible;mso-wrap-style:square" o:bullet="t">
         <v:imagedata r:id="rId2" o:title=""/>
       </v:shape>
     </w:pict>
@@ -11688,7 +11700,7 @@
         <w:szCs w:val="24"/>
       </w:rPr>
     </w:lvl>
-    <w:lvl w:ilvl="2" w:tplc="FFFFFFFF" w:tentative="1">
+    <w:lvl w:ilvl="2" w:tplc="FFFFFFFF">
       <w:start w:val="1"/>
       <w:numFmt w:val="bullet"/>
       <w:lvlText w:val=""/>
@@ -11700,7 +11712,7 @@
         <w:rFonts w:ascii="Wingdings" w:hAnsi="Wingdings" w:hint="default"/>
       </w:rPr>
     </w:lvl>
-    <w:lvl w:ilvl="3" w:tplc="FFFFFFFF" w:tentative="1">
+    <w:lvl w:ilvl="3" w:tplc="FFFFFFFF">
       <w:start w:val="1"/>
       <w:numFmt w:val="bullet"/>
       <w:lvlText w:val=""/>

</xml_diff>

<commit_message>
added skills and slight change in objective
</commit_message>
<xml_diff>
--- a/pdf/CV_UTSHAB KUMAR GHOSH_B.Sc. in CSE.docx
+++ b/pdf/CV_UTSHAB KUMAR GHOSH_B.Sc. in CSE.docx
@@ -1321,25 +1321,62 @@
         </w:rPr>
         <w:t xml:space="preserve">as </w:t>
       </w:r>
+      <w:proofErr w:type="gramStart"/>
       <w:r>
         <w:rPr>
           <w:rFonts w:ascii="Poppins" w:eastAsia="Times New Roman" w:hAnsi="Poppins" w:cs="Poppins"/>
           <w:color w:val="595959" w:themeColor="text1" w:themeTint="A6"/>
         </w:rPr>
-        <w:t>an ML Engineer or a</w:t>
-      </w:r>
+        <w:t>an</w:t>
+      </w:r>
+      <w:proofErr w:type="gramEnd"/>
       <w:r>
         <w:rPr>
           <w:rFonts w:ascii="Poppins" w:eastAsia="Times New Roman" w:hAnsi="Poppins" w:cs="Poppins"/>
           <w:color w:val="595959" w:themeColor="text1" w:themeTint="A6"/>
         </w:rPr>
-        <w:t xml:space="preserve"> Data Scientist</w:t>
+        <w:t xml:space="preserve"> </w:t>
       </w:r>
       <w:r>
         <w:rPr>
           <w:rFonts w:ascii="Poppins" w:eastAsia="Times New Roman" w:hAnsi="Poppins" w:cs="Poppins"/>
           <w:color w:val="595959" w:themeColor="text1" w:themeTint="A6"/>
         </w:rPr>
+        <w:t xml:space="preserve">Software </w:t>
+      </w:r>
+      <w:r>
+        <w:rPr>
+          <w:rFonts w:ascii="Poppins" w:eastAsia="Times New Roman" w:hAnsi="Poppins" w:cs="Poppins"/>
+          <w:color w:val="595959" w:themeColor="text1" w:themeTint="A6"/>
+        </w:rPr>
+        <w:t>Engineer or a</w:t>
+      </w:r>
+      <w:r>
+        <w:rPr>
+          <w:rFonts w:ascii="Poppins" w:eastAsia="Times New Roman" w:hAnsi="Poppins" w:cs="Poppins"/>
+          <w:color w:val="595959" w:themeColor="text1" w:themeTint="A6"/>
+        </w:rPr>
+        <w:t xml:space="preserve"> Data</w:t>
+      </w:r>
+      <w:r>
+        <w:rPr>
+          <w:rFonts w:ascii="Poppins" w:eastAsia="Times New Roman" w:hAnsi="Poppins" w:cs="Poppins"/>
+          <w:color w:val="595959" w:themeColor="text1" w:themeTint="A6"/>
+        </w:rPr>
+        <w:t>/ML</w:t>
+      </w:r>
+      <w:r>
+        <w:rPr>
+          <w:rFonts w:ascii="Poppins" w:eastAsia="Times New Roman" w:hAnsi="Poppins" w:cs="Poppins"/>
+          <w:color w:val="595959" w:themeColor="text1" w:themeTint="A6"/>
+        </w:rPr>
+        <w:t xml:space="preserve"> Scientist</w:t>
+      </w:r>
+      <w:r>
+        <w:rPr>
+          <w:rFonts w:ascii="Poppins" w:eastAsia="Times New Roman" w:hAnsi="Poppins" w:cs="Poppins"/>
+          <w:color w:val="595959" w:themeColor="text1" w:themeTint="A6"/>
+        </w:rPr>
         <w:t xml:space="preserve">. With the knowledge of </w:t>
       </w:r>
       <w:r>
@@ -1347,14 +1384,21 @@
           <w:rFonts w:ascii="Poppins" w:eastAsia="Times New Roman" w:hAnsi="Poppins" w:cs="Poppins"/>
           <w:color w:val="595959" w:themeColor="text1" w:themeTint="A6"/>
         </w:rPr>
-        <w:t xml:space="preserve">competitive programming and </w:t>
+        <w:t>competitive programming and</w:t>
       </w:r>
       <w:r>
         <w:rPr>
           <w:rFonts w:ascii="Poppins" w:eastAsia="Times New Roman" w:hAnsi="Poppins" w:cs="Poppins"/>
           <w:color w:val="595959" w:themeColor="text1" w:themeTint="A6"/>
         </w:rPr>
-        <w:t>back-end develo</w:t>
+        <w:t xml:space="preserve"> full stack</w:t>
+      </w:r>
+      <w:r>
+        <w:rPr>
+          <w:rFonts w:ascii="Poppins" w:eastAsia="Times New Roman" w:hAnsi="Poppins" w:cs="Poppins"/>
+          <w:color w:val="595959" w:themeColor="text1" w:themeTint="A6"/>
+        </w:rPr>
+        <w:t xml:space="preserve"> develo</w:t>
       </w:r>
       <w:r>
         <w:rPr>
@@ -1822,21 +1866,23 @@
         </w:rPr>
         <w:t xml:space="preserve">Building Components with </w:t>
       </w:r>
+      <w:proofErr w:type="spellStart"/>
       <w:r>
         <w:rPr>
           <w:rFonts w:ascii="Poppins" w:eastAsia="Times New Roman" w:hAnsi="Poppins" w:cs="Poppins"/>
           <w:sz w:val="18"/>
           <w:szCs w:val="18"/>
         </w:rPr>
-        <w:t>PHP, Word</w:t>
-      </w:r>
+        <w:t>Javascript</w:t>
+      </w:r>
+      <w:proofErr w:type="spellEnd"/>
       <w:r>
         <w:rPr>
           <w:rFonts w:ascii="Poppins" w:eastAsia="Times New Roman" w:hAnsi="Poppins" w:cs="Poppins"/>
           <w:sz w:val="18"/>
           <w:szCs w:val="18"/>
         </w:rPr>
-        <w:t>P</w:t>
+        <w:t xml:space="preserve">, React, </w:t>
       </w:r>
       <w:r>
         <w:rPr>
@@ -1844,7 +1890,7 @@
           <w:sz w:val="18"/>
           <w:szCs w:val="18"/>
         </w:rPr>
-        <w:t>ress, Twig, Timber</w:t>
+        <w:t>PHP, Word</w:t>
       </w:r>
       <w:r>
         <w:rPr>
@@ -1852,7 +1898,7 @@
           <w:sz w:val="18"/>
           <w:szCs w:val="18"/>
         </w:rPr>
-        <w:t>, SaaS, Java</w:t>
+        <w:t>P</w:t>
       </w:r>
       <w:r>
         <w:rPr>
@@ -1860,7 +1906,7 @@
           <w:sz w:val="18"/>
           <w:szCs w:val="18"/>
         </w:rPr>
-        <w:t>S</w:t>
+        <w:t>ress</w:t>
       </w:r>
       <w:r>
         <w:rPr>
@@ -1868,7 +1914,7 @@
           <w:sz w:val="18"/>
           <w:szCs w:val="18"/>
         </w:rPr>
-        <w:t>cript.</w:t>
+        <w:t>.</w:t>
       </w:r>
     </w:p>
     <w:p>
@@ -3904,7 +3950,16 @@
           <w:sz w:val="20"/>
           <w:szCs w:val="20"/>
         </w:rPr>
-        <w:t>HTML, CSS,</w:t>
+        <w:t>ReactJS</w:t>
+      </w:r>
+      <w:r>
+        <w:rPr>
+          <w:rFonts w:ascii="Poppins" w:hAnsi="Poppins" w:cs="Poppins"/>
+          <w:color w:val="000000" w:themeColor="text1"/>
+          <w:sz w:val="20"/>
+          <w:szCs w:val="20"/>
+        </w:rPr>
+        <w:t>,</w:t>
       </w:r>
       <w:r>
         <w:rPr>
@@ -4146,7 +4201,25 @@
           <w:sz w:val="20"/>
           <w:szCs w:val="20"/>
         </w:rPr>
-        <w:t>, MariaDB.</w:t>
+        <w:t>, MariaDB</w:t>
+      </w:r>
+      <w:r>
+        <w:rPr>
+          <w:rFonts w:ascii="Poppins" w:hAnsi="Poppins" w:cs="Poppins"/>
+          <w:color w:val="000000" w:themeColor="text1"/>
+          <w:sz w:val="20"/>
+          <w:szCs w:val="20"/>
+        </w:rPr>
+        <w:t>, Firebase, MongoDB</w:t>
+      </w:r>
+      <w:r>
+        <w:rPr>
+          <w:rFonts w:ascii="Poppins" w:hAnsi="Poppins" w:cs="Poppins"/>
+          <w:color w:val="000000" w:themeColor="text1"/>
+          <w:sz w:val="20"/>
+          <w:szCs w:val="20"/>
+        </w:rPr>
+        <w:t>.</w:t>
       </w:r>
     </w:p>
     <w:p>
@@ -4279,6 +4352,15 @@
           <w:sz w:val="20"/>
           <w:szCs w:val="20"/>
         </w:rPr>
+        <w:t>, Premiere Pro</w:t>
+      </w:r>
+      <w:r>
+        <w:rPr>
+          <w:rFonts w:ascii="Poppins" w:hAnsi="Poppins" w:cs="Poppins"/>
+          <w:color w:val="000000" w:themeColor="text1"/>
+          <w:sz w:val="20"/>
+          <w:szCs w:val="20"/>
+        </w:rPr>
         <w:t>.</w:t>
       </w:r>
     </w:p>
@@ -5397,6 +5479,7 @@
           <w:u w:val="single" w:color="000000"/>
         </w:rPr>
       </w:pPr>
+      <w:proofErr w:type="gramStart"/>
       <w:r>
         <w:rPr>
           <w:rFonts w:ascii="Poppins" w:hAnsi="Poppins" w:cs="Poppins"/>
@@ -5404,14 +5487,47 @@
           <w:bCs/>
           <w:u w:color="000000"/>
         </w:rPr>
-        <w:t>Slither Game</w:t>
-      </w:r>
-      <w:r>
-        <w:rPr>
-          <w:rFonts w:ascii="Poppins" w:hAnsi="Poppins" w:cs="Poppins"/>
+        <w:t xml:space="preserve">IMDB </w:t>
+      </w:r>
+      <w:r>
+        <w:rPr>
+          <w:rFonts w:ascii="Poppins" w:hAnsi="Poppins" w:cs="Poppins"/>
+          <w:b/>
+          <w:bCs/>
           <w:u w:color="000000"/>
         </w:rPr>
-        <w:t xml:space="preserve"> (Sessional Project)</w:t>
+        <w:t xml:space="preserve"> </w:t>
+      </w:r>
+      <w:r>
+        <w:rPr>
+          <w:rFonts w:ascii="Poppins" w:hAnsi="Poppins" w:cs="Poppins"/>
+          <w:b/>
+          <w:bCs/>
+          <w:u w:color="000000"/>
+        </w:rPr>
+        <w:t>Clone</w:t>
+      </w:r>
+      <w:proofErr w:type="gramEnd"/>
+      <w:r>
+        <w:rPr>
+          <w:rFonts w:ascii="Poppins" w:hAnsi="Poppins" w:cs="Poppins"/>
+          <w:u w:color="000000"/>
+        </w:rPr>
+        <w:t xml:space="preserve"> (</w:t>
+      </w:r>
+      <w:r>
+        <w:rPr>
+          <w:rFonts w:ascii="Poppins" w:hAnsi="Poppins" w:cs="Poppins"/>
+          <w:u w:color="000000"/>
+        </w:rPr>
+        <w:t>ReactJS</w:t>
+      </w:r>
+      <w:r>
+        <w:rPr>
+          <w:rFonts w:ascii="Poppins" w:hAnsi="Poppins" w:cs="Poppins"/>
+          <w:u w:color="000000"/>
+        </w:rPr>
+        <w:t xml:space="preserve"> Project)</w:t>
       </w:r>
     </w:p>
     <w:p>
@@ -5456,15 +5572,13 @@
         </w:rPr>
         <w:t xml:space="preserve"> </w:t>
       </w:r>
-      <w:proofErr w:type="spellStart"/>
       <w:r>
         <w:rPr>
           <w:rFonts w:ascii="Poppins" w:hAnsi="Poppins" w:cs="Poppins"/>
           <w:u w:color="000000"/>
         </w:rPr>
-        <w:t>PyGame</w:t>
-      </w:r>
-      <w:proofErr w:type="spellEnd"/>
+        <w:t>Web Development</w:t>
+      </w:r>
     </w:p>
     <w:p>
       <w:pPr>
@@ -5477,8 +5591,8 @@
         <w:ind w:left="540" w:right="103"/>
         <w:rPr>
           <w:rFonts w:ascii="Poppins" w:hAnsi="Poppins" w:cs="Poppins"/>
-          <w:color w:val="00008E"/>
-          <w:u w:val="single" w:color="000000"/>
+          <w:color w:val="365F91" w:themeColor="accent1" w:themeShade="BF"/>
+          <w:u w:val="single"/>
         </w:rPr>
       </w:pPr>
       <w:r>
@@ -5497,53 +5611,15 @@
           <w:bCs/>
           <w:color w:val="7F7F7F" w:themeColor="text1" w:themeTint="80"/>
         </w:rPr>
-        <w:t>Supervisor:</w:t>
-      </w:r>
-      <w:r>
-        <w:rPr>
-          <w:rFonts w:ascii="Poppins" w:eastAsia="Times New Roman" w:hAnsi="Poppins" w:cs="Poppins"/>
-          <w:color w:val="7F7F7F" w:themeColor="text1" w:themeTint="80"/>
-        </w:rPr>
-        <w:t xml:space="preserve"> </w:t>
-      </w:r>
-      <w:r>
-        <w:rPr>
-          <w:rFonts w:ascii="Poppins" w:eastAsia="Times New Roman" w:hAnsi="Poppins" w:cs="Poppins"/>
-          <w:color w:val="000000" w:themeColor="text1"/>
-        </w:rPr>
-        <w:t xml:space="preserve">Prof. Dr. Md. </w:t>
-      </w:r>
-      <w:proofErr w:type="spellStart"/>
-      <w:r>
-        <w:rPr>
-          <w:rFonts w:ascii="Poppins" w:eastAsia="Times New Roman" w:hAnsi="Poppins" w:cs="Poppins"/>
-          <w:color w:val="000000" w:themeColor="text1"/>
-        </w:rPr>
-        <w:t>Rabiul</w:t>
-      </w:r>
-      <w:proofErr w:type="spellEnd"/>
-      <w:r>
-        <w:rPr>
-          <w:rFonts w:ascii="Poppins" w:eastAsia="Times New Roman" w:hAnsi="Poppins" w:cs="Poppins"/>
-          <w:color w:val="000000" w:themeColor="text1"/>
-        </w:rPr>
-        <w:t xml:space="preserve"> Islam, </w:t>
-      </w:r>
-      <w:proofErr w:type="spellStart"/>
-      <w:r>
-        <w:rPr>
-          <w:rFonts w:ascii="Poppins" w:eastAsia="Times New Roman" w:hAnsi="Poppins" w:cs="Poppins"/>
-          <w:color w:val="000000" w:themeColor="text1"/>
-        </w:rPr>
-        <w:t>Rajshahi</w:t>
-      </w:r>
-      <w:proofErr w:type="spellEnd"/>
-      <w:r>
-        <w:rPr>
-          <w:rFonts w:ascii="Poppins" w:eastAsia="Times New Roman" w:hAnsi="Poppins" w:cs="Poppins"/>
-          <w:color w:val="000000" w:themeColor="text1"/>
-        </w:rPr>
-        <w:t xml:space="preserve"> University of Engineering &amp; Technology</w:t>
+        <w:t xml:space="preserve">Deployed: </w:t>
+      </w:r>
+      <w:r>
+        <w:rPr>
+          <w:rFonts w:ascii="Poppins" w:eastAsia="Times New Roman" w:hAnsi="Poppins" w:cs="Poppins"/>
+          <w:color w:val="365F91" w:themeColor="accent1" w:themeShade="BF"/>
+          <w:u w:val="single"/>
+        </w:rPr>
+        <w:t>https://moviereview-utshabkg.vercel.app/</w:t>
       </w:r>
     </w:p>
     <w:p>
@@ -8993,14 +9069,14 @@
         <v:path o:extrusionok="f" gradientshapeok="t" o:connecttype="rect"/>
         <o:lock v:ext="edit" aspectratio="t"/>
       </v:shapetype>
-      <v:shape id="_x0000_i1218" type="#_x0000_t75" style="width:21.8pt;height:18.5pt;visibility:visible;mso-wrap-style:square" o:bullet="t">
+      <v:shape id="_x0000_i1076" type="#_x0000_t75" style="width:22.15pt;height:18.2pt;visibility:visible;mso-wrap-style:square" o:bullet="t">
         <v:imagedata r:id="rId1" o:title=""/>
       </v:shape>
     </w:pict>
   </w:numPicBullet>
   <w:numPicBullet w:numPicBulletId="1">
     <w:pict>
-      <v:shape id="_x0000_i1219" type="#_x0000_t75" style="width:385.75pt;height:385.75pt;visibility:visible;mso-wrap-style:square" o:bullet="t">
+      <v:shape id="_x0000_i1077" type="#_x0000_t75" style="width:386.1pt;height:386.1pt;visibility:visible;mso-wrap-style:square" o:bullet="t">
         <v:imagedata r:id="rId2" o:title=""/>
       </v:shape>
     </w:pict>
@@ -11724,7 +11800,7 @@
         <w:rFonts w:ascii="Symbol" w:hAnsi="Symbol" w:hint="default"/>
       </w:rPr>
     </w:lvl>
-    <w:lvl w:ilvl="4" w:tplc="FFFFFFFF" w:tentative="1">
+    <w:lvl w:ilvl="4" w:tplc="FFFFFFFF">
       <w:start w:val="1"/>
       <w:numFmt w:val="bullet"/>
       <w:lvlText w:val="o"/>

</xml_diff>

<commit_message>
updated bio & job description, added skills
</commit_message>
<xml_diff>
--- a/pdf/CV_UTSHAB KUMAR GHOSH_B.Sc. in CSE.docx
+++ b/pdf/CV_UTSHAB KUMAR GHOSH_B.Sc. in CSE.docx
@@ -767,7 +767,7 @@
                                     </pic:cNvPicPr>
                                   </pic:nvPicPr>
                                   <pic:blipFill>
-                                    <a:blip r:embed="rId8">
+                                    <a:blip r:embed="rId15">
                                       <a:extLst>
                                         <a:ext uri="{28A0092B-C50C-407E-A947-70E740481C1C}">
                                           <a14:useLocalDpi xmlns:a14="http://schemas.microsoft.com/office/drawing/2010/main" val="0"/>
@@ -816,7 +816,7 @@
                         </w:rPr>
                         <w:t xml:space="preserve">   </w:t>
                       </w:r>
-                      <w:hyperlink r:id="rId15" w:history="1">
+                      <w:hyperlink r:id="rId16" w:history="1">
                         <w:r>
                           <w:rPr>
                             <w:rStyle w:val="Hyperlink"/>
@@ -866,7 +866,7 @@
                         </w:rPr>
                         <w:t xml:space="preserve">   </w:t>
                       </w:r>
-                      <w:hyperlink r:id="rId16" w:history="1">
+                      <w:hyperlink r:id="rId17" w:history="1">
                         <w:r>
                           <w:rPr>
                             <w:rStyle w:val="Hyperlink"/>
@@ -941,7 +941,7 @@
                         </w:rPr>
                         <w:t xml:space="preserve">       </w:t>
                       </w:r>
-                      <w:hyperlink r:id="rId17" w:history="1">
+                      <w:hyperlink r:id="rId18" w:history="1">
                         <w:r>
                           <w:rPr>
                             <w:rStyle w:val="Hyperlink"/>
@@ -986,7 +986,7 @@
                                     </pic:cNvPicPr>
                                   </pic:nvPicPr>
                                   <pic:blipFill>
-                                    <a:blip r:embed="rId12">
+                                    <a:blip r:embed="rId19">
                                       <a:extLst>
                                         <a:ext uri="{28A0092B-C50C-407E-A947-70E740481C1C}">
                                           <a14:useLocalDpi xmlns:a14="http://schemas.microsoft.com/office/drawing/2010/main" val="0"/>
@@ -1031,7 +1031,7 @@
                         </w:rPr>
                         <w:t xml:space="preserve">   </w:t>
                       </w:r>
-                      <w:hyperlink r:id="rId18" w:history="1">
+                      <w:hyperlink r:id="rId20" w:history="1">
                         <w:r>
                           <w:rPr>
                             <w:rStyle w:val="Hyperlink"/>
@@ -1094,7 +1094,7 @@
                                     </pic:cNvPicPr>
                                   </pic:nvPicPr>
                                   <pic:blipFill>
-                                    <a:blip r:embed="rId14">
+                                    <a:blip r:embed="rId21">
                                       <a:extLst>
                                         <a:ext uri="{28A0092B-C50C-407E-A947-70E740481C1C}">
                                           <a14:useLocalDpi xmlns:a14="http://schemas.microsoft.com/office/drawing/2010/main" val="0"/>
@@ -1244,233 +1244,30 @@
       <w:pPr>
         <w:jc w:val="both"/>
         <w:rPr>
-          <w:rFonts w:ascii="Poppins" w:eastAsia="Times New Roman" w:hAnsi="Poppins" w:cs="Poppins"/>
+          <w:rFonts w:asciiTheme="minorHAnsi" w:eastAsiaTheme="minorHAnsi" w:hAnsiTheme="minorHAnsi" w:cstheme="minorBidi"/>
+          <w:lang w:bidi="ar-SA"/>
+        </w:rPr>
+      </w:pPr>
+      <w:r>
+        <w:rPr>
+          <w:rFonts w:ascii="Poppins" w:hAnsi="Poppins" w:cs="Poppins"/>
+          <w:color w:val="585858"/>
+        </w:rPr>
+        <w:t>I have been working with Python, Machine Learning, and Data Science for 4+ years</w:t>
+      </w:r>
+      <w:r>
+        <w:rPr>
+          <w:rFonts w:ascii="Poppins" w:hAnsi="Poppins" w:cs="Poppins"/>
+        </w:rPr>
+        <w:t>.</w:t>
+      </w:r>
+      <w:r>
+        <w:rPr>
+          <w:rFonts w:ascii="Poppins" w:hAnsi="Poppins" w:cs="Poppins"/>
           <w:color w:val="595959" w:themeColor="text1" w:themeTint="A6"/>
-        </w:rPr>
-      </w:pPr>
-      <w:r>
-        <w:rPr>
-          <w:rFonts w:ascii="Poppins" w:eastAsia="Times New Roman" w:hAnsi="Poppins" w:cs="Poppins"/>
-          <w:color w:val="595959" w:themeColor="text1" w:themeTint="A6"/>
-        </w:rPr>
-        <w:t>I have been working with</w:t>
-      </w:r>
-      <w:r>
-        <w:rPr>
-          <w:rFonts w:ascii="Poppins" w:eastAsia="Times New Roman" w:hAnsi="Poppins" w:cs="Poppins"/>
-          <w:color w:val="595959" w:themeColor="text1" w:themeTint="A6"/>
-        </w:rPr>
-        <w:t xml:space="preserve"> Python</w:t>
-      </w:r>
-      <w:r>
-        <w:rPr>
-          <w:rFonts w:ascii="Poppins" w:eastAsia="Times New Roman" w:hAnsi="Poppins" w:cs="Poppins"/>
-          <w:color w:val="595959" w:themeColor="text1" w:themeTint="A6"/>
-        </w:rPr>
-        <w:t>,</w:t>
-      </w:r>
-      <w:r>
-        <w:rPr>
-          <w:rFonts w:ascii="Poppins" w:eastAsia="Times New Roman" w:hAnsi="Poppins" w:cs="Poppins"/>
-          <w:color w:val="595959" w:themeColor="text1" w:themeTint="A6"/>
-        </w:rPr>
-        <w:t xml:space="preserve"> </w:t>
-      </w:r>
-      <w:r>
-        <w:rPr>
-          <w:rFonts w:ascii="Poppins" w:eastAsia="Times New Roman" w:hAnsi="Poppins" w:cs="Poppins"/>
-          <w:color w:val="595959" w:themeColor="text1" w:themeTint="A6"/>
-        </w:rPr>
-        <w:t>Machine Learning</w:t>
-      </w:r>
-      <w:r>
-        <w:rPr>
-          <w:rFonts w:ascii="Poppins" w:eastAsia="Times New Roman" w:hAnsi="Poppins" w:cs="Poppins"/>
-          <w:color w:val="595959" w:themeColor="text1" w:themeTint="A6"/>
-        </w:rPr>
-        <w:t>,</w:t>
-      </w:r>
-      <w:r>
-        <w:rPr>
-          <w:rFonts w:ascii="Poppins" w:eastAsia="Times New Roman" w:hAnsi="Poppins" w:cs="Poppins"/>
-          <w:color w:val="595959" w:themeColor="text1" w:themeTint="A6"/>
-        </w:rPr>
-        <w:t xml:space="preserve"> and Data Science for </w:t>
-      </w:r>
-      <w:r>
-        <w:rPr>
-          <w:rFonts w:ascii="Poppins" w:eastAsia="Times New Roman" w:hAnsi="Poppins" w:cs="Poppins"/>
-          <w:color w:val="595959" w:themeColor="text1" w:themeTint="A6"/>
-        </w:rPr>
-        <w:t>4</w:t>
-      </w:r>
-      <w:r>
-        <w:rPr>
-          <w:rFonts w:ascii="Poppins" w:eastAsia="Times New Roman" w:hAnsi="Poppins" w:cs="Poppins"/>
-          <w:color w:val="595959" w:themeColor="text1" w:themeTint="A6"/>
-        </w:rPr>
-        <w:t>+</w:t>
-      </w:r>
-      <w:r>
-        <w:rPr>
-          <w:rFonts w:ascii="Poppins" w:eastAsia="Times New Roman" w:hAnsi="Poppins" w:cs="Poppins"/>
-          <w:color w:val="595959" w:themeColor="text1" w:themeTint="A6"/>
-        </w:rPr>
-        <w:t xml:space="preserve"> years. My main motto is t</w:t>
-      </w:r>
-      <w:r>
-        <w:rPr>
-          <w:rFonts w:ascii="Poppins" w:eastAsia="Times New Roman" w:hAnsi="Poppins" w:cs="Poppins"/>
-          <w:color w:val="595959" w:themeColor="text1" w:themeTint="A6"/>
-        </w:rPr>
-        <w:t xml:space="preserve">o </w:t>
-      </w:r>
-      <w:r>
-        <w:rPr>
-          <w:rFonts w:ascii="Poppins" w:eastAsia="Times New Roman" w:hAnsi="Poppins" w:cs="Poppins"/>
-          <w:color w:val="595959" w:themeColor="text1" w:themeTint="A6"/>
-        </w:rPr>
-        <w:t>collaborate</w:t>
-      </w:r>
-      <w:r>
-        <w:rPr>
-          <w:rFonts w:ascii="Poppins" w:eastAsia="Times New Roman" w:hAnsi="Poppins" w:cs="Poppins"/>
-          <w:color w:val="595959" w:themeColor="text1" w:themeTint="A6"/>
-        </w:rPr>
-        <w:t xml:space="preserve"> </w:t>
-      </w:r>
-      <w:r>
-        <w:rPr>
-          <w:rFonts w:ascii="Poppins" w:eastAsia="Times New Roman" w:hAnsi="Poppins" w:cs="Poppins"/>
-          <w:color w:val="595959" w:themeColor="text1" w:themeTint="A6"/>
-        </w:rPr>
-        <w:t>in the field of Machine Learning</w:t>
-      </w:r>
-      <w:r>
-        <w:rPr>
-          <w:rFonts w:ascii="Poppins" w:eastAsia="Times New Roman" w:hAnsi="Poppins" w:cs="Poppins"/>
-          <w:color w:val="595959" w:themeColor="text1" w:themeTint="A6"/>
-        </w:rPr>
-        <w:t xml:space="preserve">, </w:t>
-      </w:r>
-      <w:r>
-        <w:rPr>
-          <w:rFonts w:ascii="Poppins" w:eastAsia="Times New Roman" w:hAnsi="Poppins" w:cs="Poppins"/>
-          <w:color w:val="595959" w:themeColor="text1" w:themeTint="A6"/>
-        </w:rPr>
-        <w:t xml:space="preserve">as </w:t>
-      </w:r>
-      <w:r>
-        <w:rPr>
-          <w:rFonts w:ascii="Poppins" w:eastAsia="Times New Roman" w:hAnsi="Poppins" w:cs="Poppins"/>
-          <w:color w:val="595959" w:themeColor="text1" w:themeTint="A6"/>
-        </w:rPr>
-        <w:t>an ML/AI</w:t>
-      </w:r>
-      <w:r>
-        <w:rPr>
-          <w:rFonts w:ascii="Poppins" w:eastAsia="Times New Roman" w:hAnsi="Poppins" w:cs="Poppins"/>
-          <w:color w:val="595959" w:themeColor="text1" w:themeTint="A6"/>
-        </w:rPr>
-        <w:t xml:space="preserve"> </w:t>
-      </w:r>
-      <w:r>
-        <w:rPr>
-          <w:rFonts w:ascii="Poppins" w:eastAsia="Times New Roman" w:hAnsi="Poppins" w:cs="Poppins"/>
-          <w:color w:val="595959" w:themeColor="text1" w:themeTint="A6"/>
-        </w:rPr>
-        <w:t>Engineer</w:t>
-      </w:r>
-      <w:r>
-        <w:rPr>
-          <w:rFonts w:ascii="Poppins" w:eastAsia="Times New Roman" w:hAnsi="Poppins" w:cs="Poppins"/>
-          <w:color w:val="595959" w:themeColor="text1" w:themeTint="A6"/>
-        </w:rPr>
-        <w:t xml:space="preserve">. With the knowledge of </w:t>
-      </w:r>
-      <w:r>
-        <w:rPr>
-          <w:rFonts w:ascii="Poppins" w:eastAsia="Times New Roman" w:hAnsi="Poppins" w:cs="Poppins"/>
-          <w:color w:val="595959" w:themeColor="text1" w:themeTint="A6"/>
-        </w:rPr>
-        <w:t>competitive programming</w:t>
-      </w:r>
-      <w:r>
-        <w:rPr>
-          <w:rFonts w:ascii="Poppins" w:eastAsia="Times New Roman" w:hAnsi="Poppins" w:cs="Poppins"/>
-          <w:color w:val="595959" w:themeColor="text1" w:themeTint="A6"/>
-        </w:rPr>
-        <w:t xml:space="preserve">, </w:t>
-      </w:r>
-      <w:r>
-        <w:rPr>
-          <w:rFonts w:ascii="Poppins" w:eastAsia="Times New Roman" w:hAnsi="Poppins" w:cs="Poppins"/>
-          <w:color w:val="595959" w:themeColor="text1" w:themeTint="A6"/>
-        </w:rPr>
-        <w:t>full stack</w:t>
-      </w:r>
-      <w:r>
-        <w:rPr>
-          <w:rFonts w:ascii="Poppins" w:eastAsia="Times New Roman" w:hAnsi="Poppins" w:cs="Poppins"/>
-          <w:color w:val="595959" w:themeColor="text1" w:themeTint="A6"/>
-        </w:rPr>
-        <w:t xml:space="preserve"> develo</w:t>
-      </w:r>
-      <w:r>
-        <w:rPr>
-          <w:rFonts w:ascii="Poppins" w:eastAsia="Times New Roman" w:hAnsi="Poppins" w:cs="Poppins"/>
-          <w:color w:val="595959" w:themeColor="text1" w:themeTint="A6"/>
-        </w:rPr>
-        <w:t>p</w:t>
-      </w:r>
-      <w:r>
-        <w:rPr>
-          <w:rFonts w:ascii="Poppins" w:eastAsia="Times New Roman" w:hAnsi="Poppins" w:cs="Poppins"/>
-          <w:color w:val="595959" w:themeColor="text1" w:themeTint="A6"/>
-        </w:rPr>
-        <w:t>ment</w:t>
-      </w:r>
-      <w:r>
-        <w:rPr>
-          <w:rFonts w:ascii="Poppins" w:eastAsia="Times New Roman" w:hAnsi="Poppins" w:cs="Poppins"/>
-          <w:color w:val="595959" w:themeColor="text1" w:themeTint="A6"/>
-        </w:rPr>
-        <w:t xml:space="preserve"> </w:t>
-      </w:r>
-      <w:r>
-        <w:rPr>
-          <w:rFonts w:ascii="Poppins" w:eastAsia="Times New Roman" w:hAnsi="Poppins" w:cs="Poppins"/>
-          <w:color w:val="595959" w:themeColor="text1" w:themeTint="A6"/>
-        </w:rPr>
-        <w:t>and</w:t>
-      </w:r>
-      <w:r>
-        <w:rPr>
-          <w:rFonts w:ascii="Poppins" w:eastAsia="Times New Roman" w:hAnsi="Poppins" w:cs="Poppins"/>
-          <w:color w:val="595959" w:themeColor="text1" w:themeTint="A6"/>
-        </w:rPr>
-        <w:t xml:space="preserve"> M</w:t>
-      </w:r>
-      <w:r>
-        <w:rPr>
-          <w:rFonts w:ascii="Poppins" w:eastAsia="Times New Roman" w:hAnsi="Poppins" w:cs="Poppins"/>
-          <w:color w:val="595959" w:themeColor="text1" w:themeTint="A6"/>
-        </w:rPr>
-        <w:t>L competitions</w:t>
-      </w:r>
-      <w:r>
-        <w:rPr>
-          <w:rFonts w:ascii="Poppins" w:eastAsia="Times New Roman" w:hAnsi="Poppins" w:cs="Poppins"/>
-          <w:color w:val="595959" w:themeColor="text1" w:themeTint="A6"/>
-        </w:rPr>
-        <w:t>, I want</w:t>
-      </w:r>
-      <w:r>
-        <w:rPr>
-          <w:rFonts w:ascii="Poppins" w:eastAsia="Times New Roman" w:hAnsi="Poppins" w:cs="Poppins"/>
-          <w:color w:val="595959" w:themeColor="text1" w:themeTint="A6"/>
-        </w:rPr>
-        <w:t xml:space="preserve"> to gather experience from a based environment and to make some contributions to humankind.</w:t>
+          <w:shd w:val="clear" w:color="auto" w:fill="FFFFFF"/>
+        </w:rPr>
+        <w:t xml:space="preserve"> I also have an experience of 1+ year in Full Stack Development. My motto is to collaborate in the field of SWE and ML. With the analytical skill of problem solving, full stack dev, and ML/DL, I want to gather experience and knowledge from a based environment, contributing to the humankind and industry.</w:t>
       </w:r>
     </w:p>
     <w:p>
@@ -1896,7 +1693,7 @@
           <w:sz w:val="18"/>
           <w:szCs w:val="18"/>
         </w:rPr>
-        <w:t>In</w:t>
+        <w:t xml:space="preserve">In developing </w:t>
       </w:r>
       <w:r>
         <w:rPr>
@@ -1904,79 +1701,221 @@
           <w:sz w:val="18"/>
           <w:szCs w:val="18"/>
         </w:rPr>
-        <w:t xml:space="preserve"> developing multilingual chatbots, including Bengali, for government websites in collaboration with A2I, I spearhead pioneering research in Bangla Language Models (LLM). Our technical pursuits involve advanced data scraping, preprocessing, and fine-tuning of LLMs like Llama-2, </w:t>
-      </w:r>
-      <w:proofErr w:type="spellStart"/>
+        <w:t>multilingual conversational</w:t>
+      </w:r>
       <w:r>
         <w:rPr>
           <w:rFonts w:ascii="Poppins" w:eastAsia="Times New Roman" w:hAnsi="Poppins" w:cs="Poppins"/>
           <w:sz w:val="18"/>
           <w:szCs w:val="18"/>
         </w:rPr>
-        <w:t>mBart</w:t>
-      </w:r>
-      <w:proofErr w:type="spellEnd"/>
+        <w:t xml:space="preserve"> chatbots, including Bengali, for government websites in collaboration with A2I, I</w:t>
+      </w:r>
       <w:r>
         <w:rPr>
           <w:rFonts w:ascii="Poppins" w:eastAsia="Times New Roman" w:hAnsi="Poppins" w:cs="Poppins"/>
           <w:sz w:val="18"/>
           <w:szCs w:val="18"/>
         </w:rPr>
-        <w:t xml:space="preserve">, and GPT-3.5. Leveraging </w:t>
-      </w:r>
-      <w:proofErr w:type="spellStart"/>
+        <w:t xml:space="preserve"> </w:t>
+      </w:r>
       <w:r>
         <w:rPr>
           <w:rFonts w:ascii="Poppins" w:eastAsia="Times New Roman" w:hAnsi="Poppins" w:cs="Poppins"/>
           <w:sz w:val="18"/>
           <w:szCs w:val="18"/>
         </w:rPr>
-        <w:t>LangChain</w:t>
-      </w:r>
-      <w:proofErr w:type="spellEnd"/>
+        <w:t>spearhead pioneering research in Bangla</w:t>
+      </w:r>
       <w:r>
         <w:rPr>
           <w:rFonts w:ascii="Poppins" w:eastAsia="Times New Roman" w:hAnsi="Poppins" w:cs="Poppins"/>
           <w:sz w:val="18"/>
           <w:szCs w:val="18"/>
         </w:rPr>
-        <w:t xml:space="preserve">, we employ cutting-edge transfer learning to heighten chatbot responsiveness, showcasing our commitment to technological innovation. Our work on prominent platforms like </w:t>
-      </w:r>
-      <w:proofErr w:type="spellStart"/>
+        <w:t xml:space="preserve"> Large</w:t>
+      </w:r>
       <w:r>
         <w:rPr>
           <w:rFonts w:ascii="Poppins" w:eastAsia="Times New Roman" w:hAnsi="Poppins" w:cs="Poppins"/>
           <w:sz w:val="18"/>
           <w:szCs w:val="18"/>
         </w:rPr>
-        <w:t>Muktopaath</w:t>
-      </w:r>
-      <w:proofErr w:type="spellEnd"/>
+        <w:t xml:space="preserve"> Language Models (LLM)</w:t>
+      </w:r>
       <w:r>
         <w:rPr>
           <w:rFonts w:ascii="Poppins" w:eastAsia="Times New Roman" w:hAnsi="Poppins" w:cs="Poppins"/>
           <w:sz w:val="18"/>
           <w:szCs w:val="18"/>
         </w:rPr>
-        <w:t xml:space="preserve"> and the Teacher's Portal, employing Scrapy for data scraping and seamless </w:t>
-      </w:r>
-      <w:proofErr w:type="spellStart"/>
+        <w:t xml:space="preserve"> along with RASA</w:t>
+      </w:r>
       <w:r>
         <w:rPr>
           <w:rFonts w:ascii="Poppins" w:eastAsia="Times New Roman" w:hAnsi="Poppins" w:cs="Poppins"/>
           <w:sz w:val="18"/>
           <w:szCs w:val="18"/>
         </w:rPr>
-        <w:t>LangChain</w:t>
-      </w:r>
-      <w:proofErr w:type="spellEnd"/>
+        <w:t xml:space="preserve">. </w:t>
+      </w:r>
       <w:r>
         <w:rPr>
           <w:rFonts w:ascii="Poppins" w:eastAsia="Times New Roman" w:hAnsi="Poppins" w:cs="Poppins"/>
           <w:sz w:val="18"/>
           <w:szCs w:val="18"/>
         </w:rPr>
-        <w:t xml:space="preserve"> integration, underscores our dedication to pushing the boundaries of Bangla LLM research, contributing to the evolution of public service delivery in Bangladesh. This narrative emphasizes our pivotal role as trailblazers in the field of Bangla LLM research and application.</w:t>
+        <w:t>The</w:t>
+      </w:r>
+      <w:r>
+        <w:rPr>
+          <w:rFonts w:ascii="Poppins" w:eastAsia="Times New Roman" w:hAnsi="Poppins" w:cs="Poppins"/>
+          <w:sz w:val="18"/>
+          <w:szCs w:val="18"/>
+        </w:rPr>
+        <w:t xml:space="preserve"> technical pursuits involve advanced data scraping, preprocessing, fine-tuning</w:t>
+      </w:r>
+      <w:r>
+        <w:rPr>
+          <w:rFonts w:ascii="Poppins" w:eastAsia="Times New Roman" w:hAnsi="Poppins" w:cs="Poppins"/>
+          <w:sz w:val="18"/>
+          <w:szCs w:val="18"/>
+        </w:rPr>
+        <w:t>, and quantization</w:t>
+      </w:r>
+      <w:r>
+        <w:rPr>
+          <w:rFonts w:ascii="Poppins" w:eastAsia="Times New Roman" w:hAnsi="Poppins" w:cs="Poppins"/>
+          <w:sz w:val="18"/>
+          <w:szCs w:val="18"/>
+        </w:rPr>
+        <w:t xml:space="preserve"> of LLMs like Llama-2, </w:t>
+      </w:r>
+      <w:proofErr w:type="spellStart"/>
+      <w:r>
+        <w:rPr>
+          <w:rFonts w:ascii="Poppins" w:eastAsia="Times New Roman" w:hAnsi="Poppins" w:cs="Poppins"/>
+          <w:sz w:val="18"/>
+          <w:szCs w:val="18"/>
+        </w:rPr>
+        <w:t>mBart</w:t>
+      </w:r>
+      <w:proofErr w:type="spellEnd"/>
+      <w:r>
+        <w:rPr>
+          <w:rFonts w:ascii="Poppins" w:eastAsia="Times New Roman" w:hAnsi="Poppins" w:cs="Poppins"/>
+          <w:sz w:val="18"/>
+          <w:szCs w:val="18"/>
+        </w:rPr>
+        <w:t xml:space="preserve">, and GPT-3.5. Leveraging </w:t>
+      </w:r>
+      <w:proofErr w:type="spellStart"/>
+      <w:r>
+        <w:rPr>
+          <w:rFonts w:ascii="Poppins" w:eastAsia="Times New Roman" w:hAnsi="Poppins" w:cs="Poppins"/>
+          <w:sz w:val="18"/>
+          <w:szCs w:val="18"/>
+        </w:rPr>
+        <w:t>LangChain</w:t>
+      </w:r>
+      <w:proofErr w:type="spellEnd"/>
+      <w:r>
+        <w:rPr>
+          <w:rFonts w:ascii="Poppins" w:eastAsia="Times New Roman" w:hAnsi="Poppins" w:cs="Poppins"/>
+          <w:sz w:val="18"/>
+          <w:szCs w:val="18"/>
+        </w:rPr>
+        <w:t xml:space="preserve">, </w:t>
+      </w:r>
+      <w:r>
+        <w:rPr>
+          <w:rFonts w:ascii="Poppins" w:eastAsia="Times New Roman" w:hAnsi="Poppins" w:cs="Poppins"/>
+          <w:sz w:val="18"/>
+          <w:szCs w:val="18"/>
+        </w:rPr>
+        <w:t>the team</w:t>
+      </w:r>
+      <w:r>
+        <w:rPr>
+          <w:rFonts w:ascii="Poppins" w:eastAsia="Times New Roman" w:hAnsi="Poppins" w:cs="Poppins"/>
+          <w:sz w:val="18"/>
+          <w:szCs w:val="18"/>
+        </w:rPr>
+        <w:t xml:space="preserve"> employ cutting-edge transfer learning to heighten chatbot responsiveness,</w:t>
+      </w:r>
+      <w:r>
+        <w:rPr>
+          <w:rFonts w:ascii="Poppins" w:eastAsia="Times New Roman" w:hAnsi="Poppins" w:cs="Poppins"/>
+          <w:sz w:val="18"/>
+          <w:szCs w:val="18"/>
+        </w:rPr>
+        <w:t xml:space="preserve"> </w:t>
+      </w:r>
+      <w:r>
+        <w:rPr>
+          <w:rFonts w:ascii="Poppins" w:eastAsia="Times New Roman" w:hAnsi="Poppins" w:cs="Poppins"/>
+          <w:sz w:val="18"/>
+          <w:szCs w:val="18"/>
+        </w:rPr>
+        <w:t>showcasing our commitment to technological innovation.</w:t>
+      </w:r>
+      <w:r>
+        <w:rPr>
+          <w:rFonts w:ascii="Poppins" w:eastAsia="Times New Roman" w:hAnsi="Poppins" w:cs="Poppins"/>
+          <w:sz w:val="18"/>
+          <w:szCs w:val="18"/>
+        </w:rPr>
+        <w:t xml:space="preserve"> </w:t>
+      </w:r>
+      <w:r>
+        <w:rPr>
+          <w:rFonts w:ascii="Poppins" w:eastAsia="Times New Roman" w:hAnsi="Poppins" w:cs="Poppins"/>
+          <w:sz w:val="18"/>
+          <w:szCs w:val="18"/>
+        </w:rPr>
+        <w:t xml:space="preserve">Our work on prominent platforms like </w:t>
+      </w:r>
+      <w:proofErr w:type="spellStart"/>
+      <w:r>
+        <w:rPr>
+          <w:rFonts w:ascii="Poppins" w:eastAsia="Times New Roman" w:hAnsi="Poppins" w:cs="Poppins"/>
+          <w:sz w:val="18"/>
+          <w:szCs w:val="18"/>
+        </w:rPr>
+        <w:t>Muktopaath</w:t>
+      </w:r>
+      <w:proofErr w:type="spellEnd"/>
+      <w:r>
+        <w:rPr>
+          <w:rFonts w:ascii="Poppins" w:eastAsia="Times New Roman" w:hAnsi="Poppins" w:cs="Poppins"/>
+          <w:sz w:val="18"/>
+          <w:szCs w:val="18"/>
+        </w:rPr>
+        <w:t xml:space="preserve"> and the </w:t>
+      </w:r>
+      <w:r>
+        <w:rPr>
+          <w:rFonts w:ascii="Poppins" w:eastAsia="Times New Roman" w:hAnsi="Poppins" w:cs="Poppins"/>
+          <w:sz w:val="18"/>
+          <w:szCs w:val="18"/>
+        </w:rPr>
+        <w:t>MyGov</w:t>
+      </w:r>
+      <w:r>
+        <w:rPr>
+          <w:rFonts w:ascii="Poppins" w:eastAsia="Times New Roman" w:hAnsi="Poppins" w:cs="Poppins"/>
+          <w:sz w:val="18"/>
+          <w:szCs w:val="18"/>
+        </w:rPr>
+        <w:t xml:space="preserve"> underscores our dedication to pushing the boundaries of Bangla LLM research, contributing to the evolution of public service delivery in Bangladesh.</w:t>
+      </w:r>
+      <w:r>
+        <w:rPr>
+          <w:rFonts w:ascii="Poppins" w:eastAsia="Times New Roman" w:hAnsi="Poppins" w:cs="Poppins"/>
+          <w:sz w:val="18"/>
+          <w:szCs w:val="18"/>
+        </w:rPr>
+        <w:t xml:space="preserve"> It also includes Full Stack jobs like development of Flask API and custom Admin Panel for the client to ingest data, control and customize the chatbots.</w:t>
       </w:r>
     </w:p>
     <w:p>
@@ -2004,42 +1943,21 @@
       <w:r>
         <w:rPr>
           <w:rFonts w:ascii="Poppins" w:eastAsia="Times New Roman" w:hAnsi="Poppins" w:cs="Poppins"/>
-          <w:b/>
-          <w:bCs/>
           <w:sz w:val="18"/>
           <w:szCs w:val="18"/>
         </w:rPr>
-        <w:t>Project</w:t>
-      </w:r>
-      <w:r>
-        <w:rPr>
-          <w:rFonts w:ascii="Poppins" w:eastAsia="Times New Roman" w:hAnsi="Poppins" w:cs="Poppins"/>
-          <w:b/>
-          <w:bCs/>
+        <w:t>A Project</w:t>
+      </w:r>
+      <w:r>
+        <w:t xml:space="preserve"> </w:t>
+      </w:r>
+      <w:r>
+        <w:rPr>
+          <w:rFonts w:ascii="Poppins" w:eastAsia="Times New Roman" w:hAnsi="Poppins" w:cs="Poppins"/>
           <w:sz w:val="18"/>
           <w:szCs w:val="18"/>
         </w:rPr>
-        <w:t xml:space="preserve"> </w:t>
-      </w:r>
-      <w:proofErr w:type="spellStart"/>
-      <w:r>
-        <w:rPr>
-          <w:rFonts w:ascii="Poppins" w:eastAsia="Times New Roman" w:hAnsi="Poppins" w:cs="Poppins"/>
-          <w:b/>
-          <w:bCs/>
-          <w:sz w:val="18"/>
-          <w:szCs w:val="18"/>
-        </w:rPr>
-        <w:t>TourkeyStay</w:t>
-      </w:r>
-      <w:proofErr w:type="spellEnd"/>
-      <w:r>
-        <w:rPr>
-          <w:rFonts w:ascii="Poppins" w:eastAsia="Times New Roman" w:hAnsi="Poppins" w:cs="Poppins"/>
-          <w:sz w:val="18"/>
-          <w:szCs w:val="18"/>
-        </w:rPr>
-        <w:t xml:space="preserve"> in Laravel Framework.</w:t>
+        <w:t>in Laravel Framework: Worked as Full Stack developer.</w:t>
       </w:r>
     </w:p>
     <w:p>
@@ -2096,15 +2014,7 @@
           <w:sz w:val="18"/>
           <w:szCs w:val="18"/>
         </w:rPr>
-        <w:t>PHP,</w:t>
-      </w:r>
-      <w:r>
-        <w:rPr>
-          <w:rFonts w:ascii="Poppins" w:eastAsia="Times New Roman" w:hAnsi="Poppins" w:cs="Poppins"/>
-          <w:sz w:val="18"/>
-          <w:szCs w:val="18"/>
-        </w:rPr>
-        <w:t xml:space="preserve"> Laravel</w:t>
+        <w:t>PHP</w:t>
       </w:r>
       <w:r>
         <w:rPr>
@@ -2434,7 +2344,7 @@
         <mc:AlternateContent>
           <mc:Choice Requires="wps">
             <w:drawing>
-              <wp:anchor distT="0" distB="0" distL="114300" distR="114300" simplePos="0" relativeHeight="251663872" behindDoc="0" locked="0" layoutInCell="1" allowOverlap="1" wp14:anchorId="37377D14" wp14:editId="51E97E95">
+              <wp:anchor distT="0" distB="0" distL="114300" distR="114300" simplePos="0" relativeHeight="251663872" behindDoc="0" locked="0" layoutInCell="1" allowOverlap="1" wp14:anchorId="37377D14" wp14:editId="7012D4C2">
                 <wp:simplePos x="0" y="0"/>
                 <wp:positionH relativeFrom="column">
                   <wp:posOffset>386862</wp:posOffset>
@@ -2443,7 +2353,7 @@
                   <wp:posOffset>143336</wp:posOffset>
                 </wp:positionV>
                 <wp:extent cx="0" cy="1668026"/>
-                <wp:effectExtent l="0" t="0" r="38100" b="27940"/>
+                <wp:effectExtent l="0" t="0" r="38100" b="19050"/>
                 <wp:wrapNone/>
                 <wp:docPr id="27" name="Straight Connector 27"/>
                 <wp:cNvGraphicFramePr/>
@@ -2494,9 +2404,9 @@
               </wp:anchor>
             </w:drawing>
           </mc:Choice>
-          <mc:Fallback xmlns:w16du="http://schemas.microsoft.com/office/word/2023/wordml/word16du">
+          <mc:Fallback>
             <w:pict>
-              <v:line w14:anchorId="450546F6" id="Straight Connector 27" o:spid="_x0000_s1026" style="position:absolute;z-index:251663872;visibility:visible;mso-wrap-style:square;mso-width-percent:0;mso-height-percent:0;mso-wrap-distance-left:9pt;mso-wrap-distance-top:0;mso-wrap-distance-right:9pt;mso-wrap-distance-bottom:0;mso-position-horizontal:absolute;mso-position-horizontal-relative:text;mso-position-vertical:absolute;mso-position-vertical-relative:text;mso-width-percent:0;mso-height-percent:0;mso-width-relative:margin;mso-height-relative:margin" from="30.45pt,11.3pt" to="30.45pt,142.65pt" o:gfxdata="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" strokecolor="#365f91 [2404]" strokeweight="1pt"/>
+              <v:line w14:anchorId="1D0A4C3E" id="Straight Connector 27" o:spid="_x0000_s1026" style="position:absolute;z-index:251663872;visibility:visible;mso-wrap-style:square;mso-width-percent:0;mso-height-percent:0;mso-wrap-distance-left:9pt;mso-wrap-distance-top:0;mso-wrap-distance-right:9pt;mso-wrap-distance-bottom:0;mso-position-horizontal:absolute;mso-position-horizontal-relative:text;mso-position-vertical:absolute;mso-position-vertical-relative:text;mso-width-percent:0;mso-height-percent:0;mso-width-relative:margin;mso-height-relative:margin" from="30.45pt,11.3pt" to="30.45pt,142.65pt" o:gfxdata="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" strokecolor="#365f91 [2404]" strokeweight="1pt"/>
             </w:pict>
           </mc:Fallback>
         </mc:AlternateContent>
@@ -3747,6 +3657,15 @@
         </w:rPr>
         <w:t xml:space="preserve"> ANN, CNN,</w:t>
       </w:r>
+      <w:r>
+        <w:rPr>
+          <w:rFonts w:ascii="Poppins" w:hAnsi="Poppins" w:cs="Poppins"/>
+          <w:color w:val="000000" w:themeColor="text1"/>
+          <w:sz w:val="20"/>
+          <w:szCs w:val="20"/>
+        </w:rPr>
+        <w:t xml:space="preserve"> LLM, Rasa,</w:t>
+      </w:r>
     </w:p>
     <w:p>
       <w:pPr>
@@ -4312,6 +4231,7 @@
           <w:sz w:val="20"/>
           <w:szCs w:val="20"/>
         </w:rPr>
+        <w:lastRenderedPageBreak/>
         <w:t>Web Development</w:t>
       </w:r>
       <w:r>
@@ -4487,7 +4407,6 @@
           <w:sz w:val="20"/>
           <w:szCs w:val="20"/>
         </w:rPr>
-        <w:lastRenderedPageBreak/>
         <w:t>Database</w:t>
       </w:r>
       <w:r>
@@ -4740,7 +4659,25 @@
           <w:sz w:val="20"/>
           <w:szCs w:val="20"/>
         </w:rPr>
-        <w:t>Git, Linux</w:t>
+        <w:t xml:space="preserve">Git, </w:t>
+      </w:r>
+      <w:r>
+        <w:rPr>
+          <w:rFonts w:ascii="Poppins" w:hAnsi="Poppins" w:cs="Poppins"/>
+          <w:color w:val="000000" w:themeColor="text1"/>
+          <w:sz w:val="20"/>
+          <w:szCs w:val="20"/>
+        </w:rPr>
+        <w:t xml:space="preserve">Docker, </w:t>
+      </w:r>
+      <w:r>
+        <w:rPr>
+          <w:rFonts w:ascii="Poppins" w:hAnsi="Poppins" w:cs="Poppins"/>
+          <w:color w:val="000000" w:themeColor="text1"/>
+          <w:sz w:val="20"/>
+          <w:szCs w:val="20"/>
+        </w:rPr>
+        <w:t>Linux</w:t>
       </w:r>
       <w:r>
         <w:rPr>
@@ -5215,7 +5152,7 @@
         </w:rPr>
         <w:t xml:space="preserve"> </w:t>
       </w:r>
-      <w:hyperlink r:id="rId19" w:history="1">
+      <w:hyperlink r:id="rId22" w:history="1">
         <w:r>
           <w:rPr>
             <w:rStyle w:val="anchor-text"/>
@@ -5263,7 +5200,7 @@
         </w:rPr>
         <w:t xml:space="preserve"> </w:t>
       </w:r>
-      <w:hyperlink r:id="rId20" w:history="1">
+      <w:hyperlink r:id="rId23" w:history="1">
         <w:r>
           <w:rPr>
             <w:rStyle w:val="Hyperlink"/>
@@ -5469,7 +5406,7 @@
         </w:rPr>
         <w:t xml:space="preserve"> </w:t>
       </w:r>
-      <w:hyperlink r:id="rId21" w:tgtFrame="_blank" w:history="1">
+      <w:hyperlink r:id="rId24" w:tgtFrame="_blank" w:history="1">
         <w:r>
           <w:rPr>
             <w:rStyle w:val="Hyperlink"/>
@@ -5522,7 +5459,7 @@
         </w:rPr>
         <w:t xml:space="preserve"> </w:t>
       </w:r>
-      <w:hyperlink r:id="rId22" w:history="1">
+      <w:hyperlink r:id="rId25" w:history="1">
         <w:r>
           <w:rPr>
             <w:rStyle w:val="Hyperlink"/>
@@ -5642,7 +5579,7 @@
         </w:rPr>
         <w:t xml:space="preserve"> </w:t>
       </w:r>
-      <w:hyperlink r:id="rId23" w:history="1">
+      <w:hyperlink r:id="rId26" w:history="1">
         <w:proofErr w:type="spellStart"/>
         <w:r>
           <w:rPr>
@@ -5691,7 +5628,7 @@
         </w:rPr>
         <w:t xml:space="preserve">ML Web App with Flask &amp; AWS: </w:t>
       </w:r>
-      <w:hyperlink r:id="rId24" w:history="1">
+      <w:hyperlink r:id="rId27" w:history="1">
         <w:proofErr w:type="spellStart"/>
         <w:r>
           <w:rPr>
@@ -5746,7 +5683,7 @@
         </w:rPr>
         <w:t xml:space="preserve"> (</w:t>
       </w:r>
-      <w:hyperlink r:id="rId25" w:history="1">
+      <w:hyperlink r:id="rId28" w:history="1">
         <w:r>
           <w:rPr>
             <w:rStyle w:val="Hyperlink"/>
@@ -6070,7 +6007,7 @@
         </w:rPr>
         <w:br/>
       </w:r>
-      <w:hyperlink r:id="rId26" w:history="1">
+      <w:hyperlink r:id="rId29" w:history="1">
         <w:r>
           <w:rPr>
             <w:rStyle w:val="Hyperlink"/>
@@ -6164,7 +6101,7 @@
         </w:rPr>
         <w:tab/>
       </w:r>
-      <w:hyperlink r:id="rId27" w:history="1">
+      <w:hyperlink r:id="rId30" w:history="1">
         <w:r>
           <w:rPr>
             <w:rStyle w:val="Hyperlink"/>
@@ -6254,7 +6191,7 @@
           <w:color w:val="365F91" w:themeColor="accent1" w:themeShade="BF"/>
         </w:rPr>
       </w:pPr>
-      <w:hyperlink r:id="rId28" w:anchor="LeaderBoard" w:history="1">
+      <w:hyperlink r:id="rId31" w:anchor="LeaderBoard" w:history="1">
         <w:r>
           <w:rPr>
             <w:rStyle w:val="Hyperlink"/>
@@ -6334,7 +6271,7 @@
           <w:color w:val="365F91" w:themeColor="accent1" w:themeShade="BF"/>
         </w:rPr>
       </w:pPr>
-      <w:hyperlink r:id="rId29" w:history="1">
+      <w:hyperlink r:id="rId32" w:history="1">
         <w:r>
           <w:rPr>
             <w:rStyle w:val="Hyperlink"/>
@@ -6432,7 +6369,7 @@
           <w:u w:val="single"/>
         </w:rPr>
       </w:pPr>
-      <w:hyperlink r:id="rId30" w:history="1">
+      <w:hyperlink r:id="rId33" w:history="1">
         <w:r>
           <w:rPr>
             <w:rStyle w:val="Hyperlink"/>
@@ -6924,6 +6861,7 @@
           <w:b/>
           <w:bCs/>
         </w:rPr>
+        <w:lastRenderedPageBreak/>
         <w:t>Gold Medalist</w:t>
       </w:r>
       <w:r>
@@ -6965,7 +6903,6 @@
           <w:color w:val="365F91" w:themeColor="accent1" w:themeShade="BF"/>
           <w:w w:val="90"/>
         </w:rPr>
-        <w:lastRenderedPageBreak/>
         <w:t>EXTRA CURRCULAR ACTIVITES</w:t>
       </w:r>
       <w:r>
@@ -8577,7 +8514,15 @@
                 <w:sz w:val="20"/>
                 <w:szCs w:val="20"/>
               </w:rPr>
-              <w:t xml:space="preserve">Professor   </w:t>
+              <w:t>Head of Dept. of CS</w:t>
+            </w:r>
+            <w:r>
+              <w:rPr>
+                <w:rFonts w:ascii="Poppins" w:hAnsi="Poppins" w:cs="Poppins"/>
+                <w:sz w:val="20"/>
+                <w:szCs w:val="20"/>
+              </w:rPr>
+              <w:t>E</w:t>
             </w:r>
           </w:p>
         </w:tc>
@@ -9191,14 +9136,14 @@
         <v:path o:extrusionok="f" gradientshapeok="t" o:connecttype="rect"/>
         <o:lock v:ext="edit" aspectratio="t"/>
       </v:shapetype>
-      <v:shape id="_x0000_i1065" type="#_x0000_t75" style="width:22pt;height:18.65pt;visibility:visible;mso-wrap-style:square" o:bullet="t">
+      <v:shape id="_x0000_i1046" type="#_x0000_t75" style="width:22.15pt;height:18.7pt;visibility:visible;mso-wrap-style:square" o:bullet="t">
         <v:imagedata r:id="rId1" o:title=""/>
       </v:shape>
     </w:pict>
   </w:numPicBullet>
   <w:numPicBullet w:numPicBulletId="1">
     <w:pict>
-      <v:shape id="_x0000_i1066" type="#_x0000_t75" style="width:386pt;height:386pt;visibility:visible;mso-wrap-style:square" o:bullet="t">
+      <v:shape id="_x0000_i1047" type="#_x0000_t75" style="width:385.6pt;height:385.6pt;visibility:visible;mso-wrap-style:square" o:bullet="t">
         <v:imagedata r:id="rId2" o:title=""/>
       </v:shape>
     </w:pict>

</xml_diff>